<commit_message>
Added data engineering and machine learning skills bullet
</commit_message>
<xml_diff>
--- a/Resume_Praveen_Satya_R_V_DA.docx
+++ b/Resume_Praveen_Satya_R_V_DA.docx
@@ -437,7 +437,7 @@
           <w:sz w:val="18"/>
           <w:szCs w:val="18"/>
         </w:rPr>
-        <w:t>Big Data &amp; Cloud Technologies</w:t>
+        <w:t>Data Engineering</w:t>
       </w:r>
       <w:r>
         <w:rPr>
@@ -447,6 +447,15 @@
           <w:szCs w:val="18"/>
         </w:rPr>
         <w:t>: Hadoop, Spark, Hive, Google Cloud Platform (GCP), DB2</w:t>
+      </w:r>
+      <w:r>
+        <w:rPr>
+          <w:rFonts w:asciiTheme="minorHAnsi" w:hAnsiTheme="minorHAnsi" w:cstheme="minorHAnsi"/>
+          <w:b w:val="0"/>
+          <w:sz w:val="18"/>
+          <w:szCs w:val="18"/>
+        </w:rPr>
+        <w:t>, Apache Airflow</w:t>
       </w:r>
     </w:p>
     <w:p>
@@ -471,7 +480,7 @@
           <w:sz w:val="18"/>
           <w:szCs w:val="18"/>
         </w:rPr>
-        <w:t>Machine Learning &amp; Statistical Modeling</w:t>
+        <w:t>Machine Learning</w:t>
       </w:r>
       <w:r>
         <w:rPr>
@@ -513,6 +522,15 @@
         <w:t>Pytorch</w:t>
       </w:r>
       <w:proofErr w:type="spellEnd"/>
+      <w:r>
+        <w:rPr>
+          <w:rFonts w:asciiTheme="minorHAnsi" w:hAnsiTheme="minorHAnsi" w:cstheme="minorHAnsi"/>
+          <w:b w:val="0"/>
+          <w:sz w:val="18"/>
+          <w:szCs w:val="18"/>
+        </w:rPr>
+        <w:t>, RFE</w:t>
+      </w:r>
     </w:p>
     <w:p>
       <w:pPr>

</xml_diff>

<commit_message>
Added Looker Studio project
</commit_message>
<xml_diff>
--- a/Resume_Praveen_Satya_R_V_DA.docx
+++ b/Resume_Praveen_Satya_R_V_DA.docx
@@ -380,6 +380,35 @@
         </w:rPr>
         <w:t>)</w:t>
       </w:r>
+      <w:r>
+        <w:rPr>
+          <w:rFonts w:asciiTheme="minorHAnsi" w:hAnsiTheme="minorHAnsi" w:cstheme="minorHAnsi"/>
+          <w:b w:val="0"/>
+          <w:sz w:val="18"/>
+          <w:szCs w:val="18"/>
+        </w:rPr>
+        <w:t xml:space="preserve">, Data Analytics with Google Cloud </w:t>
+      </w:r>
+      <w:proofErr w:type="spellStart"/>
+      <w:r>
+        <w:rPr>
+          <w:rFonts w:asciiTheme="minorHAnsi" w:hAnsiTheme="minorHAnsi" w:cstheme="minorHAnsi"/>
+          <w:b w:val="0"/>
+          <w:sz w:val="18"/>
+          <w:szCs w:val="18"/>
+        </w:rPr>
+        <w:t>BigQuery</w:t>
+      </w:r>
+      <w:proofErr w:type="spellEnd"/>
+      <w:r>
+        <w:rPr>
+          <w:rFonts w:asciiTheme="minorHAnsi" w:hAnsiTheme="minorHAnsi" w:cstheme="minorHAnsi"/>
+          <w:b w:val="0"/>
+          <w:sz w:val="18"/>
+          <w:szCs w:val="18"/>
+        </w:rPr>
+        <w:t xml:space="preserve"> and Looker Studio (LinkedIn)</w:t>
+      </w:r>
     </w:p>
     <w:p>
       <w:pPr>
@@ -412,7 +441,25 @@
           <w:sz w:val="18"/>
           <w:szCs w:val="18"/>
         </w:rPr>
-        <w:t>: SQL, Python, R, Alteryx, Tableau, Power BI, Excel, A/B Testing</w:t>
+        <w:t xml:space="preserve">: SQL, Python, R, Tableau, Power BI, </w:t>
+      </w:r>
+      <w:r>
+        <w:rPr>
+          <w:rFonts w:asciiTheme="minorHAnsi" w:hAnsiTheme="minorHAnsi" w:cstheme="minorHAnsi"/>
+          <w:b w:val="0"/>
+          <w:sz w:val="18"/>
+          <w:szCs w:val="18"/>
+        </w:rPr>
+        <w:t xml:space="preserve">Looker Studio, Microsoft </w:t>
+      </w:r>
+      <w:r>
+        <w:rPr>
+          <w:rFonts w:asciiTheme="minorHAnsi" w:hAnsiTheme="minorHAnsi" w:cstheme="minorHAnsi"/>
+          <w:b w:val="0"/>
+          <w:sz w:val="18"/>
+          <w:szCs w:val="18"/>
+        </w:rPr>
+        <w:t>Excel</w:t>
       </w:r>
     </w:p>
     <w:p>
@@ -446,7 +493,34 @@
           <w:sz w:val="18"/>
           <w:szCs w:val="18"/>
         </w:rPr>
-        <w:t>: Hadoop, Spark, Hive, Google Cloud Platform (GCP), DB2</w:t>
+        <w:t xml:space="preserve">: </w:t>
+      </w:r>
+      <w:r>
+        <w:rPr>
+          <w:rFonts w:asciiTheme="minorHAnsi" w:hAnsiTheme="minorHAnsi" w:cstheme="minorHAnsi"/>
+          <w:b w:val="0"/>
+          <w:sz w:val="18"/>
+          <w:szCs w:val="18"/>
+        </w:rPr>
+        <w:t>Google Cloud Platform (GCP),</w:t>
+      </w:r>
+      <w:r>
+        <w:rPr>
+          <w:rFonts w:asciiTheme="minorHAnsi" w:hAnsiTheme="minorHAnsi" w:cstheme="minorHAnsi"/>
+          <w:b w:val="0"/>
+          <w:sz w:val="18"/>
+          <w:szCs w:val="18"/>
+        </w:rPr>
+        <w:t xml:space="preserve"> </w:t>
+      </w:r>
+      <w:r>
+        <w:rPr>
+          <w:rFonts w:asciiTheme="minorHAnsi" w:hAnsiTheme="minorHAnsi" w:cstheme="minorHAnsi"/>
+          <w:b w:val="0"/>
+          <w:sz w:val="18"/>
+          <w:szCs w:val="18"/>
+        </w:rPr>
+        <w:t>Alteryx</w:t>
       </w:r>
       <w:r>
         <w:rPr>
@@ -456,6 +530,24 @@
           <w:szCs w:val="18"/>
         </w:rPr>
         <w:t>, Apache Airflow</w:t>
+      </w:r>
+      <w:r>
+        <w:rPr>
+          <w:rFonts w:asciiTheme="minorHAnsi" w:hAnsiTheme="minorHAnsi" w:cstheme="minorHAnsi"/>
+          <w:b w:val="0"/>
+          <w:sz w:val="18"/>
+          <w:szCs w:val="18"/>
+        </w:rPr>
+        <w:t xml:space="preserve">, </w:t>
+      </w:r>
+      <w:r>
+        <w:rPr>
+          <w:rFonts w:asciiTheme="minorHAnsi" w:hAnsiTheme="minorHAnsi" w:cstheme="minorHAnsi"/>
+          <w:b w:val="0"/>
+          <w:sz w:val="18"/>
+          <w:szCs w:val="18"/>
+        </w:rPr>
+        <w:t>Hadoop, Spark, Hive</w:t>
       </w:r>
     </w:p>
     <w:p>
@@ -1370,16 +1462,16 @@
           <w:sz w:val="18"/>
           <w:szCs w:val="18"/>
         </w:rPr>
-        <w:t>Customer Churn</w:t>
-      </w:r>
-      <w:r>
-        <w:rPr>
-          <w:rFonts w:asciiTheme="minorHAnsi" w:hAnsiTheme="minorHAnsi" w:cstheme="minorHAnsi"/>
-          <w:b/>
-          <w:sz w:val="18"/>
-          <w:szCs w:val="18"/>
-        </w:rPr>
-        <w:t xml:space="preserve"> Analysis </w:t>
+        <w:t>Ad Campaign Performance Dashboard</w:t>
+      </w:r>
+      <w:r>
+        <w:rPr>
+          <w:rFonts w:asciiTheme="minorHAnsi" w:hAnsiTheme="minorHAnsi" w:cstheme="minorHAnsi"/>
+          <w:b/>
+          <w:sz w:val="18"/>
+          <w:szCs w:val="18"/>
+        </w:rPr>
+        <w:t xml:space="preserve"> </w:t>
       </w:r>
       <w:r>
         <w:rPr>
@@ -1397,7 +1489,16 @@
           <w:sz w:val="18"/>
           <w:szCs w:val="18"/>
         </w:rPr>
-        <w:t xml:space="preserve"> Power BI</w:t>
+        <w:t xml:space="preserve"> </w:t>
+      </w:r>
+      <w:r>
+        <w:rPr>
+          <w:rFonts w:asciiTheme="minorHAnsi" w:hAnsiTheme="minorHAnsi" w:cstheme="minorHAnsi"/>
+          <w:b/>
+          <w:sz w:val="18"/>
+          <w:szCs w:val="18"/>
+        </w:rPr>
+        <w:t>Looker Studio</w:t>
       </w:r>
       <w:r>
         <w:rPr>
@@ -1466,63 +1567,52 @@
           <w:sz w:val="18"/>
           <w:szCs w:val="18"/>
         </w:rPr>
-        <w:t xml:space="preserve">Built an interactive Power BI dashboard to analyze churn behavior across 7+ customer segments for </w:t>
-      </w:r>
-      <w:proofErr w:type="spellStart"/>
-      <w:r>
-        <w:rPr>
-          <w:rFonts w:asciiTheme="minorHAnsi" w:hAnsiTheme="minorHAnsi" w:cstheme="minorHAnsi"/>
-          <w:b w:val="0"/>
-          <w:sz w:val="18"/>
-          <w:szCs w:val="18"/>
-        </w:rPr>
-        <w:t>Databel</w:t>
-      </w:r>
-      <w:proofErr w:type="spellEnd"/>
-      <w:r>
-        <w:rPr>
-          <w:rFonts w:asciiTheme="minorHAnsi" w:hAnsiTheme="minorHAnsi" w:cstheme="minorHAnsi"/>
-          <w:b w:val="0"/>
-          <w:sz w:val="18"/>
-          <w:szCs w:val="18"/>
-        </w:rPr>
-        <w:t>, uncovering key drivers like plan mismatch, contract type, and age</w:t>
-      </w:r>
-      <w:r>
-        <w:rPr>
-          <w:rFonts w:asciiTheme="minorHAnsi" w:hAnsiTheme="minorHAnsi" w:cstheme="minorHAnsi"/>
-          <w:b w:val="0"/>
-          <w:sz w:val="18"/>
-          <w:szCs w:val="18"/>
-        </w:rPr>
-        <w:t xml:space="preserve"> - </w:t>
-      </w:r>
-      <w:r>
-        <w:rPr>
-          <w:rFonts w:asciiTheme="minorHAnsi" w:hAnsiTheme="minorHAnsi" w:cstheme="minorHAnsi"/>
-          <w:b w:val="0"/>
-          <w:sz w:val="18"/>
-          <w:szCs w:val="18"/>
-        </w:rPr>
-        <w:t xml:space="preserve">identifying seniors (38% churn) and low-data unlimited plan users as </w:t>
-      </w:r>
-      <w:r>
-        <w:rPr>
-          <w:rFonts w:asciiTheme="minorHAnsi" w:hAnsiTheme="minorHAnsi" w:cstheme="minorHAnsi"/>
-          <w:b w:val="0"/>
-          <w:sz w:val="18"/>
-          <w:szCs w:val="18"/>
-        </w:rPr>
-        <w:t xml:space="preserve">the </w:t>
-      </w:r>
-      <w:r>
-        <w:rPr>
-          <w:rFonts w:asciiTheme="minorHAnsi" w:hAnsiTheme="minorHAnsi" w:cstheme="minorHAnsi"/>
-          <w:b w:val="0"/>
-          <w:sz w:val="18"/>
-          <w:szCs w:val="18"/>
-        </w:rPr>
-        <w:t>highest-risk groups.</w:t>
+        <w:t xml:space="preserve">Developed an interactive dashboard analyzing </w:t>
+      </w:r>
+      <w:r>
+        <w:rPr>
+          <w:rFonts w:asciiTheme="minorHAnsi" w:hAnsiTheme="minorHAnsi" w:cstheme="minorHAnsi"/>
+          <w:b w:val="0"/>
+          <w:sz w:val="18"/>
+          <w:szCs w:val="18"/>
+        </w:rPr>
+        <w:t>1M</w:t>
+      </w:r>
+      <w:r>
+        <w:rPr>
+          <w:rFonts w:asciiTheme="minorHAnsi" w:hAnsiTheme="minorHAnsi" w:cstheme="minorHAnsi"/>
+          <w:b w:val="0"/>
+          <w:sz w:val="18"/>
+          <w:szCs w:val="18"/>
+        </w:rPr>
+        <w:t xml:space="preserve">+ impressions and </w:t>
+      </w:r>
+      <w:r>
+        <w:rPr>
+          <w:rFonts w:asciiTheme="minorHAnsi" w:hAnsiTheme="minorHAnsi" w:cstheme="minorHAnsi"/>
+          <w:b w:val="0"/>
+          <w:sz w:val="18"/>
+          <w:szCs w:val="18"/>
+        </w:rPr>
+        <w:t>9</w:t>
+      </w:r>
+      <w:r>
+        <w:rPr>
+          <w:rFonts w:asciiTheme="minorHAnsi" w:hAnsiTheme="minorHAnsi" w:cstheme="minorHAnsi"/>
+          <w:b w:val="0"/>
+          <w:sz w:val="18"/>
+          <w:szCs w:val="18"/>
+        </w:rPr>
+        <w:t>K+ clicks, delivering key insights on campaign and ad set performance that helped optimize marketing spend and improve ROI.</w:t>
+      </w:r>
+      <w:r>
+        <w:rPr>
+          <w:rFonts w:asciiTheme="minorHAnsi" w:hAnsiTheme="minorHAnsi" w:cstheme="minorHAnsi"/>
+          <w:b w:val="0"/>
+          <w:sz w:val="18"/>
+          <w:szCs w:val="18"/>
+        </w:rPr>
+        <w:t xml:space="preserve"> </w:t>
       </w:r>
     </w:p>
     <w:p>
@@ -1548,25 +1638,34 @@
           <w:sz w:val="18"/>
           <w:szCs w:val="18"/>
         </w:rPr>
-        <w:t>Forecasting Bike Share Dem</w:t>
-      </w:r>
-      <w:r>
-        <w:rPr>
-          <w:rFonts w:asciiTheme="minorHAnsi" w:hAnsiTheme="minorHAnsi" w:cstheme="minorHAnsi"/>
-          <w:b/>
-          <w:sz w:val="18"/>
-          <w:szCs w:val="18"/>
-        </w:rPr>
-        <w:t>and |</w:t>
-      </w:r>
-      <w:r>
-        <w:rPr>
-          <w:rFonts w:asciiTheme="minorHAnsi" w:hAnsiTheme="minorHAnsi" w:cstheme="minorHAnsi"/>
-          <w:b/>
-          <w:sz w:val="18"/>
-          <w:szCs w:val="18"/>
-        </w:rPr>
-        <w:t xml:space="preserve"> R</w:t>
+        <w:t>Customer Churn</w:t>
+      </w:r>
+      <w:r>
+        <w:rPr>
+          <w:rFonts w:asciiTheme="minorHAnsi" w:hAnsiTheme="minorHAnsi" w:cstheme="minorHAnsi"/>
+          <w:b/>
+          <w:sz w:val="18"/>
+          <w:szCs w:val="18"/>
+        </w:rPr>
+        <w:t xml:space="preserve"> Analysis </w:t>
+      </w:r>
+      <w:r>
+        <w:rPr>
+          <w:rFonts w:asciiTheme="minorHAnsi" w:hAnsiTheme="minorHAnsi" w:cstheme="minorHAnsi"/>
+          <w:b/>
+          <w:sz w:val="18"/>
+          <w:szCs w:val="18"/>
+        </w:rPr>
+        <w:t>|</w:t>
+      </w:r>
+      <w:r>
+        <w:rPr>
+          <w:rFonts w:asciiTheme="minorHAnsi" w:hAnsiTheme="minorHAnsi" w:cstheme="minorHAnsi"/>
+          <w:b/>
+          <w:sz w:val="18"/>
+          <w:szCs w:val="18"/>
+        </w:rPr>
+        <w:t xml:space="preserve"> Power BI</w:t>
       </w:r>
       <w:r>
         <w:rPr>
@@ -1584,34 +1683,17 @@
           <w:sz w:val="18"/>
           <w:szCs w:val="18"/>
         </w:rPr>
-        <w:t>Studio</w:t>
-      </w:r>
-      <w:r>
-        <w:rPr>
-          <w:rFonts w:asciiTheme="minorHAnsi" w:hAnsiTheme="minorHAnsi" w:cstheme="minorHAnsi"/>
-          <w:b/>
-          <w:sz w:val="18"/>
-          <w:szCs w:val="18"/>
-        </w:rPr>
-        <w:t xml:space="preserve"> </w:t>
-      </w:r>
-      <w:r>
-        <w:rPr>
-          <w:rFonts w:asciiTheme="minorHAnsi" w:hAnsiTheme="minorHAnsi" w:cstheme="minorHAnsi"/>
-          <w:bCs/>
-          <w:sz w:val="18"/>
-          <w:szCs w:val="18"/>
-        </w:rPr>
         <w:tab/>
       </w:r>
       <w:r>
         <w:rPr>
           <w:rFonts w:asciiTheme="minorHAnsi" w:hAnsiTheme="minorHAnsi" w:cstheme="minorHAnsi"/>
-          <w:bCs/>
+          <w:b/>
           <w:sz w:val="18"/>
           <w:szCs w:val="18"/>
         </w:rPr>
         <w:tab/>
+        <w:t xml:space="preserve">                 </w:t>
       </w:r>
       <w:r>
         <w:rPr>
@@ -1622,40 +1704,7 @@
           <w:sz w:val="18"/>
           <w:szCs w:val="18"/>
         </w:rPr>
-        <w:t xml:space="preserve">                   </w:t>
-      </w:r>
-      <w:r>
-        <w:rPr>
-          <w:rFonts w:asciiTheme="minorHAnsi" w:hAnsiTheme="minorHAnsi" w:cstheme="minorHAnsi"/>
-          <w:bCs/>
-          <w:i/>
-          <w:iCs/>
-          <w:sz w:val="18"/>
-          <w:szCs w:val="18"/>
-        </w:rPr>
-        <w:t>Jan</w:t>
-      </w:r>
-      <w:r>
-        <w:rPr>
-          <w:rFonts w:asciiTheme="minorHAnsi" w:hAnsiTheme="minorHAnsi" w:cstheme="minorHAnsi"/>
-          <w:bCs/>
-          <w:i/>
-          <w:iCs/>
-          <w:sz w:val="18"/>
-          <w:szCs w:val="18"/>
-        </w:rPr>
-        <w:t xml:space="preserve"> 202</w:t>
-      </w:r>
-      <w:r>
-        <w:rPr>
-          <w:rFonts w:asciiTheme="minorHAnsi" w:hAnsiTheme="minorHAnsi" w:cstheme="minorHAnsi"/>
-          <w:bCs/>
-          <w:i/>
-          <w:iCs/>
-          <w:sz w:val="18"/>
-          <w:szCs w:val="18"/>
-        </w:rPr>
-        <w:t>5</w:t>
+        <w:t>May 2025</w:t>
       </w:r>
     </w:p>
     <w:p>
@@ -1685,52 +1734,196 @@
           <w:sz w:val="18"/>
           <w:szCs w:val="18"/>
         </w:rPr>
-        <w:t>Developed a VAR model, with</w:t>
-      </w:r>
-      <w:r>
-        <w:rPr>
-          <w:rFonts w:asciiTheme="minorHAnsi" w:hAnsiTheme="minorHAnsi" w:cstheme="minorHAnsi"/>
-          <w:b w:val="0"/>
-          <w:sz w:val="18"/>
-          <w:szCs w:val="18"/>
-        </w:rPr>
-        <w:t xml:space="preserve"> an R² of 0.</w:t>
-      </w:r>
-      <w:r>
-        <w:rPr>
-          <w:rFonts w:asciiTheme="minorHAnsi" w:hAnsiTheme="minorHAnsi" w:cstheme="minorHAnsi"/>
-          <w:b w:val="0"/>
-          <w:sz w:val="18"/>
-          <w:szCs w:val="18"/>
-        </w:rPr>
-        <w:t>30</w:t>
-      </w:r>
-      <w:r>
-        <w:rPr>
-          <w:rFonts w:asciiTheme="minorHAnsi" w:hAnsiTheme="minorHAnsi" w:cstheme="minorHAnsi"/>
-          <w:b w:val="0"/>
-          <w:sz w:val="18"/>
-          <w:szCs w:val="18"/>
-        </w:rPr>
-        <w:t xml:space="preserve"> on unseen data</w:t>
-      </w:r>
-      <w:r>
-        <w:rPr>
-          <w:rFonts w:asciiTheme="minorHAnsi" w:hAnsiTheme="minorHAnsi" w:cstheme="minorHAnsi"/>
-          <w:b w:val="0"/>
-          <w:sz w:val="18"/>
-          <w:szCs w:val="18"/>
-        </w:rPr>
-        <w:t>,</w:t>
-      </w:r>
-      <w:r>
-        <w:rPr>
-          <w:rFonts w:asciiTheme="minorHAnsi" w:hAnsiTheme="minorHAnsi" w:cstheme="minorHAnsi"/>
-          <w:b w:val="0"/>
-          <w:sz w:val="18"/>
-          <w:szCs w:val="18"/>
-        </w:rPr>
-        <w:t xml:space="preserve"> to uncover bike rental demand patterns, revealing peak usage during commuting hours and summer seasons and enabling data-driven optimization of bike availability in urban areas.</w:t>
+        <w:t xml:space="preserve">Built an interactive Power BI dashboard to analyze churn behavior across 7+ customer segments for </w:t>
+      </w:r>
+      <w:proofErr w:type="spellStart"/>
+      <w:r>
+        <w:rPr>
+          <w:rFonts w:asciiTheme="minorHAnsi" w:hAnsiTheme="minorHAnsi" w:cstheme="minorHAnsi"/>
+          <w:b w:val="0"/>
+          <w:sz w:val="18"/>
+          <w:szCs w:val="18"/>
+        </w:rPr>
+        <w:t>Databel</w:t>
+      </w:r>
+      <w:proofErr w:type="spellEnd"/>
+      <w:r>
+        <w:rPr>
+          <w:rFonts w:asciiTheme="minorHAnsi" w:hAnsiTheme="minorHAnsi" w:cstheme="minorHAnsi"/>
+          <w:b w:val="0"/>
+          <w:sz w:val="18"/>
+          <w:szCs w:val="18"/>
+        </w:rPr>
+        <w:t>, uncovering key drivers like plan mismatch, contract type, and age</w:t>
+      </w:r>
+      <w:r>
+        <w:rPr>
+          <w:rFonts w:asciiTheme="minorHAnsi" w:hAnsiTheme="minorHAnsi" w:cstheme="minorHAnsi"/>
+          <w:b w:val="0"/>
+          <w:sz w:val="18"/>
+          <w:szCs w:val="18"/>
+        </w:rPr>
+        <w:t xml:space="preserve"> - </w:t>
+      </w:r>
+      <w:r>
+        <w:rPr>
+          <w:rFonts w:asciiTheme="minorHAnsi" w:hAnsiTheme="minorHAnsi" w:cstheme="minorHAnsi"/>
+          <w:b w:val="0"/>
+          <w:sz w:val="18"/>
+          <w:szCs w:val="18"/>
+        </w:rPr>
+        <w:t xml:space="preserve">identifying seniors (38% churn) and low-data unlimited plan users as </w:t>
+      </w:r>
+      <w:r>
+        <w:rPr>
+          <w:rFonts w:asciiTheme="minorHAnsi" w:hAnsiTheme="minorHAnsi" w:cstheme="minorHAnsi"/>
+          <w:b w:val="0"/>
+          <w:sz w:val="18"/>
+          <w:szCs w:val="18"/>
+        </w:rPr>
+        <w:t xml:space="preserve">the </w:t>
+      </w:r>
+      <w:r>
+        <w:rPr>
+          <w:rFonts w:asciiTheme="minorHAnsi" w:hAnsiTheme="minorHAnsi" w:cstheme="minorHAnsi"/>
+          <w:b w:val="0"/>
+          <w:sz w:val="18"/>
+          <w:szCs w:val="18"/>
+        </w:rPr>
+        <w:t>highest-risk groups.</w:t>
+      </w:r>
+    </w:p>
+    <w:p>
+      <w:pPr>
+        <w:tabs>
+          <w:tab w:val="left" w:pos="8722"/>
+        </w:tabs>
+        <w:spacing w:line="267" w:lineRule="exact"/>
+        <w:rPr>
+          <w:rFonts w:asciiTheme="minorHAnsi" w:hAnsiTheme="minorHAnsi" w:cstheme="minorHAnsi"/>
+          <w:b/>
+          <w:bCs/>
+          <w:i/>
+          <w:iCs/>
+          <w:sz w:val="18"/>
+          <w:szCs w:val="18"/>
+        </w:rPr>
+      </w:pPr>
+      <w:r>
+        <w:rPr>
+          <w:rFonts w:asciiTheme="minorHAnsi" w:hAnsiTheme="minorHAnsi" w:cstheme="minorHAnsi"/>
+          <w:b/>
+          <w:sz w:val="18"/>
+          <w:szCs w:val="18"/>
+        </w:rPr>
+        <w:t>Forecasting Bike Share Dem</w:t>
+      </w:r>
+      <w:r>
+        <w:rPr>
+          <w:rFonts w:asciiTheme="minorHAnsi" w:hAnsiTheme="minorHAnsi" w:cstheme="minorHAnsi"/>
+          <w:b/>
+          <w:sz w:val="18"/>
+          <w:szCs w:val="18"/>
+        </w:rPr>
+        <w:t>and |</w:t>
+      </w:r>
+      <w:r>
+        <w:rPr>
+          <w:rFonts w:asciiTheme="minorHAnsi" w:hAnsiTheme="minorHAnsi" w:cstheme="minorHAnsi"/>
+          <w:b/>
+          <w:sz w:val="18"/>
+          <w:szCs w:val="18"/>
+        </w:rPr>
+        <w:t xml:space="preserve"> R</w:t>
+      </w:r>
+      <w:r>
+        <w:rPr>
+          <w:rFonts w:asciiTheme="minorHAnsi" w:hAnsiTheme="minorHAnsi" w:cstheme="minorHAnsi"/>
+          <w:b/>
+          <w:sz w:val="18"/>
+          <w:szCs w:val="18"/>
+        </w:rPr>
+        <w:t xml:space="preserve"> </w:t>
+      </w:r>
+      <w:r>
+        <w:rPr>
+          <w:rFonts w:asciiTheme="minorHAnsi" w:hAnsiTheme="minorHAnsi" w:cstheme="minorHAnsi"/>
+          <w:b/>
+          <w:sz w:val="18"/>
+          <w:szCs w:val="18"/>
+        </w:rPr>
+        <w:t>Studio</w:t>
+      </w:r>
+      <w:r>
+        <w:rPr>
+          <w:rFonts w:asciiTheme="minorHAnsi" w:hAnsiTheme="minorHAnsi" w:cstheme="minorHAnsi"/>
+          <w:b/>
+          <w:sz w:val="18"/>
+          <w:szCs w:val="18"/>
+        </w:rPr>
+        <w:t xml:space="preserve"> </w:t>
+      </w:r>
+      <w:r>
+        <w:rPr>
+          <w:rFonts w:asciiTheme="minorHAnsi" w:hAnsiTheme="minorHAnsi" w:cstheme="minorHAnsi"/>
+          <w:bCs/>
+          <w:sz w:val="18"/>
+          <w:szCs w:val="18"/>
+        </w:rPr>
+        <w:tab/>
+      </w:r>
+      <w:r>
+        <w:rPr>
+          <w:rFonts w:asciiTheme="minorHAnsi" w:hAnsiTheme="minorHAnsi" w:cstheme="minorHAnsi"/>
+          <w:bCs/>
+          <w:sz w:val="18"/>
+          <w:szCs w:val="18"/>
+        </w:rPr>
+        <w:tab/>
+      </w:r>
+      <w:r>
+        <w:rPr>
+          <w:rFonts w:asciiTheme="minorHAnsi" w:hAnsiTheme="minorHAnsi" w:cstheme="minorHAnsi"/>
+          <w:bCs/>
+          <w:i/>
+          <w:iCs/>
+          <w:sz w:val="18"/>
+          <w:szCs w:val="18"/>
+        </w:rPr>
+        <w:t xml:space="preserve">                   </w:t>
+      </w:r>
+      <w:r>
+        <w:rPr>
+          <w:rFonts w:asciiTheme="minorHAnsi" w:hAnsiTheme="minorHAnsi" w:cstheme="minorHAnsi"/>
+          <w:bCs/>
+          <w:i/>
+          <w:iCs/>
+          <w:sz w:val="18"/>
+          <w:szCs w:val="18"/>
+        </w:rPr>
+        <w:t>Jan</w:t>
+      </w:r>
+      <w:r>
+        <w:rPr>
+          <w:rFonts w:asciiTheme="minorHAnsi" w:hAnsiTheme="minorHAnsi" w:cstheme="minorHAnsi"/>
+          <w:bCs/>
+          <w:i/>
+          <w:iCs/>
+          <w:sz w:val="18"/>
+          <w:szCs w:val="18"/>
+        </w:rPr>
+        <w:t xml:space="preserve"> 202</w:t>
+      </w:r>
+      <w:r>
+        <w:rPr>
+          <w:rFonts w:asciiTheme="minorHAnsi" w:hAnsiTheme="minorHAnsi" w:cstheme="minorHAnsi"/>
+          <w:bCs/>
+          <w:i/>
+          <w:iCs/>
+          <w:sz w:val="18"/>
+          <w:szCs w:val="18"/>
+        </w:rPr>
+        <w:t>5</w:t>
       </w:r>
     </w:p>
     <w:p>
@@ -1760,160 +1953,52 @@
           <w:sz w:val="18"/>
           <w:szCs w:val="18"/>
         </w:rPr>
-        <w:t>Built an</w:t>
-      </w:r>
-      <w:r>
-        <w:rPr>
-          <w:rFonts w:asciiTheme="minorHAnsi" w:hAnsiTheme="minorHAnsi" w:cstheme="minorHAnsi"/>
-          <w:b w:val="0"/>
-          <w:sz w:val="18"/>
-          <w:szCs w:val="18"/>
-        </w:rPr>
-        <w:t xml:space="preserve"> automated data pipeline for real-time bike rental ingestion and forecast storage</w:t>
-      </w:r>
-      <w:r>
-        <w:rPr>
-          <w:rFonts w:asciiTheme="minorHAnsi" w:hAnsiTheme="minorHAnsi" w:cstheme="minorHAnsi"/>
-          <w:b w:val="0"/>
-          <w:sz w:val="18"/>
-          <w:szCs w:val="18"/>
-        </w:rPr>
-        <w:t xml:space="preserve"> using MySQL and Airflow</w:t>
-      </w:r>
-      <w:r>
-        <w:rPr>
-          <w:rFonts w:asciiTheme="minorHAnsi" w:hAnsiTheme="minorHAnsi" w:cstheme="minorHAnsi"/>
-          <w:b w:val="0"/>
-          <w:sz w:val="18"/>
-          <w:szCs w:val="18"/>
-        </w:rPr>
-        <w:t>, reducing manual data handling and ensuring timely availability of forecasts for decision-making and dashboard updates.</w:t>
-      </w:r>
-    </w:p>
-    <w:p>
-      <w:pPr>
-        <w:tabs>
-          <w:tab w:val="left" w:pos="8722"/>
-        </w:tabs>
-        <w:spacing w:line="267" w:lineRule="exact"/>
-        <w:rPr>
-          <w:rFonts w:asciiTheme="minorHAnsi" w:hAnsiTheme="minorHAnsi" w:cstheme="minorHAnsi"/>
-          <w:b/>
-          <w:bCs/>
-          <w:sz w:val="18"/>
-          <w:szCs w:val="18"/>
-        </w:rPr>
-      </w:pPr>
-      <w:r>
-        <w:rPr>
-          <w:rFonts w:asciiTheme="minorHAnsi" w:hAnsiTheme="minorHAnsi" w:cstheme="minorHAnsi"/>
-          <w:b/>
-          <w:sz w:val="18"/>
-          <w:szCs w:val="18"/>
-        </w:rPr>
-        <w:t>Online Shopper</w:t>
-      </w:r>
-      <w:r>
-        <w:rPr>
-          <w:rFonts w:asciiTheme="minorHAnsi" w:hAnsiTheme="minorHAnsi" w:cstheme="minorHAnsi"/>
-          <w:b/>
-          <w:sz w:val="18"/>
-          <w:szCs w:val="18"/>
-        </w:rPr>
-        <w:t>'</w:t>
-      </w:r>
-      <w:r>
-        <w:rPr>
-          <w:rFonts w:asciiTheme="minorHAnsi" w:hAnsiTheme="minorHAnsi" w:cstheme="minorHAnsi"/>
-          <w:b/>
-          <w:sz w:val="18"/>
-          <w:szCs w:val="18"/>
-        </w:rPr>
-        <w:t>s Purchasing</w:t>
-      </w:r>
-      <w:r>
-        <w:rPr>
-          <w:rFonts w:asciiTheme="minorHAnsi" w:hAnsiTheme="minorHAnsi" w:cstheme="minorHAnsi"/>
-          <w:b/>
-          <w:sz w:val="18"/>
-          <w:szCs w:val="18"/>
-        </w:rPr>
-        <w:t xml:space="preserve"> Prediction</w:t>
-      </w:r>
-      <w:r>
-        <w:rPr>
-          <w:rFonts w:asciiTheme="minorHAnsi" w:hAnsiTheme="minorHAnsi" w:cstheme="minorHAnsi"/>
-          <w:b/>
-          <w:sz w:val="18"/>
-          <w:szCs w:val="18"/>
-        </w:rPr>
-        <w:t xml:space="preserve"> </w:t>
-      </w:r>
-      <w:r>
-        <w:rPr>
-          <w:rFonts w:asciiTheme="minorHAnsi" w:hAnsiTheme="minorHAnsi" w:cstheme="minorHAnsi"/>
-          <w:b/>
-          <w:sz w:val="18"/>
-          <w:szCs w:val="18"/>
-        </w:rPr>
-        <w:t>|</w:t>
-      </w:r>
-      <w:r>
-        <w:rPr>
-          <w:rFonts w:asciiTheme="minorHAnsi" w:hAnsiTheme="minorHAnsi" w:cstheme="minorHAnsi"/>
-          <w:b/>
-          <w:sz w:val="18"/>
-          <w:szCs w:val="18"/>
-        </w:rPr>
-        <w:t xml:space="preserve"> Python</w:t>
-      </w:r>
-      <w:r>
-        <w:rPr>
-          <w:rFonts w:asciiTheme="minorHAnsi" w:hAnsiTheme="minorHAnsi" w:cstheme="minorHAnsi"/>
-          <w:b/>
-          <w:sz w:val="18"/>
-          <w:szCs w:val="18"/>
-        </w:rPr>
-        <w:t xml:space="preserve"> </w:t>
-      </w:r>
-      <w:r>
-        <w:rPr>
-          <w:rFonts w:asciiTheme="minorHAnsi" w:hAnsiTheme="minorHAnsi" w:cstheme="minorHAnsi"/>
-          <w:bCs/>
-          <w:sz w:val="18"/>
-          <w:szCs w:val="18"/>
-        </w:rPr>
-        <w:tab/>
-      </w:r>
-      <w:r>
-        <w:rPr>
-          <w:rFonts w:asciiTheme="minorHAnsi" w:hAnsiTheme="minorHAnsi" w:cstheme="minorHAnsi"/>
-          <w:bCs/>
-          <w:sz w:val="18"/>
-          <w:szCs w:val="18"/>
-        </w:rPr>
-        <w:tab/>
-      </w:r>
-      <w:r>
-        <w:rPr>
-          <w:rFonts w:asciiTheme="minorHAnsi" w:hAnsiTheme="minorHAnsi" w:cstheme="minorHAnsi"/>
-          <w:bCs/>
-          <w:sz w:val="18"/>
-          <w:szCs w:val="18"/>
-        </w:rPr>
-        <w:tab/>
-        <w:t xml:space="preserve"> </w:t>
-      </w:r>
-      <w:r>
-        <w:rPr>
-          <w:rFonts w:asciiTheme="minorHAnsi" w:hAnsiTheme="minorHAnsi" w:cstheme="minorHAnsi"/>
-          <w:bCs/>
-          <w:i/>
-          <w:iCs/>
-          <w:sz w:val="18"/>
-          <w:szCs w:val="18"/>
-        </w:rPr>
-        <w:t>Dec 2024</w:t>
+        <w:t>Developed a VAR model, with</w:t>
+      </w:r>
+      <w:r>
+        <w:rPr>
+          <w:rFonts w:asciiTheme="minorHAnsi" w:hAnsiTheme="minorHAnsi" w:cstheme="minorHAnsi"/>
+          <w:b w:val="0"/>
+          <w:sz w:val="18"/>
+          <w:szCs w:val="18"/>
+        </w:rPr>
+        <w:t xml:space="preserve"> an R² of 0.</w:t>
+      </w:r>
+      <w:r>
+        <w:rPr>
+          <w:rFonts w:asciiTheme="minorHAnsi" w:hAnsiTheme="minorHAnsi" w:cstheme="minorHAnsi"/>
+          <w:b w:val="0"/>
+          <w:sz w:val="18"/>
+          <w:szCs w:val="18"/>
+        </w:rPr>
+        <w:t>30</w:t>
+      </w:r>
+      <w:r>
+        <w:rPr>
+          <w:rFonts w:asciiTheme="minorHAnsi" w:hAnsiTheme="minorHAnsi" w:cstheme="minorHAnsi"/>
+          <w:b w:val="0"/>
+          <w:sz w:val="18"/>
+          <w:szCs w:val="18"/>
+        </w:rPr>
+        <w:t xml:space="preserve"> on unseen data</w:t>
+      </w:r>
+      <w:r>
+        <w:rPr>
+          <w:rFonts w:asciiTheme="minorHAnsi" w:hAnsiTheme="minorHAnsi" w:cstheme="minorHAnsi"/>
+          <w:b w:val="0"/>
+          <w:sz w:val="18"/>
+          <w:szCs w:val="18"/>
+        </w:rPr>
+        <w:t>,</w:t>
+      </w:r>
+      <w:r>
+        <w:rPr>
+          <w:rFonts w:asciiTheme="minorHAnsi" w:hAnsiTheme="minorHAnsi" w:cstheme="minorHAnsi"/>
+          <w:b w:val="0"/>
+          <w:sz w:val="18"/>
+          <w:szCs w:val="18"/>
+        </w:rPr>
+        <w:t xml:space="preserve"> to uncover bike rental demand patterns, revealing peak usage during commuting hours and summer seasons and enabling data-driven optimization of bike availability in urban areas.</w:t>
       </w:r>
     </w:p>
     <w:p>
@@ -1943,83 +2028,85 @@
           <w:sz w:val="18"/>
           <w:szCs w:val="18"/>
         </w:rPr>
-        <w:t>Compared Logistic, SVM, and Random Forest models based on Recall to identify the best model for classifying online shoppers</w:t>
-      </w:r>
-      <w:r>
-        <w:rPr>
-          <w:rFonts w:asciiTheme="minorHAnsi" w:hAnsiTheme="minorHAnsi" w:cstheme="minorHAnsi"/>
-          <w:b w:val="0"/>
-          <w:sz w:val="18"/>
-          <w:szCs w:val="18"/>
-        </w:rPr>
-        <w:t>'</w:t>
-      </w:r>
-      <w:r>
-        <w:rPr>
-          <w:rFonts w:asciiTheme="minorHAnsi" w:hAnsiTheme="minorHAnsi" w:cstheme="minorHAnsi"/>
-          <w:b w:val="0"/>
-          <w:sz w:val="18"/>
-          <w:szCs w:val="18"/>
-        </w:rPr>
-        <w:t xml:space="preserve"> purchasing </w:t>
-      </w:r>
-      <w:r>
-        <w:rPr>
-          <w:rFonts w:asciiTheme="minorHAnsi" w:hAnsiTheme="minorHAnsi" w:cstheme="minorHAnsi"/>
-          <w:b w:val="0"/>
-          <w:sz w:val="18"/>
-          <w:szCs w:val="18"/>
-        </w:rPr>
-        <w:t>intent and</w:t>
-      </w:r>
-      <w:r>
-        <w:rPr>
-          <w:rFonts w:asciiTheme="minorHAnsi" w:hAnsiTheme="minorHAnsi" w:cstheme="minorHAnsi"/>
-          <w:b w:val="0"/>
-          <w:sz w:val="18"/>
-          <w:szCs w:val="18"/>
-        </w:rPr>
-        <w:t xml:space="preserve"> fine-tuned the model using SMOTE to achieve a 93% accuracy.</w:t>
+        <w:t>Built an</w:t>
+      </w:r>
+      <w:r>
+        <w:rPr>
+          <w:rFonts w:asciiTheme="minorHAnsi" w:hAnsiTheme="minorHAnsi" w:cstheme="minorHAnsi"/>
+          <w:b w:val="0"/>
+          <w:sz w:val="18"/>
+          <w:szCs w:val="18"/>
+        </w:rPr>
+        <w:t xml:space="preserve"> automated data pipeline for real-time bike rental ingestion and forecast storage</w:t>
+      </w:r>
+      <w:r>
+        <w:rPr>
+          <w:rFonts w:asciiTheme="minorHAnsi" w:hAnsiTheme="minorHAnsi" w:cstheme="minorHAnsi"/>
+          <w:b w:val="0"/>
+          <w:sz w:val="18"/>
+          <w:szCs w:val="18"/>
+        </w:rPr>
+        <w:t xml:space="preserve"> using MySQL and Airflow</w:t>
+      </w:r>
+      <w:r>
+        <w:rPr>
+          <w:rFonts w:asciiTheme="minorHAnsi" w:hAnsiTheme="minorHAnsi" w:cstheme="minorHAnsi"/>
+          <w:b w:val="0"/>
+          <w:sz w:val="18"/>
+          <w:szCs w:val="18"/>
+        </w:rPr>
+        <w:t>, reducing manual data handling and ensuring timely availability of forecasts for decision-making and dashboard updates.</w:t>
       </w:r>
     </w:p>
     <w:p>
       <w:pPr>
-        <w:contextualSpacing/>
-        <w:rPr>
-          <w:rFonts w:asciiTheme="minorHAnsi" w:hAnsiTheme="minorHAnsi" w:cstheme="minorHAnsi"/>
-          <w:b/>
-          <w:i/>
-          <w:iCs/>
-          <w:sz w:val="18"/>
-          <w:szCs w:val="18"/>
-        </w:rPr>
-      </w:pPr>
-      <w:r>
-        <w:rPr>
-          <w:rFonts w:asciiTheme="minorHAnsi" w:hAnsiTheme="minorHAnsi" w:cstheme="minorHAnsi"/>
-          <w:b/>
-          <w:sz w:val="18"/>
-          <w:szCs w:val="18"/>
-        </w:rPr>
-        <w:t xml:space="preserve">Fleet </w:t>
-      </w:r>
-      <w:r>
-        <w:rPr>
-          <w:rFonts w:asciiTheme="minorHAnsi" w:hAnsiTheme="minorHAnsi" w:cstheme="minorHAnsi"/>
-          <w:b/>
-          <w:sz w:val="18"/>
-          <w:szCs w:val="18"/>
-        </w:rPr>
-        <w:t>Risk Analytics</w:t>
-      </w:r>
-      <w:r>
-        <w:rPr>
-          <w:rFonts w:asciiTheme="minorHAnsi" w:hAnsiTheme="minorHAnsi" w:cstheme="minorHAnsi"/>
-          <w:b/>
-          <w:sz w:val="18"/>
-          <w:szCs w:val="18"/>
-        </w:rPr>
-        <w:t xml:space="preserve"> |</w:t>
+        <w:tabs>
+          <w:tab w:val="left" w:pos="8722"/>
+        </w:tabs>
+        <w:spacing w:line="267" w:lineRule="exact"/>
+        <w:rPr>
+          <w:rFonts w:asciiTheme="minorHAnsi" w:hAnsiTheme="minorHAnsi" w:cstheme="minorHAnsi"/>
+          <w:b/>
+          <w:bCs/>
+          <w:sz w:val="18"/>
+          <w:szCs w:val="18"/>
+        </w:rPr>
+      </w:pPr>
+      <w:r>
+        <w:rPr>
+          <w:rFonts w:asciiTheme="minorHAnsi" w:hAnsiTheme="minorHAnsi" w:cstheme="minorHAnsi"/>
+          <w:b/>
+          <w:sz w:val="18"/>
+          <w:szCs w:val="18"/>
+        </w:rPr>
+        <w:t>Online Shopper</w:t>
+      </w:r>
+      <w:r>
+        <w:rPr>
+          <w:rFonts w:asciiTheme="minorHAnsi" w:hAnsiTheme="minorHAnsi" w:cstheme="minorHAnsi"/>
+          <w:b/>
+          <w:sz w:val="18"/>
+          <w:szCs w:val="18"/>
+        </w:rPr>
+        <w:t>'</w:t>
+      </w:r>
+      <w:r>
+        <w:rPr>
+          <w:rFonts w:asciiTheme="minorHAnsi" w:hAnsiTheme="minorHAnsi" w:cstheme="minorHAnsi"/>
+          <w:b/>
+          <w:sz w:val="18"/>
+          <w:szCs w:val="18"/>
+        </w:rPr>
+        <w:t>s Purchasing</w:t>
+      </w:r>
+      <w:r>
+        <w:rPr>
+          <w:rFonts w:asciiTheme="minorHAnsi" w:hAnsiTheme="minorHAnsi" w:cstheme="minorHAnsi"/>
+          <w:b/>
+          <w:sz w:val="18"/>
+          <w:szCs w:val="18"/>
+        </w:rPr>
+        <w:t xml:space="preserve"> Prediction</w:t>
       </w:r>
       <w:r>
         <w:rPr>
@@ -2037,7 +2124,16 @@
           <w:sz w:val="18"/>
           <w:szCs w:val="18"/>
         </w:rPr>
-        <w:t>Hadoop &amp; Tableau</w:t>
+        <w:t>|</w:t>
+      </w:r>
+      <w:r>
+        <w:rPr>
+          <w:rFonts w:asciiTheme="minorHAnsi" w:hAnsiTheme="minorHAnsi" w:cstheme="minorHAnsi"/>
+          <w:b/>
+          <w:sz w:val="18"/>
+          <w:szCs w:val="18"/>
+        </w:rPr>
+        <w:t xml:space="preserve"> Python</w:t>
       </w:r>
       <w:r>
         <w:rPr>
@@ -2047,60 +2143,6 @@
           <w:szCs w:val="18"/>
         </w:rPr>
         <w:t xml:space="preserve"> </w:t>
-      </w:r>
-      <w:r>
-        <w:rPr>
-          <w:rFonts w:asciiTheme="minorHAnsi" w:hAnsiTheme="minorHAnsi" w:cstheme="minorHAnsi"/>
-          <w:bCs/>
-          <w:sz w:val="18"/>
-          <w:szCs w:val="18"/>
-        </w:rPr>
-        <w:tab/>
-      </w:r>
-      <w:r>
-        <w:rPr>
-          <w:rFonts w:asciiTheme="minorHAnsi" w:hAnsiTheme="minorHAnsi" w:cstheme="minorHAnsi"/>
-          <w:bCs/>
-          <w:sz w:val="18"/>
-          <w:szCs w:val="18"/>
-        </w:rPr>
-        <w:tab/>
-      </w:r>
-      <w:r>
-        <w:rPr>
-          <w:rFonts w:asciiTheme="minorHAnsi" w:hAnsiTheme="minorHAnsi" w:cstheme="minorHAnsi"/>
-          <w:bCs/>
-          <w:sz w:val="18"/>
-          <w:szCs w:val="18"/>
-        </w:rPr>
-        <w:tab/>
-      </w:r>
-      <w:r>
-        <w:rPr>
-          <w:rFonts w:asciiTheme="minorHAnsi" w:hAnsiTheme="minorHAnsi" w:cstheme="minorHAnsi"/>
-          <w:bCs/>
-          <w:sz w:val="18"/>
-          <w:szCs w:val="18"/>
-        </w:rPr>
-        <w:tab/>
-      </w:r>
-      <w:r>
-        <w:rPr>
-          <w:rFonts w:asciiTheme="minorHAnsi" w:hAnsiTheme="minorHAnsi" w:cstheme="minorHAnsi"/>
-          <w:bCs/>
-          <w:sz w:val="18"/>
-          <w:szCs w:val="18"/>
-        </w:rPr>
-        <w:tab/>
-      </w:r>
-      <w:r>
-        <w:rPr>
-          <w:rFonts w:asciiTheme="minorHAnsi" w:hAnsiTheme="minorHAnsi" w:cstheme="minorHAnsi"/>
-          <w:bCs/>
-          <w:sz w:val="18"/>
-          <w:szCs w:val="18"/>
-        </w:rPr>
-        <w:tab/>
       </w:r>
       <w:r>
         <w:rPr>
@@ -2129,15 +2171,6 @@
         </w:rPr>
         <w:tab/>
         <w:t xml:space="preserve"> </w:t>
-      </w:r>
-      <w:r>
-        <w:rPr>
-          <w:rFonts w:asciiTheme="minorHAnsi" w:hAnsiTheme="minorHAnsi" w:cstheme="minorHAnsi"/>
-          <w:bCs/>
-          <w:sz w:val="18"/>
-          <w:szCs w:val="18"/>
-        </w:rPr>
-        <w:tab/>
       </w:r>
       <w:r>
         <w:rPr>
@@ -2148,7 +2181,7 @@
           <w:sz w:val="18"/>
           <w:szCs w:val="18"/>
         </w:rPr>
-        <w:t>Nov 2024</w:t>
+        <w:t>Dec 2024</w:t>
       </w:r>
     </w:p>
     <w:p>
@@ -2178,7 +2211,212 @@
           <w:sz w:val="18"/>
           <w:szCs w:val="18"/>
         </w:rPr>
-        <w:t>Processed 10M+ telematics and fleet records using Hadoop, Hive, and Pig to identify high-risk driver behavior and enable targeted safety interventions—reducing accident rates by 20%.</w:t>
+        <w:t>Compared Logistic, SVM, and Random Forest models based on Recall to identify the best model for classifying online shoppers</w:t>
+      </w:r>
+      <w:r>
+        <w:rPr>
+          <w:rFonts w:asciiTheme="minorHAnsi" w:hAnsiTheme="minorHAnsi" w:cstheme="minorHAnsi"/>
+          <w:b w:val="0"/>
+          <w:sz w:val="18"/>
+          <w:szCs w:val="18"/>
+        </w:rPr>
+        <w:t>'</w:t>
+      </w:r>
+      <w:r>
+        <w:rPr>
+          <w:rFonts w:asciiTheme="minorHAnsi" w:hAnsiTheme="minorHAnsi" w:cstheme="minorHAnsi"/>
+          <w:b w:val="0"/>
+          <w:sz w:val="18"/>
+          <w:szCs w:val="18"/>
+        </w:rPr>
+        <w:t xml:space="preserve"> purchasing </w:t>
+      </w:r>
+      <w:r>
+        <w:rPr>
+          <w:rFonts w:asciiTheme="minorHAnsi" w:hAnsiTheme="minorHAnsi" w:cstheme="minorHAnsi"/>
+          <w:b w:val="0"/>
+          <w:sz w:val="18"/>
+          <w:szCs w:val="18"/>
+        </w:rPr>
+        <w:t>intent and</w:t>
+      </w:r>
+      <w:r>
+        <w:rPr>
+          <w:rFonts w:asciiTheme="minorHAnsi" w:hAnsiTheme="minorHAnsi" w:cstheme="minorHAnsi"/>
+          <w:b w:val="0"/>
+          <w:sz w:val="18"/>
+          <w:szCs w:val="18"/>
+        </w:rPr>
+        <w:t xml:space="preserve"> fine-tuned the model using SMOTE to achieve a 93% accuracy.</w:t>
+      </w:r>
+    </w:p>
+    <w:p>
+      <w:pPr>
+        <w:contextualSpacing/>
+        <w:rPr>
+          <w:rFonts w:asciiTheme="minorHAnsi" w:hAnsiTheme="minorHAnsi" w:cstheme="minorHAnsi"/>
+          <w:b/>
+          <w:i/>
+          <w:iCs/>
+          <w:sz w:val="18"/>
+          <w:szCs w:val="18"/>
+        </w:rPr>
+      </w:pPr>
+      <w:r>
+        <w:rPr>
+          <w:rFonts w:asciiTheme="minorHAnsi" w:hAnsiTheme="minorHAnsi" w:cstheme="minorHAnsi"/>
+          <w:b/>
+          <w:sz w:val="18"/>
+          <w:szCs w:val="18"/>
+        </w:rPr>
+        <w:t xml:space="preserve">Fleet </w:t>
+      </w:r>
+      <w:r>
+        <w:rPr>
+          <w:rFonts w:asciiTheme="minorHAnsi" w:hAnsiTheme="minorHAnsi" w:cstheme="minorHAnsi"/>
+          <w:b/>
+          <w:sz w:val="18"/>
+          <w:szCs w:val="18"/>
+        </w:rPr>
+        <w:t>Risk Analytics</w:t>
+      </w:r>
+      <w:r>
+        <w:rPr>
+          <w:rFonts w:asciiTheme="minorHAnsi" w:hAnsiTheme="minorHAnsi" w:cstheme="minorHAnsi"/>
+          <w:b/>
+          <w:sz w:val="18"/>
+          <w:szCs w:val="18"/>
+        </w:rPr>
+        <w:t xml:space="preserve"> |</w:t>
+      </w:r>
+      <w:r>
+        <w:rPr>
+          <w:rFonts w:asciiTheme="minorHAnsi" w:hAnsiTheme="minorHAnsi" w:cstheme="minorHAnsi"/>
+          <w:b/>
+          <w:sz w:val="18"/>
+          <w:szCs w:val="18"/>
+        </w:rPr>
+        <w:t xml:space="preserve"> </w:t>
+      </w:r>
+      <w:r>
+        <w:rPr>
+          <w:rFonts w:asciiTheme="minorHAnsi" w:hAnsiTheme="minorHAnsi" w:cstheme="minorHAnsi"/>
+          <w:b/>
+          <w:sz w:val="18"/>
+          <w:szCs w:val="18"/>
+        </w:rPr>
+        <w:t>Hadoop &amp; Tableau</w:t>
+      </w:r>
+      <w:r>
+        <w:rPr>
+          <w:rFonts w:asciiTheme="minorHAnsi" w:hAnsiTheme="minorHAnsi" w:cstheme="minorHAnsi"/>
+          <w:b/>
+          <w:sz w:val="18"/>
+          <w:szCs w:val="18"/>
+        </w:rPr>
+        <w:t xml:space="preserve"> </w:t>
+      </w:r>
+      <w:r>
+        <w:rPr>
+          <w:rFonts w:asciiTheme="minorHAnsi" w:hAnsiTheme="minorHAnsi" w:cstheme="minorHAnsi"/>
+          <w:bCs/>
+          <w:sz w:val="18"/>
+          <w:szCs w:val="18"/>
+        </w:rPr>
+        <w:tab/>
+      </w:r>
+      <w:r>
+        <w:rPr>
+          <w:rFonts w:asciiTheme="minorHAnsi" w:hAnsiTheme="minorHAnsi" w:cstheme="minorHAnsi"/>
+          <w:bCs/>
+          <w:sz w:val="18"/>
+          <w:szCs w:val="18"/>
+        </w:rPr>
+        <w:tab/>
+      </w:r>
+      <w:r>
+        <w:rPr>
+          <w:rFonts w:asciiTheme="minorHAnsi" w:hAnsiTheme="minorHAnsi" w:cstheme="minorHAnsi"/>
+          <w:bCs/>
+          <w:sz w:val="18"/>
+          <w:szCs w:val="18"/>
+        </w:rPr>
+        <w:tab/>
+      </w:r>
+      <w:r>
+        <w:rPr>
+          <w:rFonts w:asciiTheme="minorHAnsi" w:hAnsiTheme="minorHAnsi" w:cstheme="minorHAnsi"/>
+          <w:bCs/>
+          <w:sz w:val="18"/>
+          <w:szCs w:val="18"/>
+        </w:rPr>
+        <w:tab/>
+      </w:r>
+      <w:r>
+        <w:rPr>
+          <w:rFonts w:asciiTheme="minorHAnsi" w:hAnsiTheme="minorHAnsi" w:cstheme="minorHAnsi"/>
+          <w:bCs/>
+          <w:sz w:val="18"/>
+          <w:szCs w:val="18"/>
+        </w:rPr>
+        <w:tab/>
+      </w:r>
+      <w:r>
+        <w:rPr>
+          <w:rFonts w:asciiTheme="minorHAnsi" w:hAnsiTheme="minorHAnsi" w:cstheme="minorHAnsi"/>
+          <w:bCs/>
+          <w:sz w:val="18"/>
+          <w:szCs w:val="18"/>
+        </w:rPr>
+        <w:tab/>
+      </w:r>
+      <w:r>
+        <w:rPr>
+          <w:rFonts w:asciiTheme="minorHAnsi" w:hAnsiTheme="minorHAnsi" w:cstheme="minorHAnsi"/>
+          <w:bCs/>
+          <w:sz w:val="18"/>
+          <w:szCs w:val="18"/>
+        </w:rPr>
+        <w:tab/>
+      </w:r>
+      <w:r>
+        <w:rPr>
+          <w:rFonts w:asciiTheme="minorHAnsi" w:hAnsiTheme="minorHAnsi" w:cstheme="minorHAnsi"/>
+          <w:bCs/>
+          <w:sz w:val="18"/>
+          <w:szCs w:val="18"/>
+        </w:rPr>
+        <w:tab/>
+      </w:r>
+      <w:r>
+        <w:rPr>
+          <w:rFonts w:asciiTheme="minorHAnsi" w:hAnsiTheme="minorHAnsi" w:cstheme="minorHAnsi"/>
+          <w:bCs/>
+          <w:sz w:val="18"/>
+          <w:szCs w:val="18"/>
+        </w:rPr>
+        <w:tab/>
+        <w:t xml:space="preserve"> </w:t>
+      </w:r>
+      <w:r>
+        <w:rPr>
+          <w:rFonts w:asciiTheme="minorHAnsi" w:hAnsiTheme="minorHAnsi" w:cstheme="minorHAnsi"/>
+          <w:bCs/>
+          <w:sz w:val="18"/>
+          <w:szCs w:val="18"/>
+        </w:rPr>
+        <w:tab/>
+      </w:r>
+      <w:r>
+        <w:rPr>
+          <w:rFonts w:asciiTheme="minorHAnsi" w:hAnsiTheme="minorHAnsi" w:cstheme="minorHAnsi"/>
+          <w:bCs/>
+          <w:i/>
+          <w:iCs/>
+          <w:sz w:val="18"/>
+          <w:szCs w:val="18"/>
+        </w:rPr>
+        <w:t>Nov 2024</w:t>
       </w:r>
     </w:p>
     <w:p>
@@ -2208,153 +2446,7 @@
           <w:sz w:val="18"/>
           <w:szCs w:val="18"/>
         </w:rPr>
-        <w:t xml:space="preserve">Enabled real-time risk monitoring with Tableau dashboards powered by </w:t>
-      </w:r>
-      <w:r>
-        <w:rPr>
-          <w:rFonts w:asciiTheme="minorHAnsi" w:hAnsiTheme="minorHAnsi" w:cstheme="minorHAnsi"/>
-          <w:b w:val="0"/>
-          <w:sz w:val="18"/>
-          <w:szCs w:val="18"/>
-        </w:rPr>
-        <w:t>B</w:t>
-      </w:r>
-      <w:r>
-        <w:rPr>
-          <w:rFonts w:asciiTheme="minorHAnsi" w:hAnsiTheme="minorHAnsi" w:cstheme="minorHAnsi"/>
-          <w:b w:val="0"/>
-          <w:sz w:val="18"/>
-          <w:szCs w:val="18"/>
-        </w:rPr>
-        <w:t xml:space="preserve">ig </w:t>
-      </w:r>
-      <w:r>
-        <w:rPr>
-          <w:rFonts w:asciiTheme="minorHAnsi" w:hAnsiTheme="minorHAnsi" w:cstheme="minorHAnsi"/>
-          <w:b w:val="0"/>
-          <w:sz w:val="18"/>
-          <w:szCs w:val="18"/>
-        </w:rPr>
-        <w:t>D</w:t>
-      </w:r>
-      <w:r>
-        <w:rPr>
-          <w:rFonts w:asciiTheme="minorHAnsi" w:hAnsiTheme="minorHAnsi" w:cstheme="minorHAnsi"/>
-          <w:b w:val="0"/>
-          <w:sz w:val="18"/>
-          <w:szCs w:val="18"/>
-        </w:rPr>
-        <w:t>ata insights, improving fleet decision-making speed and operational efficiency across 50+ locations.</w:t>
-      </w:r>
-    </w:p>
-    <w:p>
-      <w:pPr>
-        <w:tabs>
-          <w:tab w:val="left" w:pos="8722"/>
-        </w:tabs>
-        <w:spacing w:line="267" w:lineRule="exact"/>
-        <w:rPr>
-          <w:rFonts w:asciiTheme="minorHAnsi" w:hAnsiTheme="minorHAnsi" w:cstheme="minorHAnsi"/>
-          <w:b/>
-          <w:bCs/>
-          <w:i/>
-          <w:iCs/>
-          <w:sz w:val="18"/>
-          <w:szCs w:val="18"/>
-        </w:rPr>
-      </w:pPr>
-      <w:r>
-        <w:rPr>
-          <w:rFonts w:asciiTheme="minorHAnsi" w:hAnsiTheme="minorHAnsi" w:cstheme="minorHAnsi"/>
-          <w:b/>
-          <w:sz w:val="18"/>
-          <w:szCs w:val="18"/>
-        </w:rPr>
-        <w:t>Second-Hand Cars Market</w:t>
-      </w:r>
-      <w:r>
-        <w:rPr>
-          <w:rFonts w:asciiTheme="minorHAnsi" w:hAnsiTheme="minorHAnsi" w:cstheme="minorHAnsi"/>
-          <w:b/>
-          <w:sz w:val="18"/>
-          <w:szCs w:val="18"/>
-        </w:rPr>
-        <w:t xml:space="preserve"> Analysis</w:t>
-      </w:r>
-      <w:r>
-        <w:rPr>
-          <w:rFonts w:asciiTheme="minorHAnsi" w:hAnsiTheme="minorHAnsi" w:cstheme="minorHAnsi"/>
-          <w:b/>
-          <w:sz w:val="18"/>
-          <w:szCs w:val="18"/>
-        </w:rPr>
-        <w:t xml:space="preserve"> </w:t>
-      </w:r>
-      <w:r>
-        <w:rPr>
-          <w:rFonts w:asciiTheme="minorHAnsi" w:hAnsiTheme="minorHAnsi" w:cstheme="minorHAnsi"/>
-          <w:b/>
-          <w:sz w:val="18"/>
-          <w:szCs w:val="18"/>
-        </w:rPr>
-        <w:t>|</w:t>
-      </w:r>
-      <w:r>
-        <w:rPr>
-          <w:rFonts w:asciiTheme="minorHAnsi" w:hAnsiTheme="minorHAnsi" w:cstheme="minorHAnsi"/>
-          <w:b/>
-          <w:sz w:val="18"/>
-          <w:szCs w:val="18"/>
-        </w:rPr>
-        <w:t xml:space="preserve"> Tableau</w:t>
-      </w:r>
-      <w:r>
-        <w:rPr>
-          <w:rFonts w:asciiTheme="minorHAnsi" w:hAnsiTheme="minorHAnsi" w:cstheme="minorHAnsi"/>
-          <w:b/>
-          <w:sz w:val="18"/>
-          <w:szCs w:val="18"/>
-        </w:rPr>
-        <w:t xml:space="preserve"> </w:t>
-      </w:r>
-      <w:r>
-        <w:rPr>
-          <w:rFonts w:asciiTheme="minorHAnsi" w:hAnsiTheme="minorHAnsi" w:cstheme="minorHAnsi"/>
-          <w:bCs/>
-          <w:sz w:val="18"/>
-          <w:szCs w:val="18"/>
-        </w:rPr>
-        <w:tab/>
-      </w:r>
-      <w:r>
-        <w:rPr>
-          <w:rFonts w:asciiTheme="minorHAnsi" w:hAnsiTheme="minorHAnsi" w:cstheme="minorHAnsi"/>
-          <w:bCs/>
-          <w:sz w:val="18"/>
-          <w:szCs w:val="18"/>
-        </w:rPr>
-        <w:tab/>
-      </w:r>
-      <w:r>
-        <w:rPr>
-          <w:rFonts w:asciiTheme="minorHAnsi" w:hAnsiTheme="minorHAnsi" w:cstheme="minorHAnsi"/>
-          <w:bCs/>
-          <w:sz w:val="18"/>
-          <w:szCs w:val="18"/>
-        </w:rPr>
-        <w:tab/>
-        <w:t xml:space="preserve"> </w:t>
-      </w:r>
-      <w:r>
-        <w:rPr>
-          <w:rFonts w:asciiTheme="minorHAnsi" w:hAnsiTheme="minorHAnsi" w:cstheme="minorHAnsi"/>
-          <w:bCs/>
-          <w:i/>
-          <w:iCs/>
-          <w:sz w:val="18"/>
-          <w:szCs w:val="18"/>
-        </w:rPr>
-        <w:t>Oct 2024</w:t>
+        <w:t>Processed 10M+ telematics and fleet records using Hadoop, Hive, and Pig to identify high-risk driver behavior and enable targeted safety interventions—reducing accident rates by 20%.</w:t>
       </w:r>
     </w:p>
     <w:p>
@@ -2384,200 +2476,55 @@
           <w:sz w:val="18"/>
           <w:szCs w:val="18"/>
         </w:rPr>
-        <w:t xml:space="preserve">Designed a Tableau dashboard to analyze 4K+ second-hand cars to identify how factors like mileage, model year, and model availability affect the car's market price.  </w:t>
+        <w:t xml:space="preserve">Enabled real-time risk monitoring with Tableau dashboards powered by </w:t>
+      </w:r>
+      <w:r>
+        <w:rPr>
+          <w:rFonts w:asciiTheme="minorHAnsi" w:hAnsiTheme="minorHAnsi" w:cstheme="minorHAnsi"/>
+          <w:b w:val="0"/>
+          <w:sz w:val="18"/>
+          <w:szCs w:val="18"/>
+        </w:rPr>
+        <w:t>B</w:t>
+      </w:r>
+      <w:r>
+        <w:rPr>
+          <w:rFonts w:asciiTheme="minorHAnsi" w:hAnsiTheme="minorHAnsi" w:cstheme="minorHAnsi"/>
+          <w:b w:val="0"/>
+          <w:sz w:val="18"/>
+          <w:szCs w:val="18"/>
+        </w:rPr>
+        <w:t xml:space="preserve">ig </w:t>
+      </w:r>
+      <w:r>
+        <w:rPr>
+          <w:rFonts w:asciiTheme="minorHAnsi" w:hAnsiTheme="minorHAnsi" w:cstheme="minorHAnsi"/>
+          <w:b w:val="0"/>
+          <w:sz w:val="18"/>
+          <w:szCs w:val="18"/>
+        </w:rPr>
+        <w:t>D</w:t>
+      </w:r>
+      <w:r>
+        <w:rPr>
+          <w:rFonts w:asciiTheme="minorHAnsi" w:hAnsiTheme="minorHAnsi" w:cstheme="minorHAnsi"/>
+          <w:b w:val="0"/>
+          <w:sz w:val="18"/>
+          <w:szCs w:val="18"/>
+        </w:rPr>
+        <w:t>ata insights, improving fleet decision-making speed and operational efficiency across 50+ locations.</w:t>
       </w:r>
     </w:p>
     <w:p>
       <w:pPr>
-        <w:pStyle w:val="Heading1"/>
         <w:tabs>
-          <w:tab w:val="left" w:pos="10919"/>
+          <w:tab w:val="left" w:pos="8722"/>
         </w:tabs>
-        <w:spacing w:line="275" w:lineRule="exact"/>
-        <w:ind w:left="0"/>
-        <w:rPr>
-          <w:rFonts w:asciiTheme="minorHAnsi" w:hAnsiTheme="minorHAnsi" w:cstheme="minorHAnsi"/>
-          <w:bCs w:val="0"/>
-          <w:sz w:val="20"/>
-          <w:szCs w:val="20"/>
-        </w:rPr>
-      </w:pPr>
-      <w:r>
-        <w:rPr>
-          <w:rFonts w:asciiTheme="minorHAnsi" w:hAnsiTheme="minorHAnsi" w:cstheme="minorHAnsi"/>
-          <w:bCs w:val="0"/>
-          <w:sz w:val="18"/>
-          <w:szCs w:val="18"/>
-          <w:u w:val="thick"/>
-        </w:rPr>
-        <w:t>EDUCATIO</w:t>
-      </w:r>
-      <w:r>
-        <w:rPr>
-          <w:rFonts w:asciiTheme="minorHAnsi" w:hAnsiTheme="minorHAnsi" w:cstheme="minorHAnsi"/>
-          <w:bCs w:val="0"/>
-          <w:sz w:val="18"/>
-          <w:szCs w:val="18"/>
-          <w:u w:val="thick"/>
-        </w:rPr>
-        <w:t xml:space="preserve">N                                                                                                                                                                                                                                                   </w:t>
-      </w:r>
-    </w:p>
-    <w:p>
-      <w:pPr>
-        <w:tabs>
-          <w:tab w:val="left" w:pos="8647"/>
-        </w:tabs>
-        <w:spacing w:line="218" w:lineRule="exact"/>
-        <w:rPr>
-          <w:rFonts w:asciiTheme="minorHAnsi" w:hAnsiTheme="minorHAnsi" w:cstheme="minorHAnsi"/>
-          <w:sz w:val="18"/>
-          <w:szCs w:val="18"/>
-        </w:rPr>
-      </w:pPr>
-      <w:r>
-        <w:rPr>
-          <w:rFonts w:asciiTheme="minorHAnsi" w:hAnsiTheme="minorHAnsi" w:cstheme="minorHAnsi"/>
-          <w:b/>
-          <w:sz w:val="18"/>
-          <w:szCs w:val="18"/>
-        </w:rPr>
-        <w:t>The</w:t>
-      </w:r>
-      <w:r>
-        <w:rPr>
-          <w:rFonts w:asciiTheme="minorHAnsi" w:hAnsiTheme="minorHAnsi" w:cstheme="minorHAnsi"/>
-          <w:b/>
-          <w:spacing w:val="-4"/>
-          <w:sz w:val="18"/>
-          <w:szCs w:val="18"/>
-        </w:rPr>
-        <w:t xml:space="preserve"> </w:t>
-      </w:r>
-      <w:r>
-        <w:rPr>
-          <w:rFonts w:asciiTheme="minorHAnsi" w:hAnsiTheme="minorHAnsi" w:cstheme="minorHAnsi"/>
-          <w:b/>
-          <w:sz w:val="18"/>
-          <w:szCs w:val="18"/>
-        </w:rPr>
-        <w:t>University</w:t>
-      </w:r>
-      <w:r>
-        <w:rPr>
-          <w:rFonts w:asciiTheme="minorHAnsi" w:hAnsiTheme="minorHAnsi" w:cstheme="minorHAnsi"/>
-          <w:b/>
-          <w:spacing w:val="-8"/>
-          <w:sz w:val="18"/>
-          <w:szCs w:val="18"/>
-        </w:rPr>
-        <w:t xml:space="preserve"> </w:t>
-      </w:r>
-      <w:r>
-        <w:rPr>
-          <w:rFonts w:asciiTheme="minorHAnsi" w:hAnsiTheme="minorHAnsi" w:cstheme="minorHAnsi"/>
-          <w:b/>
-          <w:sz w:val="18"/>
-          <w:szCs w:val="18"/>
-        </w:rPr>
-        <w:t>of</w:t>
-      </w:r>
-      <w:r>
-        <w:rPr>
-          <w:rFonts w:asciiTheme="minorHAnsi" w:hAnsiTheme="minorHAnsi" w:cstheme="minorHAnsi"/>
-          <w:b/>
-          <w:spacing w:val="-12"/>
-          <w:sz w:val="18"/>
-          <w:szCs w:val="18"/>
-        </w:rPr>
-        <w:t xml:space="preserve"> </w:t>
-      </w:r>
-      <w:r>
-        <w:rPr>
-          <w:rFonts w:asciiTheme="minorHAnsi" w:hAnsiTheme="minorHAnsi" w:cstheme="minorHAnsi"/>
-          <w:b/>
-          <w:sz w:val="18"/>
-          <w:szCs w:val="18"/>
-        </w:rPr>
-        <w:t>Texas</w:t>
-      </w:r>
-      <w:r>
-        <w:rPr>
-          <w:rFonts w:asciiTheme="minorHAnsi" w:hAnsiTheme="minorHAnsi" w:cstheme="minorHAnsi"/>
-          <w:b/>
-          <w:spacing w:val="-10"/>
-          <w:sz w:val="18"/>
-          <w:szCs w:val="18"/>
-        </w:rPr>
-        <w:t xml:space="preserve"> </w:t>
-      </w:r>
-      <w:r>
-        <w:rPr>
-          <w:rFonts w:asciiTheme="minorHAnsi" w:hAnsiTheme="minorHAnsi" w:cstheme="minorHAnsi"/>
-          <w:b/>
-          <w:sz w:val="18"/>
-          <w:szCs w:val="18"/>
-        </w:rPr>
-        <w:t>at</w:t>
-      </w:r>
-      <w:r>
-        <w:rPr>
-          <w:rFonts w:asciiTheme="minorHAnsi" w:hAnsiTheme="minorHAnsi" w:cstheme="minorHAnsi"/>
-          <w:b/>
-          <w:spacing w:val="-6"/>
-          <w:sz w:val="18"/>
-          <w:szCs w:val="18"/>
-        </w:rPr>
-        <w:t xml:space="preserve"> </w:t>
-      </w:r>
-      <w:r>
-        <w:rPr>
-          <w:rFonts w:asciiTheme="minorHAnsi" w:hAnsiTheme="minorHAnsi" w:cstheme="minorHAnsi"/>
-          <w:b/>
-          <w:sz w:val="18"/>
-          <w:szCs w:val="18"/>
-        </w:rPr>
-        <w:t>Dallas</w:t>
-      </w:r>
-      <w:r>
-        <w:rPr>
-          <w:rFonts w:asciiTheme="minorHAnsi" w:hAnsiTheme="minorHAnsi" w:cstheme="minorHAnsi"/>
-          <w:b/>
-          <w:sz w:val="18"/>
-          <w:szCs w:val="18"/>
-        </w:rPr>
-        <w:t xml:space="preserve"> </w:t>
-      </w:r>
-      <w:r>
-        <w:rPr>
-          <w:rFonts w:asciiTheme="minorHAnsi" w:hAnsiTheme="minorHAnsi" w:cstheme="minorHAnsi"/>
-          <w:b/>
-          <w:sz w:val="18"/>
-          <w:szCs w:val="18"/>
-        </w:rPr>
-        <w:tab/>
-        <w:t xml:space="preserve">             </w:t>
-      </w:r>
-      <w:r>
-        <w:rPr>
-          <w:rFonts w:asciiTheme="minorHAnsi" w:hAnsiTheme="minorHAnsi" w:cstheme="minorHAnsi"/>
+        <w:spacing w:line="267" w:lineRule="exact"/>
+        <w:rPr>
+          <w:rFonts w:asciiTheme="minorHAnsi" w:hAnsiTheme="minorHAnsi" w:cstheme="minorHAnsi"/>
+          <w:b/>
           <w:bCs/>
-          <w:sz w:val="18"/>
-          <w:szCs w:val="18"/>
-        </w:rPr>
-        <w:t>Aug 2023 – May 2025</w:t>
-      </w:r>
-    </w:p>
-    <w:p>
-      <w:pPr>
-        <w:pStyle w:val="BodyText"/>
-        <w:tabs>
-          <w:tab w:val="left" w:pos="10090"/>
-        </w:tabs>
-        <w:spacing w:line="211" w:lineRule="auto"/>
-        <w:ind w:left="284" w:hanging="284"/>
-        <w:rPr>
-          <w:rFonts w:asciiTheme="minorHAnsi" w:hAnsiTheme="minorHAnsi" w:cstheme="minorHAnsi"/>
           <w:i/>
           <w:iCs/>
           <w:sz w:val="18"/>
@@ -2587,135 +2534,95 @@
       <w:r>
         <w:rPr>
           <w:rFonts w:asciiTheme="minorHAnsi" w:hAnsiTheme="minorHAnsi" w:cstheme="minorHAnsi"/>
+          <w:b/>
+          <w:sz w:val="18"/>
+          <w:szCs w:val="18"/>
+        </w:rPr>
+        <w:t>Second-Hand Cars Market</w:t>
+      </w:r>
+      <w:r>
+        <w:rPr>
+          <w:rFonts w:asciiTheme="minorHAnsi" w:hAnsiTheme="minorHAnsi" w:cstheme="minorHAnsi"/>
+          <w:b/>
+          <w:sz w:val="18"/>
+          <w:szCs w:val="18"/>
+        </w:rPr>
+        <w:t xml:space="preserve"> Analysis</w:t>
+      </w:r>
+      <w:r>
+        <w:rPr>
+          <w:rFonts w:asciiTheme="minorHAnsi" w:hAnsiTheme="minorHAnsi" w:cstheme="minorHAnsi"/>
+          <w:b/>
+          <w:sz w:val="18"/>
+          <w:szCs w:val="18"/>
+        </w:rPr>
+        <w:t xml:space="preserve"> </w:t>
+      </w:r>
+      <w:r>
+        <w:rPr>
+          <w:rFonts w:asciiTheme="minorHAnsi" w:hAnsiTheme="minorHAnsi" w:cstheme="minorHAnsi"/>
+          <w:b/>
+          <w:sz w:val="18"/>
+          <w:szCs w:val="18"/>
+        </w:rPr>
+        <w:t>|</w:t>
+      </w:r>
+      <w:r>
+        <w:rPr>
+          <w:rFonts w:asciiTheme="minorHAnsi" w:hAnsiTheme="minorHAnsi" w:cstheme="minorHAnsi"/>
+          <w:b/>
+          <w:sz w:val="18"/>
+          <w:szCs w:val="18"/>
+        </w:rPr>
+        <w:t xml:space="preserve"> Tableau</w:t>
+      </w:r>
+      <w:r>
+        <w:rPr>
+          <w:rFonts w:asciiTheme="minorHAnsi" w:hAnsiTheme="minorHAnsi" w:cstheme="minorHAnsi"/>
+          <w:b/>
+          <w:sz w:val="18"/>
+          <w:szCs w:val="18"/>
+        </w:rPr>
+        <w:t xml:space="preserve"> </w:t>
+      </w:r>
+      <w:r>
+        <w:rPr>
+          <w:rFonts w:asciiTheme="minorHAnsi" w:hAnsiTheme="minorHAnsi" w:cstheme="minorHAnsi"/>
+          <w:bCs/>
+          <w:sz w:val="18"/>
+          <w:szCs w:val="18"/>
+        </w:rPr>
+        <w:tab/>
+      </w:r>
+      <w:r>
+        <w:rPr>
+          <w:rFonts w:asciiTheme="minorHAnsi" w:hAnsiTheme="minorHAnsi" w:cstheme="minorHAnsi"/>
+          <w:bCs/>
+          <w:sz w:val="18"/>
+          <w:szCs w:val="18"/>
+        </w:rPr>
+        <w:tab/>
+      </w:r>
+      <w:r>
+        <w:rPr>
+          <w:rFonts w:asciiTheme="minorHAnsi" w:hAnsiTheme="minorHAnsi" w:cstheme="minorHAnsi"/>
+          <w:bCs/>
+          <w:sz w:val="18"/>
+          <w:szCs w:val="18"/>
+        </w:rPr>
+        <w:tab/>
+        <w:t xml:space="preserve"> </w:t>
+      </w:r>
+      <w:r>
+        <w:rPr>
+          <w:rFonts w:asciiTheme="minorHAnsi" w:hAnsiTheme="minorHAnsi" w:cstheme="minorHAnsi"/>
+          <w:bCs/>
           <w:i/>
           <w:iCs/>
           <w:sz w:val="18"/>
           <w:szCs w:val="18"/>
         </w:rPr>
-        <w:t>Master of Science in Business Analytics and Artificial Intelligence (3.9</w:t>
-      </w:r>
-      <w:r>
-        <w:rPr>
-          <w:rFonts w:asciiTheme="minorHAnsi" w:hAnsiTheme="minorHAnsi" w:cstheme="minorHAnsi"/>
-          <w:i/>
-          <w:iCs/>
-          <w:sz w:val="18"/>
-          <w:szCs w:val="18"/>
-        </w:rPr>
-        <w:t>4</w:t>
-      </w:r>
-      <w:r>
-        <w:rPr>
-          <w:rFonts w:asciiTheme="minorHAnsi" w:hAnsiTheme="minorHAnsi" w:cstheme="minorHAnsi"/>
-          <w:i/>
-          <w:iCs/>
-          <w:sz w:val="18"/>
-          <w:szCs w:val="18"/>
-        </w:rPr>
-        <w:t xml:space="preserve"> GPA)</w:t>
-      </w:r>
-    </w:p>
-    <w:p>
-      <w:pPr>
-        <w:pStyle w:val="Heading2"/>
-        <w:numPr>
-          <w:ilvl w:val="0"/>
-          <w:numId w:val="10"/>
-        </w:numPr>
-        <w:tabs>
-          <w:tab w:val="left" w:pos="8364"/>
-        </w:tabs>
-        <w:spacing w:line="225" w:lineRule="exact"/>
-        <w:ind w:left="284" w:hanging="284"/>
-        <w:rPr>
-          <w:rFonts w:asciiTheme="minorHAnsi" w:hAnsiTheme="minorHAnsi" w:cstheme="minorHAnsi"/>
-          <w:b w:val="0"/>
-          <w:sz w:val="18"/>
-          <w:szCs w:val="18"/>
-        </w:rPr>
-      </w:pPr>
-      <w:r>
-        <w:rPr>
-          <w:rFonts w:asciiTheme="minorHAnsi" w:hAnsiTheme="minorHAnsi" w:cstheme="minorHAnsi"/>
-          <w:b w:val="0"/>
-          <w:sz w:val="18"/>
-          <w:szCs w:val="18"/>
-        </w:rPr>
-        <w:t xml:space="preserve">Awards: </w:t>
-      </w:r>
-      <w:r>
-        <w:rPr>
-          <w:rFonts w:asciiTheme="minorHAnsi" w:hAnsiTheme="minorHAnsi" w:cstheme="minorHAnsi"/>
-          <w:sz w:val="18"/>
-          <w:szCs w:val="18"/>
-        </w:rPr>
-        <w:t>2x Dean</w:t>
-      </w:r>
-      <w:r>
-        <w:rPr>
-          <w:rFonts w:asciiTheme="minorHAnsi" w:hAnsiTheme="minorHAnsi" w:cstheme="minorHAnsi"/>
-          <w:sz w:val="18"/>
-          <w:szCs w:val="18"/>
-        </w:rPr>
-        <w:t>'</w:t>
-      </w:r>
-      <w:r>
-        <w:rPr>
-          <w:rFonts w:asciiTheme="minorHAnsi" w:hAnsiTheme="minorHAnsi" w:cstheme="minorHAnsi"/>
-          <w:sz w:val="18"/>
-          <w:szCs w:val="18"/>
-        </w:rPr>
-        <w:t>s Excellence Scholar</w:t>
-      </w:r>
-      <w:r>
-        <w:rPr>
-          <w:rFonts w:asciiTheme="minorHAnsi" w:hAnsiTheme="minorHAnsi" w:cstheme="minorHAnsi"/>
-          <w:b w:val="0"/>
-          <w:bCs w:val="0"/>
-          <w:sz w:val="18"/>
-          <w:szCs w:val="18"/>
-        </w:rPr>
-        <w:t xml:space="preserve">. </w:t>
-      </w:r>
-      <w:r>
-        <w:rPr>
-          <w:rFonts w:asciiTheme="minorHAnsi" w:hAnsiTheme="minorHAnsi" w:cstheme="minorHAnsi"/>
-          <w:b w:val="0"/>
-          <w:bCs w:val="0"/>
-          <w:sz w:val="18"/>
-          <w:szCs w:val="18"/>
-        </w:rPr>
-        <w:t>Awarded to the top 5%</w:t>
-      </w:r>
-      <w:r>
-        <w:rPr>
-          <w:rFonts w:asciiTheme="minorHAnsi" w:hAnsiTheme="minorHAnsi" w:cstheme="minorHAnsi"/>
-          <w:b w:val="0"/>
-          <w:bCs w:val="0"/>
-          <w:sz w:val="18"/>
-          <w:szCs w:val="18"/>
-        </w:rPr>
-        <w:t xml:space="preserve"> of students</w:t>
-      </w:r>
-      <w:r>
-        <w:rPr>
-          <w:rFonts w:asciiTheme="minorHAnsi" w:hAnsiTheme="minorHAnsi" w:cstheme="minorHAnsi"/>
-          <w:b w:val="0"/>
-          <w:bCs w:val="0"/>
-          <w:sz w:val="18"/>
-          <w:szCs w:val="18"/>
-        </w:rPr>
-        <w:t xml:space="preserve"> </w:t>
-      </w:r>
-      <w:r>
-        <w:rPr>
-          <w:rFonts w:asciiTheme="minorHAnsi" w:hAnsiTheme="minorHAnsi" w:cstheme="minorHAnsi"/>
-          <w:b w:val="0"/>
-          <w:bCs w:val="0"/>
-          <w:sz w:val="18"/>
-          <w:szCs w:val="18"/>
-        </w:rPr>
-        <w:t>for outstanding academic performance.</w:t>
+        <w:t>Oct 2024</w:t>
       </w:r>
     </w:p>
     <w:p>
@@ -2745,25 +2652,43 @@
           <w:sz w:val="18"/>
           <w:szCs w:val="18"/>
         </w:rPr>
-        <w:t xml:space="preserve">Relevant </w:t>
-      </w:r>
-      <w:r>
-        <w:rPr>
-          <w:rFonts w:asciiTheme="minorHAnsi" w:hAnsiTheme="minorHAnsi" w:cstheme="minorHAnsi"/>
-          <w:b w:val="0"/>
-          <w:sz w:val="18"/>
-          <w:szCs w:val="18"/>
-        </w:rPr>
-        <w:t>Coursework: Business Analytics with R, Big Data, Statistics, Predictive Analytics, Machine Learning</w:t>
-      </w:r>
-      <w:r>
-        <w:rPr>
-          <w:rFonts w:asciiTheme="minorHAnsi" w:hAnsiTheme="minorHAnsi" w:cstheme="minorHAnsi"/>
-          <w:b w:val="0"/>
-          <w:sz w:val="18"/>
-          <w:szCs w:val="18"/>
-        </w:rPr>
-        <w:t>, Time Series Analysis</w:t>
+        <w:t xml:space="preserve">Designed a Tableau dashboard to analyze 4K+ second-hand cars to identify how factors like mileage, model year, and model availability affect the car's market price.  </w:t>
+      </w:r>
+    </w:p>
+    <w:p>
+      <w:pPr>
+        <w:pStyle w:val="Heading1"/>
+        <w:tabs>
+          <w:tab w:val="left" w:pos="10919"/>
+        </w:tabs>
+        <w:spacing w:line="275" w:lineRule="exact"/>
+        <w:ind w:left="0"/>
+        <w:rPr>
+          <w:rFonts w:asciiTheme="minorHAnsi" w:hAnsiTheme="minorHAnsi" w:cstheme="minorHAnsi"/>
+          <w:bCs w:val="0"/>
+          <w:sz w:val="20"/>
+          <w:szCs w:val="20"/>
+        </w:rPr>
+      </w:pPr>
+      <w:r>
+        <w:rPr>
+          <w:rFonts w:asciiTheme="minorHAnsi" w:hAnsiTheme="minorHAnsi" w:cstheme="minorHAnsi"/>
+          <w:bCs w:val="0"/>
+          <w:sz w:val="18"/>
+          <w:szCs w:val="18"/>
+          <w:u w:val="thick"/>
+        </w:rPr>
+        <w:t>EDUCATIO</w:t>
+      </w:r>
+      <w:r>
+        <w:rPr>
+          <w:rFonts w:asciiTheme="minorHAnsi" w:hAnsiTheme="minorHAnsi" w:cstheme="minorHAnsi"/>
+          <w:bCs w:val="0"/>
+          <w:sz w:val="18"/>
+          <w:szCs w:val="18"/>
+          <w:u w:val="thick"/>
+        </w:rPr>
+        <w:t xml:space="preserve">N                                                                                                                                                                                                                                                   </w:t>
       </w:r>
     </w:p>
     <w:p>
@@ -2774,24 +2699,278 @@
         <w:spacing w:line="218" w:lineRule="exact"/>
         <w:rPr>
           <w:rFonts w:asciiTheme="minorHAnsi" w:hAnsiTheme="minorHAnsi" w:cstheme="minorHAnsi"/>
+          <w:sz w:val="18"/>
+          <w:szCs w:val="18"/>
+        </w:rPr>
+      </w:pPr>
+      <w:r>
+        <w:rPr>
+          <w:rFonts w:asciiTheme="minorHAnsi" w:hAnsiTheme="minorHAnsi" w:cstheme="minorHAnsi"/>
+          <w:b/>
+          <w:sz w:val="18"/>
+          <w:szCs w:val="18"/>
+        </w:rPr>
+        <w:t>The</w:t>
+      </w:r>
+      <w:r>
+        <w:rPr>
+          <w:rFonts w:asciiTheme="minorHAnsi" w:hAnsiTheme="minorHAnsi" w:cstheme="minorHAnsi"/>
+          <w:b/>
+          <w:spacing w:val="-4"/>
+          <w:sz w:val="18"/>
+          <w:szCs w:val="18"/>
+        </w:rPr>
+        <w:t xml:space="preserve"> </w:t>
+      </w:r>
+      <w:r>
+        <w:rPr>
+          <w:rFonts w:asciiTheme="minorHAnsi" w:hAnsiTheme="minorHAnsi" w:cstheme="minorHAnsi"/>
+          <w:b/>
+          <w:sz w:val="18"/>
+          <w:szCs w:val="18"/>
+        </w:rPr>
+        <w:t>University</w:t>
+      </w:r>
+      <w:r>
+        <w:rPr>
+          <w:rFonts w:asciiTheme="minorHAnsi" w:hAnsiTheme="minorHAnsi" w:cstheme="minorHAnsi"/>
+          <w:b/>
+          <w:spacing w:val="-8"/>
+          <w:sz w:val="18"/>
+          <w:szCs w:val="18"/>
+        </w:rPr>
+        <w:t xml:space="preserve"> </w:t>
+      </w:r>
+      <w:r>
+        <w:rPr>
+          <w:rFonts w:asciiTheme="minorHAnsi" w:hAnsiTheme="minorHAnsi" w:cstheme="minorHAnsi"/>
+          <w:b/>
+          <w:sz w:val="18"/>
+          <w:szCs w:val="18"/>
+        </w:rPr>
+        <w:t>of</w:t>
+      </w:r>
+      <w:r>
+        <w:rPr>
+          <w:rFonts w:asciiTheme="minorHAnsi" w:hAnsiTheme="minorHAnsi" w:cstheme="minorHAnsi"/>
+          <w:b/>
+          <w:spacing w:val="-12"/>
+          <w:sz w:val="18"/>
+          <w:szCs w:val="18"/>
+        </w:rPr>
+        <w:t xml:space="preserve"> </w:t>
+      </w:r>
+      <w:r>
+        <w:rPr>
+          <w:rFonts w:asciiTheme="minorHAnsi" w:hAnsiTheme="minorHAnsi" w:cstheme="minorHAnsi"/>
+          <w:b/>
+          <w:sz w:val="18"/>
+          <w:szCs w:val="18"/>
+        </w:rPr>
+        <w:t>Texas</w:t>
+      </w:r>
+      <w:r>
+        <w:rPr>
+          <w:rFonts w:asciiTheme="minorHAnsi" w:hAnsiTheme="minorHAnsi" w:cstheme="minorHAnsi"/>
+          <w:b/>
+          <w:spacing w:val="-10"/>
+          <w:sz w:val="18"/>
+          <w:szCs w:val="18"/>
+        </w:rPr>
+        <w:t xml:space="preserve"> </w:t>
+      </w:r>
+      <w:r>
+        <w:rPr>
+          <w:rFonts w:asciiTheme="minorHAnsi" w:hAnsiTheme="minorHAnsi" w:cstheme="minorHAnsi"/>
+          <w:b/>
+          <w:sz w:val="18"/>
+          <w:szCs w:val="18"/>
+        </w:rPr>
+        <w:t>at</w:t>
+      </w:r>
+      <w:r>
+        <w:rPr>
+          <w:rFonts w:asciiTheme="minorHAnsi" w:hAnsiTheme="minorHAnsi" w:cstheme="minorHAnsi"/>
+          <w:b/>
+          <w:spacing w:val="-6"/>
+          <w:sz w:val="18"/>
+          <w:szCs w:val="18"/>
+        </w:rPr>
+        <w:t xml:space="preserve"> </w:t>
+      </w:r>
+      <w:r>
+        <w:rPr>
+          <w:rFonts w:asciiTheme="minorHAnsi" w:hAnsiTheme="minorHAnsi" w:cstheme="minorHAnsi"/>
+          <w:b/>
+          <w:sz w:val="18"/>
+          <w:szCs w:val="18"/>
+        </w:rPr>
+        <w:t>Dallas</w:t>
+      </w:r>
+      <w:r>
+        <w:rPr>
+          <w:rFonts w:asciiTheme="minorHAnsi" w:hAnsiTheme="minorHAnsi" w:cstheme="minorHAnsi"/>
+          <w:b/>
+          <w:sz w:val="18"/>
+          <w:szCs w:val="18"/>
+        </w:rPr>
+        <w:t xml:space="preserve"> </w:t>
+      </w:r>
+      <w:r>
+        <w:rPr>
+          <w:rFonts w:asciiTheme="minorHAnsi" w:hAnsiTheme="minorHAnsi" w:cstheme="minorHAnsi"/>
+          <w:b/>
+          <w:sz w:val="18"/>
+          <w:szCs w:val="18"/>
+        </w:rPr>
+        <w:tab/>
+        <w:t xml:space="preserve">             </w:t>
+      </w:r>
+      <w:r>
+        <w:rPr>
+          <w:rFonts w:asciiTheme="minorHAnsi" w:hAnsiTheme="minorHAnsi" w:cstheme="minorHAnsi"/>
           <w:bCs/>
           <w:sz w:val="18"/>
           <w:szCs w:val="18"/>
         </w:rPr>
-      </w:pPr>
-      <w:r>
-        <w:rPr>
-          <w:rFonts w:asciiTheme="minorHAnsi" w:hAnsiTheme="minorHAnsi" w:cstheme="minorHAnsi"/>
-          <w:b/>
-          <w:sz w:val="18"/>
-          <w:szCs w:val="18"/>
-        </w:rPr>
-        <w:t>BITS Pilani</w:t>
-      </w:r>
-      <w:r>
-        <w:rPr>
-          <w:rFonts w:asciiTheme="minorHAnsi" w:hAnsiTheme="minorHAnsi" w:cstheme="minorHAnsi"/>
-          <w:b/>
+        <w:t>Aug 2023 – May 2025</w:t>
+      </w:r>
+    </w:p>
+    <w:p>
+      <w:pPr>
+        <w:pStyle w:val="BodyText"/>
+        <w:tabs>
+          <w:tab w:val="left" w:pos="10090"/>
+        </w:tabs>
+        <w:spacing w:line="211" w:lineRule="auto"/>
+        <w:ind w:left="284" w:hanging="284"/>
+        <w:rPr>
+          <w:rFonts w:asciiTheme="minorHAnsi" w:hAnsiTheme="minorHAnsi" w:cstheme="minorHAnsi"/>
+          <w:i/>
+          <w:iCs/>
+          <w:sz w:val="18"/>
+          <w:szCs w:val="18"/>
+        </w:rPr>
+      </w:pPr>
+      <w:r>
+        <w:rPr>
+          <w:rFonts w:asciiTheme="minorHAnsi" w:hAnsiTheme="minorHAnsi" w:cstheme="minorHAnsi"/>
+          <w:i/>
+          <w:iCs/>
+          <w:sz w:val="18"/>
+          <w:szCs w:val="18"/>
+        </w:rPr>
+        <w:lastRenderedPageBreak/>
+        <w:t>Master of Science in Business Analytics and Artificial Intelligence (3.9</w:t>
+      </w:r>
+      <w:r>
+        <w:rPr>
+          <w:rFonts w:asciiTheme="minorHAnsi" w:hAnsiTheme="minorHAnsi" w:cstheme="minorHAnsi"/>
+          <w:i/>
+          <w:iCs/>
+          <w:sz w:val="18"/>
+          <w:szCs w:val="18"/>
+        </w:rPr>
+        <w:t>4</w:t>
+      </w:r>
+      <w:r>
+        <w:rPr>
+          <w:rFonts w:asciiTheme="minorHAnsi" w:hAnsiTheme="minorHAnsi" w:cstheme="minorHAnsi"/>
+          <w:i/>
+          <w:iCs/>
+          <w:sz w:val="18"/>
+          <w:szCs w:val="18"/>
+        </w:rPr>
+        <w:t xml:space="preserve"> GPA)</w:t>
+      </w:r>
+    </w:p>
+    <w:p>
+      <w:pPr>
+        <w:pStyle w:val="Heading2"/>
+        <w:numPr>
+          <w:ilvl w:val="0"/>
+          <w:numId w:val="10"/>
+        </w:numPr>
+        <w:tabs>
+          <w:tab w:val="left" w:pos="8364"/>
+        </w:tabs>
+        <w:spacing w:line="225" w:lineRule="exact"/>
+        <w:ind w:left="284" w:hanging="284"/>
+        <w:rPr>
+          <w:rFonts w:asciiTheme="minorHAnsi" w:hAnsiTheme="minorHAnsi" w:cstheme="minorHAnsi"/>
+          <w:b w:val="0"/>
+          <w:sz w:val="18"/>
+          <w:szCs w:val="18"/>
+        </w:rPr>
+      </w:pPr>
+      <w:r>
+        <w:rPr>
+          <w:rFonts w:asciiTheme="minorHAnsi" w:hAnsiTheme="minorHAnsi" w:cstheme="minorHAnsi"/>
+          <w:b w:val="0"/>
+          <w:sz w:val="18"/>
+          <w:szCs w:val="18"/>
+        </w:rPr>
+        <w:t xml:space="preserve">Awards: </w:t>
+      </w:r>
+      <w:r>
+        <w:rPr>
+          <w:rFonts w:asciiTheme="minorHAnsi" w:hAnsiTheme="minorHAnsi" w:cstheme="minorHAnsi"/>
+          <w:sz w:val="18"/>
+          <w:szCs w:val="18"/>
+        </w:rPr>
+        <w:t>2x Dean</w:t>
+      </w:r>
+      <w:r>
+        <w:rPr>
+          <w:rFonts w:asciiTheme="minorHAnsi" w:hAnsiTheme="minorHAnsi" w:cstheme="minorHAnsi"/>
+          <w:sz w:val="18"/>
+          <w:szCs w:val="18"/>
+        </w:rPr>
+        <w:t>'</w:t>
+      </w:r>
+      <w:r>
+        <w:rPr>
+          <w:rFonts w:asciiTheme="minorHAnsi" w:hAnsiTheme="minorHAnsi" w:cstheme="minorHAnsi"/>
+          <w:sz w:val="18"/>
+          <w:szCs w:val="18"/>
+        </w:rPr>
+        <w:t>s Excellence Scholar</w:t>
+      </w:r>
+      <w:r>
+        <w:rPr>
+          <w:rFonts w:asciiTheme="minorHAnsi" w:hAnsiTheme="minorHAnsi" w:cstheme="minorHAnsi"/>
+          <w:b w:val="0"/>
+          <w:bCs w:val="0"/>
+          <w:sz w:val="18"/>
+          <w:szCs w:val="18"/>
+        </w:rPr>
+        <w:t xml:space="preserve">. </w:t>
+      </w:r>
+      <w:r>
+        <w:rPr>
+          <w:rFonts w:asciiTheme="minorHAnsi" w:hAnsiTheme="minorHAnsi" w:cstheme="minorHAnsi"/>
+          <w:b w:val="0"/>
+          <w:bCs w:val="0"/>
+          <w:sz w:val="18"/>
+          <w:szCs w:val="18"/>
+        </w:rPr>
+        <w:t>Awarded to the top 5%</w:t>
+      </w:r>
+      <w:r>
+        <w:rPr>
+          <w:rFonts w:asciiTheme="minorHAnsi" w:hAnsiTheme="minorHAnsi" w:cstheme="minorHAnsi"/>
+          <w:b w:val="0"/>
+          <w:bCs w:val="0"/>
+          <w:sz w:val="18"/>
+          <w:szCs w:val="18"/>
+        </w:rPr>
+        <w:t xml:space="preserve"> of students</w:t>
+      </w:r>
+      <w:r>
+        <w:rPr>
+          <w:rFonts w:asciiTheme="minorHAnsi" w:hAnsiTheme="minorHAnsi" w:cstheme="minorHAnsi"/>
+          <w:b w:val="0"/>
+          <w:bCs w:val="0"/>
           <w:sz w:val="18"/>
           <w:szCs w:val="18"/>
         </w:rPr>
@@ -2800,29 +2979,60 @@
       <w:r>
         <w:rPr>
           <w:rFonts w:asciiTheme="minorHAnsi" w:hAnsiTheme="minorHAnsi" w:cstheme="minorHAnsi"/>
-          <w:b/>
-          <w:sz w:val="18"/>
-          <w:szCs w:val="18"/>
-        </w:rPr>
-        <w:tab/>
-      </w:r>
-      <w:r>
-        <w:rPr>
-          <w:rFonts w:asciiTheme="minorHAnsi" w:hAnsiTheme="minorHAnsi" w:cstheme="minorHAnsi"/>
-          <w:b/>
-          <w:sz w:val="18"/>
-          <w:szCs w:val="18"/>
-        </w:rPr>
-        <w:t xml:space="preserve">             </w:t>
-      </w:r>
-      <w:r>
-        <w:rPr>
-          <w:rFonts w:asciiTheme="minorHAnsi" w:hAnsiTheme="minorHAnsi" w:cstheme="minorHAnsi"/>
-          <w:bCs/>
-          <w:sz w:val="18"/>
-          <w:szCs w:val="18"/>
-        </w:rPr>
-        <w:t>Aug 2016 – Sept 2020</w:t>
+          <w:b w:val="0"/>
+          <w:bCs w:val="0"/>
+          <w:sz w:val="18"/>
+          <w:szCs w:val="18"/>
+        </w:rPr>
+        <w:t>for outstanding academic performance.</w:t>
+      </w:r>
+    </w:p>
+    <w:p>
+      <w:pPr>
+        <w:pStyle w:val="Heading2"/>
+        <w:numPr>
+          <w:ilvl w:val="0"/>
+          <w:numId w:val="10"/>
+        </w:numPr>
+        <w:tabs>
+          <w:tab w:val="left" w:pos="8364"/>
+        </w:tabs>
+        <w:spacing w:line="225" w:lineRule="exact"/>
+        <w:ind w:left="284" w:hanging="284"/>
+        <w:jc w:val="both"/>
+        <w:rPr>
+          <w:rFonts w:asciiTheme="minorHAnsi" w:hAnsiTheme="minorHAnsi" w:cstheme="minorHAnsi"/>
+          <w:b w:val="0"/>
+          <w:sz w:val="18"/>
+          <w:szCs w:val="18"/>
+        </w:rPr>
+      </w:pPr>
+      <w:r>
+        <w:rPr>
+          <w:rFonts w:asciiTheme="minorHAnsi" w:hAnsiTheme="minorHAnsi" w:cstheme="minorHAnsi"/>
+          <w:b w:val="0"/>
+          <w:sz w:val="18"/>
+          <w:szCs w:val="18"/>
+        </w:rPr>
+        <w:t xml:space="preserve">Relevant </w:t>
+      </w:r>
+      <w:r>
+        <w:rPr>
+          <w:rFonts w:asciiTheme="minorHAnsi" w:hAnsiTheme="minorHAnsi" w:cstheme="minorHAnsi"/>
+          <w:b w:val="0"/>
+          <w:sz w:val="18"/>
+          <w:szCs w:val="18"/>
+        </w:rPr>
+        <w:t>Coursework: Business Analytics with R, Big Data, Statistics, Predictive Analytics, Machine Learning</w:t>
+      </w:r>
+      <w:r>
+        <w:rPr>
+          <w:rFonts w:asciiTheme="minorHAnsi" w:hAnsiTheme="minorHAnsi" w:cstheme="minorHAnsi"/>
+          <w:b w:val="0"/>
+          <w:sz w:val="18"/>
+          <w:szCs w:val="18"/>
+        </w:rPr>
+        <w:t>, Time Series Analysis</w:t>
       </w:r>
     </w:p>
     <w:p>
@@ -2834,13 +3044,62 @@
         <w:rPr>
           <w:rFonts w:asciiTheme="minorHAnsi" w:hAnsiTheme="minorHAnsi" w:cstheme="minorHAnsi"/>
           <w:bCs/>
-          <w:i/>
-          <w:iCs/>
-          <w:sz w:val="18"/>
-          <w:szCs w:val="18"/>
-        </w:rPr>
-      </w:pPr>
-      <w:r>
+          <w:sz w:val="18"/>
+          <w:szCs w:val="18"/>
+        </w:rPr>
+      </w:pPr>
+      <w:r>
+        <w:rPr>
+          <w:rFonts w:asciiTheme="minorHAnsi" w:hAnsiTheme="minorHAnsi" w:cstheme="minorHAnsi"/>
+          <w:b/>
+          <w:sz w:val="18"/>
+          <w:szCs w:val="18"/>
+        </w:rPr>
+        <w:t>BITS Pilani</w:t>
+      </w:r>
+      <w:r>
+        <w:rPr>
+          <w:rFonts w:asciiTheme="minorHAnsi" w:hAnsiTheme="minorHAnsi" w:cstheme="minorHAnsi"/>
+          <w:b/>
+          <w:sz w:val="18"/>
+          <w:szCs w:val="18"/>
+        </w:rPr>
+        <w:t xml:space="preserve"> </w:t>
+      </w:r>
+      <w:r>
+        <w:rPr>
+          <w:rFonts w:asciiTheme="minorHAnsi" w:hAnsiTheme="minorHAnsi" w:cstheme="minorHAnsi"/>
+          <w:b/>
+          <w:sz w:val="18"/>
+          <w:szCs w:val="18"/>
+        </w:rPr>
+        <w:tab/>
+      </w:r>
+      <w:r>
+        <w:rPr>
+          <w:rFonts w:asciiTheme="minorHAnsi" w:hAnsiTheme="minorHAnsi" w:cstheme="minorHAnsi"/>
+          <w:b/>
+          <w:sz w:val="18"/>
+          <w:szCs w:val="18"/>
+        </w:rPr>
+        <w:t xml:space="preserve">             </w:t>
+      </w:r>
+      <w:r>
+        <w:rPr>
+          <w:rFonts w:asciiTheme="minorHAnsi" w:hAnsiTheme="minorHAnsi" w:cstheme="minorHAnsi"/>
+          <w:bCs/>
+          <w:sz w:val="18"/>
+          <w:szCs w:val="18"/>
+        </w:rPr>
+        <w:t>Aug 2016 – Sept 2020</w:t>
+      </w:r>
+    </w:p>
+    <w:p>
+      <w:pPr>
+        <w:tabs>
+          <w:tab w:val="left" w:pos="8647"/>
+        </w:tabs>
+        <w:spacing w:line="218" w:lineRule="exact"/>
         <w:rPr>
           <w:rFonts w:asciiTheme="minorHAnsi" w:hAnsiTheme="minorHAnsi" w:cstheme="minorHAnsi"/>
           <w:bCs/>
@@ -2849,7 +3108,16 @@
           <w:sz w:val="18"/>
           <w:szCs w:val="18"/>
         </w:rPr>
-        <w:lastRenderedPageBreak/>
+      </w:pPr>
+      <w:r>
+        <w:rPr>
+          <w:rFonts w:asciiTheme="minorHAnsi" w:hAnsiTheme="minorHAnsi" w:cstheme="minorHAnsi"/>
+          <w:bCs/>
+          <w:i/>
+          <w:iCs/>
+          <w:sz w:val="18"/>
+          <w:szCs w:val="18"/>
+        </w:rPr>
         <w:t>Bachelor of Engineering, Manufacturing Engineering</w:t>
       </w:r>
       <w:r>

</xml_diff>

<commit_message>
Added AI/ML points to stock resume
</commit_message>
<xml_diff>
--- a/Resume_Praveen_Satya_R_V_DA.docx
+++ b/Resume_Praveen_Satya_R_V_DA.docx
@@ -398,6 +398,24 @@
           <w:sz w:val="18"/>
           <w:szCs w:val="18"/>
         </w:rPr>
+        <w:t xml:space="preserve">Apache Airflow, Hadoop, Spark, Hive, </w:t>
+      </w:r>
+      <w:r>
+        <w:rPr>
+          <w:rFonts w:asciiTheme="minorHAnsi" w:hAnsiTheme="minorHAnsi" w:cstheme="minorHAnsi"/>
+          <w:b w:val="0"/>
+          <w:sz w:val="18"/>
+          <w:szCs w:val="18"/>
+        </w:rPr>
+        <w:t xml:space="preserve">Postgres Vector DB, </w:t>
+      </w:r>
+      <w:r>
+        <w:rPr>
+          <w:rFonts w:asciiTheme="minorHAnsi" w:hAnsiTheme="minorHAnsi" w:cstheme="minorHAnsi"/>
+          <w:b w:val="0"/>
+          <w:sz w:val="18"/>
+          <w:szCs w:val="18"/>
+        </w:rPr>
         <w:t xml:space="preserve">Google Cloud Platform (GCP), </w:t>
       </w:r>
       <w:r>
@@ -408,24 +426,6 @@
           <w:szCs w:val="18"/>
         </w:rPr>
         <w:t>Alteryx</w:t>
-      </w:r>
-      <w:r>
-        <w:rPr>
-          <w:rFonts w:asciiTheme="minorHAnsi" w:hAnsiTheme="minorHAnsi" w:cstheme="minorHAnsi"/>
-          <w:b w:val="0"/>
-          <w:sz w:val="18"/>
-          <w:szCs w:val="18"/>
-        </w:rPr>
-        <w:t xml:space="preserve">, Apache Airflow, </w:t>
-      </w:r>
-      <w:r>
-        <w:rPr>
-          <w:rFonts w:asciiTheme="minorHAnsi" w:hAnsiTheme="minorHAnsi" w:cstheme="minorHAnsi"/>
-          <w:b w:val="0"/>
-          <w:sz w:val="18"/>
-          <w:szCs w:val="18"/>
-        </w:rPr>
-        <w:t>Hadoop, Spark, Hive</w:t>
       </w:r>
     </w:p>
     <w:p>
@@ -459,16 +459,61 @@
           <w:sz w:val="18"/>
           <w:szCs w:val="18"/>
         </w:rPr>
-        <w:t>: XGBoost, Random Forests, Regression (Linear, Logistic, Multilinear), Hypothesis Testing, Pytorch</w:t>
-      </w:r>
-      <w:r>
-        <w:rPr>
-          <w:rFonts w:asciiTheme="minorHAnsi" w:hAnsiTheme="minorHAnsi" w:cstheme="minorHAnsi"/>
-          <w:b w:val="0"/>
-          <w:sz w:val="18"/>
-          <w:szCs w:val="18"/>
-        </w:rPr>
-        <w:t>, RFE</w:t>
+        <w:t xml:space="preserve">: </w:t>
+      </w:r>
+      <w:r>
+        <w:rPr>
+          <w:rFonts w:asciiTheme="minorHAnsi" w:hAnsiTheme="minorHAnsi" w:cstheme="minorHAnsi"/>
+          <w:b w:val="0"/>
+          <w:sz w:val="18"/>
+          <w:szCs w:val="18"/>
+        </w:rPr>
+        <w:t xml:space="preserve">Regression (Linear, Logistic, Multilinear), </w:t>
+      </w:r>
+      <w:r>
+        <w:rPr>
+          <w:rFonts w:asciiTheme="minorHAnsi" w:hAnsiTheme="minorHAnsi" w:cstheme="minorHAnsi"/>
+          <w:b w:val="0"/>
+          <w:sz w:val="18"/>
+          <w:szCs w:val="18"/>
+        </w:rPr>
+        <w:t xml:space="preserve">Random Forests, </w:t>
+      </w:r>
+      <w:r>
+        <w:rPr>
+          <w:rFonts w:asciiTheme="minorHAnsi" w:hAnsiTheme="minorHAnsi" w:cstheme="minorHAnsi"/>
+          <w:b w:val="0"/>
+          <w:sz w:val="18"/>
+          <w:szCs w:val="18"/>
+        </w:rPr>
+        <w:t xml:space="preserve">XGBoost, </w:t>
+      </w:r>
+      <w:r>
+        <w:rPr>
+          <w:rFonts w:asciiTheme="minorHAnsi" w:hAnsiTheme="minorHAnsi" w:cstheme="minorHAnsi"/>
+          <w:b w:val="0"/>
+          <w:sz w:val="18"/>
+          <w:szCs w:val="18"/>
+        </w:rPr>
+        <w:t>Hypothesis Testing, Pytorch</w:t>
+      </w:r>
+      <w:r>
+        <w:rPr>
+          <w:rFonts w:asciiTheme="minorHAnsi" w:hAnsiTheme="minorHAnsi" w:cstheme="minorHAnsi"/>
+          <w:b w:val="0"/>
+          <w:sz w:val="18"/>
+          <w:szCs w:val="18"/>
+        </w:rPr>
+        <w:t>, R</w:t>
+      </w:r>
+      <w:r>
+        <w:rPr>
+          <w:rFonts w:asciiTheme="minorHAnsi" w:hAnsiTheme="minorHAnsi" w:cstheme="minorHAnsi"/>
+          <w:b w:val="0"/>
+          <w:sz w:val="18"/>
+          <w:szCs w:val="18"/>
+        </w:rPr>
+        <w:t>FE</w:t>
       </w:r>
     </w:p>
     <w:p>
@@ -824,7 +869,25 @@
           <w:sz w:val="18"/>
           <w:szCs w:val="18"/>
         </w:rPr>
-        <w:t xml:space="preserve">improving Tableau dashboard load times by 75% (20s → &lt;5s) </w:t>
+        <w:t xml:space="preserve">improving Tableau dashboard load times by 75% (20s </w:t>
+      </w:r>
+      <w:r>
+        <w:rPr>
+          <w:rFonts w:asciiTheme="minorHAnsi" w:hAnsiTheme="minorHAnsi" w:cstheme="minorHAnsi"/>
+          <w:bCs w:val="0"/>
+          <w:sz w:val="18"/>
+          <w:szCs w:val="18"/>
+        </w:rPr>
+        <w:t>to</w:t>
+      </w:r>
+      <w:r>
+        <w:rPr>
+          <w:rFonts w:asciiTheme="minorHAnsi" w:hAnsiTheme="minorHAnsi" w:cstheme="minorHAnsi"/>
+          <w:bCs w:val="0"/>
+          <w:sz w:val="18"/>
+          <w:szCs w:val="18"/>
+        </w:rPr>
+        <w:t xml:space="preserve"> 5s) </w:t>
       </w:r>
       <w:r>
         <w:rPr>
@@ -890,7 +953,25 @@
           <w:sz w:val="18"/>
           <w:szCs w:val="18"/>
         </w:rPr>
-        <w:t>boosting decision confidence by 85% and cutting investigation time from 40+ hours to zero</w:t>
+        <w:t xml:space="preserve">boosting decision confidence by 85% </w:t>
+      </w:r>
+      <w:r>
+        <w:rPr>
+          <w:rFonts w:asciiTheme="minorHAnsi" w:hAnsiTheme="minorHAnsi" w:cstheme="minorHAnsi"/>
+          <w:b w:val="0"/>
+          <w:sz w:val="18"/>
+          <w:szCs w:val="18"/>
+        </w:rPr>
+        <w:t>and</w:t>
+      </w:r>
+      <w:r>
+        <w:rPr>
+          <w:rFonts w:asciiTheme="minorHAnsi" w:hAnsiTheme="minorHAnsi" w:cstheme="minorHAnsi"/>
+          <w:bCs w:val="0"/>
+          <w:sz w:val="18"/>
+          <w:szCs w:val="18"/>
+        </w:rPr>
+        <w:t xml:space="preserve"> cutting investigation time from 40+ hours to zero</w:t>
       </w:r>
       <w:r>
         <w:rPr>
@@ -977,122 +1058,43 @@
           <w:sz w:val="18"/>
           <w:szCs w:val="18"/>
         </w:rPr>
-        <w:t xml:space="preserve">Elevated data accessibility by </w:t>
-      </w:r>
-      <w:r>
-        <w:rPr>
-          <w:rFonts w:asciiTheme="minorHAnsi" w:hAnsiTheme="minorHAnsi" w:cstheme="minorHAnsi"/>
-          <w:bCs w:val="0"/>
-          <w:sz w:val="18"/>
-          <w:szCs w:val="18"/>
-        </w:rPr>
-        <w:t>showcasing the AI Data Assist tool to 100+ employees</w:t>
-      </w:r>
-      <w:r>
-        <w:rPr>
-          <w:rFonts w:asciiTheme="minorHAnsi" w:hAnsiTheme="minorHAnsi" w:cstheme="minorHAnsi"/>
-          <w:b w:val="0"/>
-          <w:sz w:val="18"/>
-          <w:szCs w:val="18"/>
-        </w:rPr>
-        <w:t>, enabling non-technical users to perform instant, no-code analytics and earning leadership praise for democratizing data insights across the organization.</w:t>
-      </w:r>
-    </w:p>
-    <w:p>
-      <w:pPr>
-        <w:pStyle w:val="Heading2"/>
-        <w:tabs>
-          <w:tab w:val="left" w:pos="8364"/>
-        </w:tabs>
-        <w:spacing w:line="225" w:lineRule="exact"/>
-        <w:ind w:left="0"/>
-        <w:jc w:val="both"/>
-        <w:rPr>
-          <w:rFonts w:asciiTheme="minorHAnsi" w:hAnsiTheme="minorHAnsi" w:cstheme="minorHAnsi"/>
-          <w:b w:val="0"/>
-          <w:sz w:val="18"/>
-          <w:szCs w:val="18"/>
-        </w:rPr>
-      </w:pPr>
-      <w:r>
-        <w:rPr>
-          <w:rFonts w:asciiTheme="minorHAnsi" w:hAnsiTheme="minorHAnsi" w:cstheme="minorHAnsi"/>
-          <w:bCs w:val="0"/>
-          <w:sz w:val="18"/>
-          <w:szCs w:val="18"/>
-        </w:rPr>
-        <w:t>Consulting</w:t>
-      </w:r>
-      <w:r>
-        <w:rPr>
-          <w:rFonts w:asciiTheme="minorHAnsi" w:hAnsiTheme="minorHAnsi" w:cstheme="minorHAnsi"/>
-          <w:bCs w:val="0"/>
-          <w:sz w:val="18"/>
-          <w:szCs w:val="18"/>
-        </w:rPr>
-        <w:t xml:space="preserve"> Analyst, Capgemini</w:t>
-      </w:r>
-      <w:r>
-        <w:rPr>
-          <w:rFonts w:asciiTheme="minorHAnsi" w:hAnsiTheme="minorHAnsi" w:cstheme="minorHAnsi"/>
-          <w:sz w:val="18"/>
-          <w:szCs w:val="18"/>
-        </w:rPr>
-        <w:t xml:space="preserve"> </w:t>
-      </w:r>
-      <w:r>
-        <w:rPr>
-          <w:rFonts w:asciiTheme="minorHAnsi" w:hAnsiTheme="minorHAnsi" w:cstheme="minorHAnsi"/>
-          <w:b w:val="0"/>
-          <w:bCs w:val="0"/>
-          <w:sz w:val="18"/>
-          <w:szCs w:val="18"/>
-        </w:rPr>
-        <w:tab/>
-      </w:r>
-      <w:r>
-        <w:rPr>
-          <w:rFonts w:asciiTheme="minorHAnsi" w:hAnsiTheme="minorHAnsi" w:cstheme="minorHAnsi"/>
-          <w:b w:val="0"/>
-          <w:bCs w:val="0"/>
-          <w:sz w:val="18"/>
-          <w:szCs w:val="18"/>
-        </w:rPr>
-        <w:tab/>
-        <w:t xml:space="preserve">               </w:t>
-      </w:r>
-      <w:r>
-        <w:rPr>
-          <w:rFonts w:asciiTheme="minorHAnsi" w:hAnsiTheme="minorHAnsi" w:cstheme="minorHAnsi"/>
-          <w:b w:val="0"/>
-          <w:i/>
-          <w:iCs/>
-          <w:sz w:val="18"/>
-          <w:szCs w:val="18"/>
-        </w:rPr>
-        <w:t>Sep</w:t>
-      </w:r>
-      <w:r>
-        <w:rPr>
-          <w:rFonts w:asciiTheme="minorHAnsi" w:hAnsiTheme="minorHAnsi" w:cstheme="minorHAnsi"/>
-          <w:b w:val="0"/>
-          <w:i/>
-          <w:iCs/>
-          <w:sz w:val="18"/>
-          <w:szCs w:val="18"/>
-        </w:rPr>
-        <w:t>t</w:t>
-      </w:r>
-      <w:r>
-        <w:rPr>
-          <w:rFonts w:asciiTheme="minorHAnsi" w:hAnsiTheme="minorHAnsi" w:cstheme="minorHAnsi"/>
-          <w:b w:val="0"/>
-          <w:i/>
-          <w:iCs/>
-          <w:sz w:val="18"/>
-          <w:szCs w:val="18"/>
-        </w:rPr>
-        <w:t xml:space="preserve"> 2020 – Jun 2023</w:t>
+        <w:t xml:space="preserve">Migrated AI-generated embeddings from BigQuery to Postgres Vector DB, optimizing semantic search capabilities, reducing </w:t>
+      </w:r>
+      <w:r>
+        <w:rPr>
+          <w:rFonts w:asciiTheme="minorHAnsi" w:hAnsiTheme="minorHAnsi" w:cstheme="minorHAnsi"/>
+          <w:bCs w:val="0"/>
+          <w:sz w:val="18"/>
+          <w:szCs w:val="18"/>
+        </w:rPr>
+        <w:t>storage expenses by 70%</w:t>
+      </w:r>
+      <w:r>
+        <w:rPr>
+          <w:rFonts w:asciiTheme="minorHAnsi" w:hAnsiTheme="minorHAnsi" w:cstheme="minorHAnsi"/>
+          <w:b w:val="0"/>
+          <w:sz w:val="18"/>
+          <w:szCs w:val="18"/>
+        </w:rPr>
+        <w:t xml:space="preserve">, and improving Data Assist tool </w:t>
+      </w:r>
+      <w:r>
+        <w:rPr>
+          <w:rFonts w:asciiTheme="minorHAnsi" w:hAnsiTheme="minorHAnsi" w:cstheme="minorHAnsi"/>
+          <w:bCs w:val="0"/>
+          <w:sz w:val="18"/>
+          <w:szCs w:val="18"/>
+        </w:rPr>
+        <w:t>query performance by 2x</w:t>
+      </w:r>
+      <w:r>
+        <w:rPr>
+          <w:rFonts w:asciiTheme="minorHAnsi" w:hAnsiTheme="minorHAnsi" w:cstheme="minorHAnsi"/>
+          <w:b w:val="0"/>
+          <w:sz w:val="18"/>
+          <w:szCs w:val="18"/>
+        </w:rPr>
+        <w:t>.</w:t>
       </w:r>
     </w:p>
     <w:p>
@@ -1118,20 +1120,126 @@
       <w:r>
         <w:rPr>
           <w:rFonts w:asciiTheme="minorHAnsi" w:hAnsiTheme="minorHAnsi" w:cstheme="minorHAnsi"/>
-          <w:bCs w:val="0"/>
-          <w:sz w:val="18"/>
-          <w:szCs w:val="18"/>
-        </w:rPr>
-        <w:t>Saved $30K annually</w:t>
-      </w:r>
-      <w:r>
-        <w:rPr>
-          <w:rFonts w:asciiTheme="minorHAnsi" w:hAnsiTheme="minorHAnsi" w:cstheme="minorHAnsi"/>
-          <w:b w:val="0"/>
-          <w:sz w:val="18"/>
-          <w:szCs w:val="18"/>
-        </w:rPr>
-        <w:t xml:space="preserve"> by analyzing insurance claims data with SQL and identifying root causes of faulty reimbursements, driving system enhancements.</w:t>
+          <w:b w:val="0"/>
+          <w:sz w:val="18"/>
+          <w:szCs w:val="18"/>
+        </w:rPr>
+        <w:t xml:space="preserve">Elevated data accessibility by </w:t>
+      </w:r>
+      <w:r>
+        <w:rPr>
+          <w:rFonts w:asciiTheme="minorHAnsi" w:hAnsiTheme="minorHAnsi" w:cstheme="minorHAnsi"/>
+          <w:bCs w:val="0"/>
+          <w:sz w:val="18"/>
+          <w:szCs w:val="18"/>
+        </w:rPr>
+        <w:t>showcasing the AI Data Assist tool to 100+ employees</w:t>
+      </w:r>
+      <w:r>
+        <w:rPr>
+          <w:rFonts w:asciiTheme="minorHAnsi" w:hAnsiTheme="minorHAnsi" w:cstheme="minorHAnsi"/>
+          <w:b w:val="0"/>
+          <w:sz w:val="18"/>
+          <w:szCs w:val="18"/>
+        </w:rPr>
+        <w:t>, enabling non-technical users to perform instant, no-code analytics and earning leadership praise for democratizing data insights across the organization.</w:t>
+      </w:r>
+    </w:p>
+    <w:p>
+      <w:pPr>
+        <w:pStyle w:val="Heading2"/>
+        <w:tabs>
+          <w:tab w:val="left" w:pos="8364"/>
+        </w:tabs>
+        <w:spacing w:line="225" w:lineRule="exact"/>
+        <w:ind w:left="0"/>
+        <w:jc w:val="both"/>
+        <w:rPr>
+          <w:rFonts w:asciiTheme="minorHAnsi" w:hAnsiTheme="minorHAnsi" w:cstheme="minorHAnsi"/>
+          <w:b w:val="0"/>
+          <w:sz w:val="18"/>
+          <w:szCs w:val="18"/>
+        </w:rPr>
+      </w:pPr>
+      <w:r>
+        <w:rPr>
+          <w:rFonts w:asciiTheme="minorHAnsi" w:hAnsiTheme="minorHAnsi" w:cstheme="minorHAnsi"/>
+          <w:bCs w:val="0"/>
+          <w:sz w:val="18"/>
+          <w:szCs w:val="18"/>
+        </w:rPr>
+        <w:t>Consulting</w:t>
+      </w:r>
+      <w:r>
+        <w:rPr>
+          <w:rFonts w:asciiTheme="minorHAnsi" w:hAnsiTheme="minorHAnsi" w:cstheme="minorHAnsi"/>
+          <w:bCs w:val="0"/>
+          <w:sz w:val="18"/>
+          <w:szCs w:val="18"/>
+        </w:rPr>
+        <w:t xml:space="preserve"> Analyst, Capgemini</w:t>
+      </w:r>
+      <w:r>
+        <w:rPr>
+          <w:rFonts w:asciiTheme="minorHAnsi" w:hAnsiTheme="minorHAnsi" w:cstheme="minorHAnsi"/>
+          <w:sz w:val="18"/>
+          <w:szCs w:val="18"/>
+        </w:rPr>
+        <w:t xml:space="preserve"> </w:t>
+      </w:r>
+      <w:r>
+        <w:rPr>
+          <w:rFonts w:asciiTheme="minorHAnsi" w:hAnsiTheme="minorHAnsi" w:cstheme="minorHAnsi"/>
+          <w:b w:val="0"/>
+          <w:bCs w:val="0"/>
+          <w:sz w:val="18"/>
+          <w:szCs w:val="18"/>
+        </w:rPr>
+        <w:tab/>
+      </w:r>
+      <w:r>
+        <w:rPr>
+          <w:rFonts w:asciiTheme="minorHAnsi" w:hAnsiTheme="minorHAnsi" w:cstheme="minorHAnsi"/>
+          <w:b w:val="0"/>
+          <w:bCs w:val="0"/>
+          <w:sz w:val="18"/>
+          <w:szCs w:val="18"/>
+        </w:rPr>
+        <w:tab/>
+        <w:t xml:space="preserve">               </w:t>
+      </w:r>
+      <w:r>
+        <w:rPr>
+          <w:rFonts w:asciiTheme="minorHAnsi" w:hAnsiTheme="minorHAnsi" w:cstheme="minorHAnsi"/>
+          <w:b w:val="0"/>
+          <w:i/>
+          <w:iCs/>
+          <w:sz w:val="18"/>
+          <w:szCs w:val="18"/>
+        </w:rPr>
+        <w:t>Sep</w:t>
+      </w:r>
+      <w:r>
+        <w:rPr>
+          <w:rFonts w:asciiTheme="minorHAnsi" w:hAnsiTheme="minorHAnsi" w:cstheme="minorHAnsi"/>
+          <w:b w:val="0"/>
+          <w:i/>
+          <w:iCs/>
+          <w:sz w:val="18"/>
+          <w:szCs w:val="18"/>
+        </w:rPr>
+        <w:t>t</w:t>
+      </w:r>
+      <w:r>
+        <w:rPr>
+          <w:rFonts w:asciiTheme="minorHAnsi" w:hAnsiTheme="minorHAnsi" w:cstheme="minorHAnsi"/>
+          <w:b w:val="0"/>
+          <w:i/>
+          <w:iCs/>
+          <w:sz w:val="18"/>
+          <w:szCs w:val="18"/>
+        </w:rPr>
+        <w:t xml:space="preserve"> 2020 – Jun 2023</w:t>
       </w:r>
     </w:p>
     <w:p>
@@ -1157,29 +1265,20 @@
       <w:r>
         <w:rPr>
           <w:rFonts w:asciiTheme="minorHAnsi" w:hAnsiTheme="minorHAnsi" w:cstheme="minorHAnsi"/>
-          <w:b w:val="0"/>
-          <w:sz w:val="18"/>
-          <w:szCs w:val="18"/>
-        </w:rPr>
-        <w:t xml:space="preserve">Increased operational efficiency by automating ETL workflows in Python and SQL, streamlining periodic revisions of car rental business criteria and </w:t>
-      </w:r>
-      <w:r>
-        <w:rPr>
-          <w:rFonts w:asciiTheme="minorHAnsi" w:hAnsiTheme="minorHAnsi" w:cstheme="minorHAnsi"/>
-          <w:bCs w:val="0"/>
-          <w:sz w:val="18"/>
-          <w:szCs w:val="18"/>
-        </w:rPr>
-        <w:t xml:space="preserve">saving 25 hours per month </w:t>
-      </w:r>
-      <w:r>
-        <w:rPr>
-          <w:rFonts w:asciiTheme="minorHAnsi" w:hAnsiTheme="minorHAnsi" w:cstheme="minorHAnsi"/>
-          <w:b w:val="0"/>
-          <w:sz w:val="18"/>
-          <w:szCs w:val="18"/>
-        </w:rPr>
-        <w:t>for the ops team.</w:t>
+          <w:bCs w:val="0"/>
+          <w:sz w:val="18"/>
+          <w:szCs w:val="18"/>
+        </w:rPr>
+        <w:t>Saved $30K annually</w:t>
+      </w:r>
+      <w:r>
+        <w:rPr>
+          <w:rFonts w:asciiTheme="minorHAnsi" w:hAnsiTheme="minorHAnsi" w:cstheme="minorHAnsi"/>
+          <w:b w:val="0"/>
+          <w:sz w:val="18"/>
+          <w:szCs w:val="18"/>
+        </w:rPr>
+        <w:t xml:space="preserve"> by analyzing insurance claims data with SQL and identifying root causes of faulty reimbursements, driving system enhancements.</w:t>
       </w:r>
     </w:p>
     <w:p>
@@ -1209,153 +1308,25 @@
           <w:sz w:val="18"/>
           <w:szCs w:val="18"/>
         </w:rPr>
-        <w:t>Optimized sprint execution by developing interactive Power BI dashboards and Excel reports to track team performance—</w:t>
-      </w:r>
-      <w:r>
-        <w:rPr>
-          <w:rFonts w:asciiTheme="minorHAnsi" w:hAnsiTheme="minorHAnsi" w:cstheme="minorHAnsi"/>
-          <w:bCs w:val="0"/>
-          <w:sz w:val="18"/>
-          <w:szCs w:val="18"/>
-        </w:rPr>
-        <w:t>eliminating sprint spillovers within 3 months</w:t>
-      </w:r>
-      <w:r>
-        <w:rPr>
-          <w:rFonts w:asciiTheme="minorHAnsi" w:hAnsiTheme="minorHAnsi" w:cstheme="minorHAnsi"/>
-          <w:b w:val="0"/>
-          <w:sz w:val="18"/>
-          <w:szCs w:val="18"/>
-        </w:rPr>
-        <w:t xml:space="preserve"> and enabling data-driven sprint planning.</w:t>
-      </w:r>
-    </w:p>
-    <w:p>
-      <w:pPr>
-        <w:pStyle w:val="Heading1"/>
-        <w:tabs>
-          <w:tab w:val="left" w:pos="10919"/>
-        </w:tabs>
-        <w:spacing w:line="280" w:lineRule="exact"/>
-        <w:ind w:left="0"/>
-        <w:rPr>
-          <w:rFonts w:asciiTheme="minorHAnsi" w:hAnsiTheme="minorHAnsi" w:cstheme="minorHAnsi"/>
-          <w:bCs w:val="0"/>
-          <w:sz w:val="20"/>
-          <w:szCs w:val="20"/>
-        </w:rPr>
-      </w:pPr>
-      <w:r>
-        <w:rPr>
-          <w:rFonts w:asciiTheme="minorHAnsi" w:hAnsiTheme="minorHAnsi" w:cstheme="minorHAnsi"/>
-          <w:bCs w:val="0"/>
-          <w:sz w:val="18"/>
-          <w:szCs w:val="18"/>
-          <w:u w:val="thick"/>
-        </w:rPr>
-        <w:t>PROJECT</w:t>
-      </w:r>
-      <w:r>
-        <w:rPr>
-          <w:rFonts w:asciiTheme="minorHAnsi" w:hAnsiTheme="minorHAnsi" w:cstheme="minorHAnsi"/>
-          <w:bCs w:val="0"/>
-          <w:sz w:val="18"/>
-          <w:szCs w:val="18"/>
-          <w:u w:val="thick"/>
-        </w:rPr>
-        <w:t xml:space="preserve">S                                                                                                                                                                                                                                                       </w:t>
-      </w:r>
-    </w:p>
-    <w:p>
-      <w:pPr>
-        <w:tabs>
-          <w:tab w:val="left" w:pos="8722"/>
-        </w:tabs>
-        <w:spacing w:line="267" w:lineRule="exact"/>
-        <w:rPr>
-          <w:rFonts w:asciiTheme="minorHAnsi" w:hAnsiTheme="minorHAnsi" w:cstheme="minorHAnsi"/>
-          <w:b/>
-          <w:bCs/>
-          <w:i/>
-          <w:iCs/>
-          <w:sz w:val="18"/>
-          <w:szCs w:val="18"/>
-        </w:rPr>
-      </w:pPr>
-      <w:r>
-        <w:rPr>
-          <w:rFonts w:asciiTheme="minorHAnsi" w:hAnsiTheme="minorHAnsi" w:cstheme="minorHAnsi"/>
-          <w:b/>
-          <w:sz w:val="18"/>
-          <w:szCs w:val="18"/>
-        </w:rPr>
-        <w:t>Ad Campaign Performance Dashboard</w:t>
-      </w:r>
-      <w:r>
-        <w:rPr>
-          <w:rFonts w:asciiTheme="minorHAnsi" w:hAnsiTheme="minorHAnsi" w:cstheme="minorHAnsi"/>
-          <w:b/>
-          <w:sz w:val="18"/>
-          <w:szCs w:val="18"/>
-        </w:rPr>
-        <w:t xml:space="preserve"> </w:t>
-      </w:r>
-      <w:r>
-        <w:rPr>
-          <w:rFonts w:asciiTheme="minorHAnsi" w:hAnsiTheme="minorHAnsi" w:cstheme="minorHAnsi"/>
-          <w:b/>
-          <w:sz w:val="18"/>
-          <w:szCs w:val="18"/>
-        </w:rPr>
-        <w:t>|</w:t>
-      </w:r>
-      <w:r>
-        <w:rPr>
-          <w:rFonts w:asciiTheme="minorHAnsi" w:hAnsiTheme="minorHAnsi" w:cstheme="minorHAnsi"/>
-          <w:b/>
-          <w:sz w:val="18"/>
-          <w:szCs w:val="18"/>
-        </w:rPr>
-        <w:t xml:space="preserve"> </w:t>
-      </w:r>
-      <w:r>
-        <w:rPr>
-          <w:rFonts w:asciiTheme="minorHAnsi" w:hAnsiTheme="minorHAnsi" w:cstheme="minorHAnsi"/>
-          <w:b/>
-          <w:sz w:val="18"/>
-          <w:szCs w:val="18"/>
-        </w:rPr>
-        <w:t xml:space="preserve">Looker Studio </w:t>
-      </w:r>
-      <w:r>
-        <w:rPr>
-          <w:rFonts w:asciiTheme="minorHAnsi" w:hAnsiTheme="minorHAnsi" w:cstheme="minorHAnsi"/>
-          <w:b/>
-          <w:sz w:val="18"/>
-          <w:szCs w:val="18"/>
-        </w:rPr>
-        <w:tab/>
-      </w:r>
-      <w:r>
-        <w:rPr>
-          <w:rFonts w:asciiTheme="minorHAnsi" w:hAnsiTheme="minorHAnsi" w:cstheme="minorHAnsi"/>
-          <w:b/>
-          <w:sz w:val="18"/>
-          <w:szCs w:val="18"/>
-        </w:rPr>
-        <w:tab/>
-        <w:t xml:space="preserve">                 </w:t>
-      </w:r>
-      <w:r>
-        <w:rPr>
-          <w:rFonts w:asciiTheme="minorHAnsi" w:hAnsiTheme="minorHAnsi" w:cstheme="minorHAnsi"/>
-          <w:bCs/>
-          <w:i/>
-          <w:iCs/>
-          <w:sz w:val="18"/>
-          <w:szCs w:val="18"/>
-        </w:rPr>
-        <w:t>May 2025</w:t>
+        <w:t xml:space="preserve">Increased operational efficiency by automating ETL workflows in Python and SQL, streamlining periodic revisions of car rental business criteria and </w:t>
+      </w:r>
+      <w:r>
+        <w:rPr>
+          <w:rFonts w:asciiTheme="minorHAnsi" w:hAnsiTheme="minorHAnsi" w:cstheme="minorHAnsi"/>
+          <w:bCs w:val="0"/>
+          <w:sz w:val="18"/>
+          <w:szCs w:val="18"/>
+        </w:rPr>
+        <w:t xml:space="preserve">saving 25 hours per month </w:t>
+      </w:r>
+      <w:r>
+        <w:rPr>
+          <w:rFonts w:asciiTheme="minorHAnsi" w:hAnsiTheme="minorHAnsi" w:cstheme="minorHAnsi"/>
+          <w:b w:val="0"/>
+          <w:sz w:val="18"/>
+          <w:szCs w:val="18"/>
+        </w:rPr>
+        <w:t>for the ops team.</w:t>
       </w:r>
     </w:p>
     <w:p>
@@ -1385,52 +1356,61 @@
           <w:sz w:val="18"/>
           <w:szCs w:val="18"/>
         </w:rPr>
-        <w:t xml:space="preserve">Developed an interactive dashboard analyzing </w:t>
-      </w:r>
-      <w:r>
-        <w:rPr>
-          <w:rFonts w:asciiTheme="minorHAnsi" w:hAnsiTheme="minorHAnsi" w:cstheme="minorHAnsi"/>
-          <w:b w:val="0"/>
-          <w:sz w:val="18"/>
-          <w:szCs w:val="18"/>
-        </w:rPr>
-        <w:t>1M</w:t>
-      </w:r>
-      <w:r>
-        <w:rPr>
-          <w:rFonts w:asciiTheme="minorHAnsi" w:hAnsiTheme="minorHAnsi" w:cstheme="minorHAnsi"/>
-          <w:b w:val="0"/>
-          <w:sz w:val="18"/>
-          <w:szCs w:val="18"/>
-        </w:rPr>
-        <w:t xml:space="preserve">+ impressions and </w:t>
-      </w:r>
-      <w:r>
-        <w:rPr>
-          <w:rFonts w:asciiTheme="minorHAnsi" w:hAnsiTheme="minorHAnsi" w:cstheme="minorHAnsi"/>
-          <w:b w:val="0"/>
-          <w:sz w:val="18"/>
-          <w:szCs w:val="18"/>
-        </w:rPr>
-        <w:t>9</w:t>
-      </w:r>
-      <w:r>
-        <w:rPr>
-          <w:rFonts w:asciiTheme="minorHAnsi" w:hAnsiTheme="minorHAnsi" w:cstheme="minorHAnsi"/>
-          <w:b w:val="0"/>
-          <w:sz w:val="18"/>
-          <w:szCs w:val="18"/>
-        </w:rPr>
-        <w:t>K+ clicks, delivering key insights on campaign and ad set performance that helped optimize marketing spend and improve ROI.</w:t>
-      </w:r>
-      <w:r>
-        <w:rPr>
-          <w:rFonts w:asciiTheme="minorHAnsi" w:hAnsiTheme="minorHAnsi" w:cstheme="minorHAnsi"/>
-          <w:b w:val="0"/>
-          <w:sz w:val="18"/>
-          <w:szCs w:val="18"/>
-        </w:rPr>
-        <w:t xml:space="preserve"> </w:t>
+        <w:t>Optimized sprint execution by developing interactive Power BI dashboards and Excel reports to track team performance—</w:t>
+      </w:r>
+      <w:r>
+        <w:rPr>
+          <w:rFonts w:asciiTheme="minorHAnsi" w:hAnsiTheme="minorHAnsi" w:cstheme="minorHAnsi"/>
+          <w:bCs w:val="0"/>
+          <w:sz w:val="18"/>
+          <w:szCs w:val="18"/>
+        </w:rPr>
+        <w:t>eliminating sprint spillovers within 3 months</w:t>
+      </w:r>
+      <w:r>
+        <w:rPr>
+          <w:rFonts w:asciiTheme="minorHAnsi" w:hAnsiTheme="minorHAnsi" w:cstheme="minorHAnsi"/>
+          <w:b w:val="0"/>
+          <w:sz w:val="18"/>
+          <w:szCs w:val="18"/>
+        </w:rPr>
+        <w:t xml:space="preserve"> and enabling data-driven sprint planning.</w:t>
+      </w:r>
+    </w:p>
+    <w:p>
+      <w:pPr>
+        <w:pStyle w:val="Heading1"/>
+        <w:tabs>
+          <w:tab w:val="left" w:pos="10919"/>
+        </w:tabs>
+        <w:spacing w:line="280" w:lineRule="exact"/>
+        <w:ind w:left="0"/>
+        <w:rPr>
+          <w:rFonts w:asciiTheme="minorHAnsi" w:hAnsiTheme="minorHAnsi" w:cstheme="minorHAnsi"/>
+          <w:bCs w:val="0"/>
+          <w:sz w:val="20"/>
+          <w:szCs w:val="20"/>
+        </w:rPr>
+      </w:pPr>
+      <w:r>
+        <w:rPr>
+          <w:rFonts w:asciiTheme="minorHAnsi" w:hAnsiTheme="minorHAnsi" w:cstheme="minorHAnsi"/>
+          <w:bCs w:val="0"/>
+          <w:sz w:val="18"/>
+          <w:szCs w:val="18"/>
+          <w:u w:val="thick"/>
+        </w:rPr>
+        <w:t>PROJECT</w:t>
+      </w:r>
+      <w:r>
+        <w:rPr>
+          <w:rFonts w:asciiTheme="minorHAnsi" w:hAnsiTheme="minorHAnsi" w:cstheme="minorHAnsi"/>
+          <w:bCs w:val="0"/>
+          <w:sz w:val="18"/>
+          <w:szCs w:val="18"/>
+          <w:u w:val="thick"/>
+        </w:rPr>
+        <w:t xml:space="preserve">S                                                                                                                                                                                                                                                       </w:t>
       </w:r>
     </w:p>
     <w:p>
@@ -1456,16 +1436,16 @@
           <w:sz w:val="18"/>
           <w:szCs w:val="18"/>
         </w:rPr>
-        <w:t>Customer Churn</w:t>
-      </w:r>
-      <w:r>
-        <w:rPr>
-          <w:rFonts w:asciiTheme="minorHAnsi" w:hAnsiTheme="minorHAnsi" w:cstheme="minorHAnsi"/>
-          <w:b/>
-          <w:sz w:val="18"/>
-          <w:szCs w:val="18"/>
-        </w:rPr>
-        <w:t xml:space="preserve"> Analysis </w:t>
+        <w:t>Ad Campaign Performance Dashboard</w:t>
+      </w:r>
+      <w:r>
+        <w:rPr>
+          <w:rFonts w:asciiTheme="minorHAnsi" w:hAnsiTheme="minorHAnsi" w:cstheme="minorHAnsi"/>
+          <w:b/>
+          <w:sz w:val="18"/>
+          <w:szCs w:val="18"/>
+        </w:rPr>
+        <w:t xml:space="preserve"> </w:t>
       </w:r>
       <w:r>
         <w:rPr>
@@ -1483,16 +1463,16 @@
           <w:sz w:val="18"/>
           <w:szCs w:val="18"/>
         </w:rPr>
-        <w:t xml:space="preserve"> Power BI</w:t>
-      </w:r>
-      <w:r>
-        <w:rPr>
-          <w:rFonts w:asciiTheme="minorHAnsi" w:hAnsiTheme="minorHAnsi" w:cstheme="minorHAnsi"/>
-          <w:b/>
-          <w:sz w:val="18"/>
-          <w:szCs w:val="18"/>
-        </w:rPr>
         <w:t xml:space="preserve"> </w:t>
+      </w:r>
+      <w:r>
+        <w:rPr>
+          <w:rFonts w:asciiTheme="minorHAnsi" w:hAnsiTheme="minorHAnsi" w:cstheme="minorHAnsi"/>
+          <w:b/>
+          <w:sz w:val="18"/>
+          <w:szCs w:val="18"/>
+        </w:rPr>
+        <w:t xml:space="preserve">Looker Studio </w:t>
       </w:r>
       <w:r>
         <w:rPr>
@@ -1552,43 +1532,52 @@
           <w:sz w:val="18"/>
           <w:szCs w:val="18"/>
         </w:rPr>
-        <w:t>Built an interactive Power BI dashboard to analyze churn behavior across 7+ customer segments for Databel, uncovering key drivers like plan mismatch, contract type, and age</w:t>
-      </w:r>
-      <w:r>
-        <w:rPr>
-          <w:rFonts w:asciiTheme="minorHAnsi" w:hAnsiTheme="minorHAnsi" w:cstheme="minorHAnsi"/>
-          <w:b w:val="0"/>
-          <w:sz w:val="18"/>
-          <w:szCs w:val="18"/>
-        </w:rPr>
-        <w:t xml:space="preserve"> - </w:t>
-      </w:r>
-      <w:r>
-        <w:rPr>
-          <w:rFonts w:asciiTheme="minorHAnsi" w:hAnsiTheme="minorHAnsi" w:cstheme="minorHAnsi"/>
-          <w:b w:val="0"/>
-          <w:sz w:val="18"/>
-          <w:szCs w:val="18"/>
-        </w:rPr>
-        <w:t xml:space="preserve">identifying seniors (38% churn) and low-data unlimited plan users as </w:t>
-      </w:r>
-      <w:r>
-        <w:rPr>
-          <w:rFonts w:asciiTheme="minorHAnsi" w:hAnsiTheme="minorHAnsi" w:cstheme="minorHAnsi"/>
-          <w:b w:val="0"/>
-          <w:sz w:val="18"/>
-          <w:szCs w:val="18"/>
-        </w:rPr>
-        <w:t xml:space="preserve">the </w:t>
-      </w:r>
-      <w:r>
-        <w:rPr>
-          <w:rFonts w:asciiTheme="minorHAnsi" w:hAnsiTheme="minorHAnsi" w:cstheme="minorHAnsi"/>
-          <w:b w:val="0"/>
-          <w:sz w:val="18"/>
-          <w:szCs w:val="18"/>
-        </w:rPr>
-        <w:t>highest-risk groups.</w:t>
+        <w:t xml:space="preserve">Developed an interactive dashboard analyzing </w:t>
+      </w:r>
+      <w:r>
+        <w:rPr>
+          <w:rFonts w:asciiTheme="minorHAnsi" w:hAnsiTheme="minorHAnsi" w:cstheme="minorHAnsi"/>
+          <w:b w:val="0"/>
+          <w:sz w:val="18"/>
+          <w:szCs w:val="18"/>
+        </w:rPr>
+        <w:t>1M</w:t>
+      </w:r>
+      <w:r>
+        <w:rPr>
+          <w:rFonts w:asciiTheme="minorHAnsi" w:hAnsiTheme="minorHAnsi" w:cstheme="minorHAnsi"/>
+          <w:b w:val="0"/>
+          <w:sz w:val="18"/>
+          <w:szCs w:val="18"/>
+        </w:rPr>
+        <w:t xml:space="preserve">+ impressions and </w:t>
+      </w:r>
+      <w:r>
+        <w:rPr>
+          <w:rFonts w:asciiTheme="minorHAnsi" w:hAnsiTheme="minorHAnsi" w:cstheme="minorHAnsi"/>
+          <w:b w:val="0"/>
+          <w:sz w:val="18"/>
+          <w:szCs w:val="18"/>
+        </w:rPr>
+        <w:t>9</w:t>
+      </w:r>
+      <w:r>
+        <w:rPr>
+          <w:rFonts w:asciiTheme="minorHAnsi" w:hAnsiTheme="minorHAnsi" w:cstheme="minorHAnsi"/>
+          <w:b w:val="0"/>
+          <w:sz w:val="18"/>
+          <w:szCs w:val="18"/>
+        </w:rPr>
+        <w:t>K+ clicks, delivering key insights on campaign and ad set performance that helped optimize marketing spend and improve ROI.</w:t>
+      </w:r>
+      <w:r>
+        <w:rPr>
+          <w:rFonts w:asciiTheme="minorHAnsi" w:hAnsiTheme="minorHAnsi" w:cstheme="minorHAnsi"/>
+          <w:b w:val="0"/>
+          <w:sz w:val="18"/>
+          <w:szCs w:val="18"/>
+        </w:rPr>
+        <w:t xml:space="preserve"> </w:t>
       </w:r>
     </w:p>
     <w:p>
@@ -1614,25 +1603,34 @@
           <w:sz w:val="18"/>
           <w:szCs w:val="18"/>
         </w:rPr>
-        <w:t>Forecasting Bike Share Dem</w:t>
-      </w:r>
-      <w:r>
-        <w:rPr>
-          <w:rFonts w:asciiTheme="minorHAnsi" w:hAnsiTheme="minorHAnsi" w:cstheme="minorHAnsi"/>
-          <w:b/>
-          <w:sz w:val="18"/>
-          <w:szCs w:val="18"/>
-        </w:rPr>
-        <w:t>and |</w:t>
-      </w:r>
-      <w:r>
-        <w:rPr>
-          <w:rFonts w:asciiTheme="minorHAnsi" w:hAnsiTheme="minorHAnsi" w:cstheme="minorHAnsi"/>
-          <w:b/>
-          <w:sz w:val="18"/>
-          <w:szCs w:val="18"/>
-        </w:rPr>
-        <w:t xml:space="preserve"> R</w:t>
+        <w:t>Customer Churn</w:t>
+      </w:r>
+      <w:r>
+        <w:rPr>
+          <w:rFonts w:asciiTheme="minorHAnsi" w:hAnsiTheme="minorHAnsi" w:cstheme="minorHAnsi"/>
+          <w:b/>
+          <w:sz w:val="18"/>
+          <w:szCs w:val="18"/>
+        </w:rPr>
+        <w:t xml:space="preserve"> Analysis </w:t>
+      </w:r>
+      <w:r>
+        <w:rPr>
+          <w:rFonts w:asciiTheme="minorHAnsi" w:hAnsiTheme="minorHAnsi" w:cstheme="minorHAnsi"/>
+          <w:b/>
+          <w:sz w:val="18"/>
+          <w:szCs w:val="18"/>
+        </w:rPr>
+        <w:t>|</w:t>
+      </w:r>
+      <w:r>
+        <w:rPr>
+          <w:rFonts w:asciiTheme="minorHAnsi" w:hAnsiTheme="minorHAnsi" w:cstheme="minorHAnsi"/>
+          <w:b/>
+          <w:sz w:val="18"/>
+          <w:szCs w:val="18"/>
+        </w:rPr>
+        <w:t xml:space="preserve"> Power BI</w:t>
       </w:r>
       <w:r>
         <w:rPr>
@@ -1650,34 +1648,17 @@
           <w:sz w:val="18"/>
           <w:szCs w:val="18"/>
         </w:rPr>
-        <w:t>Studio</w:t>
-      </w:r>
-      <w:r>
-        <w:rPr>
-          <w:rFonts w:asciiTheme="minorHAnsi" w:hAnsiTheme="minorHAnsi" w:cstheme="minorHAnsi"/>
-          <w:b/>
-          <w:sz w:val="18"/>
-          <w:szCs w:val="18"/>
-        </w:rPr>
-        <w:t xml:space="preserve"> </w:t>
-      </w:r>
-      <w:r>
-        <w:rPr>
-          <w:rFonts w:asciiTheme="minorHAnsi" w:hAnsiTheme="minorHAnsi" w:cstheme="minorHAnsi"/>
-          <w:bCs/>
-          <w:sz w:val="18"/>
-          <w:szCs w:val="18"/>
-        </w:rPr>
         <w:tab/>
       </w:r>
       <w:r>
         <w:rPr>
           <w:rFonts w:asciiTheme="minorHAnsi" w:hAnsiTheme="minorHAnsi" w:cstheme="minorHAnsi"/>
-          <w:bCs/>
+          <w:b/>
           <w:sz w:val="18"/>
           <w:szCs w:val="18"/>
         </w:rPr>
         <w:tab/>
+        <w:t xml:space="preserve">                 </w:t>
       </w:r>
       <w:r>
         <w:rPr>
@@ -1688,40 +1669,7 @@
           <w:sz w:val="18"/>
           <w:szCs w:val="18"/>
         </w:rPr>
-        <w:t xml:space="preserve">                   </w:t>
-      </w:r>
-      <w:r>
-        <w:rPr>
-          <w:rFonts w:asciiTheme="minorHAnsi" w:hAnsiTheme="minorHAnsi" w:cstheme="minorHAnsi"/>
-          <w:bCs/>
-          <w:i/>
-          <w:iCs/>
-          <w:sz w:val="18"/>
-          <w:szCs w:val="18"/>
-        </w:rPr>
-        <w:t>Jan</w:t>
-      </w:r>
-      <w:r>
-        <w:rPr>
-          <w:rFonts w:asciiTheme="minorHAnsi" w:hAnsiTheme="minorHAnsi" w:cstheme="minorHAnsi"/>
-          <w:bCs/>
-          <w:i/>
-          <w:iCs/>
-          <w:sz w:val="18"/>
-          <w:szCs w:val="18"/>
-        </w:rPr>
-        <w:t xml:space="preserve"> 202</w:t>
-      </w:r>
-      <w:r>
-        <w:rPr>
-          <w:rFonts w:asciiTheme="minorHAnsi" w:hAnsiTheme="minorHAnsi" w:cstheme="minorHAnsi"/>
-          <w:bCs/>
-          <w:i/>
-          <w:iCs/>
-          <w:sz w:val="18"/>
-          <w:szCs w:val="18"/>
-        </w:rPr>
-        <w:t>5</w:t>
+        <w:t>May 2025</w:t>
       </w:r>
     </w:p>
     <w:p>
@@ -1751,52 +1699,176 @@
           <w:sz w:val="18"/>
           <w:szCs w:val="18"/>
         </w:rPr>
-        <w:t>Developed a VAR model, with</w:t>
-      </w:r>
-      <w:r>
-        <w:rPr>
-          <w:rFonts w:asciiTheme="minorHAnsi" w:hAnsiTheme="minorHAnsi" w:cstheme="minorHAnsi"/>
-          <w:b w:val="0"/>
-          <w:sz w:val="18"/>
-          <w:szCs w:val="18"/>
-        </w:rPr>
-        <w:t xml:space="preserve"> an R² of 0.</w:t>
-      </w:r>
-      <w:r>
-        <w:rPr>
-          <w:rFonts w:asciiTheme="minorHAnsi" w:hAnsiTheme="minorHAnsi" w:cstheme="minorHAnsi"/>
-          <w:b w:val="0"/>
-          <w:sz w:val="18"/>
-          <w:szCs w:val="18"/>
-        </w:rPr>
-        <w:t>30</w:t>
-      </w:r>
-      <w:r>
-        <w:rPr>
-          <w:rFonts w:asciiTheme="minorHAnsi" w:hAnsiTheme="minorHAnsi" w:cstheme="minorHAnsi"/>
-          <w:b w:val="0"/>
-          <w:sz w:val="18"/>
-          <w:szCs w:val="18"/>
-        </w:rPr>
-        <w:t xml:space="preserve"> on unseen data</w:t>
-      </w:r>
-      <w:r>
-        <w:rPr>
-          <w:rFonts w:asciiTheme="minorHAnsi" w:hAnsiTheme="minorHAnsi" w:cstheme="minorHAnsi"/>
-          <w:b w:val="0"/>
-          <w:sz w:val="18"/>
-          <w:szCs w:val="18"/>
-        </w:rPr>
-        <w:t>,</w:t>
-      </w:r>
-      <w:r>
-        <w:rPr>
-          <w:rFonts w:asciiTheme="minorHAnsi" w:hAnsiTheme="minorHAnsi" w:cstheme="minorHAnsi"/>
-          <w:b w:val="0"/>
-          <w:sz w:val="18"/>
-          <w:szCs w:val="18"/>
-        </w:rPr>
-        <w:t xml:space="preserve"> to uncover bike rental demand patterns, revealing peak usage during commuting hours and summer seasons and enabling data-driven optimization of bike availability in urban areas.</w:t>
+        <w:t>Built an interactive Power BI dashboard to analyze churn behavior across 7+ customer segments for Databel, uncovering key drivers like plan mismatch, contract type, and age</w:t>
+      </w:r>
+      <w:r>
+        <w:rPr>
+          <w:rFonts w:asciiTheme="minorHAnsi" w:hAnsiTheme="minorHAnsi" w:cstheme="minorHAnsi"/>
+          <w:b w:val="0"/>
+          <w:sz w:val="18"/>
+          <w:szCs w:val="18"/>
+        </w:rPr>
+        <w:t xml:space="preserve"> - </w:t>
+      </w:r>
+      <w:r>
+        <w:rPr>
+          <w:rFonts w:asciiTheme="minorHAnsi" w:hAnsiTheme="minorHAnsi" w:cstheme="minorHAnsi"/>
+          <w:b w:val="0"/>
+          <w:sz w:val="18"/>
+          <w:szCs w:val="18"/>
+        </w:rPr>
+        <w:t xml:space="preserve">identifying seniors (38% churn) and low-data unlimited plan users as </w:t>
+      </w:r>
+      <w:r>
+        <w:rPr>
+          <w:rFonts w:asciiTheme="minorHAnsi" w:hAnsiTheme="minorHAnsi" w:cstheme="minorHAnsi"/>
+          <w:b w:val="0"/>
+          <w:sz w:val="18"/>
+          <w:szCs w:val="18"/>
+        </w:rPr>
+        <w:t xml:space="preserve">the </w:t>
+      </w:r>
+      <w:r>
+        <w:rPr>
+          <w:rFonts w:asciiTheme="minorHAnsi" w:hAnsiTheme="minorHAnsi" w:cstheme="minorHAnsi"/>
+          <w:b w:val="0"/>
+          <w:sz w:val="18"/>
+          <w:szCs w:val="18"/>
+        </w:rPr>
+        <w:t>highest-risk groups.</w:t>
+      </w:r>
+    </w:p>
+    <w:p>
+      <w:pPr>
+        <w:tabs>
+          <w:tab w:val="left" w:pos="8722"/>
+        </w:tabs>
+        <w:spacing w:line="267" w:lineRule="exact"/>
+        <w:rPr>
+          <w:rFonts w:asciiTheme="minorHAnsi" w:hAnsiTheme="minorHAnsi" w:cstheme="minorHAnsi"/>
+          <w:b/>
+          <w:bCs/>
+          <w:i/>
+          <w:iCs/>
+          <w:sz w:val="18"/>
+          <w:szCs w:val="18"/>
+        </w:rPr>
+      </w:pPr>
+      <w:r>
+        <w:rPr>
+          <w:rFonts w:asciiTheme="minorHAnsi" w:hAnsiTheme="minorHAnsi" w:cstheme="minorHAnsi"/>
+          <w:b/>
+          <w:sz w:val="18"/>
+          <w:szCs w:val="18"/>
+        </w:rPr>
+        <w:t>Forecasting Bike Share Dem</w:t>
+      </w:r>
+      <w:r>
+        <w:rPr>
+          <w:rFonts w:asciiTheme="minorHAnsi" w:hAnsiTheme="minorHAnsi" w:cstheme="minorHAnsi"/>
+          <w:b/>
+          <w:sz w:val="18"/>
+          <w:szCs w:val="18"/>
+        </w:rPr>
+        <w:t>and |</w:t>
+      </w:r>
+      <w:r>
+        <w:rPr>
+          <w:rFonts w:asciiTheme="minorHAnsi" w:hAnsiTheme="minorHAnsi" w:cstheme="minorHAnsi"/>
+          <w:b/>
+          <w:sz w:val="18"/>
+          <w:szCs w:val="18"/>
+        </w:rPr>
+        <w:t xml:space="preserve"> R</w:t>
+      </w:r>
+      <w:r>
+        <w:rPr>
+          <w:rFonts w:asciiTheme="minorHAnsi" w:hAnsiTheme="minorHAnsi" w:cstheme="minorHAnsi"/>
+          <w:b/>
+          <w:sz w:val="18"/>
+          <w:szCs w:val="18"/>
+        </w:rPr>
+        <w:t xml:space="preserve"> </w:t>
+      </w:r>
+      <w:r>
+        <w:rPr>
+          <w:rFonts w:asciiTheme="minorHAnsi" w:hAnsiTheme="minorHAnsi" w:cstheme="minorHAnsi"/>
+          <w:b/>
+          <w:sz w:val="18"/>
+          <w:szCs w:val="18"/>
+        </w:rPr>
+        <w:t>Studio</w:t>
+      </w:r>
+      <w:r>
+        <w:rPr>
+          <w:rFonts w:asciiTheme="minorHAnsi" w:hAnsiTheme="minorHAnsi" w:cstheme="minorHAnsi"/>
+          <w:b/>
+          <w:sz w:val="18"/>
+          <w:szCs w:val="18"/>
+        </w:rPr>
+        <w:t xml:space="preserve"> </w:t>
+      </w:r>
+      <w:r>
+        <w:rPr>
+          <w:rFonts w:asciiTheme="minorHAnsi" w:hAnsiTheme="minorHAnsi" w:cstheme="minorHAnsi"/>
+          <w:bCs/>
+          <w:sz w:val="18"/>
+          <w:szCs w:val="18"/>
+        </w:rPr>
+        <w:tab/>
+      </w:r>
+      <w:r>
+        <w:rPr>
+          <w:rFonts w:asciiTheme="minorHAnsi" w:hAnsiTheme="minorHAnsi" w:cstheme="minorHAnsi"/>
+          <w:bCs/>
+          <w:sz w:val="18"/>
+          <w:szCs w:val="18"/>
+        </w:rPr>
+        <w:tab/>
+      </w:r>
+      <w:r>
+        <w:rPr>
+          <w:rFonts w:asciiTheme="minorHAnsi" w:hAnsiTheme="minorHAnsi" w:cstheme="minorHAnsi"/>
+          <w:bCs/>
+          <w:i/>
+          <w:iCs/>
+          <w:sz w:val="18"/>
+          <w:szCs w:val="18"/>
+        </w:rPr>
+        <w:t xml:space="preserve">                   </w:t>
+      </w:r>
+      <w:r>
+        <w:rPr>
+          <w:rFonts w:asciiTheme="minorHAnsi" w:hAnsiTheme="minorHAnsi" w:cstheme="minorHAnsi"/>
+          <w:bCs/>
+          <w:i/>
+          <w:iCs/>
+          <w:sz w:val="18"/>
+          <w:szCs w:val="18"/>
+        </w:rPr>
+        <w:t>Jan</w:t>
+      </w:r>
+      <w:r>
+        <w:rPr>
+          <w:rFonts w:asciiTheme="minorHAnsi" w:hAnsiTheme="minorHAnsi" w:cstheme="minorHAnsi"/>
+          <w:bCs/>
+          <w:i/>
+          <w:iCs/>
+          <w:sz w:val="18"/>
+          <w:szCs w:val="18"/>
+        </w:rPr>
+        <w:t xml:space="preserve"> 202</w:t>
+      </w:r>
+      <w:r>
+        <w:rPr>
+          <w:rFonts w:asciiTheme="minorHAnsi" w:hAnsiTheme="minorHAnsi" w:cstheme="minorHAnsi"/>
+          <w:bCs/>
+          <w:i/>
+          <w:iCs/>
+          <w:sz w:val="18"/>
+          <w:szCs w:val="18"/>
+        </w:rPr>
+        <w:t>5</w:t>
       </w:r>
     </w:p>
     <w:p>
@@ -1826,160 +1898,52 @@
           <w:sz w:val="18"/>
           <w:szCs w:val="18"/>
         </w:rPr>
-        <w:t>Built an</w:t>
-      </w:r>
-      <w:r>
-        <w:rPr>
-          <w:rFonts w:asciiTheme="minorHAnsi" w:hAnsiTheme="minorHAnsi" w:cstheme="minorHAnsi"/>
-          <w:b w:val="0"/>
-          <w:sz w:val="18"/>
-          <w:szCs w:val="18"/>
-        </w:rPr>
-        <w:t xml:space="preserve"> automated data pipeline for real-time bike rental ingestion and forecast storage</w:t>
-      </w:r>
-      <w:r>
-        <w:rPr>
-          <w:rFonts w:asciiTheme="minorHAnsi" w:hAnsiTheme="minorHAnsi" w:cstheme="minorHAnsi"/>
-          <w:b w:val="0"/>
-          <w:sz w:val="18"/>
-          <w:szCs w:val="18"/>
-        </w:rPr>
-        <w:t xml:space="preserve"> using MySQL and Airflow</w:t>
-      </w:r>
-      <w:r>
-        <w:rPr>
-          <w:rFonts w:asciiTheme="minorHAnsi" w:hAnsiTheme="minorHAnsi" w:cstheme="minorHAnsi"/>
-          <w:b w:val="0"/>
-          <w:sz w:val="18"/>
-          <w:szCs w:val="18"/>
-        </w:rPr>
-        <w:t>, reducing manual data handling and ensuring timely availability of forecasts for decision-making and dashboard updates.</w:t>
-      </w:r>
-    </w:p>
-    <w:p>
-      <w:pPr>
-        <w:tabs>
-          <w:tab w:val="left" w:pos="8722"/>
-        </w:tabs>
-        <w:spacing w:line="267" w:lineRule="exact"/>
-        <w:rPr>
-          <w:rFonts w:asciiTheme="minorHAnsi" w:hAnsiTheme="minorHAnsi" w:cstheme="minorHAnsi"/>
-          <w:b/>
-          <w:bCs/>
-          <w:sz w:val="18"/>
-          <w:szCs w:val="18"/>
-        </w:rPr>
-      </w:pPr>
-      <w:r>
-        <w:rPr>
-          <w:rFonts w:asciiTheme="minorHAnsi" w:hAnsiTheme="minorHAnsi" w:cstheme="minorHAnsi"/>
-          <w:b/>
-          <w:sz w:val="18"/>
-          <w:szCs w:val="18"/>
-        </w:rPr>
-        <w:t>Online Shopper</w:t>
-      </w:r>
-      <w:r>
-        <w:rPr>
-          <w:rFonts w:asciiTheme="minorHAnsi" w:hAnsiTheme="minorHAnsi" w:cstheme="minorHAnsi"/>
-          <w:b/>
-          <w:sz w:val="18"/>
-          <w:szCs w:val="18"/>
-        </w:rPr>
-        <w:t>'</w:t>
-      </w:r>
-      <w:r>
-        <w:rPr>
-          <w:rFonts w:asciiTheme="minorHAnsi" w:hAnsiTheme="minorHAnsi" w:cstheme="minorHAnsi"/>
-          <w:b/>
-          <w:sz w:val="18"/>
-          <w:szCs w:val="18"/>
-        </w:rPr>
-        <w:t>s Purchasing</w:t>
-      </w:r>
-      <w:r>
-        <w:rPr>
-          <w:rFonts w:asciiTheme="minorHAnsi" w:hAnsiTheme="minorHAnsi" w:cstheme="minorHAnsi"/>
-          <w:b/>
-          <w:sz w:val="18"/>
-          <w:szCs w:val="18"/>
-        </w:rPr>
-        <w:t xml:space="preserve"> Prediction</w:t>
-      </w:r>
-      <w:r>
-        <w:rPr>
-          <w:rFonts w:asciiTheme="minorHAnsi" w:hAnsiTheme="minorHAnsi" w:cstheme="minorHAnsi"/>
-          <w:b/>
-          <w:sz w:val="18"/>
-          <w:szCs w:val="18"/>
-        </w:rPr>
-        <w:t xml:space="preserve"> </w:t>
-      </w:r>
-      <w:r>
-        <w:rPr>
-          <w:rFonts w:asciiTheme="minorHAnsi" w:hAnsiTheme="minorHAnsi" w:cstheme="minorHAnsi"/>
-          <w:b/>
-          <w:sz w:val="18"/>
-          <w:szCs w:val="18"/>
-        </w:rPr>
-        <w:t>|</w:t>
-      </w:r>
-      <w:r>
-        <w:rPr>
-          <w:rFonts w:asciiTheme="minorHAnsi" w:hAnsiTheme="minorHAnsi" w:cstheme="minorHAnsi"/>
-          <w:b/>
-          <w:sz w:val="18"/>
-          <w:szCs w:val="18"/>
-        </w:rPr>
-        <w:t xml:space="preserve"> Python</w:t>
-      </w:r>
-      <w:r>
-        <w:rPr>
-          <w:rFonts w:asciiTheme="minorHAnsi" w:hAnsiTheme="minorHAnsi" w:cstheme="minorHAnsi"/>
-          <w:b/>
-          <w:sz w:val="18"/>
-          <w:szCs w:val="18"/>
-        </w:rPr>
-        <w:t xml:space="preserve"> </w:t>
-      </w:r>
-      <w:r>
-        <w:rPr>
-          <w:rFonts w:asciiTheme="minorHAnsi" w:hAnsiTheme="minorHAnsi" w:cstheme="minorHAnsi"/>
-          <w:bCs/>
-          <w:sz w:val="18"/>
-          <w:szCs w:val="18"/>
-        </w:rPr>
-        <w:tab/>
-      </w:r>
-      <w:r>
-        <w:rPr>
-          <w:rFonts w:asciiTheme="minorHAnsi" w:hAnsiTheme="minorHAnsi" w:cstheme="minorHAnsi"/>
-          <w:bCs/>
-          <w:sz w:val="18"/>
-          <w:szCs w:val="18"/>
-        </w:rPr>
-        <w:tab/>
-      </w:r>
-      <w:r>
-        <w:rPr>
-          <w:rFonts w:asciiTheme="minorHAnsi" w:hAnsiTheme="minorHAnsi" w:cstheme="minorHAnsi"/>
-          <w:bCs/>
-          <w:sz w:val="18"/>
-          <w:szCs w:val="18"/>
-        </w:rPr>
-        <w:tab/>
-        <w:t xml:space="preserve"> </w:t>
-      </w:r>
-      <w:r>
-        <w:rPr>
-          <w:rFonts w:asciiTheme="minorHAnsi" w:hAnsiTheme="minorHAnsi" w:cstheme="minorHAnsi"/>
-          <w:bCs/>
-          <w:i/>
-          <w:iCs/>
-          <w:sz w:val="18"/>
-          <w:szCs w:val="18"/>
-        </w:rPr>
-        <w:t>Dec 2024</w:t>
+        <w:t>Developed a VAR model, with</w:t>
+      </w:r>
+      <w:r>
+        <w:rPr>
+          <w:rFonts w:asciiTheme="minorHAnsi" w:hAnsiTheme="minorHAnsi" w:cstheme="minorHAnsi"/>
+          <w:b w:val="0"/>
+          <w:sz w:val="18"/>
+          <w:szCs w:val="18"/>
+        </w:rPr>
+        <w:t xml:space="preserve"> an R² of 0.</w:t>
+      </w:r>
+      <w:r>
+        <w:rPr>
+          <w:rFonts w:asciiTheme="minorHAnsi" w:hAnsiTheme="minorHAnsi" w:cstheme="minorHAnsi"/>
+          <w:b w:val="0"/>
+          <w:sz w:val="18"/>
+          <w:szCs w:val="18"/>
+        </w:rPr>
+        <w:t>30</w:t>
+      </w:r>
+      <w:r>
+        <w:rPr>
+          <w:rFonts w:asciiTheme="minorHAnsi" w:hAnsiTheme="minorHAnsi" w:cstheme="minorHAnsi"/>
+          <w:b w:val="0"/>
+          <w:sz w:val="18"/>
+          <w:szCs w:val="18"/>
+        </w:rPr>
+        <w:t xml:space="preserve"> on unseen data</w:t>
+      </w:r>
+      <w:r>
+        <w:rPr>
+          <w:rFonts w:asciiTheme="minorHAnsi" w:hAnsiTheme="minorHAnsi" w:cstheme="minorHAnsi"/>
+          <w:b w:val="0"/>
+          <w:sz w:val="18"/>
+          <w:szCs w:val="18"/>
+        </w:rPr>
+        <w:t>,</w:t>
+      </w:r>
+      <w:r>
+        <w:rPr>
+          <w:rFonts w:asciiTheme="minorHAnsi" w:hAnsiTheme="minorHAnsi" w:cstheme="minorHAnsi"/>
+          <w:b w:val="0"/>
+          <w:sz w:val="18"/>
+          <w:szCs w:val="18"/>
+        </w:rPr>
+        <w:t xml:space="preserve"> to uncover bike rental demand patterns, revealing peak usage during commuting hours and summer seasons and enabling data-driven optimization of bike availability in urban areas.</w:t>
       </w:r>
     </w:p>
     <w:p>
@@ -2009,212 +1973,116 @@
           <w:sz w:val="18"/>
           <w:szCs w:val="18"/>
         </w:rPr>
-        <w:t>Compared Logistic, SVM, and Random Forest models based on Recall to identify the best model for classifying online shoppers</w:t>
-      </w:r>
-      <w:r>
-        <w:rPr>
-          <w:rFonts w:asciiTheme="minorHAnsi" w:hAnsiTheme="minorHAnsi" w:cstheme="minorHAnsi"/>
-          <w:b w:val="0"/>
-          <w:sz w:val="18"/>
-          <w:szCs w:val="18"/>
-        </w:rPr>
-        <w:t>'</w:t>
-      </w:r>
-      <w:r>
-        <w:rPr>
-          <w:rFonts w:asciiTheme="minorHAnsi" w:hAnsiTheme="minorHAnsi" w:cstheme="minorHAnsi"/>
-          <w:b w:val="0"/>
-          <w:sz w:val="18"/>
-          <w:szCs w:val="18"/>
-        </w:rPr>
-        <w:t xml:space="preserve"> purchasing </w:t>
-      </w:r>
-      <w:r>
-        <w:rPr>
-          <w:rFonts w:asciiTheme="minorHAnsi" w:hAnsiTheme="minorHAnsi" w:cstheme="minorHAnsi"/>
-          <w:b w:val="0"/>
-          <w:sz w:val="18"/>
-          <w:szCs w:val="18"/>
-        </w:rPr>
-        <w:t>intent and</w:t>
-      </w:r>
-      <w:r>
-        <w:rPr>
-          <w:rFonts w:asciiTheme="minorHAnsi" w:hAnsiTheme="minorHAnsi" w:cstheme="minorHAnsi"/>
-          <w:b w:val="0"/>
-          <w:sz w:val="18"/>
-          <w:szCs w:val="18"/>
-        </w:rPr>
-        <w:t xml:space="preserve"> fine-tuned the model using SMOTE to achieve a 93% accuracy.</w:t>
+        <w:t>Built an</w:t>
+      </w:r>
+      <w:r>
+        <w:rPr>
+          <w:rFonts w:asciiTheme="minorHAnsi" w:hAnsiTheme="minorHAnsi" w:cstheme="minorHAnsi"/>
+          <w:b w:val="0"/>
+          <w:sz w:val="18"/>
+          <w:szCs w:val="18"/>
+        </w:rPr>
+        <w:t xml:space="preserve"> automated data pipeline for real-time bike rental ingestion and forecast storage</w:t>
+      </w:r>
+      <w:r>
+        <w:rPr>
+          <w:rFonts w:asciiTheme="minorHAnsi" w:hAnsiTheme="minorHAnsi" w:cstheme="minorHAnsi"/>
+          <w:b w:val="0"/>
+          <w:sz w:val="18"/>
+          <w:szCs w:val="18"/>
+        </w:rPr>
+        <w:t xml:space="preserve"> using MySQL and Airflow</w:t>
+      </w:r>
+      <w:r>
+        <w:rPr>
+          <w:rFonts w:asciiTheme="minorHAnsi" w:hAnsiTheme="minorHAnsi" w:cstheme="minorHAnsi"/>
+          <w:b w:val="0"/>
+          <w:sz w:val="18"/>
+          <w:szCs w:val="18"/>
+        </w:rPr>
+        <w:t>, reducing manual data handling and ensuring timely availability of forecasts for decision-making and dashboard updates.</w:t>
       </w:r>
     </w:p>
     <w:p>
       <w:pPr>
-        <w:contextualSpacing/>
-        <w:rPr>
-          <w:rFonts w:asciiTheme="minorHAnsi" w:hAnsiTheme="minorHAnsi" w:cstheme="minorHAnsi"/>
-          <w:b/>
-          <w:i/>
-          <w:iCs/>
-          <w:sz w:val="18"/>
-          <w:szCs w:val="18"/>
-        </w:rPr>
-      </w:pPr>
-      <w:r>
-        <w:rPr>
-          <w:rFonts w:asciiTheme="minorHAnsi" w:hAnsiTheme="minorHAnsi" w:cstheme="minorHAnsi"/>
-          <w:b/>
-          <w:sz w:val="18"/>
-          <w:szCs w:val="18"/>
-        </w:rPr>
-        <w:t xml:space="preserve">Fleet </w:t>
-      </w:r>
-      <w:r>
-        <w:rPr>
-          <w:rFonts w:asciiTheme="minorHAnsi" w:hAnsiTheme="minorHAnsi" w:cstheme="minorHAnsi"/>
-          <w:b/>
-          <w:sz w:val="18"/>
-          <w:szCs w:val="18"/>
-        </w:rPr>
-        <w:t>Risk Analytics</w:t>
-      </w:r>
-      <w:r>
-        <w:rPr>
-          <w:rFonts w:asciiTheme="minorHAnsi" w:hAnsiTheme="minorHAnsi" w:cstheme="minorHAnsi"/>
-          <w:b/>
-          <w:sz w:val="18"/>
-          <w:szCs w:val="18"/>
-        </w:rPr>
-        <w:t xml:space="preserve"> |</w:t>
-      </w:r>
-      <w:r>
-        <w:rPr>
-          <w:rFonts w:asciiTheme="minorHAnsi" w:hAnsiTheme="minorHAnsi" w:cstheme="minorHAnsi"/>
-          <w:b/>
-          <w:sz w:val="18"/>
-          <w:szCs w:val="18"/>
-        </w:rPr>
-        <w:t xml:space="preserve"> </w:t>
-      </w:r>
-      <w:r>
-        <w:rPr>
-          <w:rFonts w:asciiTheme="minorHAnsi" w:hAnsiTheme="minorHAnsi" w:cstheme="minorHAnsi"/>
-          <w:b/>
-          <w:sz w:val="18"/>
-          <w:szCs w:val="18"/>
-        </w:rPr>
-        <w:t>Hadoop &amp; Tableau</w:t>
-      </w:r>
-      <w:r>
-        <w:rPr>
-          <w:rFonts w:asciiTheme="minorHAnsi" w:hAnsiTheme="minorHAnsi" w:cstheme="minorHAnsi"/>
-          <w:b/>
-          <w:sz w:val="18"/>
-          <w:szCs w:val="18"/>
-        </w:rPr>
-        <w:t xml:space="preserve"> </w:t>
-      </w:r>
-      <w:r>
-        <w:rPr>
-          <w:rFonts w:asciiTheme="minorHAnsi" w:hAnsiTheme="minorHAnsi" w:cstheme="minorHAnsi"/>
-          <w:bCs/>
-          <w:sz w:val="18"/>
-          <w:szCs w:val="18"/>
-        </w:rPr>
-        <w:tab/>
-      </w:r>
-      <w:r>
-        <w:rPr>
-          <w:rFonts w:asciiTheme="minorHAnsi" w:hAnsiTheme="minorHAnsi" w:cstheme="minorHAnsi"/>
-          <w:bCs/>
-          <w:sz w:val="18"/>
-          <w:szCs w:val="18"/>
-        </w:rPr>
-        <w:tab/>
-      </w:r>
-      <w:r>
-        <w:rPr>
-          <w:rFonts w:asciiTheme="minorHAnsi" w:hAnsiTheme="minorHAnsi" w:cstheme="minorHAnsi"/>
-          <w:bCs/>
-          <w:sz w:val="18"/>
-          <w:szCs w:val="18"/>
-        </w:rPr>
-        <w:tab/>
-      </w:r>
-      <w:r>
-        <w:rPr>
-          <w:rFonts w:asciiTheme="minorHAnsi" w:hAnsiTheme="minorHAnsi" w:cstheme="minorHAnsi"/>
-          <w:bCs/>
-          <w:sz w:val="18"/>
-          <w:szCs w:val="18"/>
-        </w:rPr>
-        <w:tab/>
-      </w:r>
-      <w:r>
-        <w:rPr>
-          <w:rFonts w:asciiTheme="minorHAnsi" w:hAnsiTheme="minorHAnsi" w:cstheme="minorHAnsi"/>
-          <w:bCs/>
-          <w:sz w:val="18"/>
-          <w:szCs w:val="18"/>
-        </w:rPr>
-        <w:tab/>
-      </w:r>
-      <w:r>
-        <w:rPr>
-          <w:rFonts w:asciiTheme="minorHAnsi" w:hAnsiTheme="minorHAnsi" w:cstheme="minorHAnsi"/>
-          <w:bCs/>
-          <w:sz w:val="18"/>
-          <w:szCs w:val="18"/>
-        </w:rPr>
-        <w:tab/>
-      </w:r>
-      <w:r>
-        <w:rPr>
-          <w:rFonts w:asciiTheme="minorHAnsi" w:hAnsiTheme="minorHAnsi" w:cstheme="minorHAnsi"/>
-          <w:bCs/>
-          <w:sz w:val="18"/>
-          <w:szCs w:val="18"/>
-        </w:rPr>
-        <w:tab/>
-      </w:r>
-      <w:r>
-        <w:rPr>
-          <w:rFonts w:asciiTheme="minorHAnsi" w:hAnsiTheme="minorHAnsi" w:cstheme="minorHAnsi"/>
-          <w:bCs/>
-          <w:sz w:val="18"/>
-          <w:szCs w:val="18"/>
-        </w:rPr>
-        <w:tab/>
-      </w:r>
-      <w:r>
-        <w:rPr>
-          <w:rFonts w:asciiTheme="minorHAnsi" w:hAnsiTheme="minorHAnsi" w:cstheme="minorHAnsi"/>
-          <w:bCs/>
-          <w:sz w:val="18"/>
-          <w:szCs w:val="18"/>
-        </w:rPr>
-        <w:tab/>
-        <w:t xml:space="preserve"> </w:t>
-      </w:r>
-      <w:r>
-        <w:rPr>
-          <w:rFonts w:asciiTheme="minorHAnsi" w:hAnsiTheme="minorHAnsi" w:cstheme="minorHAnsi"/>
-          <w:bCs/>
-          <w:sz w:val="18"/>
-          <w:szCs w:val="18"/>
-        </w:rPr>
-        <w:tab/>
-      </w:r>
-      <w:r>
-        <w:rPr>
-          <w:rFonts w:asciiTheme="minorHAnsi" w:hAnsiTheme="minorHAnsi" w:cstheme="minorHAnsi"/>
+        <w:tabs>
+          <w:tab w:val="left" w:pos="8722"/>
+        </w:tabs>
+        <w:spacing w:line="267" w:lineRule="exact"/>
+        <w:rPr>
+          <w:rFonts w:asciiTheme="minorHAnsi" w:hAnsiTheme="minorHAnsi" w:cstheme="minorHAnsi"/>
+          <w:b/>
           <w:bCs/>
           <w:i/>
           <w:iCs/>
           <w:sz w:val="18"/>
           <w:szCs w:val="18"/>
         </w:rPr>
-        <w:t>Nov 2024</w:t>
+      </w:pPr>
+      <w:r>
+        <w:rPr>
+          <w:rFonts w:asciiTheme="minorHAnsi" w:hAnsiTheme="minorHAnsi" w:cstheme="minorHAnsi"/>
+          <w:b/>
+          <w:sz w:val="18"/>
+          <w:szCs w:val="18"/>
+        </w:rPr>
+        <w:t>Emotion Detection in Tweets</w:t>
+      </w:r>
+      <w:r>
+        <w:rPr>
+          <w:rFonts w:asciiTheme="minorHAnsi" w:hAnsiTheme="minorHAnsi" w:cstheme="minorHAnsi"/>
+          <w:b/>
+          <w:sz w:val="18"/>
+          <w:szCs w:val="18"/>
+        </w:rPr>
+        <w:t xml:space="preserve"> |</w:t>
+      </w:r>
+      <w:r>
+        <w:rPr>
+          <w:rFonts w:asciiTheme="minorHAnsi" w:hAnsiTheme="minorHAnsi" w:cstheme="minorHAnsi"/>
+          <w:b/>
+          <w:sz w:val="18"/>
+          <w:szCs w:val="18"/>
+        </w:rPr>
+        <w:t xml:space="preserve"> </w:t>
+      </w:r>
+      <w:r>
+        <w:rPr>
+          <w:rFonts w:asciiTheme="minorHAnsi" w:hAnsiTheme="minorHAnsi" w:cstheme="minorHAnsi"/>
+          <w:b/>
+          <w:sz w:val="18"/>
+          <w:szCs w:val="18"/>
+        </w:rPr>
+        <w:t xml:space="preserve">NLP </w:t>
+      </w:r>
+      <w:r>
+        <w:rPr>
+          <w:rFonts w:asciiTheme="minorHAnsi" w:hAnsiTheme="minorHAnsi" w:cstheme="minorHAnsi"/>
+          <w:bCs/>
+          <w:sz w:val="18"/>
+          <w:szCs w:val="18"/>
+        </w:rPr>
+        <w:tab/>
+      </w:r>
+      <w:r>
+        <w:rPr>
+          <w:rFonts w:asciiTheme="minorHAnsi" w:hAnsiTheme="minorHAnsi" w:cstheme="minorHAnsi"/>
+          <w:bCs/>
+          <w:sz w:val="18"/>
+          <w:szCs w:val="18"/>
+        </w:rPr>
+        <w:tab/>
+      </w:r>
+      <w:r>
+        <w:rPr>
+          <w:rFonts w:asciiTheme="minorHAnsi" w:hAnsiTheme="minorHAnsi" w:cstheme="minorHAnsi"/>
+          <w:bCs/>
+          <w:i/>
+          <w:iCs/>
+          <w:sz w:val="18"/>
+          <w:szCs w:val="18"/>
+        </w:rPr>
+        <w:t xml:space="preserve">                   Jan 2025</w:t>
       </w:r>
     </w:p>
     <w:p>
@@ -2244,7 +2112,7 @@
           <w:sz w:val="18"/>
           <w:szCs w:val="18"/>
         </w:rPr>
-        <w:t>Processed 10M+ telematics and fleet records using Hadoop, Hive, and Pig to identify high-risk driver behavior and enable targeted safety interventions—reducing accident rates by 20%.</w:t>
+        <w:t>Developed and benchmarked multi-label emotion detection models (RoBERTa-Base, Gemma 2.2B, Llama Instruction), achieving a top F1 macro score of 0.47 for accurate classification of emotions in tweets.</w:t>
       </w:r>
     </w:p>
     <w:p>
@@ -2274,43 +2142,25 @@
           <w:sz w:val="18"/>
           <w:szCs w:val="18"/>
         </w:rPr>
-        <w:t xml:space="preserve">Enabled real-time risk monitoring with Tableau dashboards powered by </w:t>
-      </w:r>
-      <w:r>
-        <w:rPr>
-          <w:rFonts w:asciiTheme="minorHAnsi" w:hAnsiTheme="minorHAnsi" w:cstheme="minorHAnsi"/>
-          <w:b w:val="0"/>
-          <w:sz w:val="18"/>
-          <w:szCs w:val="18"/>
-        </w:rPr>
-        <w:t>B</w:t>
-      </w:r>
-      <w:r>
-        <w:rPr>
-          <w:rFonts w:asciiTheme="minorHAnsi" w:hAnsiTheme="minorHAnsi" w:cstheme="minorHAnsi"/>
-          <w:b w:val="0"/>
-          <w:sz w:val="18"/>
-          <w:szCs w:val="18"/>
-        </w:rPr>
-        <w:t xml:space="preserve">ig </w:t>
-      </w:r>
-      <w:r>
-        <w:rPr>
-          <w:rFonts w:asciiTheme="minorHAnsi" w:hAnsiTheme="minorHAnsi" w:cstheme="minorHAnsi"/>
-          <w:b w:val="0"/>
-          <w:sz w:val="18"/>
-          <w:szCs w:val="18"/>
-        </w:rPr>
-        <w:t>D</w:t>
-      </w:r>
-      <w:r>
-        <w:rPr>
-          <w:rFonts w:asciiTheme="minorHAnsi" w:hAnsiTheme="minorHAnsi" w:cstheme="minorHAnsi"/>
-          <w:b w:val="0"/>
-          <w:sz w:val="18"/>
-          <w:szCs w:val="18"/>
-        </w:rPr>
-        <w:t>ata insights, improving fleet decision-making speed and operational efficiency across 50+ locations.</w:t>
+        <w:t xml:space="preserve">Leveraged TensorFlow with A100 GPU on </w:t>
+      </w:r>
+      <w:r>
+        <w:rPr>
+          <w:rFonts w:asciiTheme="minorHAnsi" w:hAnsiTheme="minorHAnsi" w:cstheme="minorHAnsi"/>
+          <w:b w:val="0"/>
+          <w:sz w:val="18"/>
+          <w:szCs w:val="18"/>
+        </w:rPr>
+        <w:t xml:space="preserve">Google </w:t>
+      </w:r>
+      <w:r>
+        <w:rPr>
+          <w:rFonts w:asciiTheme="minorHAnsi" w:hAnsiTheme="minorHAnsi" w:cstheme="minorHAnsi"/>
+          <w:b w:val="0"/>
+          <w:sz w:val="18"/>
+          <w:szCs w:val="18"/>
+        </w:rPr>
+        <w:t>Colab to reduce model training runtime from multiple hours to under 30 minutes, significantly accelerating experimentation and delivery.</w:t>
       </w:r>
     </w:p>
     <w:p>
@@ -2336,16 +2186,7 @@
           <w:sz w:val="18"/>
           <w:szCs w:val="18"/>
         </w:rPr>
-        <w:t>Second-Hand Cars Market</w:t>
-      </w:r>
-      <w:r>
-        <w:rPr>
-          <w:rFonts w:asciiTheme="minorHAnsi" w:hAnsiTheme="minorHAnsi" w:cstheme="minorHAnsi"/>
-          <w:b/>
-          <w:sz w:val="18"/>
-          <w:szCs w:val="18"/>
-        </w:rPr>
-        <w:t xml:space="preserve"> Analysis</w:t>
+        <w:t>Anomaly Detection in Aviation Industry |</w:t>
       </w:r>
       <w:r>
         <w:rPr>
@@ -2363,25 +2204,7 @@
           <w:sz w:val="18"/>
           <w:szCs w:val="18"/>
         </w:rPr>
-        <w:t>|</w:t>
-      </w:r>
-      <w:r>
-        <w:rPr>
-          <w:rFonts w:asciiTheme="minorHAnsi" w:hAnsiTheme="minorHAnsi" w:cstheme="minorHAnsi"/>
-          <w:b/>
-          <w:sz w:val="18"/>
-          <w:szCs w:val="18"/>
-        </w:rPr>
-        <w:t xml:space="preserve"> Tableau</w:t>
-      </w:r>
-      <w:r>
-        <w:rPr>
-          <w:rFonts w:asciiTheme="minorHAnsi" w:hAnsiTheme="minorHAnsi" w:cstheme="minorHAnsi"/>
-          <w:b/>
-          <w:sz w:val="18"/>
-          <w:szCs w:val="18"/>
-        </w:rPr>
-        <w:t xml:space="preserve"> </w:t>
+        <w:t>Python</w:t>
       </w:r>
       <w:r>
         <w:rPr>
@@ -2400,16 +2223,6 @@
           <w:szCs w:val="18"/>
         </w:rPr>
         <w:tab/>
-      </w:r>
-      <w:r>
-        <w:rPr>
-          <w:rFonts w:asciiTheme="minorHAnsi" w:hAnsiTheme="minorHAnsi" w:cstheme="minorHAnsi"/>
-          <w:bCs/>
-          <w:sz w:val="18"/>
-          <w:szCs w:val="18"/>
-        </w:rPr>
-        <w:tab/>
-        <w:t xml:space="preserve"> </w:t>
       </w:r>
       <w:r>
         <w:rPr>
@@ -2420,7 +2233,7 @@
           <w:sz w:val="18"/>
           <w:szCs w:val="18"/>
         </w:rPr>
-        <w:t>Oct 2024</w:t>
+        <w:t xml:space="preserve">                   Jan 2025</w:t>
       </w:r>
     </w:p>
     <w:p>
@@ -2439,6 +2252,637 @@
         <w:rPr>
           <w:rFonts w:asciiTheme="minorHAnsi" w:hAnsiTheme="minorHAnsi" w:cstheme="minorHAnsi"/>
           <w:b w:val="0"/>
+          <w:bCs w:val="0"/>
+          <w:sz w:val="18"/>
+          <w:szCs w:val="18"/>
+        </w:rPr>
+      </w:pPr>
+      <w:r>
+        <w:rPr>
+          <w:rFonts w:asciiTheme="minorHAnsi" w:hAnsiTheme="minorHAnsi" w:cstheme="minorHAnsi"/>
+          <w:b w:val="0"/>
+          <w:sz w:val="18"/>
+          <w:szCs w:val="18"/>
+        </w:rPr>
+        <w:t>Developed an automated anomaly detection system using Prophet to monitor UK flight numbers, achieving a MAPE of 5.08% and enabling timely identification of operational disruptions.</w:t>
+      </w:r>
+    </w:p>
+    <w:p>
+      <w:pPr>
+        <w:pStyle w:val="Heading2"/>
+        <w:numPr>
+          <w:ilvl w:val="0"/>
+          <w:numId w:val="10"/>
+        </w:numPr>
+        <w:tabs>
+          <w:tab w:val="left" w:pos="8364"/>
+        </w:tabs>
+        <w:spacing w:line="225" w:lineRule="exact"/>
+        <w:ind w:left="284" w:hanging="284"/>
+        <w:jc w:val="both"/>
+        <w:rPr>
+          <w:rFonts w:asciiTheme="minorHAnsi" w:hAnsiTheme="minorHAnsi" w:cstheme="minorHAnsi"/>
+          <w:b w:val="0"/>
+          <w:bCs w:val="0"/>
+          <w:sz w:val="18"/>
+          <w:szCs w:val="18"/>
+        </w:rPr>
+      </w:pPr>
+      <w:r>
+        <w:rPr>
+          <w:rFonts w:asciiTheme="minorHAnsi" w:hAnsiTheme="minorHAnsi" w:cstheme="minorHAnsi"/>
+          <w:b w:val="0"/>
+          <w:bCs w:val="0"/>
+          <w:sz w:val="18"/>
+          <w:szCs w:val="18"/>
+        </w:rPr>
+        <w:t>Built a scalable ETL pipeline using Python and Airflow to ingest daily flight data from MySQL and implemented a real-time alert system, reducing anomaly response time by 80% and ensuring timely interventions for operational disruptions.</w:t>
+      </w:r>
+    </w:p>
+    <w:p>
+      <w:pPr>
+        <w:tabs>
+          <w:tab w:val="left" w:pos="8722"/>
+        </w:tabs>
+        <w:spacing w:line="267" w:lineRule="exact"/>
+        <w:rPr>
+          <w:rFonts w:asciiTheme="minorHAnsi" w:hAnsiTheme="minorHAnsi" w:cstheme="minorHAnsi"/>
+          <w:b/>
+          <w:bCs/>
+          <w:sz w:val="18"/>
+          <w:szCs w:val="18"/>
+        </w:rPr>
+      </w:pPr>
+      <w:r>
+        <w:rPr>
+          <w:rFonts w:asciiTheme="minorHAnsi" w:hAnsiTheme="minorHAnsi" w:cstheme="minorHAnsi"/>
+          <w:b/>
+          <w:sz w:val="18"/>
+          <w:szCs w:val="18"/>
+        </w:rPr>
+        <w:lastRenderedPageBreak/>
+        <w:t>Online Shopper</w:t>
+      </w:r>
+      <w:r>
+        <w:rPr>
+          <w:rFonts w:asciiTheme="minorHAnsi" w:hAnsiTheme="minorHAnsi" w:cstheme="minorHAnsi"/>
+          <w:b/>
+          <w:sz w:val="18"/>
+          <w:szCs w:val="18"/>
+        </w:rPr>
+        <w:t>'</w:t>
+      </w:r>
+      <w:r>
+        <w:rPr>
+          <w:rFonts w:asciiTheme="minorHAnsi" w:hAnsiTheme="minorHAnsi" w:cstheme="minorHAnsi"/>
+          <w:b/>
+          <w:sz w:val="18"/>
+          <w:szCs w:val="18"/>
+        </w:rPr>
+        <w:t>s Purchasing</w:t>
+      </w:r>
+      <w:r>
+        <w:rPr>
+          <w:rFonts w:asciiTheme="minorHAnsi" w:hAnsiTheme="minorHAnsi" w:cstheme="minorHAnsi"/>
+          <w:b/>
+          <w:sz w:val="18"/>
+          <w:szCs w:val="18"/>
+        </w:rPr>
+        <w:t xml:space="preserve"> Prediction</w:t>
+      </w:r>
+      <w:r>
+        <w:rPr>
+          <w:rFonts w:asciiTheme="minorHAnsi" w:hAnsiTheme="minorHAnsi" w:cstheme="minorHAnsi"/>
+          <w:b/>
+          <w:sz w:val="18"/>
+          <w:szCs w:val="18"/>
+        </w:rPr>
+        <w:t xml:space="preserve"> </w:t>
+      </w:r>
+      <w:r>
+        <w:rPr>
+          <w:rFonts w:asciiTheme="minorHAnsi" w:hAnsiTheme="minorHAnsi" w:cstheme="minorHAnsi"/>
+          <w:b/>
+          <w:sz w:val="18"/>
+          <w:szCs w:val="18"/>
+        </w:rPr>
+        <w:t>|</w:t>
+      </w:r>
+      <w:r>
+        <w:rPr>
+          <w:rFonts w:asciiTheme="minorHAnsi" w:hAnsiTheme="minorHAnsi" w:cstheme="minorHAnsi"/>
+          <w:b/>
+          <w:sz w:val="18"/>
+          <w:szCs w:val="18"/>
+        </w:rPr>
+        <w:t xml:space="preserve"> Python</w:t>
+      </w:r>
+      <w:r>
+        <w:rPr>
+          <w:rFonts w:asciiTheme="minorHAnsi" w:hAnsiTheme="minorHAnsi" w:cstheme="minorHAnsi"/>
+          <w:b/>
+          <w:sz w:val="18"/>
+          <w:szCs w:val="18"/>
+        </w:rPr>
+        <w:t xml:space="preserve"> </w:t>
+      </w:r>
+      <w:r>
+        <w:rPr>
+          <w:rFonts w:asciiTheme="minorHAnsi" w:hAnsiTheme="minorHAnsi" w:cstheme="minorHAnsi"/>
+          <w:bCs/>
+          <w:sz w:val="18"/>
+          <w:szCs w:val="18"/>
+        </w:rPr>
+        <w:tab/>
+      </w:r>
+      <w:r>
+        <w:rPr>
+          <w:rFonts w:asciiTheme="minorHAnsi" w:hAnsiTheme="minorHAnsi" w:cstheme="minorHAnsi"/>
+          <w:bCs/>
+          <w:sz w:val="18"/>
+          <w:szCs w:val="18"/>
+        </w:rPr>
+        <w:tab/>
+      </w:r>
+      <w:r>
+        <w:rPr>
+          <w:rFonts w:asciiTheme="minorHAnsi" w:hAnsiTheme="minorHAnsi" w:cstheme="minorHAnsi"/>
+          <w:bCs/>
+          <w:sz w:val="18"/>
+          <w:szCs w:val="18"/>
+        </w:rPr>
+        <w:tab/>
+        <w:t xml:space="preserve"> </w:t>
+      </w:r>
+      <w:r>
+        <w:rPr>
+          <w:rFonts w:asciiTheme="minorHAnsi" w:hAnsiTheme="minorHAnsi" w:cstheme="minorHAnsi"/>
+          <w:bCs/>
+          <w:i/>
+          <w:iCs/>
+          <w:sz w:val="18"/>
+          <w:szCs w:val="18"/>
+        </w:rPr>
+        <w:t>Dec 2024</w:t>
+      </w:r>
+    </w:p>
+    <w:p>
+      <w:pPr>
+        <w:pStyle w:val="Heading2"/>
+        <w:numPr>
+          <w:ilvl w:val="0"/>
+          <w:numId w:val="10"/>
+        </w:numPr>
+        <w:tabs>
+          <w:tab w:val="left" w:pos="8364"/>
+        </w:tabs>
+        <w:spacing w:line="225" w:lineRule="exact"/>
+        <w:ind w:left="284" w:hanging="284"/>
+        <w:jc w:val="both"/>
+        <w:rPr>
+          <w:rFonts w:asciiTheme="minorHAnsi" w:hAnsiTheme="minorHAnsi" w:cstheme="minorHAnsi"/>
+          <w:b w:val="0"/>
+          <w:sz w:val="18"/>
+          <w:szCs w:val="18"/>
+        </w:rPr>
+      </w:pPr>
+      <w:r>
+        <w:rPr>
+          <w:rFonts w:asciiTheme="minorHAnsi" w:hAnsiTheme="minorHAnsi" w:cstheme="minorHAnsi"/>
+          <w:b w:val="0"/>
+          <w:sz w:val="18"/>
+          <w:szCs w:val="18"/>
+        </w:rPr>
+        <w:t>Compared Logistic, SVM, and Random Forest models based on Recall to identify the best model for classifying online shoppers</w:t>
+      </w:r>
+      <w:r>
+        <w:rPr>
+          <w:rFonts w:asciiTheme="minorHAnsi" w:hAnsiTheme="minorHAnsi" w:cstheme="minorHAnsi"/>
+          <w:b w:val="0"/>
+          <w:sz w:val="18"/>
+          <w:szCs w:val="18"/>
+        </w:rPr>
+        <w:t>'</w:t>
+      </w:r>
+      <w:r>
+        <w:rPr>
+          <w:rFonts w:asciiTheme="minorHAnsi" w:hAnsiTheme="minorHAnsi" w:cstheme="minorHAnsi"/>
+          <w:b w:val="0"/>
+          <w:sz w:val="18"/>
+          <w:szCs w:val="18"/>
+        </w:rPr>
+        <w:t xml:space="preserve"> purchasing </w:t>
+      </w:r>
+      <w:r>
+        <w:rPr>
+          <w:rFonts w:asciiTheme="minorHAnsi" w:hAnsiTheme="minorHAnsi" w:cstheme="minorHAnsi"/>
+          <w:b w:val="0"/>
+          <w:sz w:val="18"/>
+          <w:szCs w:val="18"/>
+        </w:rPr>
+        <w:t>intent and</w:t>
+      </w:r>
+      <w:r>
+        <w:rPr>
+          <w:rFonts w:asciiTheme="minorHAnsi" w:hAnsiTheme="minorHAnsi" w:cstheme="minorHAnsi"/>
+          <w:b w:val="0"/>
+          <w:sz w:val="18"/>
+          <w:szCs w:val="18"/>
+        </w:rPr>
+        <w:t xml:space="preserve"> fine-tuned the model using SMOTE to achieve a 93% accuracy.</w:t>
+      </w:r>
+    </w:p>
+    <w:p>
+      <w:pPr>
+        <w:contextualSpacing/>
+        <w:rPr>
+          <w:rFonts w:asciiTheme="minorHAnsi" w:hAnsiTheme="minorHAnsi" w:cstheme="minorHAnsi"/>
+          <w:b/>
+          <w:i/>
+          <w:iCs/>
+          <w:sz w:val="18"/>
+          <w:szCs w:val="18"/>
+        </w:rPr>
+      </w:pPr>
+      <w:r>
+        <w:rPr>
+          <w:rFonts w:asciiTheme="minorHAnsi" w:hAnsiTheme="minorHAnsi" w:cstheme="minorHAnsi"/>
+          <w:b/>
+          <w:sz w:val="18"/>
+          <w:szCs w:val="18"/>
+        </w:rPr>
+        <w:t xml:space="preserve">Fleet </w:t>
+      </w:r>
+      <w:r>
+        <w:rPr>
+          <w:rFonts w:asciiTheme="minorHAnsi" w:hAnsiTheme="minorHAnsi" w:cstheme="minorHAnsi"/>
+          <w:b/>
+          <w:sz w:val="18"/>
+          <w:szCs w:val="18"/>
+        </w:rPr>
+        <w:t>Risk Analytics</w:t>
+      </w:r>
+      <w:r>
+        <w:rPr>
+          <w:rFonts w:asciiTheme="minorHAnsi" w:hAnsiTheme="minorHAnsi" w:cstheme="minorHAnsi"/>
+          <w:b/>
+          <w:sz w:val="18"/>
+          <w:szCs w:val="18"/>
+        </w:rPr>
+        <w:t xml:space="preserve"> |</w:t>
+      </w:r>
+      <w:r>
+        <w:rPr>
+          <w:rFonts w:asciiTheme="minorHAnsi" w:hAnsiTheme="minorHAnsi" w:cstheme="minorHAnsi"/>
+          <w:b/>
+          <w:sz w:val="18"/>
+          <w:szCs w:val="18"/>
+        </w:rPr>
+        <w:t xml:space="preserve"> </w:t>
+      </w:r>
+      <w:r>
+        <w:rPr>
+          <w:rFonts w:asciiTheme="minorHAnsi" w:hAnsiTheme="minorHAnsi" w:cstheme="minorHAnsi"/>
+          <w:b/>
+          <w:sz w:val="18"/>
+          <w:szCs w:val="18"/>
+        </w:rPr>
+        <w:t>Hadoop &amp; Tableau</w:t>
+      </w:r>
+      <w:r>
+        <w:rPr>
+          <w:rFonts w:asciiTheme="minorHAnsi" w:hAnsiTheme="minorHAnsi" w:cstheme="minorHAnsi"/>
+          <w:b/>
+          <w:sz w:val="18"/>
+          <w:szCs w:val="18"/>
+        </w:rPr>
+        <w:t xml:space="preserve"> </w:t>
+      </w:r>
+      <w:r>
+        <w:rPr>
+          <w:rFonts w:asciiTheme="minorHAnsi" w:hAnsiTheme="minorHAnsi" w:cstheme="minorHAnsi"/>
+          <w:bCs/>
+          <w:sz w:val="18"/>
+          <w:szCs w:val="18"/>
+        </w:rPr>
+        <w:tab/>
+      </w:r>
+      <w:r>
+        <w:rPr>
+          <w:rFonts w:asciiTheme="minorHAnsi" w:hAnsiTheme="minorHAnsi" w:cstheme="minorHAnsi"/>
+          <w:bCs/>
+          <w:sz w:val="18"/>
+          <w:szCs w:val="18"/>
+        </w:rPr>
+        <w:tab/>
+      </w:r>
+      <w:r>
+        <w:rPr>
+          <w:rFonts w:asciiTheme="minorHAnsi" w:hAnsiTheme="minorHAnsi" w:cstheme="minorHAnsi"/>
+          <w:bCs/>
+          <w:sz w:val="18"/>
+          <w:szCs w:val="18"/>
+        </w:rPr>
+        <w:tab/>
+      </w:r>
+      <w:r>
+        <w:rPr>
+          <w:rFonts w:asciiTheme="minorHAnsi" w:hAnsiTheme="minorHAnsi" w:cstheme="minorHAnsi"/>
+          <w:bCs/>
+          <w:sz w:val="18"/>
+          <w:szCs w:val="18"/>
+        </w:rPr>
+        <w:tab/>
+      </w:r>
+      <w:r>
+        <w:rPr>
+          <w:rFonts w:asciiTheme="minorHAnsi" w:hAnsiTheme="minorHAnsi" w:cstheme="minorHAnsi"/>
+          <w:bCs/>
+          <w:sz w:val="18"/>
+          <w:szCs w:val="18"/>
+        </w:rPr>
+        <w:tab/>
+      </w:r>
+      <w:r>
+        <w:rPr>
+          <w:rFonts w:asciiTheme="minorHAnsi" w:hAnsiTheme="minorHAnsi" w:cstheme="minorHAnsi"/>
+          <w:bCs/>
+          <w:sz w:val="18"/>
+          <w:szCs w:val="18"/>
+        </w:rPr>
+        <w:tab/>
+      </w:r>
+      <w:r>
+        <w:rPr>
+          <w:rFonts w:asciiTheme="minorHAnsi" w:hAnsiTheme="minorHAnsi" w:cstheme="minorHAnsi"/>
+          <w:bCs/>
+          <w:sz w:val="18"/>
+          <w:szCs w:val="18"/>
+        </w:rPr>
+        <w:tab/>
+      </w:r>
+      <w:r>
+        <w:rPr>
+          <w:rFonts w:asciiTheme="minorHAnsi" w:hAnsiTheme="minorHAnsi" w:cstheme="minorHAnsi"/>
+          <w:bCs/>
+          <w:sz w:val="18"/>
+          <w:szCs w:val="18"/>
+        </w:rPr>
+        <w:tab/>
+      </w:r>
+      <w:r>
+        <w:rPr>
+          <w:rFonts w:asciiTheme="minorHAnsi" w:hAnsiTheme="minorHAnsi" w:cstheme="minorHAnsi"/>
+          <w:bCs/>
+          <w:sz w:val="18"/>
+          <w:szCs w:val="18"/>
+        </w:rPr>
+        <w:tab/>
+        <w:t xml:space="preserve"> </w:t>
+      </w:r>
+      <w:r>
+        <w:rPr>
+          <w:rFonts w:asciiTheme="minorHAnsi" w:hAnsiTheme="minorHAnsi" w:cstheme="minorHAnsi"/>
+          <w:bCs/>
+          <w:sz w:val="18"/>
+          <w:szCs w:val="18"/>
+        </w:rPr>
+        <w:tab/>
+      </w:r>
+      <w:r>
+        <w:rPr>
+          <w:rFonts w:asciiTheme="minorHAnsi" w:hAnsiTheme="minorHAnsi" w:cstheme="minorHAnsi"/>
+          <w:bCs/>
+          <w:i/>
+          <w:iCs/>
+          <w:sz w:val="18"/>
+          <w:szCs w:val="18"/>
+        </w:rPr>
+        <w:t>Nov 2024</w:t>
+      </w:r>
+    </w:p>
+    <w:p>
+      <w:pPr>
+        <w:pStyle w:val="Heading2"/>
+        <w:numPr>
+          <w:ilvl w:val="0"/>
+          <w:numId w:val="10"/>
+        </w:numPr>
+        <w:tabs>
+          <w:tab w:val="left" w:pos="8364"/>
+        </w:tabs>
+        <w:spacing w:line="225" w:lineRule="exact"/>
+        <w:ind w:left="284" w:hanging="284"/>
+        <w:jc w:val="both"/>
+        <w:rPr>
+          <w:rFonts w:asciiTheme="minorHAnsi" w:hAnsiTheme="minorHAnsi" w:cstheme="minorHAnsi"/>
+          <w:b w:val="0"/>
+          <w:sz w:val="18"/>
+          <w:szCs w:val="18"/>
+        </w:rPr>
+      </w:pPr>
+      <w:r>
+        <w:rPr>
+          <w:rFonts w:asciiTheme="minorHAnsi" w:hAnsiTheme="minorHAnsi" w:cstheme="minorHAnsi"/>
+          <w:b w:val="0"/>
+          <w:sz w:val="18"/>
+          <w:szCs w:val="18"/>
+        </w:rPr>
+        <w:t>Processed 10M+ telematics and fleet records using Hadoop, Hive, and Pig to identify high-risk driver behavior and enable targeted safety interventions—reducing accident rates by 20%.</w:t>
+      </w:r>
+    </w:p>
+    <w:p>
+      <w:pPr>
+        <w:pStyle w:val="Heading2"/>
+        <w:numPr>
+          <w:ilvl w:val="0"/>
+          <w:numId w:val="10"/>
+        </w:numPr>
+        <w:tabs>
+          <w:tab w:val="left" w:pos="8364"/>
+        </w:tabs>
+        <w:spacing w:line="225" w:lineRule="exact"/>
+        <w:ind w:left="284" w:hanging="284"/>
+        <w:jc w:val="both"/>
+        <w:rPr>
+          <w:rFonts w:asciiTheme="minorHAnsi" w:hAnsiTheme="minorHAnsi" w:cstheme="minorHAnsi"/>
+          <w:b w:val="0"/>
+          <w:sz w:val="18"/>
+          <w:szCs w:val="18"/>
+        </w:rPr>
+      </w:pPr>
+      <w:r>
+        <w:rPr>
+          <w:rFonts w:asciiTheme="minorHAnsi" w:hAnsiTheme="minorHAnsi" w:cstheme="minorHAnsi"/>
+          <w:b w:val="0"/>
+          <w:sz w:val="18"/>
+          <w:szCs w:val="18"/>
+        </w:rPr>
+        <w:t xml:space="preserve">Enabled real-time risk monitoring with Tableau dashboards powered by </w:t>
+      </w:r>
+      <w:r>
+        <w:rPr>
+          <w:rFonts w:asciiTheme="minorHAnsi" w:hAnsiTheme="minorHAnsi" w:cstheme="minorHAnsi"/>
+          <w:b w:val="0"/>
+          <w:sz w:val="18"/>
+          <w:szCs w:val="18"/>
+        </w:rPr>
+        <w:t>B</w:t>
+      </w:r>
+      <w:r>
+        <w:rPr>
+          <w:rFonts w:asciiTheme="minorHAnsi" w:hAnsiTheme="minorHAnsi" w:cstheme="minorHAnsi"/>
+          <w:b w:val="0"/>
+          <w:sz w:val="18"/>
+          <w:szCs w:val="18"/>
+        </w:rPr>
+        <w:t xml:space="preserve">ig </w:t>
+      </w:r>
+      <w:r>
+        <w:rPr>
+          <w:rFonts w:asciiTheme="minorHAnsi" w:hAnsiTheme="minorHAnsi" w:cstheme="minorHAnsi"/>
+          <w:b w:val="0"/>
+          <w:sz w:val="18"/>
+          <w:szCs w:val="18"/>
+        </w:rPr>
+        <w:t>D</w:t>
+      </w:r>
+      <w:r>
+        <w:rPr>
+          <w:rFonts w:asciiTheme="minorHAnsi" w:hAnsiTheme="minorHAnsi" w:cstheme="minorHAnsi"/>
+          <w:b w:val="0"/>
+          <w:sz w:val="18"/>
+          <w:szCs w:val="18"/>
+        </w:rPr>
+        <w:t>ata insights, improving fleet decision-making speed and operational efficiency across 50+ locations.</w:t>
+      </w:r>
+    </w:p>
+    <w:p>
+      <w:pPr>
+        <w:tabs>
+          <w:tab w:val="left" w:pos="8722"/>
+        </w:tabs>
+        <w:spacing w:line="267" w:lineRule="exact"/>
+        <w:rPr>
+          <w:rFonts w:asciiTheme="minorHAnsi" w:hAnsiTheme="minorHAnsi" w:cstheme="minorHAnsi"/>
+          <w:b/>
+          <w:bCs/>
+          <w:i/>
+          <w:iCs/>
+          <w:sz w:val="18"/>
+          <w:szCs w:val="18"/>
+        </w:rPr>
+      </w:pPr>
+      <w:r>
+        <w:rPr>
+          <w:rFonts w:asciiTheme="minorHAnsi" w:hAnsiTheme="minorHAnsi" w:cstheme="minorHAnsi"/>
+          <w:b/>
+          <w:sz w:val="18"/>
+          <w:szCs w:val="18"/>
+        </w:rPr>
+        <w:t>Second-Hand Cars Market</w:t>
+      </w:r>
+      <w:r>
+        <w:rPr>
+          <w:rFonts w:asciiTheme="minorHAnsi" w:hAnsiTheme="minorHAnsi" w:cstheme="minorHAnsi"/>
+          <w:b/>
+          <w:sz w:val="18"/>
+          <w:szCs w:val="18"/>
+        </w:rPr>
+        <w:t xml:space="preserve"> Analysis</w:t>
+      </w:r>
+      <w:r>
+        <w:rPr>
+          <w:rFonts w:asciiTheme="minorHAnsi" w:hAnsiTheme="minorHAnsi" w:cstheme="minorHAnsi"/>
+          <w:b/>
+          <w:sz w:val="18"/>
+          <w:szCs w:val="18"/>
+        </w:rPr>
+        <w:t xml:space="preserve"> </w:t>
+      </w:r>
+      <w:r>
+        <w:rPr>
+          <w:rFonts w:asciiTheme="minorHAnsi" w:hAnsiTheme="minorHAnsi" w:cstheme="minorHAnsi"/>
+          <w:b/>
+          <w:sz w:val="18"/>
+          <w:szCs w:val="18"/>
+        </w:rPr>
+        <w:t>|</w:t>
+      </w:r>
+      <w:r>
+        <w:rPr>
+          <w:rFonts w:asciiTheme="minorHAnsi" w:hAnsiTheme="minorHAnsi" w:cstheme="minorHAnsi"/>
+          <w:b/>
+          <w:sz w:val="18"/>
+          <w:szCs w:val="18"/>
+        </w:rPr>
+        <w:t xml:space="preserve"> Tableau</w:t>
+      </w:r>
+      <w:r>
+        <w:rPr>
+          <w:rFonts w:asciiTheme="minorHAnsi" w:hAnsiTheme="minorHAnsi" w:cstheme="minorHAnsi"/>
+          <w:b/>
+          <w:sz w:val="18"/>
+          <w:szCs w:val="18"/>
+        </w:rPr>
+        <w:t xml:space="preserve"> </w:t>
+      </w:r>
+      <w:r>
+        <w:rPr>
+          <w:rFonts w:asciiTheme="minorHAnsi" w:hAnsiTheme="minorHAnsi" w:cstheme="minorHAnsi"/>
+          <w:bCs/>
+          <w:sz w:val="18"/>
+          <w:szCs w:val="18"/>
+        </w:rPr>
+        <w:tab/>
+      </w:r>
+      <w:r>
+        <w:rPr>
+          <w:rFonts w:asciiTheme="minorHAnsi" w:hAnsiTheme="minorHAnsi" w:cstheme="minorHAnsi"/>
+          <w:bCs/>
+          <w:sz w:val="18"/>
+          <w:szCs w:val="18"/>
+        </w:rPr>
+        <w:tab/>
+      </w:r>
+      <w:r>
+        <w:rPr>
+          <w:rFonts w:asciiTheme="minorHAnsi" w:hAnsiTheme="minorHAnsi" w:cstheme="minorHAnsi"/>
+          <w:bCs/>
+          <w:sz w:val="18"/>
+          <w:szCs w:val="18"/>
+        </w:rPr>
+        <w:tab/>
+        <w:t xml:space="preserve"> </w:t>
+      </w:r>
+      <w:r>
+        <w:rPr>
+          <w:rFonts w:asciiTheme="minorHAnsi" w:hAnsiTheme="minorHAnsi" w:cstheme="minorHAnsi"/>
+          <w:bCs/>
+          <w:i/>
+          <w:iCs/>
+          <w:sz w:val="18"/>
+          <w:szCs w:val="18"/>
+        </w:rPr>
+        <w:t>Oct 2024</w:t>
+      </w:r>
+    </w:p>
+    <w:p>
+      <w:pPr>
+        <w:pStyle w:val="Heading2"/>
+        <w:numPr>
+          <w:ilvl w:val="0"/>
+          <w:numId w:val="10"/>
+        </w:numPr>
+        <w:tabs>
+          <w:tab w:val="left" w:pos="8364"/>
+        </w:tabs>
+        <w:spacing w:line="225" w:lineRule="exact"/>
+        <w:ind w:left="284" w:hanging="284"/>
+        <w:jc w:val="both"/>
+        <w:rPr>
+          <w:rFonts w:asciiTheme="minorHAnsi" w:hAnsiTheme="minorHAnsi" w:cstheme="minorHAnsi"/>
+          <w:b w:val="0"/>
           <w:sz w:val="18"/>
           <w:szCs w:val="18"/>
         </w:rPr>
@@ -2508,7 +2952,6 @@
           <w:sz w:val="18"/>
           <w:szCs w:val="18"/>
         </w:rPr>
-        <w:lastRenderedPageBreak/>
         <w:t>The</w:t>
       </w:r>
       <w:r>

</xml_diff>

<commit_message>
Extend stock resume and added location
</commit_message>
<xml_diff>
--- a/Resume_Praveen_Satya_R_V_DA.docx
+++ b/Resume_Praveen_Satya_R_V_DA.docx
@@ -57,7 +57,47 @@
             <w:sz w:val="18"/>
             <w:szCs w:val="18"/>
           </w:rPr>
-          <w:t>linkedin.com/in/praveen-satya-r-v</w:t>
+          <w:t>linkedin.com/in/</w:t>
+        </w:r>
+        <w:proofErr w:type="spellStart"/>
+        <w:r>
+          <w:rPr>
+            <w:rStyle w:val="Hyperlink"/>
+            <w:rFonts w:asciiTheme="minorHAnsi" w:hAnsiTheme="minorHAnsi" w:cstheme="minorHAnsi"/>
+            <w:sz w:val="18"/>
+            <w:szCs w:val="18"/>
+          </w:rPr>
+          <w:t>praveen</w:t>
+        </w:r>
+        <w:proofErr w:type="spellEnd"/>
+        <w:r>
+          <w:rPr>
+            <w:rStyle w:val="Hyperlink"/>
+            <w:rFonts w:asciiTheme="minorHAnsi" w:hAnsiTheme="minorHAnsi" w:cstheme="minorHAnsi"/>
+            <w:sz w:val="18"/>
+            <w:szCs w:val="18"/>
+          </w:rPr>
+          <w:t>-</w:t>
+        </w:r>
+        <w:proofErr w:type="spellStart"/>
+        <w:r>
+          <w:rPr>
+            <w:rStyle w:val="Hyperlink"/>
+            <w:rFonts w:asciiTheme="minorHAnsi" w:hAnsiTheme="minorHAnsi" w:cstheme="minorHAnsi"/>
+            <w:sz w:val="18"/>
+            <w:szCs w:val="18"/>
+          </w:rPr>
+          <w:t>satya</w:t>
+        </w:r>
+        <w:proofErr w:type="spellEnd"/>
+        <w:r>
+          <w:rPr>
+            <w:rStyle w:val="Hyperlink"/>
+            <w:rFonts w:asciiTheme="minorHAnsi" w:hAnsiTheme="minorHAnsi" w:cstheme="minorHAnsi"/>
+            <w:sz w:val="18"/>
+            <w:szCs w:val="18"/>
+          </w:rPr>
+          <w:t>-r-v</w:t>
         </w:r>
       </w:hyperlink>
       <w:r>
@@ -76,8 +116,19 @@
             <w:sz w:val="18"/>
             <w:szCs w:val="18"/>
           </w:rPr>
-          <w:t>github.com/praveensatyarv</w:t>
+          <w:t>github.com/</w:t>
         </w:r>
+        <w:proofErr w:type="spellStart"/>
+        <w:r>
+          <w:rPr>
+            <w:rStyle w:val="Hyperlink"/>
+            <w:rFonts w:asciiTheme="minorHAnsi" w:hAnsiTheme="minorHAnsi" w:cstheme="minorHAnsi"/>
+            <w:sz w:val="18"/>
+            <w:szCs w:val="18"/>
+          </w:rPr>
+          <w:t>praveensatyarv</w:t>
+        </w:r>
+        <w:proofErr w:type="spellEnd"/>
       </w:hyperlink>
     </w:p>
     <w:p>
@@ -118,84 +169,6 @@
     </w:p>
     <w:p>
       <w:pPr>
-        <w:pStyle w:val="Heading1"/>
-        <w:tabs>
-          <w:tab w:val="left" w:pos="10919"/>
-        </w:tabs>
-        <w:spacing w:line="289" w:lineRule="exact"/>
-        <w:ind w:left="0"/>
-        <w:jc w:val="both"/>
-        <w:rPr>
-          <w:rFonts w:asciiTheme="minorHAnsi" w:hAnsiTheme="minorHAnsi" w:cstheme="minorHAnsi"/>
-          <w:b w:val="0"/>
-          <w:sz w:val="18"/>
-          <w:szCs w:val="18"/>
-          <w:u w:val="none"/>
-        </w:rPr>
-      </w:pPr>
-      <w:r>
-        <w:rPr>
-          <w:rFonts w:asciiTheme="minorHAnsi" w:hAnsiTheme="minorHAnsi" w:cstheme="minorHAnsi"/>
-          <w:b w:val="0"/>
-          <w:sz w:val="18"/>
-          <w:szCs w:val="18"/>
-          <w:u w:val="none"/>
-        </w:rPr>
-        <w:t>Certified Tableau and Alteryx professional with 3+ years of experience as a Data Analyst, leveraging SQL, Python, and BI tools (Power BI, Google BigQuery) to drive data-driven decision-making. Skilled in ETL, anomaly detection, and predictive analytics, optimizing reporting processes and automating workflows. Proven track record of delivering $</w:t>
-      </w:r>
-      <w:r>
-        <w:rPr>
-          <w:rFonts w:asciiTheme="minorHAnsi" w:hAnsiTheme="minorHAnsi" w:cstheme="minorHAnsi"/>
-          <w:b w:val="0"/>
-          <w:sz w:val="18"/>
-          <w:szCs w:val="18"/>
-          <w:u w:val="none"/>
-        </w:rPr>
-        <w:t>100K</w:t>
-      </w:r>
-      <w:r>
-        <w:rPr>
-          <w:rFonts w:asciiTheme="minorHAnsi" w:hAnsiTheme="minorHAnsi" w:cstheme="minorHAnsi"/>
-          <w:b w:val="0"/>
-          <w:sz w:val="18"/>
-          <w:szCs w:val="18"/>
-          <w:u w:val="none"/>
-        </w:rPr>
-        <w:t xml:space="preserve">+ in </w:t>
-      </w:r>
-      <w:r>
-        <w:rPr>
-          <w:rFonts w:asciiTheme="minorHAnsi" w:hAnsiTheme="minorHAnsi" w:cstheme="minorHAnsi"/>
-          <w:b w:val="0"/>
-          <w:sz w:val="18"/>
-          <w:szCs w:val="18"/>
-          <w:u w:val="none"/>
-        </w:rPr>
-        <w:t>revenue</w:t>
-      </w:r>
-      <w:r>
-        <w:rPr>
-          <w:rFonts w:asciiTheme="minorHAnsi" w:hAnsiTheme="minorHAnsi" w:cstheme="minorHAnsi"/>
-          <w:b w:val="0"/>
-          <w:sz w:val="18"/>
-          <w:szCs w:val="18"/>
-          <w:u w:val="none"/>
-        </w:rPr>
-        <w:t xml:space="preserve"> savings</w:t>
-      </w:r>
-      <w:r>
-        <w:rPr>
-          <w:rFonts w:asciiTheme="minorHAnsi" w:hAnsiTheme="minorHAnsi" w:cstheme="minorHAnsi"/>
-          <w:b w:val="0"/>
-          <w:sz w:val="18"/>
-          <w:szCs w:val="18"/>
-          <w:u w:val="none"/>
-        </w:rPr>
-        <w:t>.</w:t>
-      </w:r>
-    </w:p>
-    <w:p>
-      <w:pPr>
         <w:pStyle w:val="Heading2"/>
         <w:tabs>
           <w:tab w:val="left" w:pos="8364"/>
@@ -204,9 +177,37 @@
         <w:ind w:left="0"/>
         <w:rPr>
           <w:rFonts w:asciiTheme="minorHAnsi" w:hAnsiTheme="minorHAnsi" w:cstheme="minorHAnsi"/>
-          <w:bCs w:val="0"/>
-        </w:rPr>
-      </w:pPr>
+          <w:b w:val="0"/>
+          <w:sz w:val="18"/>
+          <w:szCs w:val="18"/>
+          <w:u w:color="000000"/>
+        </w:rPr>
+      </w:pPr>
+      <w:r>
+        <w:rPr>
+          <w:rFonts w:asciiTheme="minorHAnsi" w:hAnsiTheme="minorHAnsi" w:cstheme="minorHAnsi"/>
+          <w:b w:val="0"/>
+          <w:sz w:val="18"/>
+          <w:szCs w:val="18"/>
+          <w:u w:color="000000"/>
+        </w:rPr>
+        <w:t>Certified Tableau and Alteryx professional with 3+ years of experience leveraging SQL, Python, and BI tools to deliver actionable insights, automate reporting, and drive $100K+ in savings. Skilled at translating complex data into clear business recommendations and enabling self-service analytics for technical and non-technical stakeholders.</w:t>
+      </w:r>
+    </w:p>
+    <w:p>
+      <w:pPr>
+        <w:pStyle w:val="Heading2"/>
+        <w:tabs>
+          <w:tab w:val="left" w:pos="8364"/>
+        </w:tabs>
+        <w:spacing w:line="280" w:lineRule="exact"/>
+        <w:ind w:left="0"/>
+        <w:rPr>
+          <w:rFonts w:asciiTheme="minorHAnsi" w:hAnsiTheme="minorHAnsi" w:cstheme="minorHAnsi"/>
+          <w:bCs w:val="0"/>
+        </w:rPr>
+      </w:pPr>
+      <w:proofErr w:type="gramStart"/>
       <w:r>
         <w:rPr>
           <w:rFonts w:asciiTheme="minorHAnsi" w:hAnsiTheme="minorHAnsi" w:cstheme="minorHAnsi"/>
@@ -215,7 +216,18 @@
           <w:szCs w:val="18"/>
           <w:u w:val="thick" w:color="000000"/>
         </w:rPr>
-        <w:t xml:space="preserve">SKILLS </w:t>
+        <w:t>SKILLS</w:t>
+      </w:r>
+      <w:proofErr w:type="gramEnd"/>
+      <w:r>
+        <w:rPr>
+          <w:rFonts w:asciiTheme="minorHAnsi" w:hAnsiTheme="minorHAnsi" w:cstheme="minorHAnsi"/>
+          <w:bCs w:val="0"/>
+          <w:sz w:val="18"/>
+          <w:szCs w:val="18"/>
+          <w:u w:val="thick" w:color="000000"/>
+        </w:rPr>
+        <w:t xml:space="preserve"> </w:t>
       </w:r>
       <w:r>
         <w:rPr>
@@ -248,62 +260,46 @@
         <w:ind w:left="0"/>
         <w:rPr>
           <w:rFonts w:asciiTheme="minorHAnsi" w:hAnsiTheme="minorHAnsi" w:cstheme="minorHAnsi"/>
-          <w:bCs w:val="0"/>
-        </w:rPr>
-      </w:pPr>
-      <w:r>
-        <w:rPr>
-          <w:rFonts w:asciiTheme="minorHAnsi" w:hAnsiTheme="minorHAnsi" w:cstheme="minorHAnsi"/>
-          <w:bCs w:val="0"/>
-          <w:sz w:val="18"/>
-          <w:szCs w:val="18"/>
-        </w:rPr>
-        <w:t>Certificates</w:t>
-      </w:r>
-      <w:r>
-        <w:rPr>
-          <w:rFonts w:asciiTheme="minorHAnsi" w:hAnsiTheme="minorHAnsi" w:cstheme="minorHAnsi"/>
-          <w:b w:val="0"/>
-          <w:sz w:val="18"/>
-          <w:szCs w:val="18"/>
-        </w:rPr>
-        <w:t>: Tableau Desktop Specialis</w:t>
-      </w:r>
-      <w:r>
-        <w:rPr>
-          <w:rFonts w:asciiTheme="minorHAnsi" w:hAnsiTheme="minorHAnsi" w:cstheme="minorHAnsi"/>
-          <w:b w:val="0"/>
-          <w:sz w:val="18"/>
-          <w:szCs w:val="18"/>
-        </w:rPr>
-        <w:t>t, Alteryx Designer Core Certification</w:t>
-      </w:r>
-      <w:r>
-        <w:rPr>
-          <w:rFonts w:asciiTheme="minorHAnsi" w:hAnsiTheme="minorHAnsi" w:cstheme="minorHAnsi"/>
-          <w:b w:val="0"/>
-          <w:sz w:val="18"/>
-          <w:szCs w:val="18"/>
-        </w:rPr>
-        <w:t>, Data Analyst in Power BI (Datacamp)</w:t>
-      </w:r>
-      <w:r>
-        <w:rPr>
-          <w:rFonts w:asciiTheme="minorHAnsi" w:hAnsiTheme="minorHAnsi" w:cstheme="minorHAnsi"/>
-          <w:b w:val="0"/>
-          <w:sz w:val="18"/>
-          <w:szCs w:val="18"/>
-        </w:rPr>
-        <w:t>, Data Analytics with Google Cloud BigQuery and Looker Studio (LinkedIn)</w:t>
-      </w:r>
-      <w:r>
-        <w:rPr>
-          <w:rFonts w:asciiTheme="minorHAnsi" w:hAnsiTheme="minorHAnsi" w:cstheme="minorHAnsi"/>
-          <w:b w:val="0"/>
-          <w:sz w:val="18"/>
-          <w:szCs w:val="18"/>
-        </w:rPr>
-        <w:t>, Qlik Sense Essential Training (LinkedIn)</w:t>
+          <w:b w:val="0"/>
+          <w:sz w:val="18"/>
+          <w:szCs w:val="18"/>
+        </w:rPr>
+      </w:pPr>
+      <w:r>
+        <w:rPr>
+          <w:rFonts w:asciiTheme="minorHAnsi" w:hAnsiTheme="minorHAnsi" w:cstheme="minorHAnsi"/>
+          <w:bCs w:val="0"/>
+          <w:sz w:val="18"/>
+          <w:szCs w:val="18"/>
+        </w:rPr>
+        <w:t xml:space="preserve">Analytics &amp; </w:t>
+      </w:r>
+      <w:r>
+        <w:rPr>
+          <w:rFonts w:asciiTheme="minorHAnsi" w:hAnsiTheme="minorHAnsi" w:cstheme="minorHAnsi"/>
+          <w:bCs w:val="0"/>
+          <w:sz w:val="18"/>
+          <w:szCs w:val="18"/>
+        </w:rPr>
+        <w:t>BI Tools</w:t>
+      </w:r>
+      <w:r>
+        <w:rPr>
+          <w:rFonts w:asciiTheme="minorHAnsi" w:hAnsiTheme="minorHAnsi" w:cstheme="minorHAnsi"/>
+          <w:b w:val="0"/>
+          <w:sz w:val="18"/>
+          <w:szCs w:val="18"/>
+        </w:rPr>
+        <w:t xml:space="preserve">: </w:t>
+      </w:r>
+      <w:r>
+        <w:rPr>
+          <w:rFonts w:asciiTheme="minorHAnsi" w:hAnsiTheme="minorHAnsi" w:cstheme="minorHAnsi"/>
+          <w:b w:val="0"/>
+          <w:sz w:val="18"/>
+          <w:szCs w:val="18"/>
+        </w:rPr>
+        <w:t>Tableau (Certified Specialist), Power BI, Looker Studio, Qlik Sense, Excel</w:t>
       </w:r>
     </w:p>
     <w:p>
@@ -328,34 +324,72 @@
           <w:sz w:val="18"/>
           <w:szCs w:val="18"/>
         </w:rPr>
-        <w:t>Data Analytics &amp; Visualization</w:t>
-      </w:r>
-      <w:r>
-        <w:rPr>
-          <w:rFonts w:asciiTheme="minorHAnsi" w:hAnsiTheme="minorHAnsi" w:cstheme="minorHAnsi"/>
-          <w:b w:val="0"/>
-          <w:sz w:val="18"/>
-          <w:szCs w:val="18"/>
-        </w:rPr>
-        <w:t xml:space="preserve">: SQL, Python, R, Tableau, Power BI, </w:t>
-      </w:r>
-      <w:r>
-        <w:rPr>
-          <w:rFonts w:asciiTheme="minorHAnsi" w:hAnsiTheme="minorHAnsi" w:cstheme="minorHAnsi"/>
-          <w:b w:val="0"/>
-          <w:sz w:val="18"/>
-          <w:szCs w:val="18"/>
-        </w:rPr>
-        <w:t xml:space="preserve">Looker Studio, Microsoft </w:t>
-      </w:r>
-      <w:r>
-        <w:rPr>
-          <w:rFonts w:asciiTheme="minorHAnsi" w:hAnsiTheme="minorHAnsi" w:cstheme="minorHAnsi"/>
-          <w:b w:val="0"/>
-          <w:sz w:val="18"/>
-          <w:szCs w:val="18"/>
-        </w:rPr>
-        <w:t>Excel</w:t>
+        <w:t xml:space="preserve">Programming &amp; </w:t>
+      </w:r>
+      <w:r>
+        <w:rPr>
+          <w:rFonts w:asciiTheme="minorHAnsi" w:hAnsiTheme="minorHAnsi" w:cstheme="minorHAnsi"/>
+          <w:bCs w:val="0"/>
+          <w:sz w:val="18"/>
+          <w:szCs w:val="18"/>
+        </w:rPr>
+        <w:t>Data Engineering</w:t>
+      </w:r>
+      <w:r>
+        <w:rPr>
+          <w:rFonts w:asciiTheme="minorHAnsi" w:hAnsiTheme="minorHAnsi" w:cstheme="minorHAnsi"/>
+          <w:b w:val="0"/>
+          <w:sz w:val="18"/>
+          <w:szCs w:val="18"/>
+        </w:rPr>
+        <w:t xml:space="preserve">: </w:t>
+      </w:r>
+      <w:r>
+        <w:rPr>
+          <w:rFonts w:asciiTheme="minorHAnsi" w:hAnsiTheme="minorHAnsi" w:cstheme="minorHAnsi"/>
+          <w:b w:val="0"/>
+          <w:sz w:val="18"/>
+          <w:szCs w:val="18"/>
+        </w:rPr>
+        <w:t>SQL, Python, R, Apache Airflow, Snowflake, DBT, GCP,</w:t>
+      </w:r>
+      <w:r>
+        <w:rPr>
+          <w:rFonts w:asciiTheme="minorHAnsi" w:hAnsiTheme="minorHAnsi" w:cstheme="minorHAnsi"/>
+          <w:b w:val="0"/>
+          <w:sz w:val="18"/>
+          <w:szCs w:val="18"/>
+        </w:rPr>
+        <w:t xml:space="preserve"> </w:t>
+      </w:r>
+      <w:proofErr w:type="spellStart"/>
+      <w:r>
+        <w:rPr>
+          <w:rFonts w:asciiTheme="minorHAnsi" w:hAnsiTheme="minorHAnsi" w:cstheme="minorHAnsi"/>
+          <w:b w:val="0"/>
+          <w:sz w:val="18"/>
+          <w:szCs w:val="18"/>
+        </w:rPr>
+        <w:t>BigQuery</w:t>
+      </w:r>
+      <w:proofErr w:type="spellEnd"/>
+      <w:r>
+        <w:rPr>
+          <w:rFonts w:asciiTheme="minorHAnsi" w:hAnsiTheme="minorHAnsi" w:cstheme="minorHAnsi"/>
+          <w:b w:val="0"/>
+          <w:sz w:val="18"/>
+          <w:szCs w:val="18"/>
+        </w:rPr>
+        <w:t>,</w:t>
+      </w:r>
+      <w:r>
+        <w:rPr>
+          <w:rFonts w:asciiTheme="minorHAnsi" w:hAnsiTheme="minorHAnsi" w:cstheme="minorHAnsi"/>
+          <w:b w:val="0"/>
+          <w:sz w:val="18"/>
+          <w:szCs w:val="18"/>
+        </w:rPr>
+        <w:t xml:space="preserve"> Hadoop, Spark, Hive, Postgres, Alteryx</w:t>
       </w:r>
     </w:p>
     <w:p>
@@ -380,52 +414,83 @@
           <w:sz w:val="18"/>
           <w:szCs w:val="18"/>
         </w:rPr>
-        <w:t>Data Engineering</w:t>
-      </w:r>
-      <w:r>
-        <w:rPr>
-          <w:rFonts w:asciiTheme="minorHAnsi" w:hAnsiTheme="minorHAnsi" w:cstheme="minorHAnsi"/>
-          <w:b w:val="0"/>
-          <w:sz w:val="18"/>
-          <w:szCs w:val="18"/>
-        </w:rPr>
-        <w:t xml:space="preserve">: </w:t>
-      </w:r>
-      <w:r>
-        <w:rPr>
-          <w:rFonts w:asciiTheme="minorHAnsi" w:hAnsiTheme="minorHAnsi" w:cstheme="minorHAnsi"/>
-          <w:b w:val="0"/>
-          <w:sz w:val="18"/>
-          <w:szCs w:val="18"/>
-        </w:rPr>
-        <w:t xml:space="preserve">Apache Airflow, Hadoop, Spark, Hive, </w:t>
-      </w:r>
-      <w:r>
-        <w:rPr>
-          <w:rFonts w:asciiTheme="minorHAnsi" w:hAnsiTheme="minorHAnsi" w:cstheme="minorHAnsi"/>
-          <w:b w:val="0"/>
-          <w:sz w:val="18"/>
-          <w:szCs w:val="18"/>
-        </w:rPr>
-        <w:t xml:space="preserve">Postgres Vector DB, </w:t>
-      </w:r>
-      <w:r>
-        <w:rPr>
-          <w:rFonts w:asciiTheme="minorHAnsi" w:hAnsiTheme="minorHAnsi" w:cstheme="minorHAnsi"/>
-          <w:b w:val="0"/>
-          <w:sz w:val="18"/>
-          <w:szCs w:val="18"/>
-        </w:rPr>
-        <w:t xml:space="preserve">Google Cloud Platform (GCP), </w:t>
-      </w:r>
-      <w:r>
-        <w:rPr>
-          <w:rFonts w:asciiTheme="minorHAnsi" w:hAnsiTheme="minorHAnsi" w:cstheme="minorHAnsi"/>
-          <w:b w:val="0"/>
-          <w:sz w:val="18"/>
-          <w:szCs w:val="18"/>
-        </w:rPr>
-        <w:t>Alteryx</w:t>
+        <w:t>Machine Learning</w:t>
+      </w:r>
+      <w:r>
+        <w:rPr>
+          <w:rFonts w:asciiTheme="minorHAnsi" w:hAnsiTheme="minorHAnsi" w:cstheme="minorHAnsi"/>
+          <w:bCs w:val="0"/>
+          <w:sz w:val="18"/>
+          <w:szCs w:val="18"/>
+        </w:rPr>
+        <w:t xml:space="preserve"> &amp; Advanced Analytics</w:t>
+      </w:r>
+      <w:r>
+        <w:rPr>
+          <w:rFonts w:asciiTheme="minorHAnsi" w:hAnsiTheme="minorHAnsi" w:cstheme="minorHAnsi"/>
+          <w:b w:val="0"/>
+          <w:sz w:val="18"/>
+          <w:szCs w:val="18"/>
+        </w:rPr>
+        <w:t>:</w:t>
+      </w:r>
+      <w:r>
+        <w:rPr>
+          <w:rFonts w:asciiTheme="minorHAnsi" w:hAnsiTheme="minorHAnsi" w:cstheme="minorHAnsi"/>
+          <w:b w:val="0"/>
+          <w:sz w:val="18"/>
+          <w:szCs w:val="18"/>
+        </w:rPr>
+        <w:t xml:space="preserve"> </w:t>
+      </w:r>
+      <w:r>
+        <w:rPr>
+          <w:rFonts w:asciiTheme="minorHAnsi" w:hAnsiTheme="minorHAnsi" w:cstheme="minorHAnsi"/>
+          <w:b w:val="0"/>
+          <w:sz w:val="18"/>
+          <w:szCs w:val="18"/>
+        </w:rPr>
+        <w:t xml:space="preserve">Regression, Random Forests, </w:t>
+      </w:r>
+      <w:proofErr w:type="spellStart"/>
+      <w:r>
+        <w:rPr>
+          <w:rFonts w:asciiTheme="minorHAnsi" w:hAnsiTheme="minorHAnsi" w:cstheme="minorHAnsi"/>
+          <w:b w:val="0"/>
+          <w:sz w:val="18"/>
+          <w:szCs w:val="18"/>
+        </w:rPr>
+        <w:t>XGBoost</w:t>
+      </w:r>
+      <w:proofErr w:type="spellEnd"/>
+      <w:r>
+        <w:rPr>
+          <w:rFonts w:asciiTheme="minorHAnsi" w:hAnsiTheme="minorHAnsi" w:cstheme="minorHAnsi"/>
+          <w:b w:val="0"/>
+          <w:sz w:val="18"/>
+          <w:szCs w:val="18"/>
+        </w:rPr>
+        <w:t xml:space="preserve">, SVM, TensorFlow, </w:t>
+      </w:r>
+      <w:proofErr w:type="spellStart"/>
+      <w:r>
+        <w:rPr>
+          <w:rFonts w:asciiTheme="minorHAnsi" w:hAnsiTheme="minorHAnsi" w:cstheme="minorHAnsi"/>
+          <w:b w:val="0"/>
+          <w:sz w:val="18"/>
+          <w:szCs w:val="18"/>
+        </w:rPr>
+        <w:t>PyTorch</w:t>
+      </w:r>
+      <w:proofErr w:type="spellEnd"/>
+      <w:r>
+        <w:rPr>
+          <w:rFonts w:asciiTheme="minorHAnsi" w:hAnsiTheme="minorHAnsi" w:cstheme="minorHAnsi"/>
+          <w:b w:val="0"/>
+          <w:sz w:val="18"/>
+          <w:szCs w:val="18"/>
+        </w:rPr>
+        <w:t>, Hypothesis Testing, Prophet</w:t>
       </w:r>
     </w:p>
     <w:p>
@@ -438,91 +503,55 @@
         <w:ind w:left="0"/>
         <w:rPr>
           <w:rFonts w:asciiTheme="minorHAnsi" w:hAnsiTheme="minorHAnsi" w:cstheme="minorHAnsi"/>
-          <w:b w:val="0"/>
-          <w:sz w:val="18"/>
-          <w:szCs w:val="18"/>
-        </w:rPr>
-      </w:pPr>
-      <w:r>
-        <w:rPr>
-          <w:rFonts w:asciiTheme="minorHAnsi" w:hAnsiTheme="minorHAnsi" w:cstheme="minorHAnsi"/>
-          <w:bCs w:val="0"/>
-          <w:sz w:val="18"/>
-          <w:szCs w:val="18"/>
-        </w:rPr>
-        <w:t>Machine Learning</w:t>
-      </w:r>
-      <w:r>
-        <w:rPr>
-          <w:rFonts w:asciiTheme="minorHAnsi" w:hAnsiTheme="minorHAnsi" w:cstheme="minorHAnsi"/>
-          <w:b w:val="0"/>
-          <w:sz w:val="18"/>
-          <w:szCs w:val="18"/>
-        </w:rPr>
-        <w:t xml:space="preserve">: </w:t>
-      </w:r>
-      <w:r>
-        <w:rPr>
-          <w:rFonts w:asciiTheme="minorHAnsi" w:hAnsiTheme="minorHAnsi" w:cstheme="minorHAnsi"/>
-          <w:b w:val="0"/>
-          <w:sz w:val="18"/>
-          <w:szCs w:val="18"/>
-        </w:rPr>
-        <w:t xml:space="preserve">Regression (Linear, Logistic, Multilinear), </w:t>
-      </w:r>
-      <w:r>
-        <w:rPr>
-          <w:rFonts w:asciiTheme="minorHAnsi" w:hAnsiTheme="minorHAnsi" w:cstheme="minorHAnsi"/>
-          <w:b w:val="0"/>
-          <w:sz w:val="18"/>
-          <w:szCs w:val="18"/>
-        </w:rPr>
-        <w:t xml:space="preserve">Random Forests, </w:t>
-      </w:r>
-      <w:r>
-        <w:rPr>
-          <w:rFonts w:asciiTheme="minorHAnsi" w:hAnsiTheme="minorHAnsi" w:cstheme="minorHAnsi"/>
-          <w:b w:val="0"/>
-          <w:sz w:val="18"/>
-          <w:szCs w:val="18"/>
-        </w:rPr>
-        <w:t xml:space="preserve">XGBoost, </w:t>
-      </w:r>
-      <w:r>
-        <w:rPr>
-          <w:rFonts w:asciiTheme="minorHAnsi" w:hAnsiTheme="minorHAnsi" w:cstheme="minorHAnsi"/>
-          <w:b w:val="0"/>
-          <w:sz w:val="18"/>
-          <w:szCs w:val="18"/>
-        </w:rPr>
-        <w:t>Hypothesis Testing, Pytorch</w:t>
-      </w:r>
-      <w:r>
-        <w:rPr>
-          <w:rFonts w:asciiTheme="minorHAnsi" w:hAnsiTheme="minorHAnsi" w:cstheme="minorHAnsi"/>
-          <w:b w:val="0"/>
-          <w:sz w:val="18"/>
-          <w:szCs w:val="18"/>
-        </w:rPr>
-        <w:t>, R</w:t>
-      </w:r>
-      <w:r>
-        <w:rPr>
-          <w:rFonts w:asciiTheme="minorHAnsi" w:hAnsiTheme="minorHAnsi" w:cstheme="minorHAnsi"/>
-          <w:b w:val="0"/>
-          <w:sz w:val="18"/>
-          <w:szCs w:val="18"/>
-        </w:rPr>
-        <w:t>FE</w:t>
-      </w:r>
-      <w:r>
-        <w:rPr>
-          <w:rFonts w:asciiTheme="minorHAnsi" w:hAnsiTheme="minorHAnsi" w:cstheme="minorHAnsi"/>
-          <w:b w:val="0"/>
-          <w:sz w:val="18"/>
-          <w:szCs w:val="18"/>
-        </w:rPr>
-        <w:t>, TensorFlow</w:t>
+          <w:bCs w:val="0"/>
+        </w:rPr>
+      </w:pPr>
+      <w:r>
+        <w:rPr>
+          <w:rFonts w:asciiTheme="minorHAnsi" w:hAnsiTheme="minorHAnsi" w:cstheme="minorHAnsi"/>
+          <w:bCs w:val="0"/>
+          <w:sz w:val="18"/>
+          <w:szCs w:val="18"/>
+        </w:rPr>
+        <w:t>Certificates</w:t>
+      </w:r>
+      <w:r>
+        <w:rPr>
+          <w:rFonts w:asciiTheme="minorHAnsi" w:hAnsiTheme="minorHAnsi" w:cstheme="minorHAnsi"/>
+          <w:b w:val="0"/>
+          <w:sz w:val="18"/>
+          <w:szCs w:val="18"/>
+        </w:rPr>
+        <w:t>: Tableau Desktop Specialis</w:t>
+      </w:r>
+      <w:r>
+        <w:rPr>
+          <w:rFonts w:asciiTheme="minorHAnsi" w:hAnsiTheme="minorHAnsi" w:cstheme="minorHAnsi"/>
+          <w:b w:val="0"/>
+          <w:sz w:val="18"/>
+          <w:szCs w:val="18"/>
+        </w:rPr>
+        <w:t>t, Alteryx Designer Core, Power BI (</w:t>
+      </w:r>
+      <w:proofErr w:type="spellStart"/>
+      <w:r>
+        <w:rPr>
+          <w:rFonts w:asciiTheme="minorHAnsi" w:hAnsiTheme="minorHAnsi" w:cstheme="minorHAnsi"/>
+          <w:b w:val="0"/>
+          <w:sz w:val="18"/>
+          <w:szCs w:val="18"/>
+        </w:rPr>
+        <w:t>Datacamp</w:t>
+      </w:r>
+      <w:proofErr w:type="spellEnd"/>
+      <w:r>
+        <w:rPr>
+          <w:rFonts w:asciiTheme="minorHAnsi" w:hAnsiTheme="minorHAnsi" w:cstheme="minorHAnsi"/>
+          <w:b w:val="0"/>
+          <w:sz w:val="18"/>
+          <w:szCs w:val="18"/>
+        </w:rPr>
+        <w:t>), Snowflake (LinkedIn), Looker Studio (LinkedIn)</w:t>
       </w:r>
     </w:p>
     <w:p>
@@ -594,7 +623,40 @@
           <w:sz w:val="18"/>
           <w:szCs w:val="18"/>
         </w:rPr>
-        <w:t>Data Analyst Intern, Copart Inc.</w:t>
+        <w:t>Copart Inc.</w:t>
+      </w:r>
+      <w:r>
+        <w:rPr>
+          <w:rFonts w:asciiTheme="minorHAnsi" w:hAnsiTheme="minorHAnsi" w:cstheme="minorHAnsi"/>
+          <w:sz w:val="18"/>
+          <w:szCs w:val="18"/>
+        </w:rPr>
+        <w:t xml:space="preserve">, Dallas, TX </w:t>
+      </w:r>
+      <w:r>
+        <w:rPr>
+          <w:rFonts w:asciiTheme="minorHAnsi" w:hAnsiTheme="minorHAnsi" w:cstheme="minorHAnsi"/>
+          <w:bCs w:val="0"/>
+          <w:sz w:val="18"/>
+          <w:szCs w:val="18"/>
+        </w:rPr>
+        <w:t>—</w:t>
+      </w:r>
+      <w:r>
+        <w:rPr>
+          <w:rFonts w:asciiTheme="minorHAnsi" w:hAnsiTheme="minorHAnsi" w:cstheme="minorHAnsi"/>
+          <w:sz w:val="18"/>
+          <w:szCs w:val="18"/>
+        </w:rPr>
+        <w:t xml:space="preserve"> </w:t>
+      </w:r>
+      <w:r>
+        <w:rPr>
+          <w:rFonts w:asciiTheme="minorHAnsi" w:hAnsiTheme="minorHAnsi" w:cstheme="minorHAnsi"/>
+          <w:sz w:val="18"/>
+          <w:szCs w:val="18"/>
+        </w:rPr>
+        <w:t>Data Analyst Intern</w:t>
       </w:r>
       <w:r>
         <w:rPr>
@@ -680,7 +742,27 @@
           <w:sz w:val="18"/>
           <w:szCs w:val="18"/>
         </w:rPr>
-        <w:t xml:space="preserve"> by enabling rapid anomaly detection across 70+ business metrics using a platform built with BigQuery and </w:t>
+        <w:t xml:space="preserve"> by enabling rapid anomaly detection across 70+ business metrics using a platform built with </w:t>
+      </w:r>
+      <w:proofErr w:type="spellStart"/>
+      <w:r>
+        <w:rPr>
+          <w:rFonts w:asciiTheme="minorHAnsi" w:hAnsiTheme="minorHAnsi" w:cstheme="minorHAnsi"/>
+          <w:b w:val="0"/>
+          <w:sz w:val="18"/>
+          <w:szCs w:val="18"/>
+        </w:rPr>
+        <w:t>BigQuery</w:t>
+      </w:r>
+      <w:proofErr w:type="spellEnd"/>
+      <w:r>
+        <w:rPr>
+          <w:rFonts w:asciiTheme="minorHAnsi" w:hAnsiTheme="minorHAnsi" w:cstheme="minorHAnsi"/>
+          <w:b w:val="0"/>
+          <w:sz w:val="18"/>
+          <w:szCs w:val="18"/>
+        </w:rPr>
+        <w:t xml:space="preserve"> and </w:t>
       </w:r>
       <w:r>
         <w:rPr>
@@ -724,56 +806,38 @@
       <w:r>
         <w:rPr>
           <w:rFonts w:asciiTheme="minorHAnsi" w:hAnsiTheme="minorHAnsi" w:cstheme="minorHAnsi"/>
-          <w:bCs w:val="0"/>
-          <w:sz w:val="18"/>
-          <w:szCs w:val="18"/>
-        </w:rPr>
-        <w:t>Achieved $325K in potential savings in 6 months</w:t>
-      </w:r>
-      <w:r>
-        <w:rPr>
-          <w:rFonts w:asciiTheme="minorHAnsi" w:hAnsiTheme="minorHAnsi" w:cstheme="minorHAnsi"/>
-          <w:b w:val="0"/>
-          <w:sz w:val="18"/>
-          <w:szCs w:val="18"/>
-        </w:rPr>
-        <w:t xml:space="preserve"> by building a </w:t>
-      </w:r>
-      <w:r>
-        <w:rPr>
-          <w:rFonts w:asciiTheme="minorHAnsi" w:hAnsiTheme="minorHAnsi" w:cstheme="minorHAnsi"/>
-          <w:b w:val="0"/>
-          <w:sz w:val="18"/>
-          <w:szCs w:val="18"/>
-        </w:rPr>
-        <w:t xml:space="preserve">Tableau </w:t>
-      </w:r>
-      <w:r>
-        <w:rPr>
-          <w:rFonts w:asciiTheme="minorHAnsi" w:hAnsiTheme="minorHAnsi" w:cstheme="minorHAnsi"/>
-          <w:b w:val="0"/>
-          <w:sz w:val="18"/>
-          <w:szCs w:val="18"/>
-        </w:rPr>
-        <w:t>dashboard benchmarking AI vs. manual subhauler assignments, revealing 45% adoption, overspend</w:t>
-      </w:r>
-      <w:r>
-        <w:rPr>
-          <w:rFonts w:asciiTheme="minorHAnsi" w:hAnsiTheme="minorHAnsi" w:cstheme="minorHAnsi"/>
-          <w:b w:val="0"/>
-          <w:sz w:val="18"/>
-          <w:szCs w:val="18"/>
-        </w:rPr>
-        <w:t>ing</w:t>
-      </w:r>
-      <w:r>
-        <w:rPr>
-          <w:rFonts w:asciiTheme="minorHAnsi" w:hAnsiTheme="minorHAnsi" w:cstheme="minorHAnsi"/>
-          <w:b w:val="0"/>
-          <w:sz w:val="18"/>
-          <w:szCs w:val="18"/>
-        </w:rPr>
-        <w:t>, and high-cost usage.</w:t>
+          <w:b w:val="0"/>
+          <w:sz w:val="18"/>
+          <w:szCs w:val="18"/>
+        </w:rPr>
+        <w:t xml:space="preserve">Achieved </w:t>
+      </w:r>
+      <w:r>
+        <w:rPr>
+          <w:rFonts w:asciiTheme="minorHAnsi" w:hAnsiTheme="minorHAnsi" w:cstheme="minorHAnsi"/>
+          <w:bCs w:val="0"/>
+          <w:sz w:val="18"/>
+          <w:szCs w:val="18"/>
+        </w:rPr>
+        <w:t>$325K in potential savings</w:t>
+      </w:r>
+      <w:r>
+        <w:rPr>
+          <w:rFonts w:asciiTheme="minorHAnsi" w:hAnsiTheme="minorHAnsi" w:cstheme="minorHAnsi"/>
+          <w:b w:val="0"/>
+          <w:sz w:val="18"/>
+          <w:szCs w:val="18"/>
+        </w:rPr>
+        <w:t xml:space="preserve"> in 6 months </w:t>
+      </w:r>
+      <w:r>
+        <w:rPr>
+          <w:rFonts w:asciiTheme="minorHAnsi" w:hAnsiTheme="minorHAnsi" w:cstheme="minorHAnsi"/>
+          <w:b w:val="0"/>
+          <w:sz w:val="18"/>
+          <w:szCs w:val="18"/>
+        </w:rPr>
+        <w:t>by presenting key insights to executive leadership and client stakeholders through a Tableau dashboard benchmarking AI vs. manual subhauler assignments, uncovering 45% adoption, overspending, and high-cost usage.</w:t>
       </w:r>
     </w:p>
     <w:p>
@@ -878,12 +942,21 @@
           <w:sz w:val="18"/>
           <w:szCs w:val="18"/>
         </w:rPr>
-        <w:t xml:space="preserve">improving Tableau dashboard load times by 75% (20s </w:t>
-      </w:r>
-      <w:r>
-        <w:rPr>
-          <w:rFonts w:asciiTheme="minorHAnsi" w:hAnsiTheme="minorHAnsi" w:cstheme="minorHAnsi"/>
-          <w:bCs w:val="0"/>
+        <w:t xml:space="preserve">improving Tableau dashboard load times by 75% </w:t>
+      </w:r>
+      <w:r>
+        <w:rPr>
+          <w:rFonts w:asciiTheme="minorHAnsi" w:hAnsiTheme="minorHAnsi" w:cstheme="minorHAnsi"/>
+          <w:b w:val="0"/>
+          <w:sz w:val="18"/>
+          <w:szCs w:val="18"/>
+        </w:rPr>
+        <w:t xml:space="preserve">(20s </w:t>
+      </w:r>
+      <w:r>
+        <w:rPr>
+          <w:rFonts w:asciiTheme="minorHAnsi" w:hAnsiTheme="minorHAnsi" w:cstheme="minorHAnsi"/>
+          <w:b w:val="0"/>
           <w:sz w:val="18"/>
           <w:szCs w:val="18"/>
         </w:rPr>
@@ -892,7 +965,7 @@
       <w:r>
         <w:rPr>
           <w:rFonts w:asciiTheme="minorHAnsi" w:hAnsiTheme="minorHAnsi" w:cstheme="minorHAnsi"/>
-          <w:bCs w:val="0"/>
+          <w:b w:val="0"/>
           <w:sz w:val="18"/>
           <w:szCs w:val="18"/>
         </w:rPr>
@@ -942,14 +1015,16 @@
         <w:rPr>
           <w:rFonts w:asciiTheme="minorHAnsi" w:hAnsiTheme="minorHAnsi" w:cstheme="minorHAnsi"/>
           <w:b w:val="0"/>
-          <w:sz w:val="18"/>
-          <w:szCs w:val="18"/>
-        </w:rPr>
-      </w:pPr>
-      <w:r>
-        <w:rPr>
-          <w:rFonts w:asciiTheme="minorHAnsi" w:hAnsiTheme="minorHAnsi" w:cstheme="minorHAnsi"/>
-          <w:b w:val="0"/>
+          <w:bCs w:val="0"/>
+          <w:sz w:val="18"/>
+          <w:szCs w:val="18"/>
+        </w:rPr>
+      </w:pPr>
+      <w:r>
+        <w:rPr>
+          <w:rFonts w:asciiTheme="minorHAnsi" w:hAnsiTheme="minorHAnsi" w:cstheme="minorHAnsi"/>
+          <w:b w:val="0"/>
+          <w:bCs w:val="0"/>
           <w:sz w:val="18"/>
           <w:szCs w:val="18"/>
         </w:rPr>
@@ -958,38 +1033,30 @@
       <w:r>
         <w:rPr>
           <w:rFonts w:asciiTheme="minorHAnsi" w:hAnsiTheme="minorHAnsi" w:cstheme="minorHAnsi"/>
-          <w:bCs w:val="0"/>
-          <w:sz w:val="18"/>
-          <w:szCs w:val="18"/>
-        </w:rPr>
-        <w:t xml:space="preserve">boosting decision confidence by 85% </w:t>
-      </w:r>
-      <w:r>
-        <w:rPr>
-          <w:rFonts w:asciiTheme="minorHAnsi" w:hAnsiTheme="minorHAnsi" w:cstheme="minorHAnsi"/>
-          <w:b w:val="0"/>
-          <w:sz w:val="18"/>
-          <w:szCs w:val="18"/>
-        </w:rPr>
-        <w:t>and</w:t>
-      </w:r>
-      <w:r>
-        <w:rPr>
-          <w:rFonts w:asciiTheme="minorHAnsi" w:hAnsiTheme="minorHAnsi" w:cstheme="minorHAnsi"/>
-          <w:bCs w:val="0"/>
-          <w:sz w:val="18"/>
-          <w:szCs w:val="18"/>
-        </w:rPr>
-        <w:t xml:space="preserve"> cutting investigation time from 40+ hours to zero</w:t>
-      </w:r>
-      <w:r>
-        <w:rPr>
-          <w:rFonts w:asciiTheme="minorHAnsi" w:hAnsiTheme="minorHAnsi" w:cstheme="minorHAnsi"/>
-          <w:b w:val="0"/>
-          <w:sz w:val="18"/>
-          <w:szCs w:val="18"/>
-        </w:rPr>
-        <w:t>.</w:t>
+          <w:sz w:val="18"/>
+          <w:szCs w:val="18"/>
+        </w:rPr>
+        <w:t>boosting decision confidence by 85%</w:t>
+      </w:r>
+      <w:r>
+        <w:rPr>
+          <w:rFonts w:asciiTheme="minorHAnsi" w:hAnsiTheme="minorHAnsi" w:cstheme="minorHAnsi"/>
+          <w:b w:val="0"/>
+          <w:bCs w:val="0"/>
+          <w:sz w:val="18"/>
+          <w:szCs w:val="18"/>
+        </w:rPr>
+        <w:t xml:space="preserve"> and cutting investigation time from 40+ hours to zero.</w:t>
+      </w:r>
+      <w:r>
+        <w:rPr>
+          <w:rFonts w:asciiTheme="minorHAnsi" w:hAnsiTheme="minorHAnsi" w:cstheme="minorHAnsi"/>
+          <w:b w:val="0"/>
+          <w:bCs w:val="0"/>
+          <w:sz w:val="18"/>
+          <w:szCs w:val="18"/>
+        </w:rPr>
+        <w:t xml:space="preserve"> </w:t>
       </w:r>
     </w:p>
     <w:p>
@@ -1019,25 +1086,16 @@
           <w:sz w:val="18"/>
           <w:szCs w:val="18"/>
         </w:rPr>
-        <w:t xml:space="preserve">Accelerated insight generation by developing an AI-driven Data Assist tool that </w:t>
-      </w:r>
-      <w:r>
-        <w:rPr>
-          <w:rFonts w:asciiTheme="minorHAnsi" w:hAnsiTheme="minorHAnsi" w:cstheme="minorHAnsi"/>
-          <w:bCs w:val="0"/>
-          <w:sz w:val="18"/>
-          <w:szCs w:val="18"/>
-        </w:rPr>
-        <w:t>reduced ad-hoc analysis time from days to 5 seconds</w:t>
-      </w:r>
-      <w:r>
-        <w:rPr>
-          <w:rFonts w:asciiTheme="minorHAnsi" w:hAnsiTheme="minorHAnsi" w:cstheme="minorHAnsi"/>
-          <w:b w:val="0"/>
-          <w:sz w:val="18"/>
-          <w:szCs w:val="18"/>
-        </w:rPr>
-        <w:t>, enabling junior analysts and business users to self-serve insights and minimize reliance on the reporting team.</w:t>
+        <w:t>Accelerated insight generation by developing an AI-driven Data Assist tool that reduced ad-hoc analysis time from days to 5 seconds, enabling junior analysts and business users to self-serve insights and minimize reliance on the reporting team.</w:t>
+      </w:r>
+      <w:r>
+        <w:rPr>
+          <w:rFonts w:asciiTheme="minorHAnsi" w:hAnsiTheme="minorHAnsi" w:cstheme="minorHAnsi"/>
+          <w:b w:val="0"/>
+          <w:sz w:val="18"/>
+          <w:szCs w:val="18"/>
+        </w:rPr>
+        <w:t xml:space="preserve"> </w:t>
       </w:r>
     </w:p>
     <w:p>
@@ -1067,7 +1125,27 @@
           <w:sz w:val="18"/>
           <w:szCs w:val="18"/>
         </w:rPr>
-        <w:t xml:space="preserve">Migrated AI-generated embeddings from BigQuery to Postgres Vector DB, optimizing semantic search capabilities, reducing </w:t>
+        <w:t xml:space="preserve">Migrated AI-generated embeddings from </w:t>
+      </w:r>
+      <w:proofErr w:type="spellStart"/>
+      <w:r>
+        <w:rPr>
+          <w:rFonts w:asciiTheme="minorHAnsi" w:hAnsiTheme="minorHAnsi" w:cstheme="minorHAnsi"/>
+          <w:b w:val="0"/>
+          <w:sz w:val="18"/>
+          <w:szCs w:val="18"/>
+        </w:rPr>
+        <w:t>BigQuery</w:t>
+      </w:r>
+      <w:proofErr w:type="spellEnd"/>
+      <w:r>
+        <w:rPr>
+          <w:rFonts w:asciiTheme="minorHAnsi" w:hAnsiTheme="minorHAnsi" w:cstheme="minorHAnsi"/>
+          <w:b w:val="0"/>
+          <w:sz w:val="18"/>
+          <w:szCs w:val="18"/>
+        </w:rPr>
+        <w:t xml:space="preserve"> to Postgres Vector DB, optimizing semantic search capabilities, reducing </w:t>
       </w:r>
       <w:r>
         <w:rPr>
@@ -1133,122 +1211,48 @@
           <w:sz w:val="18"/>
           <w:szCs w:val="18"/>
         </w:rPr>
-        <w:t xml:space="preserve">Elevated data accessibility by </w:t>
-      </w:r>
-      <w:r>
-        <w:rPr>
-          <w:rFonts w:asciiTheme="minorHAnsi" w:hAnsiTheme="minorHAnsi" w:cstheme="minorHAnsi"/>
-          <w:bCs w:val="0"/>
-          <w:sz w:val="18"/>
-          <w:szCs w:val="18"/>
-        </w:rPr>
-        <w:t>showcasing the AI Data Assist tool to 100+ employees</w:t>
-      </w:r>
-      <w:r>
-        <w:rPr>
-          <w:rFonts w:asciiTheme="minorHAnsi" w:hAnsiTheme="minorHAnsi" w:cstheme="minorHAnsi"/>
-          <w:b w:val="0"/>
-          <w:sz w:val="18"/>
-          <w:szCs w:val="18"/>
-        </w:rPr>
-        <w:t>, enabling non-technical users to perform instant, no-code analytics and earning leadership praise for democratizing data insights across the organization.</w:t>
-      </w:r>
-    </w:p>
-    <w:p>
-      <w:pPr>
-        <w:pStyle w:val="Heading2"/>
-        <w:tabs>
-          <w:tab w:val="left" w:pos="8364"/>
-        </w:tabs>
-        <w:spacing w:line="225" w:lineRule="exact"/>
-        <w:ind w:left="0"/>
-        <w:jc w:val="both"/>
-        <w:rPr>
-          <w:rFonts w:asciiTheme="minorHAnsi" w:hAnsiTheme="minorHAnsi" w:cstheme="minorHAnsi"/>
-          <w:b w:val="0"/>
-          <w:sz w:val="18"/>
-          <w:szCs w:val="18"/>
-        </w:rPr>
-      </w:pPr>
-      <w:r>
-        <w:rPr>
-          <w:rFonts w:asciiTheme="minorHAnsi" w:hAnsiTheme="minorHAnsi" w:cstheme="minorHAnsi"/>
-          <w:bCs w:val="0"/>
-          <w:sz w:val="18"/>
-          <w:szCs w:val="18"/>
-        </w:rPr>
-        <w:t>Consulting</w:t>
-      </w:r>
-      <w:r>
-        <w:rPr>
-          <w:rFonts w:asciiTheme="minorHAnsi" w:hAnsiTheme="minorHAnsi" w:cstheme="minorHAnsi"/>
-          <w:bCs w:val="0"/>
-          <w:sz w:val="18"/>
-          <w:szCs w:val="18"/>
-        </w:rPr>
-        <w:t xml:space="preserve"> Analyst, Capgemini</w:t>
-      </w:r>
-      <w:r>
-        <w:rPr>
-          <w:rFonts w:asciiTheme="minorHAnsi" w:hAnsiTheme="minorHAnsi" w:cstheme="minorHAnsi"/>
-          <w:sz w:val="18"/>
-          <w:szCs w:val="18"/>
-        </w:rPr>
+        <w:t xml:space="preserve">Delivered a proof-of-concept semantic layer using DBT </w:t>
+      </w:r>
+      <w:proofErr w:type="spellStart"/>
+      <w:r>
+        <w:rPr>
+          <w:rFonts w:asciiTheme="minorHAnsi" w:hAnsiTheme="minorHAnsi" w:cstheme="minorHAnsi"/>
+          <w:b w:val="0"/>
+          <w:sz w:val="18"/>
+          <w:szCs w:val="18"/>
+        </w:rPr>
+        <w:t>MetricFlow</w:t>
+      </w:r>
+      <w:proofErr w:type="spellEnd"/>
+      <w:r>
+        <w:rPr>
+          <w:rFonts w:asciiTheme="minorHAnsi" w:hAnsiTheme="minorHAnsi" w:cstheme="minorHAnsi"/>
+          <w:b w:val="0"/>
+          <w:sz w:val="18"/>
+          <w:szCs w:val="18"/>
+        </w:rPr>
+        <w:t xml:space="preserve"> that empowered the reporting and analytics team to generate SQL queries from natural language, </w:t>
+      </w:r>
+      <w:r>
+        <w:rPr>
+          <w:rFonts w:asciiTheme="minorHAnsi" w:hAnsiTheme="minorHAnsi" w:cstheme="minorHAnsi"/>
+          <w:bCs w:val="0"/>
+          <w:sz w:val="18"/>
+          <w:szCs w:val="18"/>
+        </w:rPr>
+        <w:t>reducing time spent on query writing by 10+ hours</w:t>
+      </w:r>
+      <w:r>
+        <w:rPr>
+          <w:rFonts w:asciiTheme="minorHAnsi" w:hAnsiTheme="minorHAnsi" w:cstheme="minorHAnsi"/>
+          <w:b w:val="0"/>
+          <w:sz w:val="18"/>
+          <w:szCs w:val="18"/>
+        </w:rPr>
+        <w:t xml:space="preserve"> and streamlining self-service analytics.</w:t>
+      </w:r>
+      <w:r>
         <w:t xml:space="preserve"> </w:t>
-      </w:r>
-      <w:r>
-        <w:rPr>
-          <w:rFonts w:asciiTheme="minorHAnsi" w:hAnsiTheme="minorHAnsi" w:cstheme="minorHAnsi"/>
-          <w:b w:val="0"/>
-          <w:bCs w:val="0"/>
-          <w:sz w:val="18"/>
-          <w:szCs w:val="18"/>
-        </w:rPr>
-        <w:tab/>
-      </w:r>
-      <w:r>
-        <w:rPr>
-          <w:rFonts w:asciiTheme="minorHAnsi" w:hAnsiTheme="minorHAnsi" w:cstheme="minorHAnsi"/>
-          <w:b w:val="0"/>
-          <w:bCs w:val="0"/>
-          <w:sz w:val="18"/>
-          <w:szCs w:val="18"/>
-        </w:rPr>
-        <w:tab/>
-        <w:t xml:space="preserve">               </w:t>
-      </w:r>
-      <w:r>
-        <w:rPr>
-          <w:rFonts w:asciiTheme="minorHAnsi" w:hAnsiTheme="minorHAnsi" w:cstheme="minorHAnsi"/>
-          <w:b w:val="0"/>
-          <w:i/>
-          <w:iCs/>
-          <w:sz w:val="18"/>
-          <w:szCs w:val="18"/>
-        </w:rPr>
-        <w:t>Sep</w:t>
-      </w:r>
-      <w:r>
-        <w:rPr>
-          <w:rFonts w:asciiTheme="minorHAnsi" w:hAnsiTheme="minorHAnsi" w:cstheme="minorHAnsi"/>
-          <w:b w:val="0"/>
-          <w:i/>
-          <w:iCs/>
-          <w:sz w:val="18"/>
-          <w:szCs w:val="18"/>
-        </w:rPr>
-        <w:t>t</w:t>
-      </w:r>
-      <w:r>
-        <w:rPr>
-          <w:rFonts w:asciiTheme="minorHAnsi" w:hAnsiTheme="minorHAnsi" w:cstheme="minorHAnsi"/>
-          <w:b w:val="0"/>
-          <w:i/>
-          <w:iCs/>
-          <w:sz w:val="18"/>
-          <w:szCs w:val="18"/>
-        </w:rPr>
-        <w:t xml:space="preserve"> 2020 – Jun 2023</w:t>
       </w:r>
     </w:p>
     <w:p>
@@ -1274,20 +1278,92 @@
       <w:r>
         <w:rPr>
           <w:rFonts w:asciiTheme="minorHAnsi" w:hAnsiTheme="minorHAnsi" w:cstheme="minorHAnsi"/>
-          <w:bCs w:val="0"/>
-          <w:sz w:val="18"/>
-          <w:szCs w:val="18"/>
-        </w:rPr>
-        <w:t>Saved $30K annually</w:t>
-      </w:r>
-      <w:r>
-        <w:rPr>
-          <w:rFonts w:asciiTheme="minorHAnsi" w:hAnsiTheme="minorHAnsi" w:cstheme="minorHAnsi"/>
-          <w:b w:val="0"/>
-          <w:sz w:val="18"/>
-          <w:szCs w:val="18"/>
-        </w:rPr>
-        <w:t xml:space="preserve"> by analyzing insurance claims data with SQL and identifying root causes of faulty reimbursements, driving system enhancements.</w:t>
+          <w:b w:val="0"/>
+          <w:sz w:val="18"/>
+          <w:szCs w:val="18"/>
+        </w:rPr>
+        <w:t xml:space="preserve">Drove a </w:t>
+      </w:r>
+      <w:r>
+        <w:rPr>
+          <w:rFonts w:asciiTheme="minorHAnsi" w:hAnsiTheme="minorHAnsi" w:cstheme="minorHAnsi"/>
+          <w:bCs w:val="0"/>
+          <w:sz w:val="18"/>
+          <w:szCs w:val="18"/>
+        </w:rPr>
+        <w:t>90% reduction in customer inquiries</w:t>
+      </w:r>
+      <w:r>
+        <w:rPr>
+          <w:rFonts w:asciiTheme="minorHAnsi" w:hAnsiTheme="minorHAnsi" w:cstheme="minorHAnsi"/>
+          <w:b w:val="0"/>
+          <w:sz w:val="18"/>
+          <w:szCs w:val="18"/>
+        </w:rPr>
+        <w:t xml:space="preserve"> related to the Call-For-Release (CFR) process by </w:t>
+      </w:r>
+      <w:r>
+        <w:rPr>
+          <w:rFonts w:asciiTheme="minorHAnsi" w:hAnsiTheme="minorHAnsi" w:cstheme="minorHAnsi"/>
+          <w:b w:val="0"/>
+          <w:sz w:val="18"/>
+          <w:szCs w:val="18"/>
+        </w:rPr>
+        <w:t xml:space="preserve">constructing </w:t>
+      </w:r>
+      <w:r>
+        <w:rPr>
+          <w:rFonts w:asciiTheme="minorHAnsi" w:hAnsiTheme="minorHAnsi" w:cstheme="minorHAnsi"/>
+          <w:b w:val="0"/>
+          <w:sz w:val="18"/>
+          <w:szCs w:val="18"/>
+        </w:rPr>
+        <w:t xml:space="preserve">a self-service Tableau dashboard—visualizing the entire CFR business flow with </w:t>
+      </w:r>
+      <w:r>
+        <w:rPr>
+          <w:rFonts w:asciiTheme="minorHAnsi" w:hAnsiTheme="minorHAnsi" w:cstheme="minorHAnsi"/>
+          <w:b w:val="0"/>
+          <w:sz w:val="18"/>
+          <w:szCs w:val="18"/>
+        </w:rPr>
+        <w:t xml:space="preserve">real-time </w:t>
+      </w:r>
+      <w:r>
+        <w:rPr>
+          <w:rFonts w:asciiTheme="minorHAnsi" w:hAnsiTheme="minorHAnsi" w:cstheme="minorHAnsi"/>
+          <w:b w:val="0"/>
+          <w:sz w:val="18"/>
+          <w:szCs w:val="18"/>
+        </w:rPr>
+        <w:t>KPIs and rolling it out to the company</w:t>
+      </w:r>
+      <w:r>
+        <w:rPr>
+          <w:rFonts w:asciiTheme="minorHAnsi" w:hAnsiTheme="minorHAnsi" w:cstheme="minorHAnsi"/>
+          <w:b w:val="0"/>
+          <w:sz w:val="18"/>
+          <w:szCs w:val="18"/>
+        </w:rPr>
+        <w:t>’</w:t>
+      </w:r>
+      <w:r>
+        <w:rPr>
+          <w:rFonts w:asciiTheme="minorHAnsi" w:hAnsiTheme="minorHAnsi" w:cstheme="minorHAnsi"/>
+          <w:b w:val="0"/>
+          <w:sz w:val="18"/>
+          <w:szCs w:val="18"/>
+        </w:rPr>
+        <w:t>s top 20 insurance clients.</w:t>
+      </w:r>
+      <w:r>
+        <w:rPr>
+          <w:rFonts w:asciiTheme="minorHAnsi" w:hAnsiTheme="minorHAnsi" w:cstheme="minorHAnsi"/>
+          <w:b w:val="0"/>
+          <w:sz w:val="18"/>
+          <w:szCs w:val="18"/>
+        </w:rPr>
+        <w:t xml:space="preserve"> </w:t>
       </w:r>
     </w:p>
     <w:p>
@@ -1317,25 +1393,28 @@
           <w:sz w:val="18"/>
           <w:szCs w:val="18"/>
         </w:rPr>
-        <w:t xml:space="preserve">Increased operational efficiency by automating ETL workflows in Python and SQL, streamlining periodic revisions of car rental business criteria and </w:t>
-      </w:r>
-      <w:r>
-        <w:rPr>
-          <w:rFonts w:asciiTheme="minorHAnsi" w:hAnsiTheme="minorHAnsi" w:cstheme="minorHAnsi"/>
-          <w:bCs w:val="0"/>
-          <w:sz w:val="18"/>
-          <w:szCs w:val="18"/>
-        </w:rPr>
-        <w:t xml:space="preserve">saving 25 hours per month </w:t>
-      </w:r>
-      <w:r>
-        <w:rPr>
-          <w:rFonts w:asciiTheme="minorHAnsi" w:hAnsiTheme="minorHAnsi" w:cstheme="minorHAnsi"/>
-          <w:b w:val="0"/>
-          <w:sz w:val="18"/>
-          <w:szCs w:val="18"/>
-        </w:rPr>
-        <w:t>for the ops team.</w:t>
+        <w:t xml:space="preserve">Standardized Tableau dashboard elements—including design, color-coding, info icons, and text formatting—across </w:t>
+      </w:r>
+      <w:r>
+        <w:rPr>
+          <w:rFonts w:asciiTheme="minorHAnsi" w:hAnsiTheme="minorHAnsi" w:cstheme="minorHAnsi"/>
+          <w:bCs w:val="0"/>
+          <w:sz w:val="18"/>
+          <w:szCs w:val="18"/>
+        </w:rPr>
+        <w:t>50+ reporting dashboards</w:t>
+      </w:r>
+      <w:r>
+        <w:rPr>
+          <w:rFonts w:asciiTheme="minorHAnsi" w:hAnsiTheme="minorHAnsi" w:cstheme="minorHAnsi"/>
+          <w:b w:val="0"/>
+          <w:sz w:val="18"/>
+          <w:szCs w:val="18"/>
+        </w:rPr>
+        <w:t>, enhancing visual consistency and improving report usability and stakeholder confidence organization-wide.</w:t>
+      </w:r>
+      <w:r>
+        <w:t xml:space="preserve"> </w:t>
       </w:r>
     </w:p>
     <w:p>
@@ -1365,92 +1444,21 @@
           <w:sz w:val="18"/>
           <w:szCs w:val="18"/>
         </w:rPr>
-        <w:t>Optimized sprint execution by developing interactive Power BI dashboards and Excel reports to track team performance—</w:t>
-      </w:r>
-      <w:r>
-        <w:rPr>
-          <w:rFonts w:asciiTheme="minorHAnsi" w:hAnsiTheme="minorHAnsi" w:cstheme="minorHAnsi"/>
-          <w:bCs w:val="0"/>
-          <w:sz w:val="18"/>
-          <w:szCs w:val="18"/>
-        </w:rPr>
-        <w:t>eliminating sprint spillovers within 3 months</w:t>
-      </w:r>
-      <w:r>
-        <w:rPr>
-          <w:rFonts w:asciiTheme="minorHAnsi" w:hAnsiTheme="minorHAnsi" w:cstheme="minorHAnsi"/>
-          <w:b w:val="0"/>
-          <w:sz w:val="18"/>
-          <w:szCs w:val="18"/>
-        </w:rPr>
-        <w:t xml:space="preserve"> and enabling data-driven sprint planning.</w:t>
-      </w:r>
-    </w:p>
-    <w:p>
-      <w:pPr>
-        <w:pStyle w:val="Heading1"/>
-        <w:tabs>
-          <w:tab w:val="left" w:pos="10919"/>
-        </w:tabs>
-        <w:spacing w:line="280" w:lineRule="exact"/>
-        <w:ind w:left="0"/>
-        <w:rPr>
-          <w:rFonts w:asciiTheme="minorHAnsi" w:hAnsiTheme="minorHAnsi" w:cstheme="minorHAnsi"/>
-          <w:bCs w:val="0"/>
-          <w:sz w:val="20"/>
-          <w:szCs w:val="20"/>
-        </w:rPr>
-      </w:pPr>
-      <w:r>
-        <w:rPr>
-          <w:rFonts w:asciiTheme="minorHAnsi" w:hAnsiTheme="minorHAnsi" w:cstheme="minorHAnsi"/>
-          <w:bCs w:val="0"/>
-          <w:sz w:val="18"/>
-          <w:szCs w:val="18"/>
-          <w:u w:val="thick"/>
-        </w:rPr>
-        <w:t>PROJECT</w:t>
-      </w:r>
-      <w:r>
-        <w:rPr>
-          <w:rFonts w:asciiTheme="minorHAnsi" w:hAnsiTheme="minorHAnsi" w:cstheme="minorHAnsi"/>
-          <w:bCs w:val="0"/>
-          <w:sz w:val="18"/>
-          <w:szCs w:val="18"/>
-          <w:u w:val="thick"/>
-        </w:rPr>
-        <w:t xml:space="preserve">S                                                                                                                                                                                                                                                       </w:t>
-      </w:r>
-    </w:p>
-    <w:p>
-      <w:pPr>
-        <w:tabs>
-          <w:tab w:val="left" w:pos="8722"/>
-        </w:tabs>
-        <w:spacing w:line="267" w:lineRule="exact"/>
-        <w:rPr>
-          <w:rFonts w:asciiTheme="minorHAnsi" w:hAnsiTheme="minorHAnsi" w:cstheme="minorHAnsi"/>
-          <w:b/>
-          <w:bCs/>
-          <w:i/>
-          <w:iCs/>
-          <w:sz w:val="18"/>
-          <w:szCs w:val="18"/>
-        </w:rPr>
-      </w:pPr>
-      <w:r>
-        <w:rPr>
-          <w:rFonts w:asciiTheme="minorHAnsi" w:hAnsiTheme="minorHAnsi" w:cstheme="minorHAnsi"/>
-          <w:b/>
-          <w:sz w:val="18"/>
-          <w:szCs w:val="18"/>
-        </w:rPr>
-        <w:t>Ad Campaign Performance Dashboard</w:t>
-      </w:r>
-      <w:r>
-        <w:rPr>
-          <w:rFonts w:asciiTheme="minorHAnsi" w:hAnsiTheme="minorHAnsi" w:cstheme="minorHAnsi"/>
-          <w:b/>
+        <w:t xml:space="preserve">Applied A/B testing methodology to optimize user experience for anomaly detection email notifications; tested tabular versus bullet-point designs and </w:t>
+      </w:r>
+      <w:r>
+        <w:rPr>
+          <w:rFonts w:asciiTheme="minorHAnsi" w:hAnsiTheme="minorHAnsi" w:cstheme="minorHAnsi"/>
+          <w:bCs w:val="0"/>
+          <w:sz w:val="18"/>
+          <w:szCs w:val="18"/>
+        </w:rPr>
+        <w:t>drove a</w:t>
+      </w:r>
+      <w:r>
+        <w:rPr>
+          <w:rFonts w:asciiTheme="minorHAnsi" w:hAnsiTheme="minorHAnsi" w:cstheme="minorHAnsi"/>
+          <w:b w:val="0"/>
           <w:sz w:val="18"/>
           <w:szCs w:val="18"/>
         </w:rPr>
@@ -1459,59 +1467,20 @@
       <w:r>
         <w:rPr>
           <w:rFonts w:asciiTheme="minorHAnsi" w:hAnsiTheme="minorHAnsi" w:cstheme="minorHAnsi"/>
-          <w:b/>
-          <w:sz w:val="18"/>
-          <w:szCs w:val="18"/>
-        </w:rPr>
-        <w:t>|</w:t>
-      </w:r>
-      <w:r>
-        <w:rPr>
-          <w:rFonts w:asciiTheme="minorHAnsi" w:hAnsiTheme="minorHAnsi" w:cstheme="minorHAnsi"/>
-          <w:b/>
-          <w:sz w:val="18"/>
-          <w:szCs w:val="18"/>
-        </w:rPr>
-        <w:t xml:space="preserve"> </w:t>
-      </w:r>
-      <w:r>
-        <w:rPr>
-          <w:rFonts w:asciiTheme="minorHAnsi" w:hAnsiTheme="minorHAnsi" w:cstheme="minorHAnsi"/>
-          <w:b/>
-          <w:sz w:val="18"/>
-          <w:szCs w:val="18"/>
-        </w:rPr>
-        <w:t xml:space="preserve">Looker Studio </w:t>
-      </w:r>
-      <w:r>
-        <w:rPr>
-          <w:rFonts w:asciiTheme="minorHAnsi" w:hAnsiTheme="minorHAnsi" w:cstheme="minorHAnsi"/>
-          <w:b/>
-          <w:sz w:val="18"/>
-          <w:szCs w:val="18"/>
-        </w:rPr>
-        <w:tab/>
-      </w:r>
-      <w:r>
-        <w:rPr>
-          <w:rFonts w:asciiTheme="minorHAnsi" w:hAnsiTheme="minorHAnsi" w:cstheme="minorHAnsi"/>
-          <w:b/>
-          <w:sz w:val="18"/>
-          <w:szCs w:val="18"/>
-        </w:rPr>
-        <w:tab/>
-        <w:t xml:space="preserve">                 </w:t>
-      </w:r>
-      <w:r>
-        <w:rPr>
-          <w:rFonts w:asciiTheme="minorHAnsi" w:hAnsiTheme="minorHAnsi" w:cstheme="minorHAnsi"/>
-          <w:bCs/>
-          <w:i/>
-          <w:iCs/>
-          <w:sz w:val="18"/>
-          <w:szCs w:val="18"/>
-        </w:rPr>
-        <w:t>May 2025</w:t>
+          <w:bCs w:val="0"/>
+          <w:sz w:val="18"/>
+          <w:szCs w:val="18"/>
+        </w:rPr>
+        <w:t>90% user preference</w:t>
+      </w:r>
+      <w:r>
+        <w:rPr>
+          <w:rFonts w:asciiTheme="minorHAnsi" w:hAnsiTheme="minorHAnsi" w:cstheme="minorHAnsi"/>
+          <w:b w:val="0"/>
+          <w:sz w:val="18"/>
+          <w:szCs w:val="18"/>
+        </w:rPr>
+        <w:t xml:space="preserve"> for bullet points, leading to improved stakeholder engagement with insights.</w:t>
       </w:r>
     </w:p>
     <w:p>
@@ -1541,144 +1510,149 @@
           <w:sz w:val="18"/>
           <w:szCs w:val="18"/>
         </w:rPr>
-        <w:t xml:space="preserve">Developed an interactive dashboard analyzing </w:t>
-      </w:r>
-      <w:r>
-        <w:rPr>
-          <w:rFonts w:asciiTheme="minorHAnsi" w:hAnsiTheme="minorHAnsi" w:cstheme="minorHAnsi"/>
-          <w:b w:val="0"/>
-          <w:sz w:val="18"/>
-          <w:szCs w:val="18"/>
-        </w:rPr>
-        <w:t>1M</w:t>
-      </w:r>
-      <w:r>
-        <w:rPr>
-          <w:rFonts w:asciiTheme="minorHAnsi" w:hAnsiTheme="minorHAnsi" w:cstheme="minorHAnsi"/>
-          <w:b w:val="0"/>
-          <w:sz w:val="18"/>
-          <w:szCs w:val="18"/>
-        </w:rPr>
-        <w:t xml:space="preserve">+ impressions and </w:t>
-      </w:r>
-      <w:r>
-        <w:rPr>
-          <w:rFonts w:asciiTheme="minorHAnsi" w:hAnsiTheme="minorHAnsi" w:cstheme="minorHAnsi"/>
-          <w:b w:val="0"/>
-          <w:sz w:val="18"/>
-          <w:szCs w:val="18"/>
-        </w:rPr>
-        <w:t>9</w:t>
-      </w:r>
-      <w:r>
-        <w:rPr>
-          <w:rFonts w:asciiTheme="minorHAnsi" w:hAnsiTheme="minorHAnsi" w:cstheme="minorHAnsi"/>
-          <w:b w:val="0"/>
-          <w:sz w:val="18"/>
-          <w:szCs w:val="18"/>
-        </w:rPr>
-        <w:t>K+ clicks, delivering key insights on campaign and ad set performance that helped optimize marketing spend and improve ROI.</w:t>
-      </w:r>
-      <w:r>
-        <w:rPr>
-          <w:rFonts w:asciiTheme="minorHAnsi" w:hAnsiTheme="minorHAnsi" w:cstheme="minorHAnsi"/>
-          <w:b w:val="0"/>
-          <w:sz w:val="18"/>
-          <w:szCs w:val="18"/>
-        </w:rPr>
-        <w:t xml:space="preserve"> </w:t>
+        <w:t xml:space="preserve">Elevated data accessibility by </w:t>
+      </w:r>
+      <w:r>
+        <w:rPr>
+          <w:rFonts w:asciiTheme="minorHAnsi" w:hAnsiTheme="minorHAnsi" w:cstheme="minorHAnsi"/>
+          <w:bCs w:val="0"/>
+          <w:sz w:val="18"/>
+          <w:szCs w:val="18"/>
+        </w:rPr>
+        <w:t>showcasing the AI Data Assist tool to 100+ employees</w:t>
+      </w:r>
+      <w:r>
+        <w:rPr>
+          <w:rFonts w:asciiTheme="minorHAnsi" w:hAnsiTheme="minorHAnsi" w:cstheme="minorHAnsi"/>
+          <w:b w:val="0"/>
+          <w:sz w:val="18"/>
+          <w:szCs w:val="18"/>
+        </w:rPr>
+        <w:t>, enabling non-technical users to perform instant, no-code analytics and earning leadership praise for democratizing data insights across the organization.</w:t>
       </w:r>
     </w:p>
     <w:p>
       <w:pPr>
+        <w:pStyle w:val="Heading2"/>
         <w:tabs>
-          <w:tab w:val="left" w:pos="8722"/>
+          <w:tab w:val="left" w:pos="8364"/>
         </w:tabs>
-        <w:spacing w:line="267" w:lineRule="exact"/>
-        <w:rPr>
-          <w:rFonts w:asciiTheme="minorHAnsi" w:hAnsiTheme="minorHAnsi" w:cstheme="minorHAnsi"/>
-          <w:b/>
-          <w:bCs/>
+        <w:spacing w:line="225" w:lineRule="exact"/>
+        <w:ind w:left="0"/>
+        <w:jc w:val="both"/>
+        <w:rPr>
+          <w:rFonts w:asciiTheme="minorHAnsi" w:hAnsiTheme="minorHAnsi" w:cstheme="minorHAnsi"/>
+          <w:b w:val="0"/>
+          <w:sz w:val="18"/>
+          <w:szCs w:val="18"/>
+        </w:rPr>
+      </w:pPr>
+      <w:r>
+        <w:rPr>
+          <w:rFonts w:asciiTheme="minorHAnsi" w:hAnsiTheme="minorHAnsi" w:cstheme="minorHAnsi"/>
+          <w:bCs w:val="0"/>
+          <w:sz w:val="18"/>
+          <w:szCs w:val="18"/>
+        </w:rPr>
+        <w:t>Capgemini</w:t>
+      </w:r>
+      <w:r>
+        <w:rPr>
+          <w:rFonts w:asciiTheme="minorHAnsi" w:hAnsiTheme="minorHAnsi" w:cstheme="minorHAnsi"/>
+          <w:bCs w:val="0"/>
+          <w:sz w:val="18"/>
+          <w:szCs w:val="18"/>
+        </w:rPr>
+        <w:t xml:space="preserve">, Hyderabad, TS </w:t>
+      </w:r>
+      <w:r>
+        <w:rPr>
+          <w:rFonts w:asciiTheme="minorHAnsi" w:hAnsiTheme="minorHAnsi" w:cstheme="minorHAnsi"/>
+          <w:bCs w:val="0"/>
+          <w:sz w:val="18"/>
+          <w:szCs w:val="18"/>
+        </w:rPr>
+        <w:t>—</w:t>
+      </w:r>
+      <w:r>
+        <w:rPr>
+          <w:rFonts w:asciiTheme="minorHAnsi" w:hAnsiTheme="minorHAnsi" w:cstheme="minorHAnsi"/>
+          <w:sz w:val="18"/>
+          <w:szCs w:val="18"/>
+        </w:rPr>
+        <w:t xml:space="preserve"> </w:t>
+      </w:r>
+      <w:r>
+        <w:rPr>
+          <w:rFonts w:asciiTheme="minorHAnsi" w:hAnsiTheme="minorHAnsi" w:cstheme="minorHAnsi"/>
+          <w:bCs w:val="0"/>
+          <w:sz w:val="18"/>
+          <w:szCs w:val="18"/>
+        </w:rPr>
+        <w:t>Consulting</w:t>
+      </w:r>
+      <w:r>
+        <w:rPr>
+          <w:rFonts w:asciiTheme="minorHAnsi" w:hAnsiTheme="minorHAnsi" w:cstheme="minorHAnsi"/>
+          <w:bCs w:val="0"/>
+          <w:sz w:val="18"/>
+          <w:szCs w:val="18"/>
+        </w:rPr>
+        <w:t xml:space="preserve"> Analyst</w:t>
+      </w:r>
+      <w:r>
+        <w:rPr>
+          <w:rFonts w:asciiTheme="minorHAnsi" w:hAnsiTheme="minorHAnsi" w:cstheme="minorHAnsi"/>
+          <w:b w:val="0"/>
+          <w:bCs w:val="0"/>
+          <w:sz w:val="18"/>
+          <w:szCs w:val="18"/>
+        </w:rPr>
+        <w:tab/>
+      </w:r>
+      <w:r>
+        <w:rPr>
+          <w:rFonts w:asciiTheme="minorHAnsi" w:hAnsiTheme="minorHAnsi" w:cstheme="minorHAnsi"/>
+          <w:b w:val="0"/>
+          <w:bCs w:val="0"/>
+          <w:sz w:val="18"/>
+          <w:szCs w:val="18"/>
+        </w:rPr>
+        <w:tab/>
+        <w:t xml:space="preserve">               </w:t>
+      </w:r>
+      <w:r>
+        <w:rPr>
+          <w:rFonts w:asciiTheme="minorHAnsi" w:hAnsiTheme="minorHAnsi" w:cstheme="minorHAnsi"/>
+          <w:b w:val="0"/>
           <w:i/>
           <w:iCs/>
           <w:sz w:val="18"/>
           <w:szCs w:val="18"/>
         </w:rPr>
-      </w:pPr>
-      <w:r>
-        <w:rPr>
-          <w:rFonts w:asciiTheme="minorHAnsi" w:hAnsiTheme="minorHAnsi" w:cstheme="minorHAnsi"/>
-          <w:b/>
-          <w:sz w:val="18"/>
-          <w:szCs w:val="18"/>
-        </w:rPr>
-        <w:t>Customer Churn</w:t>
-      </w:r>
-      <w:r>
-        <w:rPr>
-          <w:rFonts w:asciiTheme="minorHAnsi" w:hAnsiTheme="minorHAnsi" w:cstheme="minorHAnsi"/>
-          <w:b/>
-          <w:sz w:val="18"/>
-          <w:szCs w:val="18"/>
-        </w:rPr>
-        <w:t xml:space="preserve"> Analysis </w:t>
-      </w:r>
-      <w:r>
-        <w:rPr>
-          <w:rFonts w:asciiTheme="minorHAnsi" w:hAnsiTheme="minorHAnsi" w:cstheme="minorHAnsi"/>
-          <w:b/>
-          <w:sz w:val="18"/>
-          <w:szCs w:val="18"/>
-        </w:rPr>
-        <w:t>|</w:t>
-      </w:r>
-      <w:r>
-        <w:rPr>
-          <w:rFonts w:asciiTheme="minorHAnsi" w:hAnsiTheme="minorHAnsi" w:cstheme="minorHAnsi"/>
-          <w:b/>
-          <w:sz w:val="18"/>
-          <w:szCs w:val="18"/>
-        </w:rPr>
-        <w:t xml:space="preserve"> Power BI</w:t>
-      </w:r>
-      <w:r>
-        <w:rPr>
-          <w:rFonts w:asciiTheme="minorHAnsi" w:hAnsiTheme="minorHAnsi" w:cstheme="minorHAnsi"/>
-          <w:b/>
-          <w:sz w:val="18"/>
-          <w:szCs w:val="18"/>
-        </w:rPr>
-        <w:t xml:space="preserve"> </w:t>
-      </w:r>
-      <w:r>
-        <w:rPr>
-          <w:rFonts w:asciiTheme="minorHAnsi" w:hAnsiTheme="minorHAnsi" w:cstheme="minorHAnsi"/>
-          <w:b/>
-          <w:sz w:val="18"/>
-          <w:szCs w:val="18"/>
-        </w:rPr>
-        <w:tab/>
-      </w:r>
-      <w:r>
-        <w:rPr>
-          <w:rFonts w:asciiTheme="minorHAnsi" w:hAnsiTheme="minorHAnsi" w:cstheme="minorHAnsi"/>
-          <w:b/>
-          <w:sz w:val="18"/>
-          <w:szCs w:val="18"/>
-        </w:rPr>
-        <w:tab/>
-        <w:t xml:space="preserve">                 </w:t>
-      </w:r>
-      <w:r>
-        <w:rPr>
-          <w:rFonts w:asciiTheme="minorHAnsi" w:hAnsiTheme="minorHAnsi" w:cstheme="minorHAnsi"/>
-          <w:bCs/>
+        <w:t>Sep</w:t>
+      </w:r>
+      <w:r>
+        <w:rPr>
+          <w:rFonts w:asciiTheme="minorHAnsi" w:hAnsiTheme="minorHAnsi" w:cstheme="minorHAnsi"/>
+          <w:b w:val="0"/>
           <w:i/>
           <w:iCs/>
           <w:sz w:val="18"/>
           <w:szCs w:val="18"/>
         </w:rPr>
-        <w:t>May 2025</w:t>
+        <w:t>t</w:t>
+      </w:r>
+      <w:r>
+        <w:rPr>
+          <w:rFonts w:asciiTheme="minorHAnsi" w:hAnsiTheme="minorHAnsi" w:cstheme="minorHAnsi"/>
+          <w:b w:val="0"/>
+          <w:i/>
+          <w:iCs/>
+          <w:sz w:val="18"/>
+          <w:szCs w:val="18"/>
+        </w:rPr>
+        <w:t xml:space="preserve"> 2020 – Jun 2023</w:t>
       </w:r>
     </w:p>
     <w:p>
@@ -1704,180 +1678,20 @@
       <w:r>
         <w:rPr>
           <w:rFonts w:asciiTheme="minorHAnsi" w:hAnsiTheme="minorHAnsi" w:cstheme="minorHAnsi"/>
-          <w:b w:val="0"/>
-          <w:sz w:val="18"/>
-          <w:szCs w:val="18"/>
-        </w:rPr>
-        <w:t>Built an interactive Power BI dashboard to analyze churn behavior across 7+ customer segments for Databel, uncovering key drivers like plan mismatch, contract type, and age</w:t>
-      </w:r>
-      <w:r>
-        <w:rPr>
-          <w:rFonts w:asciiTheme="minorHAnsi" w:hAnsiTheme="minorHAnsi" w:cstheme="minorHAnsi"/>
-          <w:b w:val="0"/>
-          <w:sz w:val="18"/>
-          <w:szCs w:val="18"/>
-        </w:rPr>
-        <w:t xml:space="preserve"> - </w:t>
-      </w:r>
-      <w:r>
-        <w:rPr>
-          <w:rFonts w:asciiTheme="minorHAnsi" w:hAnsiTheme="minorHAnsi" w:cstheme="minorHAnsi"/>
-          <w:b w:val="0"/>
-          <w:sz w:val="18"/>
-          <w:szCs w:val="18"/>
-        </w:rPr>
-        <w:t xml:space="preserve">identifying seniors (38% churn) and low-data unlimited plan users as </w:t>
-      </w:r>
-      <w:r>
-        <w:rPr>
-          <w:rFonts w:asciiTheme="minorHAnsi" w:hAnsiTheme="minorHAnsi" w:cstheme="minorHAnsi"/>
-          <w:b w:val="0"/>
-          <w:sz w:val="18"/>
-          <w:szCs w:val="18"/>
-        </w:rPr>
-        <w:t xml:space="preserve">the </w:t>
-      </w:r>
-      <w:r>
-        <w:rPr>
-          <w:rFonts w:asciiTheme="minorHAnsi" w:hAnsiTheme="minorHAnsi" w:cstheme="minorHAnsi"/>
-          <w:b w:val="0"/>
-          <w:sz w:val="18"/>
-          <w:szCs w:val="18"/>
-        </w:rPr>
-        <w:t>highest-risk groups.</w:t>
-      </w:r>
-    </w:p>
-    <w:p>
-      <w:pPr>
-        <w:tabs>
-          <w:tab w:val="left" w:pos="8722"/>
-        </w:tabs>
-        <w:spacing w:line="267" w:lineRule="exact"/>
-        <w:rPr>
-          <w:rFonts w:asciiTheme="minorHAnsi" w:hAnsiTheme="minorHAnsi" w:cstheme="minorHAnsi"/>
-          <w:b/>
-          <w:bCs/>
-          <w:i/>
-          <w:iCs/>
-          <w:sz w:val="18"/>
-          <w:szCs w:val="18"/>
-        </w:rPr>
-      </w:pPr>
-      <w:r>
-        <w:rPr>
-          <w:rFonts w:asciiTheme="minorHAnsi" w:hAnsiTheme="minorHAnsi" w:cstheme="minorHAnsi"/>
-          <w:b/>
-          <w:sz w:val="18"/>
-          <w:szCs w:val="18"/>
-        </w:rPr>
-        <w:t>Forecasting Bike Share Dem</w:t>
-      </w:r>
-      <w:r>
-        <w:rPr>
-          <w:rFonts w:asciiTheme="minorHAnsi" w:hAnsiTheme="minorHAnsi" w:cstheme="minorHAnsi"/>
-          <w:b/>
-          <w:sz w:val="18"/>
-          <w:szCs w:val="18"/>
-        </w:rPr>
-        <w:t>and |</w:t>
-      </w:r>
-      <w:r>
-        <w:rPr>
-          <w:rFonts w:asciiTheme="minorHAnsi" w:hAnsiTheme="minorHAnsi" w:cstheme="minorHAnsi"/>
-          <w:b/>
-          <w:sz w:val="18"/>
-          <w:szCs w:val="18"/>
-        </w:rPr>
-        <w:t xml:space="preserve"> R</w:t>
-      </w:r>
-      <w:r>
-        <w:rPr>
-          <w:rFonts w:asciiTheme="minorHAnsi" w:hAnsiTheme="minorHAnsi" w:cstheme="minorHAnsi"/>
-          <w:b/>
-          <w:sz w:val="18"/>
-          <w:szCs w:val="18"/>
-        </w:rPr>
-        <w:t xml:space="preserve"> </w:t>
-      </w:r>
-      <w:r>
-        <w:rPr>
-          <w:rFonts w:asciiTheme="minorHAnsi" w:hAnsiTheme="minorHAnsi" w:cstheme="minorHAnsi"/>
-          <w:b/>
-          <w:sz w:val="18"/>
-          <w:szCs w:val="18"/>
-        </w:rPr>
-        <w:t>Studio</w:t>
-      </w:r>
-      <w:r>
-        <w:rPr>
-          <w:rFonts w:asciiTheme="minorHAnsi" w:hAnsiTheme="minorHAnsi" w:cstheme="minorHAnsi"/>
-          <w:b/>
-          <w:sz w:val="18"/>
-          <w:szCs w:val="18"/>
-        </w:rPr>
-        <w:t xml:space="preserve"> </w:t>
-      </w:r>
-      <w:r>
-        <w:rPr>
-          <w:rFonts w:asciiTheme="minorHAnsi" w:hAnsiTheme="minorHAnsi" w:cstheme="minorHAnsi"/>
-          <w:bCs/>
-          <w:sz w:val="18"/>
-          <w:szCs w:val="18"/>
-        </w:rPr>
-        <w:tab/>
-      </w:r>
-      <w:r>
-        <w:rPr>
-          <w:rFonts w:asciiTheme="minorHAnsi" w:hAnsiTheme="minorHAnsi" w:cstheme="minorHAnsi"/>
-          <w:bCs/>
-          <w:sz w:val="18"/>
-          <w:szCs w:val="18"/>
-        </w:rPr>
-        <w:tab/>
-      </w:r>
-      <w:r>
-        <w:rPr>
-          <w:rFonts w:asciiTheme="minorHAnsi" w:hAnsiTheme="minorHAnsi" w:cstheme="minorHAnsi"/>
-          <w:bCs/>
-          <w:i/>
-          <w:iCs/>
-          <w:sz w:val="18"/>
-          <w:szCs w:val="18"/>
-        </w:rPr>
-        <w:t xml:space="preserve">                   </w:t>
-      </w:r>
-      <w:r>
-        <w:rPr>
-          <w:rFonts w:asciiTheme="minorHAnsi" w:hAnsiTheme="minorHAnsi" w:cstheme="minorHAnsi"/>
-          <w:bCs/>
-          <w:i/>
-          <w:iCs/>
-          <w:sz w:val="18"/>
-          <w:szCs w:val="18"/>
-        </w:rPr>
-        <w:t>Jan</w:t>
-      </w:r>
-      <w:r>
-        <w:rPr>
-          <w:rFonts w:asciiTheme="minorHAnsi" w:hAnsiTheme="minorHAnsi" w:cstheme="minorHAnsi"/>
-          <w:bCs/>
-          <w:i/>
-          <w:iCs/>
-          <w:sz w:val="18"/>
-          <w:szCs w:val="18"/>
-        </w:rPr>
-        <w:t xml:space="preserve"> 202</w:t>
-      </w:r>
-      <w:r>
-        <w:rPr>
-          <w:rFonts w:asciiTheme="minorHAnsi" w:hAnsiTheme="minorHAnsi" w:cstheme="minorHAnsi"/>
-          <w:bCs/>
-          <w:i/>
-          <w:iCs/>
-          <w:sz w:val="18"/>
-          <w:szCs w:val="18"/>
-        </w:rPr>
-        <w:t>5</w:t>
+          <w:bCs w:val="0"/>
+          <w:sz w:val="18"/>
+          <w:szCs w:val="18"/>
+        </w:rPr>
+        <w:t>Saved $30K annually</w:t>
+      </w:r>
+      <w:r>
+        <w:rPr>
+          <w:rFonts w:asciiTheme="minorHAnsi" w:hAnsiTheme="minorHAnsi" w:cstheme="minorHAnsi"/>
+          <w:b w:val="0"/>
+          <w:sz w:val="18"/>
+          <w:szCs w:val="18"/>
+        </w:rPr>
+        <w:t xml:space="preserve"> by analyzing insurance claims data with SQL and identifying root causes of faulty reimbursements, driving system enhancements.</w:t>
       </w:r>
     </w:p>
     <w:p>
@@ -1907,52 +1721,25 @@
           <w:sz w:val="18"/>
           <w:szCs w:val="18"/>
         </w:rPr>
-        <w:t>Developed a VAR model, with</w:t>
-      </w:r>
-      <w:r>
-        <w:rPr>
-          <w:rFonts w:asciiTheme="minorHAnsi" w:hAnsiTheme="minorHAnsi" w:cstheme="minorHAnsi"/>
-          <w:b w:val="0"/>
-          <w:sz w:val="18"/>
-          <w:szCs w:val="18"/>
-        </w:rPr>
-        <w:t xml:space="preserve"> an R² of 0.</w:t>
-      </w:r>
-      <w:r>
-        <w:rPr>
-          <w:rFonts w:asciiTheme="minorHAnsi" w:hAnsiTheme="minorHAnsi" w:cstheme="minorHAnsi"/>
-          <w:b w:val="0"/>
-          <w:sz w:val="18"/>
-          <w:szCs w:val="18"/>
-        </w:rPr>
-        <w:t>30</w:t>
-      </w:r>
-      <w:r>
-        <w:rPr>
-          <w:rFonts w:asciiTheme="minorHAnsi" w:hAnsiTheme="minorHAnsi" w:cstheme="minorHAnsi"/>
-          <w:b w:val="0"/>
-          <w:sz w:val="18"/>
-          <w:szCs w:val="18"/>
-        </w:rPr>
-        <w:t xml:space="preserve"> on unseen data</w:t>
-      </w:r>
-      <w:r>
-        <w:rPr>
-          <w:rFonts w:asciiTheme="minorHAnsi" w:hAnsiTheme="minorHAnsi" w:cstheme="minorHAnsi"/>
-          <w:b w:val="0"/>
-          <w:sz w:val="18"/>
-          <w:szCs w:val="18"/>
-        </w:rPr>
-        <w:t>,</w:t>
-      </w:r>
-      <w:r>
-        <w:rPr>
-          <w:rFonts w:asciiTheme="minorHAnsi" w:hAnsiTheme="minorHAnsi" w:cstheme="minorHAnsi"/>
-          <w:b w:val="0"/>
-          <w:sz w:val="18"/>
-          <w:szCs w:val="18"/>
-        </w:rPr>
-        <w:t xml:space="preserve"> to uncover bike rental demand patterns, revealing peak usage during commuting hours and summer seasons and enabling data-driven optimization of bike availability in urban areas.</w:t>
+        <w:t xml:space="preserve">Increased operational efficiency by automating ETL workflows in Python and SQL, streamlining periodic revisions of car rental business criteria and </w:t>
+      </w:r>
+      <w:r>
+        <w:rPr>
+          <w:rFonts w:asciiTheme="minorHAnsi" w:hAnsiTheme="minorHAnsi" w:cstheme="minorHAnsi"/>
+          <w:bCs w:val="0"/>
+          <w:sz w:val="18"/>
+          <w:szCs w:val="18"/>
+        </w:rPr>
+        <w:t xml:space="preserve">saving 25 hours per month </w:t>
+      </w:r>
+      <w:r>
+        <w:rPr>
+          <w:rFonts w:asciiTheme="minorHAnsi" w:hAnsiTheme="minorHAnsi" w:cstheme="minorHAnsi"/>
+          <w:b w:val="0"/>
+          <w:sz w:val="18"/>
+          <w:szCs w:val="18"/>
+        </w:rPr>
+        <w:t>for the ops team.</w:t>
       </w:r>
     </w:p>
     <w:p>
@@ -1982,34 +1769,61 @@
           <w:sz w:val="18"/>
           <w:szCs w:val="18"/>
         </w:rPr>
-        <w:t>Built an</w:t>
-      </w:r>
-      <w:r>
-        <w:rPr>
-          <w:rFonts w:asciiTheme="minorHAnsi" w:hAnsiTheme="minorHAnsi" w:cstheme="minorHAnsi"/>
-          <w:b w:val="0"/>
-          <w:sz w:val="18"/>
-          <w:szCs w:val="18"/>
-        </w:rPr>
-        <w:t xml:space="preserve"> automated data pipeline for real-time bike rental ingestion and forecast storage</w:t>
-      </w:r>
-      <w:r>
-        <w:rPr>
-          <w:rFonts w:asciiTheme="minorHAnsi" w:hAnsiTheme="minorHAnsi" w:cstheme="minorHAnsi"/>
-          <w:b w:val="0"/>
-          <w:sz w:val="18"/>
-          <w:szCs w:val="18"/>
-        </w:rPr>
-        <w:t xml:space="preserve"> using MySQL and Airflow</w:t>
-      </w:r>
-      <w:r>
-        <w:rPr>
-          <w:rFonts w:asciiTheme="minorHAnsi" w:hAnsiTheme="minorHAnsi" w:cstheme="minorHAnsi"/>
-          <w:b w:val="0"/>
-          <w:sz w:val="18"/>
-          <w:szCs w:val="18"/>
-        </w:rPr>
-        <w:t>, reducing manual data handling and ensuring timely availability of forecasts for decision-making and dashboard updates.</w:t>
+        <w:t>Optimized sprint execution by developing interactive Power BI dashboards and Excel reports to track team performance—</w:t>
+      </w:r>
+      <w:r>
+        <w:rPr>
+          <w:rFonts w:asciiTheme="minorHAnsi" w:hAnsiTheme="minorHAnsi" w:cstheme="minorHAnsi"/>
+          <w:bCs w:val="0"/>
+          <w:sz w:val="18"/>
+          <w:szCs w:val="18"/>
+        </w:rPr>
+        <w:t>eliminating sprint spillovers within 3 months</w:t>
+      </w:r>
+      <w:r>
+        <w:rPr>
+          <w:rFonts w:asciiTheme="minorHAnsi" w:hAnsiTheme="minorHAnsi" w:cstheme="minorHAnsi"/>
+          <w:b w:val="0"/>
+          <w:sz w:val="18"/>
+          <w:szCs w:val="18"/>
+        </w:rPr>
+        <w:t xml:space="preserve"> and enabling data-driven sprint planning.</w:t>
+      </w:r>
+    </w:p>
+    <w:p>
+      <w:pPr>
+        <w:pStyle w:val="Heading1"/>
+        <w:tabs>
+          <w:tab w:val="left" w:pos="10919"/>
+        </w:tabs>
+        <w:spacing w:line="280" w:lineRule="exact"/>
+        <w:ind w:left="0"/>
+        <w:rPr>
+          <w:rFonts w:asciiTheme="minorHAnsi" w:hAnsiTheme="minorHAnsi" w:cstheme="minorHAnsi"/>
+          <w:bCs w:val="0"/>
+          <w:sz w:val="20"/>
+          <w:szCs w:val="20"/>
+        </w:rPr>
+      </w:pPr>
+      <w:r>
+        <w:rPr>
+          <w:rFonts w:asciiTheme="minorHAnsi" w:hAnsiTheme="minorHAnsi" w:cstheme="minorHAnsi"/>
+          <w:bCs w:val="0"/>
+          <w:sz w:val="18"/>
+          <w:szCs w:val="18"/>
+          <w:u w:val="thick"/>
+        </w:rPr>
+        <w:t>PROJECT</w:t>
+      </w:r>
+      <w:r>
+        <w:rPr>
+          <w:rFonts w:asciiTheme="minorHAnsi" w:hAnsiTheme="minorHAnsi" w:cstheme="minorHAnsi"/>
+          <w:bCs w:val="0"/>
+          <w:sz w:val="18"/>
+          <w:szCs w:val="18"/>
+          <w:u w:val="thick"/>
+        </w:rPr>
+        <w:t xml:space="preserve">S                                                                                                                                                                                                                                                       </w:t>
       </w:r>
     </w:p>
     <w:p>
@@ -2035,16 +1849,7 @@
           <w:sz w:val="18"/>
           <w:szCs w:val="18"/>
         </w:rPr>
-        <w:t>Emotion Detection in Tweets</w:t>
-      </w:r>
-      <w:r>
-        <w:rPr>
-          <w:rFonts w:asciiTheme="minorHAnsi" w:hAnsiTheme="minorHAnsi" w:cstheme="minorHAnsi"/>
-          <w:b/>
-          <w:sz w:val="18"/>
-          <w:szCs w:val="18"/>
-        </w:rPr>
-        <w:t xml:space="preserve"> |</w:t>
+        <w:t>Ad Campaign Performance Dashboard</w:t>
       </w:r>
       <w:r>
         <w:rPr>
@@ -2062,12 +1867,30 @@
           <w:sz w:val="18"/>
           <w:szCs w:val="18"/>
         </w:rPr>
-        <w:t xml:space="preserve">NLP </w:t>
-      </w:r>
-      <w:r>
-        <w:rPr>
-          <w:rFonts w:asciiTheme="minorHAnsi" w:hAnsiTheme="minorHAnsi" w:cstheme="minorHAnsi"/>
-          <w:bCs/>
+        <w:t>|</w:t>
+      </w:r>
+      <w:r>
+        <w:rPr>
+          <w:rFonts w:asciiTheme="minorHAnsi" w:hAnsiTheme="minorHAnsi" w:cstheme="minorHAnsi"/>
+          <w:b/>
+          <w:sz w:val="18"/>
+          <w:szCs w:val="18"/>
+        </w:rPr>
+        <w:t xml:space="preserve"> </w:t>
+      </w:r>
+      <w:r>
+        <w:rPr>
+          <w:rFonts w:asciiTheme="minorHAnsi" w:hAnsiTheme="minorHAnsi" w:cstheme="minorHAnsi"/>
+          <w:b/>
+          <w:sz w:val="18"/>
+          <w:szCs w:val="18"/>
+        </w:rPr>
+        <w:t xml:space="preserve">Looker Studio </w:t>
+      </w:r>
+      <w:r>
+        <w:rPr>
+          <w:rFonts w:asciiTheme="minorHAnsi" w:hAnsiTheme="minorHAnsi" w:cstheme="minorHAnsi"/>
+          <w:b/>
           <w:sz w:val="18"/>
           <w:szCs w:val="18"/>
         </w:rPr>
@@ -2076,11 +1899,12 @@
       <w:r>
         <w:rPr>
           <w:rFonts w:asciiTheme="minorHAnsi" w:hAnsiTheme="minorHAnsi" w:cstheme="minorHAnsi"/>
-          <w:bCs/>
+          <w:b/>
           <w:sz w:val="18"/>
           <w:szCs w:val="18"/>
         </w:rPr>
         <w:tab/>
+        <w:t xml:space="preserve">                 </w:t>
       </w:r>
       <w:r>
         <w:rPr>
@@ -2091,7 +1915,7 @@
           <w:sz w:val="18"/>
           <w:szCs w:val="18"/>
         </w:rPr>
-        <w:t xml:space="preserve">                   Jan 2025</w:t>
+        <w:t>May 2025</w:t>
       </w:r>
     </w:p>
     <w:p>
@@ -2121,7 +1945,144 @@
           <w:sz w:val="18"/>
           <w:szCs w:val="18"/>
         </w:rPr>
-        <w:t>Developed and benchmarked multi-label emotion detection models (RoBERTa-Base, Gemma 2.2B, Llama Instruction), achieving a top F1 macro score of 0.47 for accurate classification of emotions in tweets.</w:t>
+        <w:t xml:space="preserve">Developed an interactive dashboard analyzing </w:t>
+      </w:r>
+      <w:r>
+        <w:rPr>
+          <w:rFonts w:asciiTheme="minorHAnsi" w:hAnsiTheme="minorHAnsi" w:cstheme="minorHAnsi"/>
+          <w:b w:val="0"/>
+          <w:sz w:val="18"/>
+          <w:szCs w:val="18"/>
+        </w:rPr>
+        <w:t>1M</w:t>
+      </w:r>
+      <w:r>
+        <w:rPr>
+          <w:rFonts w:asciiTheme="minorHAnsi" w:hAnsiTheme="minorHAnsi" w:cstheme="minorHAnsi"/>
+          <w:b w:val="0"/>
+          <w:sz w:val="18"/>
+          <w:szCs w:val="18"/>
+        </w:rPr>
+        <w:t xml:space="preserve">+ impressions and </w:t>
+      </w:r>
+      <w:r>
+        <w:rPr>
+          <w:rFonts w:asciiTheme="minorHAnsi" w:hAnsiTheme="minorHAnsi" w:cstheme="minorHAnsi"/>
+          <w:b w:val="0"/>
+          <w:sz w:val="18"/>
+          <w:szCs w:val="18"/>
+        </w:rPr>
+        <w:t>9</w:t>
+      </w:r>
+      <w:r>
+        <w:rPr>
+          <w:rFonts w:asciiTheme="minorHAnsi" w:hAnsiTheme="minorHAnsi" w:cstheme="minorHAnsi"/>
+          <w:b w:val="0"/>
+          <w:sz w:val="18"/>
+          <w:szCs w:val="18"/>
+        </w:rPr>
+        <w:t>K+ clicks, delivering key insights on campaign and ad set performance that helped optimize marketing spend and improve ROI.</w:t>
+      </w:r>
+      <w:r>
+        <w:rPr>
+          <w:rFonts w:asciiTheme="minorHAnsi" w:hAnsiTheme="minorHAnsi" w:cstheme="minorHAnsi"/>
+          <w:b w:val="0"/>
+          <w:sz w:val="18"/>
+          <w:szCs w:val="18"/>
+        </w:rPr>
+        <w:t xml:space="preserve"> </w:t>
+      </w:r>
+    </w:p>
+    <w:p>
+      <w:pPr>
+        <w:tabs>
+          <w:tab w:val="left" w:pos="8722"/>
+        </w:tabs>
+        <w:spacing w:line="267" w:lineRule="exact"/>
+        <w:rPr>
+          <w:rFonts w:asciiTheme="minorHAnsi" w:hAnsiTheme="minorHAnsi" w:cstheme="minorHAnsi"/>
+          <w:b/>
+          <w:bCs/>
+          <w:i/>
+          <w:iCs/>
+          <w:sz w:val="18"/>
+          <w:szCs w:val="18"/>
+        </w:rPr>
+      </w:pPr>
+      <w:r>
+        <w:rPr>
+          <w:rFonts w:asciiTheme="minorHAnsi" w:hAnsiTheme="minorHAnsi" w:cstheme="minorHAnsi"/>
+          <w:b/>
+          <w:sz w:val="18"/>
+          <w:szCs w:val="18"/>
+        </w:rPr>
+        <w:t>Customer Churn</w:t>
+      </w:r>
+      <w:r>
+        <w:rPr>
+          <w:rFonts w:asciiTheme="minorHAnsi" w:hAnsiTheme="minorHAnsi" w:cstheme="minorHAnsi"/>
+          <w:b/>
+          <w:sz w:val="18"/>
+          <w:szCs w:val="18"/>
+        </w:rPr>
+        <w:t xml:space="preserve"> Analysis </w:t>
+      </w:r>
+      <w:r>
+        <w:rPr>
+          <w:rFonts w:asciiTheme="minorHAnsi" w:hAnsiTheme="minorHAnsi" w:cstheme="minorHAnsi"/>
+          <w:b/>
+          <w:sz w:val="18"/>
+          <w:szCs w:val="18"/>
+        </w:rPr>
+        <w:t>|</w:t>
+      </w:r>
+      <w:r>
+        <w:rPr>
+          <w:rFonts w:asciiTheme="minorHAnsi" w:hAnsiTheme="minorHAnsi" w:cstheme="minorHAnsi"/>
+          <w:b/>
+          <w:sz w:val="18"/>
+          <w:szCs w:val="18"/>
+        </w:rPr>
+        <w:t xml:space="preserve"> Power BI</w:t>
+      </w:r>
+      <w:r>
+        <w:rPr>
+          <w:rFonts w:asciiTheme="minorHAnsi" w:hAnsiTheme="minorHAnsi" w:cstheme="minorHAnsi"/>
+          <w:b/>
+          <w:sz w:val="18"/>
+          <w:szCs w:val="18"/>
+        </w:rPr>
+        <w:t xml:space="preserve"> </w:t>
+      </w:r>
+      <w:r>
+        <w:rPr>
+          <w:rFonts w:asciiTheme="minorHAnsi" w:hAnsiTheme="minorHAnsi" w:cstheme="minorHAnsi"/>
+          <w:b/>
+          <w:sz w:val="18"/>
+          <w:szCs w:val="18"/>
+        </w:rPr>
+        <w:tab/>
+      </w:r>
+      <w:r>
+        <w:rPr>
+          <w:rFonts w:asciiTheme="minorHAnsi" w:hAnsiTheme="minorHAnsi" w:cstheme="minorHAnsi"/>
+          <w:b/>
+          <w:sz w:val="18"/>
+          <w:szCs w:val="18"/>
+        </w:rPr>
+        <w:tab/>
+        <w:t xml:space="preserve">                 </w:t>
+      </w:r>
+      <w:r>
+        <w:rPr>
+          <w:rFonts w:asciiTheme="minorHAnsi" w:hAnsiTheme="minorHAnsi" w:cstheme="minorHAnsi"/>
+          <w:bCs/>
+          <w:i/>
+          <w:iCs/>
+          <w:sz w:val="18"/>
+          <w:szCs w:val="18"/>
+        </w:rPr>
+        <w:t>May 2025</w:t>
       </w:r>
     </w:p>
     <w:p>
@@ -2151,25 +2112,63 @@
           <w:sz w:val="18"/>
           <w:szCs w:val="18"/>
         </w:rPr>
-        <w:t xml:space="preserve">Leveraged TensorFlow with A100 GPU on </w:t>
-      </w:r>
-      <w:r>
-        <w:rPr>
-          <w:rFonts w:asciiTheme="minorHAnsi" w:hAnsiTheme="minorHAnsi" w:cstheme="minorHAnsi"/>
-          <w:b w:val="0"/>
-          <w:sz w:val="18"/>
-          <w:szCs w:val="18"/>
-        </w:rPr>
-        <w:t xml:space="preserve">Google </w:t>
-      </w:r>
-      <w:r>
-        <w:rPr>
-          <w:rFonts w:asciiTheme="minorHAnsi" w:hAnsiTheme="minorHAnsi" w:cstheme="minorHAnsi"/>
-          <w:b w:val="0"/>
-          <w:sz w:val="18"/>
-          <w:szCs w:val="18"/>
-        </w:rPr>
-        <w:t>Colab to reduce model training runtime from multiple hours to under 30 minutes, significantly accelerating experimentation and delivery.</w:t>
+        <w:t xml:space="preserve">Built an interactive Power BI dashboard to analyze churn behavior across 7+ customer segments for </w:t>
+      </w:r>
+      <w:proofErr w:type="spellStart"/>
+      <w:r>
+        <w:rPr>
+          <w:rFonts w:asciiTheme="minorHAnsi" w:hAnsiTheme="minorHAnsi" w:cstheme="minorHAnsi"/>
+          <w:b w:val="0"/>
+          <w:sz w:val="18"/>
+          <w:szCs w:val="18"/>
+        </w:rPr>
+        <w:t>Databel</w:t>
+      </w:r>
+      <w:proofErr w:type="spellEnd"/>
+      <w:r>
+        <w:rPr>
+          <w:rFonts w:asciiTheme="minorHAnsi" w:hAnsiTheme="minorHAnsi" w:cstheme="minorHAnsi"/>
+          <w:b w:val="0"/>
+          <w:sz w:val="18"/>
+          <w:szCs w:val="18"/>
+        </w:rPr>
+        <w:t>, uncovering key drivers like plan mismatch, contract type, and age</w:t>
+      </w:r>
+      <w:r>
+        <w:rPr>
+          <w:rFonts w:asciiTheme="minorHAnsi" w:hAnsiTheme="minorHAnsi" w:cstheme="minorHAnsi"/>
+          <w:b w:val="0"/>
+          <w:sz w:val="18"/>
+          <w:szCs w:val="18"/>
+        </w:rPr>
+        <w:t xml:space="preserve"> - </w:t>
+      </w:r>
+      <w:r>
+        <w:rPr>
+          <w:rFonts w:asciiTheme="minorHAnsi" w:hAnsiTheme="minorHAnsi" w:cstheme="minorHAnsi"/>
+          <w:b w:val="0"/>
+          <w:sz w:val="18"/>
+          <w:szCs w:val="18"/>
+        </w:rPr>
+        <w:t xml:space="preserve">identifying seniors (38% churn) and low-data unlimited plan users as </w:t>
+      </w:r>
+      <w:r>
+        <w:rPr>
+          <w:rFonts w:asciiTheme="minorHAnsi" w:hAnsiTheme="minorHAnsi" w:cstheme="minorHAnsi"/>
+          <w:b w:val="0"/>
+          <w:sz w:val="18"/>
+          <w:szCs w:val="18"/>
+        </w:rPr>
+        <w:t xml:space="preserve">the </w:t>
+      </w:r>
+      <w:r>
+        <w:rPr>
+          <w:rFonts w:asciiTheme="minorHAnsi" w:hAnsiTheme="minorHAnsi" w:cstheme="minorHAnsi"/>
+          <w:b w:val="0"/>
+          <w:sz w:val="18"/>
+          <w:szCs w:val="18"/>
+        </w:rPr>
+        <w:t>highest-risk groups.</w:t>
       </w:r>
     </w:p>
     <w:p>
@@ -2195,7 +2194,25 @@
           <w:sz w:val="18"/>
           <w:szCs w:val="18"/>
         </w:rPr>
-        <w:t>Anomaly Detection in Aviation Industry |</w:t>
+        <w:t>Forecasting Bike Share Dem</w:t>
+      </w:r>
+      <w:r>
+        <w:rPr>
+          <w:rFonts w:asciiTheme="minorHAnsi" w:hAnsiTheme="minorHAnsi" w:cstheme="minorHAnsi"/>
+          <w:b/>
+          <w:sz w:val="18"/>
+          <w:szCs w:val="18"/>
+        </w:rPr>
+        <w:t>and |</w:t>
+      </w:r>
+      <w:r>
+        <w:rPr>
+          <w:rFonts w:asciiTheme="minorHAnsi" w:hAnsiTheme="minorHAnsi" w:cstheme="minorHAnsi"/>
+          <w:b/>
+          <w:sz w:val="18"/>
+          <w:szCs w:val="18"/>
+        </w:rPr>
+        <w:t xml:space="preserve"> R</w:t>
       </w:r>
       <w:r>
         <w:rPr>
@@ -2213,7 +2230,16 @@
           <w:sz w:val="18"/>
           <w:szCs w:val="18"/>
         </w:rPr>
-        <w:t>Python</w:t>
+        <w:t>Studio</w:t>
+      </w:r>
+      <w:r>
+        <w:rPr>
+          <w:rFonts w:asciiTheme="minorHAnsi" w:hAnsiTheme="minorHAnsi" w:cstheme="minorHAnsi"/>
+          <w:b/>
+          <w:sz w:val="18"/>
+          <w:szCs w:val="18"/>
+        </w:rPr>
+        <w:t xml:space="preserve"> </w:t>
       </w:r>
       <w:r>
         <w:rPr>
@@ -2242,7 +2268,40 @@
           <w:sz w:val="18"/>
           <w:szCs w:val="18"/>
         </w:rPr>
-        <w:t xml:space="preserve">                   Jan 2025</w:t>
+        <w:t xml:space="preserve">                   </w:t>
+      </w:r>
+      <w:r>
+        <w:rPr>
+          <w:rFonts w:asciiTheme="minorHAnsi" w:hAnsiTheme="minorHAnsi" w:cstheme="minorHAnsi"/>
+          <w:bCs/>
+          <w:i/>
+          <w:iCs/>
+          <w:sz w:val="18"/>
+          <w:szCs w:val="18"/>
+        </w:rPr>
+        <w:t>Jan</w:t>
+      </w:r>
+      <w:r>
+        <w:rPr>
+          <w:rFonts w:asciiTheme="minorHAnsi" w:hAnsiTheme="minorHAnsi" w:cstheme="minorHAnsi"/>
+          <w:bCs/>
+          <w:i/>
+          <w:iCs/>
+          <w:sz w:val="18"/>
+          <w:szCs w:val="18"/>
+        </w:rPr>
+        <w:t xml:space="preserve"> 202</w:t>
+      </w:r>
+      <w:r>
+        <w:rPr>
+          <w:rFonts w:asciiTheme="minorHAnsi" w:hAnsiTheme="minorHAnsi" w:cstheme="minorHAnsi"/>
+          <w:bCs/>
+          <w:i/>
+          <w:iCs/>
+          <w:sz w:val="18"/>
+          <w:szCs w:val="18"/>
+        </w:rPr>
+        <w:t>5</w:t>
       </w:r>
     </w:p>
     <w:p>
@@ -2261,19 +2320,63 @@
         <w:rPr>
           <w:rFonts w:asciiTheme="minorHAnsi" w:hAnsiTheme="minorHAnsi" w:cstheme="minorHAnsi"/>
           <w:b w:val="0"/>
-          <w:bCs w:val="0"/>
-          <w:sz w:val="18"/>
-          <w:szCs w:val="18"/>
-        </w:rPr>
-      </w:pPr>
-      <w:r>
-        <w:rPr>
-          <w:rFonts w:asciiTheme="minorHAnsi" w:hAnsiTheme="minorHAnsi" w:cstheme="minorHAnsi"/>
-          <w:b w:val="0"/>
-          <w:sz w:val="18"/>
-          <w:szCs w:val="18"/>
-        </w:rPr>
-        <w:t>Developed an automated anomaly detection system using Prophet to monitor UK flight numbers, achieving a MAPE of 5.08% and enabling timely identification of operational disruptions.</w:t>
+          <w:sz w:val="18"/>
+          <w:szCs w:val="18"/>
+        </w:rPr>
+      </w:pPr>
+      <w:r>
+        <w:rPr>
+          <w:rFonts w:asciiTheme="minorHAnsi" w:hAnsiTheme="minorHAnsi" w:cstheme="minorHAnsi"/>
+          <w:b w:val="0"/>
+          <w:sz w:val="18"/>
+          <w:szCs w:val="18"/>
+        </w:rPr>
+        <w:t>Developed a VAR model, with</w:t>
+      </w:r>
+      <w:r>
+        <w:rPr>
+          <w:rFonts w:asciiTheme="minorHAnsi" w:hAnsiTheme="minorHAnsi" w:cstheme="minorHAnsi"/>
+          <w:b w:val="0"/>
+          <w:sz w:val="18"/>
+          <w:szCs w:val="18"/>
+        </w:rPr>
+        <w:t xml:space="preserve"> an R² of 0.</w:t>
+      </w:r>
+      <w:r>
+        <w:rPr>
+          <w:rFonts w:asciiTheme="minorHAnsi" w:hAnsiTheme="minorHAnsi" w:cstheme="minorHAnsi"/>
+          <w:b w:val="0"/>
+          <w:sz w:val="18"/>
+          <w:szCs w:val="18"/>
+        </w:rPr>
+        <w:t>30</w:t>
+      </w:r>
+      <w:r>
+        <w:rPr>
+          <w:rFonts w:asciiTheme="minorHAnsi" w:hAnsiTheme="minorHAnsi" w:cstheme="minorHAnsi"/>
+          <w:b w:val="0"/>
+          <w:sz w:val="18"/>
+          <w:szCs w:val="18"/>
+        </w:rPr>
+        <w:t xml:space="preserve"> on unseen data</w:t>
+      </w:r>
+      <w:r>
+        <w:rPr>
+          <w:rFonts w:asciiTheme="minorHAnsi" w:hAnsiTheme="minorHAnsi" w:cstheme="minorHAnsi"/>
+          <w:b w:val="0"/>
+          <w:sz w:val="18"/>
+          <w:szCs w:val="18"/>
+        </w:rPr>
+        <w:t>,</w:t>
+      </w:r>
+      <w:r>
+        <w:rPr>
+          <w:rFonts w:asciiTheme="minorHAnsi" w:hAnsiTheme="minorHAnsi" w:cstheme="minorHAnsi"/>
+          <w:b w:val="0"/>
+          <w:sz w:val="18"/>
+          <w:szCs w:val="18"/>
+        </w:rPr>
+        <w:t xml:space="preserve"> to uncover bike rental demand patterns, revealing peak usage during commuting hours and summer seasons and enabling data-driven optimization of bike availability in urban areas.</w:t>
       </w:r>
     </w:p>
     <w:p>
@@ -2292,20 +2395,45 @@
         <w:rPr>
           <w:rFonts w:asciiTheme="minorHAnsi" w:hAnsiTheme="minorHAnsi" w:cstheme="minorHAnsi"/>
           <w:b w:val="0"/>
-          <w:bCs w:val="0"/>
-          <w:sz w:val="18"/>
-          <w:szCs w:val="18"/>
-        </w:rPr>
-      </w:pPr>
-      <w:r>
-        <w:rPr>
-          <w:rFonts w:asciiTheme="minorHAnsi" w:hAnsiTheme="minorHAnsi" w:cstheme="minorHAnsi"/>
-          <w:b w:val="0"/>
-          <w:bCs w:val="0"/>
-          <w:sz w:val="18"/>
-          <w:szCs w:val="18"/>
-        </w:rPr>
-        <w:t>Built a scalable ETL pipeline using Python and Airflow to ingest daily flight data from MySQL and implemented a real-time alert system, reducing anomaly response time by 80% and ensuring timely interventions for operational disruptions.</w:t>
+          <w:sz w:val="18"/>
+          <w:szCs w:val="18"/>
+        </w:rPr>
+      </w:pPr>
+      <w:r>
+        <w:rPr>
+          <w:rFonts w:asciiTheme="minorHAnsi" w:hAnsiTheme="minorHAnsi" w:cstheme="minorHAnsi"/>
+          <w:b w:val="0"/>
+          <w:sz w:val="18"/>
+          <w:szCs w:val="18"/>
+        </w:rPr>
+        <w:t>Built an</w:t>
+      </w:r>
+      <w:r>
+        <w:rPr>
+          <w:rFonts w:asciiTheme="minorHAnsi" w:hAnsiTheme="minorHAnsi" w:cstheme="minorHAnsi"/>
+          <w:b w:val="0"/>
+          <w:sz w:val="18"/>
+          <w:szCs w:val="18"/>
+        </w:rPr>
+        <w:t xml:space="preserve"> automated data pipeline for real-time bike rental ingestion and forecast storage</w:t>
+      </w:r>
+      <w:r>
+        <w:rPr>
+          <w:rFonts w:asciiTheme="minorHAnsi" w:hAnsiTheme="minorHAnsi" w:cstheme="minorHAnsi"/>
+          <w:b w:val="0"/>
+          <w:sz w:val="18"/>
+          <w:szCs w:val="18"/>
+        </w:rPr>
+        <w:t xml:space="preserve"> using MySQL and Airflow</w:t>
+      </w:r>
+      <w:r>
+        <w:rPr>
+          <w:rFonts w:asciiTheme="minorHAnsi" w:hAnsiTheme="minorHAnsi" w:cstheme="minorHAnsi"/>
+          <w:b w:val="0"/>
+          <w:sz w:val="18"/>
+          <w:szCs w:val="18"/>
+        </w:rPr>
+        <w:t>, reducing manual data handling and ensuring timely availability of forecasts for decision-making and dashboard updates.</w:t>
       </w:r>
     </w:p>
     <w:p>
@@ -2318,46 +2446,29 @@
           <w:rFonts w:asciiTheme="minorHAnsi" w:hAnsiTheme="minorHAnsi" w:cstheme="minorHAnsi"/>
           <w:b/>
           <w:bCs/>
-          <w:sz w:val="18"/>
-          <w:szCs w:val="18"/>
-        </w:rPr>
-      </w:pPr>
-      <w:r>
-        <w:rPr>
-          <w:rFonts w:asciiTheme="minorHAnsi" w:hAnsiTheme="minorHAnsi" w:cstheme="minorHAnsi"/>
-          <w:b/>
-          <w:sz w:val="18"/>
-          <w:szCs w:val="18"/>
-        </w:rPr>
-        <w:lastRenderedPageBreak/>
-        <w:t>Online Shopper</w:t>
-      </w:r>
-      <w:r>
-        <w:rPr>
-          <w:rFonts w:asciiTheme="minorHAnsi" w:hAnsiTheme="minorHAnsi" w:cstheme="minorHAnsi"/>
-          <w:b/>
-          <w:sz w:val="18"/>
-          <w:szCs w:val="18"/>
-        </w:rPr>
-        <w:t>'</w:t>
-      </w:r>
-      <w:r>
-        <w:rPr>
-          <w:rFonts w:asciiTheme="minorHAnsi" w:hAnsiTheme="minorHAnsi" w:cstheme="minorHAnsi"/>
-          <w:b/>
-          <w:sz w:val="18"/>
-          <w:szCs w:val="18"/>
-        </w:rPr>
-        <w:t>s Purchasing</w:t>
-      </w:r>
-      <w:r>
-        <w:rPr>
-          <w:rFonts w:asciiTheme="minorHAnsi" w:hAnsiTheme="minorHAnsi" w:cstheme="minorHAnsi"/>
-          <w:b/>
-          <w:sz w:val="18"/>
-          <w:szCs w:val="18"/>
-        </w:rPr>
-        <w:t xml:space="preserve"> Prediction</w:t>
+          <w:i/>
+          <w:iCs/>
+          <w:sz w:val="18"/>
+          <w:szCs w:val="18"/>
+        </w:rPr>
+      </w:pPr>
+      <w:r>
+        <w:rPr>
+          <w:rFonts w:asciiTheme="minorHAnsi" w:hAnsiTheme="minorHAnsi" w:cstheme="minorHAnsi"/>
+          <w:b/>
+          <w:sz w:val="18"/>
+          <w:szCs w:val="18"/>
+        </w:rPr>
+        <w:t>Emotion Detection in Tweets</w:t>
+      </w:r>
+      <w:r>
+        <w:rPr>
+          <w:rFonts w:asciiTheme="minorHAnsi" w:hAnsiTheme="minorHAnsi" w:cstheme="minorHAnsi"/>
+          <w:b/>
+          <w:sz w:val="18"/>
+          <w:szCs w:val="18"/>
+        </w:rPr>
+        <w:t xml:space="preserve"> |</w:t>
       </w:r>
       <w:r>
         <w:rPr>
@@ -2375,25 +2486,7 @@
           <w:sz w:val="18"/>
           <w:szCs w:val="18"/>
         </w:rPr>
-        <w:t>|</w:t>
-      </w:r>
-      <w:r>
-        <w:rPr>
-          <w:rFonts w:asciiTheme="minorHAnsi" w:hAnsiTheme="minorHAnsi" w:cstheme="minorHAnsi"/>
-          <w:b/>
-          <w:sz w:val="18"/>
-          <w:szCs w:val="18"/>
-        </w:rPr>
-        <w:t xml:space="preserve"> Python</w:t>
-      </w:r>
-      <w:r>
-        <w:rPr>
-          <w:rFonts w:asciiTheme="minorHAnsi" w:hAnsiTheme="minorHAnsi" w:cstheme="minorHAnsi"/>
-          <w:b/>
-          <w:sz w:val="18"/>
-          <w:szCs w:val="18"/>
-        </w:rPr>
-        <w:t xml:space="preserve"> </w:t>
+        <w:t xml:space="preserve">NLP </w:t>
       </w:r>
       <w:r>
         <w:rPr>
@@ -2412,16 +2505,6 @@
           <w:szCs w:val="18"/>
         </w:rPr>
         <w:tab/>
-      </w:r>
-      <w:r>
-        <w:rPr>
-          <w:rFonts w:asciiTheme="minorHAnsi" w:hAnsiTheme="minorHAnsi" w:cstheme="minorHAnsi"/>
-          <w:bCs/>
-          <w:sz w:val="18"/>
-          <w:szCs w:val="18"/>
-        </w:rPr>
-        <w:tab/>
-        <w:t xml:space="preserve"> </w:t>
       </w:r>
       <w:r>
         <w:rPr>
@@ -2432,7 +2515,7 @@
           <w:sz w:val="18"/>
           <w:szCs w:val="18"/>
         </w:rPr>
-        <w:t>Dec 2024</w:t>
+        <w:t xml:space="preserve">                   Jan 2025</w:t>
       </w:r>
     </w:p>
     <w:p>
@@ -2462,212 +2545,27 @@
           <w:sz w:val="18"/>
           <w:szCs w:val="18"/>
         </w:rPr>
-        <w:t>Compared Logistic, SVM, and Random Forest models based on Recall to identify the best model for classifying online shoppers</w:t>
-      </w:r>
-      <w:r>
-        <w:rPr>
-          <w:rFonts w:asciiTheme="minorHAnsi" w:hAnsiTheme="minorHAnsi" w:cstheme="minorHAnsi"/>
-          <w:b w:val="0"/>
-          <w:sz w:val="18"/>
-          <w:szCs w:val="18"/>
-        </w:rPr>
-        <w:t>'</w:t>
-      </w:r>
-      <w:r>
-        <w:rPr>
-          <w:rFonts w:asciiTheme="minorHAnsi" w:hAnsiTheme="minorHAnsi" w:cstheme="minorHAnsi"/>
-          <w:b w:val="0"/>
-          <w:sz w:val="18"/>
-          <w:szCs w:val="18"/>
-        </w:rPr>
-        <w:t xml:space="preserve"> purchasing </w:t>
-      </w:r>
-      <w:r>
-        <w:rPr>
-          <w:rFonts w:asciiTheme="minorHAnsi" w:hAnsiTheme="minorHAnsi" w:cstheme="minorHAnsi"/>
-          <w:b w:val="0"/>
-          <w:sz w:val="18"/>
-          <w:szCs w:val="18"/>
-        </w:rPr>
-        <w:t>intent and</w:t>
-      </w:r>
-      <w:r>
-        <w:rPr>
-          <w:rFonts w:asciiTheme="minorHAnsi" w:hAnsiTheme="minorHAnsi" w:cstheme="minorHAnsi"/>
-          <w:b w:val="0"/>
-          <w:sz w:val="18"/>
-          <w:szCs w:val="18"/>
-        </w:rPr>
-        <w:t xml:space="preserve"> fine-tuned the model using SMOTE to achieve a 93% accuracy.</w:t>
-      </w:r>
-    </w:p>
-    <w:p>
-      <w:pPr>
-        <w:contextualSpacing/>
-        <w:rPr>
-          <w:rFonts w:asciiTheme="minorHAnsi" w:hAnsiTheme="minorHAnsi" w:cstheme="minorHAnsi"/>
-          <w:b/>
-          <w:i/>
-          <w:iCs/>
-          <w:sz w:val="18"/>
-          <w:szCs w:val="18"/>
-        </w:rPr>
-      </w:pPr>
-      <w:r>
-        <w:rPr>
-          <w:rFonts w:asciiTheme="minorHAnsi" w:hAnsiTheme="minorHAnsi" w:cstheme="minorHAnsi"/>
-          <w:b/>
-          <w:sz w:val="18"/>
-          <w:szCs w:val="18"/>
-        </w:rPr>
-        <w:t xml:space="preserve">Fleet </w:t>
-      </w:r>
-      <w:r>
-        <w:rPr>
-          <w:rFonts w:asciiTheme="minorHAnsi" w:hAnsiTheme="minorHAnsi" w:cstheme="minorHAnsi"/>
-          <w:b/>
-          <w:sz w:val="18"/>
-          <w:szCs w:val="18"/>
-        </w:rPr>
-        <w:t>Risk Analytics</w:t>
-      </w:r>
-      <w:r>
-        <w:rPr>
-          <w:rFonts w:asciiTheme="minorHAnsi" w:hAnsiTheme="minorHAnsi" w:cstheme="minorHAnsi"/>
-          <w:b/>
-          <w:sz w:val="18"/>
-          <w:szCs w:val="18"/>
-        </w:rPr>
-        <w:t xml:space="preserve"> |</w:t>
-      </w:r>
-      <w:r>
-        <w:rPr>
-          <w:rFonts w:asciiTheme="minorHAnsi" w:hAnsiTheme="minorHAnsi" w:cstheme="minorHAnsi"/>
-          <w:b/>
-          <w:sz w:val="18"/>
-          <w:szCs w:val="18"/>
-        </w:rPr>
-        <w:t xml:space="preserve"> </w:t>
-      </w:r>
-      <w:r>
-        <w:rPr>
-          <w:rFonts w:asciiTheme="minorHAnsi" w:hAnsiTheme="minorHAnsi" w:cstheme="minorHAnsi"/>
-          <w:b/>
-          <w:sz w:val="18"/>
-          <w:szCs w:val="18"/>
-        </w:rPr>
-        <w:t>Hadoop &amp; Tableau</w:t>
-      </w:r>
-      <w:r>
-        <w:rPr>
-          <w:rFonts w:asciiTheme="minorHAnsi" w:hAnsiTheme="minorHAnsi" w:cstheme="minorHAnsi"/>
-          <w:b/>
-          <w:sz w:val="18"/>
-          <w:szCs w:val="18"/>
-        </w:rPr>
-        <w:t xml:space="preserve"> </w:t>
-      </w:r>
-      <w:r>
-        <w:rPr>
-          <w:rFonts w:asciiTheme="minorHAnsi" w:hAnsiTheme="minorHAnsi" w:cstheme="minorHAnsi"/>
-          <w:bCs/>
-          <w:sz w:val="18"/>
-          <w:szCs w:val="18"/>
-        </w:rPr>
-        <w:tab/>
-      </w:r>
-      <w:r>
-        <w:rPr>
-          <w:rFonts w:asciiTheme="minorHAnsi" w:hAnsiTheme="minorHAnsi" w:cstheme="minorHAnsi"/>
-          <w:bCs/>
-          <w:sz w:val="18"/>
-          <w:szCs w:val="18"/>
-        </w:rPr>
-        <w:tab/>
-      </w:r>
-      <w:r>
-        <w:rPr>
-          <w:rFonts w:asciiTheme="minorHAnsi" w:hAnsiTheme="minorHAnsi" w:cstheme="minorHAnsi"/>
-          <w:bCs/>
-          <w:sz w:val="18"/>
-          <w:szCs w:val="18"/>
-        </w:rPr>
-        <w:tab/>
-      </w:r>
-      <w:r>
-        <w:rPr>
-          <w:rFonts w:asciiTheme="minorHAnsi" w:hAnsiTheme="minorHAnsi" w:cstheme="minorHAnsi"/>
-          <w:bCs/>
-          <w:sz w:val="18"/>
-          <w:szCs w:val="18"/>
-        </w:rPr>
-        <w:tab/>
-      </w:r>
-      <w:r>
-        <w:rPr>
-          <w:rFonts w:asciiTheme="minorHAnsi" w:hAnsiTheme="minorHAnsi" w:cstheme="minorHAnsi"/>
-          <w:bCs/>
-          <w:sz w:val="18"/>
-          <w:szCs w:val="18"/>
-        </w:rPr>
-        <w:tab/>
-      </w:r>
-      <w:r>
-        <w:rPr>
-          <w:rFonts w:asciiTheme="minorHAnsi" w:hAnsiTheme="minorHAnsi" w:cstheme="minorHAnsi"/>
-          <w:bCs/>
-          <w:sz w:val="18"/>
-          <w:szCs w:val="18"/>
-        </w:rPr>
-        <w:tab/>
-      </w:r>
-      <w:r>
-        <w:rPr>
-          <w:rFonts w:asciiTheme="minorHAnsi" w:hAnsiTheme="minorHAnsi" w:cstheme="minorHAnsi"/>
-          <w:bCs/>
-          <w:sz w:val="18"/>
-          <w:szCs w:val="18"/>
-        </w:rPr>
-        <w:tab/>
-      </w:r>
-      <w:r>
-        <w:rPr>
-          <w:rFonts w:asciiTheme="minorHAnsi" w:hAnsiTheme="minorHAnsi" w:cstheme="minorHAnsi"/>
-          <w:bCs/>
-          <w:sz w:val="18"/>
-          <w:szCs w:val="18"/>
-        </w:rPr>
-        <w:tab/>
-      </w:r>
-      <w:r>
-        <w:rPr>
-          <w:rFonts w:asciiTheme="minorHAnsi" w:hAnsiTheme="minorHAnsi" w:cstheme="minorHAnsi"/>
-          <w:bCs/>
-          <w:sz w:val="18"/>
-          <w:szCs w:val="18"/>
-        </w:rPr>
-        <w:tab/>
-        <w:t xml:space="preserve"> </w:t>
-      </w:r>
-      <w:r>
-        <w:rPr>
-          <w:rFonts w:asciiTheme="minorHAnsi" w:hAnsiTheme="minorHAnsi" w:cstheme="minorHAnsi"/>
-          <w:bCs/>
-          <w:sz w:val="18"/>
-          <w:szCs w:val="18"/>
-        </w:rPr>
-        <w:tab/>
-      </w:r>
-      <w:r>
-        <w:rPr>
-          <w:rFonts w:asciiTheme="minorHAnsi" w:hAnsiTheme="minorHAnsi" w:cstheme="minorHAnsi"/>
-          <w:bCs/>
-          <w:i/>
-          <w:iCs/>
-          <w:sz w:val="18"/>
-          <w:szCs w:val="18"/>
-        </w:rPr>
-        <w:t>Nov 2024</w:t>
+        <w:t>Developed and benchmarked multi-label emotion detection models (</w:t>
+      </w:r>
+      <w:proofErr w:type="spellStart"/>
+      <w:r>
+        <w:rPr>
+          <w:rFonts w:asciiTheme="minorHAnsi" w:hAnsiTheme="minorHAnsi" w:cstheme="minorHAnsi"/>
+          <w:b w:val="0"/>
+          <w:sz w:val="18"/>
+          <w:szCs w:val="18"/>
+        </w:rPr>
+        <w:t>RoBERTa</w:t>
+      </w:r>
+      <w:proofErr w:type="spellEnd"/>
+      <w:r>
+        <w:rPr>
+          <w:rFonts w:asciiTheme="minorHAnsi" w:hAnsiTheme="minorHAnsi" w:cstheme="minorHAnsi"/>
+          <w:b w:val="0"/>
+          <w:sz w:val="18"/>
+          <w:szCs w:val="18"/>
+        </w:rPr>
+        <w:t>-Base, Gemma 2.2B, Llama Instruction), achieving a top F1 macro score of 0.47 for accurate classification of emotions in tweets.</w:t>
       </w:r>
     </w:p>
     <w:p>
@@ -2697,7 +2595,119 @@
           <w:sz w:val="18"/>
           <w:szCs w:val="18"/>
         </w:rPr>
-        <w:t>Processed 10M+ telematics and fleet records using Hadoop, Hive, and Pig to identify high-risk driver behavior and enable targeted safety interventions—reducing accident rates by 20%.</w:t>
+        <w:t xml:space="preserve">Leveraged TensorFlow with A100 GPU on </w:t>
+      </w:r>
+      <w:r>
+        <w:rPr>
+          <w:rFonts w:asciiTheme="minorHAnsi" w:hAnsiTheme="minorHAnsi" w:cstheme="minorHAnsi"/>
+          <w:b w:val="0"/>
+          <w:sz w:val="18"/>
+          <w:szCs w:val="18"/>
+        </w:rPr>
+        <w:t xml:space="preserve">Google </w:t>
+      </w:r>
+      <w:proofErr w:type="spellStart"/>
+      <w:r>
+        <w:rPr>
+          <w:rFonts w:asciiTheme="minorHAnsi" w:hAnsiTheme="minorHAnsi" w:cstheme="minorHAnsi"/>
+          <w:b w:val="0"/>
+          <w:sz w:val="18"/>
+          <w:szCs w:val="18"/>
+        </w:rPr>
+        <w:t>Colab</w:t>
+      </w:r>
+      <w:proofErr w:type="spellEnd"/>
+      <w:r>
+        <w:rPr>
+          <w:rFonts w:asciiTheme="minorHAnsi" w:hAnsiTheme="minorHAnsi" w:cstheme="minorHAnsi"/>
+          <w:b w:val="0"/>
+          <w:sz w:val="18"/>
+          <w:szCs w:val="18"/>
+        </w:rPr>
+        <w:t xml:space="preserve"> to reduce model training runtime from multiple hours to under 30 minutes, significantly </w:t>
+      </w:r>
+      <w:r>
+        <w:rPr>
+          <w:rFonts w:asciiTheme="minorHAnsi" w:hAnsiTheme="minorHAnsi" w:cstheme="minorHAnsi"/>
+          <w:b w:val="0"/>
+          <w:sz w:val="18"/>
+          <w:szCs w:val="18"/>
+        </w:rPr>
+        <w:lastRenderedPageBreak/>
+        <w:t>accelerating experimentation and delivery.</w:t>
+      </w:r>
+    </w:p>
+    <w:p>
+      <w:pPr>
+        <w:tabs>
+          <w:tab w:val="left" w:pos="8722"/>
+        </w:tabs>
+        <w:spacing w:line="267" w:lineRule="exact"/>
+        <w:rPr>
+          <w:rFonts w:asciiTheme="minorHAnsi" w:hAnsiTheme="minorHAnsi" w:cstheme="minorHAnsi"/>
+          <w:b/>
+          <w:bCs/>
+          <w:i/>
+          <w:iCs/>
+          <w:sz w:val="18"/>
+          <w:szCs w:val="18"/>
+        </w:rPr>
+      </w:pPr>
+      <w:r>
+        <w:rPr>
+          <w:rFonts w:asciiTheme="minorHAnsi" w:hAnsiTheme="minorHAnsi" w:cstheme="minorHAnsi"/>
+          <w:b/>
+          <w:sz w:val="18"/>
+          <w:szCs w:val="18"/>
+        </w:rPr>
+        <w:t>Anomaly Detection in Aviation Industry |</w:t>
+      </w:r>
+      <w:r>
+        <w:rPr>
+          <w:rFonts w:asciiTheme="minorHAnsi" w:hAnsiTheme="minorHAnsi" w:cstheme="minorHAnsi"/>
+          <w:b/>
+          <w:sz w:val="18"/>
+          <w:szCs w:val="18"/>
+        </w:rPr>
+        <w:t xml:space="preserve"> </w:t>
+      </w:r>
+      <w:r>
+        <w:rPr>
+          <w:rFonts w:asciiTheme="minorHAnsi" w:hAnsiTheme="minorHAnsi" w:cstheme="minorHAnsi"/>
+          <w:b/>
+          <w:sz w:val="18"/>
+          <w:szCs w:val="18"/>
+        </w:rPr>
+        <w:t>Python</w:t>
+      </w:r>
+      <w:r>
+        <w:rPr>
+          <w:rFonts w:asciiTheme="minorHAnsi" w:hAnsiTheme="minorHAnsi" w:cstheme="minorHAnsi"/>
+          <w:bCs/>
+          <w:sz w:val="18"/>
+          <w:szCs w:val="18"/>
+        </w:rPr>
+        <w:tab/>
+      </w:r>
+      <w:r>
+        <w:rPr>
+          <w:rFonts w:asciiTheme="minorHAnsi" w:hAnsiTheme="minorHAnsi" w:cstheme="minorHAnsi"/>
+          <w:bCs/>
+          <w:sz w:val="18"/>
+          <w:szCs w:val="18"/>
+        </w:rPr>
+        <w:tab/>
+      </w:r>
+      <w:r>
+        <w:rPr>
+          <w:rFonts w:asciiTheme="minorHAnsi" w:hAnsiTheme="minorHAnsi" w:cstheme="minorHAnsi"/>
+          <w:bCs/>
+          <w:i/>
+          <w:iCs/>
+          <w:sz w:val="18"/>
+          <w:szCs w:val="18"/>
+        </w:rPr>
+        <w:t xml:space="preserve">                   Jan 2025</w:t>
       </w:r>
     </w:p>
     <w:p>
@@ -2716,164 +2726,19 @@
         <w:rPr>
           <w:rFonts w:asciiTheme="minorHAnsi" w:hAnsiTheme="minorHAnsi" w:cstheme="minorHAnsi"/>
           <w:b w:val="0"/>
-          <w:sz w:val="18"/>
-          <w:szCs w:val="18"/>
-        </w:rPr>
-      </w:pPr>
-      <w:r>
-        <w:rPr>
-          <w:rFonts w:asciiTheme="minorHAnsi" w:hAnsiTheme="minorHAnsi" w:cstheme="minorHAnsi"/>
-          <w:b w:val="0"/>
-          <w:sz w:val="18"/>
-          <w:szCs w:val="18"/>
-        </w:rPr>
-        <w:t xml:space="preserve">Enabled real-time risk monitoring with Tableau dashboards powered by </w:t>
-      </w:r>
-      <w:r>
-        <w:rPr>
-          <w:rFonts w:asciiTheme="minorHAnsi" w:hAnsiTheme="minorHAnsi" w:cstheme="minorHAnsi"/>
-          <w:b w:val="0"/>
-          <w:sz w:val="18"/>
-          <w:szCs w:val="18"/>
-        </w:rPr>
-        <w:t>B</w:t>
-      </w:r>
-      <w:r>
-        <w:rPr>
-          <w:rFonts w:asciiTheme="minorHAnsi" w:hAnsiTheme="minorHAnsi" w:cstheme="minorHAnsi"/>
-          <w:b w:val="0"/>
-          <w:sz w:val="18"/>
-          <w:szCs w:val="18"/>
-        </w:rPr>
-        <w:t xml:space="preserve">ig </w:t>
-      </w:r>
-      <w:r>
-        <w:rPr>
-          <w:rFonts w:asciiTheme="minorHAnsi" w:hAnsiTheme="minorHAnsi" w:cstheme="minorHAnsi"/>
-          <w:b w:val="0"/>
-          <w:sz w:val="18"/>
-          <w:szCs w:val="18"/>
-        </w:rPr>
-        <w:t>D</w:t>
-      </w:r>
-      <w:r>
-        <w:rPr>
-          <w:rFonts w:asciiTheme="minorHAnsi" w:hAnsiTheme="minorHAnsi" w:cstheme="minorHAnsi"/>
-          <w:b w:val="0"/>
-          <w:sz w:val="18"/>
-          <w:szCs w:val="18"/>
-        </w:rPr>
-        <w:t>ata insights, improving fleet decision-making speed and operational efficiency across 50+ locations.</w:t>
-      </w:r>
-    </w:p>
-    <w:p>
-      <w:pPr>
-        <w:tabs>
-          <w:tab w:val="left" w:pos="8722"/>
-        </w:tabs>
-        <w:spacing w:line="267" w:lineRule="exact"/>
-        <w:rPr>
-          <w:rFonts w:asciiTheme="minorHAnsi" w:hAnsiTheme="minorHAnsi" w:cstheme="minorHAnsi"/>
-          <w:b/>
-          <w:bCs/>
-          <w:i/>
-          <w:iCs/>
-          <w:sz w:val="18"/>
-          <w:szCs w:val="18"/>
-        </w:rPr>
-      </w:pPr>
-      <w:r>
-        <w:rPr>
-          <w:rFonts w:asciiTheme="minorHAnsi" w:hAnsiTheme="minorHAnsi" w:cstheme="minorHAnsi"/>
-          <w:b/>
-          <w:sz w:val="18"/>
-          <w:szCs w:val="18"/>
-        </w:rPr>
-        <w:t>Second-Hand Cars Market</w:t>
-      </w:r>
-      <w:r>
-        <w:rPr>
-          <w:rFonts w:asciiTheme="minorHAnsi" w:hAnsiTheme="minorHAnsi" w:cstheme="minorHAnsi"/>
-          <w:b/>
-          <w:sz w:val="18"/>
-          <w:szCs w:val="18"/>
-        </w:rPr>
-        <w:t xml:space="preserve"> Analysis</w:t>
-      </w:r>
-      <w:r>
-        <w:rPr>
-          <w:rFonts w:asciiTheme="minorHAnsi" w:hAnsiTheme="minorHAnsi" w:cstheme="minorHAnsi"/>
-          <w:b/>
-          <w:sz w:val="18"/>
-          <w:szCs w:val="18"/>
-        </w:rPr>
-        <w:t xml:space="preserve"> </w:t>
-      </w:r>
-      <w:r>
-        <w:rPr>
-          <w:rFonts w:asciiTheme="minorHAnsi" w:hAnsiTheme="minorHAnsi" w:cstheme="minorHAnsi"/>
-          <w:b/>
-          <w:sz w:val="18"/>
-          <w:szCs w:val="18"/>
-        </w:rPr>
-        <w:t>|</w:t>
-      </w:r>
-      <w:r>
-        <w:rPr>
-          <w:rFonts w:asciiTheme="minorHAnsi" w:hAnsiTheme="minorHAnsi" w:cstheme="minorHAnsi"/>
-          <w:b/>
-          <w:sz w:val="18"/>
-          <w:szCs w:val="18"/>
-        </w:rPr>
-        <w:t xml:space="preserve"> Tableau</w:t>
-      </w:r>
-      <w:r>
-        <w:rPr>
-          <w:rFonts w:asciiTheme="minorHAnsi" w:hAnsiTheme="minorHAnsi" w:cstheme="minorHAnsi"/>
-          <w:b/>
-          <w:sz w:val="18"/>
-          <w:szCs w:val="18"/>
-        </w:rPr>
-        <w:t xml:space="preserve"> </w:t>
-      </w:r>
-      <w:r>
-        <w:rPr>
-          <w:rFonts w:asciiTheme="minorHAnsi" w:hAnsiTheme="minorHAnsi" w:cstheme="minorHAnsi"/>
-          <w:bCs/>
-          <w:sz w:val="18"/>
-          <w:szCs w:val="18"/>
-        </w:rPr>
-        <w:tab/>
-      </w:r>
-      <w:r>
-        <w:rPr>
-          <w:rFonts w:asciiTheme="minorHAnsi" w:hAnsiTheme="minorHAnsi" w:cstheme="minorHAnsi"/>
-          <w:bCs/>
-          <w:sz w:val="18"/>
-          <w:szCs w:val="18"/>
-        </w:rPr>
-        <w:tab/>
-      </w:r>
-      <w:r>
-        <w:rPr>
-          <w:rFonts w:asciiTheme="minorHAnsi" w:hAnsiTheme="minorHAnsi" w:cstheme="minorHAnsi"/>
-          <w:bCs/>
-          <w:sz w:val="18"/>
-          <w:szCs w:val="18"/>
-        </w:rPr>
-        <w:tab/>
-        <w:t xml:space="preserve"> </w:t>
-      </w:r>
-      <w:r>
-        <w:rPr>
-          <w:rFonts w:asciiTheme="minorHAnsi" w:hAnsiTheme="minorHAnsi" w:cstheme="minorHAnsi"/>
-          <w:bCs/>
-          <w:i/>
-          <w:iCs/>
-          <w:sz w:val="18"/>
-          <w:szCs w:val="18"/>
-        </w:rPr>
-        <w:t>Oct 2024</w:t>
+          <w:bCs w:val="0"/>
+          <w:sz w:val="18"/>
+          <w:szCs w:val="18"/>
+        </w:rPr>
+      </w:pPr>
+      <w:r>
+        <w:rPr>
+          <w:rFonts w:asciiTheme="minorHAnsi" w:hAnsiTheme="minorHAnsi" w:cstheme="minorHAnsi"/>
+          <w:b w:val="0"/>
+          <w:sz w:val="18"/>
+          <w:szCs w:val="18"/>
+        </w:rPr>
+        <w:t>Developed an automated anomaly detection system using Prophet to monitor UK flight numbers, achieving a MAPE of 5.08% and enabling timely identification of operational disruptions.</w:t>
       </w:r>
     </w:p>
     <w:p>
@@ -2892,82 +2757,76 @@
         <w:rPr>
           <w:rFonts w:asciiTheme="minorHAnsi" w:hAnsiTheme="minorHAnsi" w:cstheme="minorHAnsi"/>
           <w:b w:val="0"/>
-          <w:sz w:val="18"/>
-          <w:szCs w:val="18"/>
-        </w:rPr>
-      </w:pPr>
-      <w:r>
-        <w:rPr>
-          <w:rFonts w:asciiTheme="minorHAnsi" w:hAnsiTheme="minorHAnsi" w:cstheme="minorHAnsi"/>
-          <w:b w:val="0"/>
-          <w:sz w:val="18"/>
-          <w:szCs w:val="18"/>
-        </w:rPr>
-        <w:t xml:space="preserve">Designed a Tableau dashboard to analyze 4K+ second-hand cars to identify how factors like mileage, model year, and model availability affect the car's market price.  </w:t>
+          <w:bCs w:val="0"/>
+          <w:sz w:val="18"/>
+          <w:szCs w:val="18"/>
+        </w:rPr>
+      </w:pPr>
+      <w:r>
+        <w:rPr>
+          <w:rFonts w:asciiTheme="minorHAnsi" w:hAnsiTheme="minorHAnsi" w:cstheme="minorHAnsi"/>
+          <w:b w:val="0"/>
+          <w:bCs w:val="0"/>
+          <w:sz w:val="18"/>
+          <w:szCs w:val="18"/>
+        </w:rPr>
+        <w:t>Built a scalable ETL pipeline using Python and Airflow to ingest daily flight data from MySQL and implemented a real-time alert system, reducing anomaly response time by 80% and ensuring timely interventions for operational disruptions.</w:t>
       </w:r>
     </w:p>
     <w:p>
       <w:pPr>
-        <w:pStyle w:val="Heading1"/>
         <w:tabs>
-          <w:tab w:val="left" w:pos="10919"/>
+          <w:tab w:val="left" w:pos="8722"/>
         </w:tabs>
-        <w:spacing w:line="280" w:lineRule="exact"/>
-        <w:ind w:left="0"/>
-        <w:rPr>
-          <w:rFonts w:asciiTheme="minorHAnsi" w:hAnsiTheme="minorHAnsi" w:cstheme="minorHAnsi"/>
-          <w:bCs w:val="0"/>
-          <w:sz w:val="20"/>
-          <w:szCs w:val="20"/>
-        </w:rPr>
-      </w:pPr>
-      <w:r>
-        <w:rPr>
-          <w:rFonts w:asciiTheme="minorHAnsi" w:hAnsiTheme="minorHAnsi" w:cstheme="minorHAnsi"/>
-          <w:bCs w:val="0"/>
-          <w:sz w:val="18"/>
-          <w:szCs w:val="18"/>
-          <w:u w:val="thick"/>
-        </w:rPr>
-        <w:t>EDUCATIO</w:t>
-      </w:r>
-      <w:r>
-        <w:rPr>
-          <w:rFonts w:asciiTheme="minorHAnsi" w:hAnsiTheme="minorHAnsi" w:cstheme="minorHAnsi"/>
-          <w:bCs w:val="0"/>
-          <w:sz w:val="18"/>
-          <w:szCs w:val="18"/>
-          <w:u w:val="thick"/>
-        </w:rPr>
-        <w:t xml:space="preserve">N                                                                                                                                                                                                                                                   </w:t>
-      </w:r>
-    </w:p>
-    <w:p>
-      <w:pPr>
-        <w:tabs>
-          <w:tab w:val="left" w:pos="8647"/>
-        </w:tabs>
-        <w:spacing w:line="218" w:lineRule="exact"/>
-        <w:rPr>
-          <w:rFonts w:asciiTheme="minorHAnsi" w:hAnsiTheme="minorHAnsi" w:cstheme="minorHAnsi"/>
-          <w:sz w:val="18"/>
-          <w:szCs w:val="18"/>
-        </w:rPr>
-      </w:pPr>
-      <w:r>
-        <w:rPr>
-          <w:rFonts w:asciiTheme="minorHAnsi" w:hAnsiTheme="minorHAnsi" w:cstheme="minorHAnsi"/>
-          <w:b/>
-          <w:sz w:val="18"/>
-          <w:szCs w:val="18"/>
-        </w:rPr>
-        <w:t>The</w:t>
-      </w:r>
-      <w:r>
-        <w:rPr>
-          <w:rFonts w:asciiTheme="minorHAnsi" w:hAnsiTheme="minorHAnsi" w:cstheme="minorHAnsi"/>
-          <w:b/>
-          <w:spacing w:val="-4"/>
+        <w:spacing w:line="267" w:lineRule="exact"/>
+        <w:rPr>
+          <w:rFonts w:asciiTheme="minorHAnsi" w:hAnsiTheme="minorHAnsi" w:cstheme="minorHAnsi"/>
+          <w:b/>
+          <w:bCs/>
+          <w:sz w:val="18"/>
+          <w:szCs w:val="18"/>
+        </w:rPr>
+      </w:pPr>
+      <w:r>
+        <w:rPr>
+          <w:rFonts w:asciiTheme="minorHAnsi" w:hAnsiTheme="minorHAnsi" w:cstheme="minorHAnsi"/>
+          <w:b/>
+          <w:sz w:val="18"/>
+          <w:szCs w:val="18"/>
+        </w:rPr>
+        <w:t>Online Shopper</w:t>
+      </w:r>
+      <w:r>
+        <w:rPr>
+          <w:rFonts w:asciiTheme="minorHAnsi" w:hAnsiTheme="minorHAnsi" w:cstheme="minorHAnsi"/>
+          <w:b/>
+          <w:sz w:val="18"/>
+          <w:szCs w:val="18"/>
+        </w:rPr>
+        <w:t>’</w:t>
+      </w:r>
+      <w:r>
+        <w:rPr>
+          <w:rFonts w:asciiTheme="minorHAnsi" w:hAnsiTheme="minorHAnsi" w:cstheme="minorHAnsi"/>
+          <w:b/>
+          <w:sz w:val="18"/>
+          <w:szCs w:val="18"/>
+        </w:rPr>
+        <w:t>s Purchasing</w:t>
+      </w:r>
+      <w:r>
+        <w:rPr>
+          <w:rFonts w:asciiTheme="minorHAnsi" w:hAnsiTheme="minorHAnsi" w:cstheme="minorHAnsi"/>
+          <w:b/>
+          <w:sz w:val="18"/>
+          <w:szCs w:val="18"/>
+        </w:rPr>
+        <w:t xml:space="preserve"> Prediction</w:t>
+      </w:r>
+      <w:r>
+        <w:rPr>
+          <w:rFonts w:asciiTheme="minorHAnsi" w:hAnsiTheme="minorHAnsi" w:cstheme="minorHAnsi"/>
+          <w:b/>
           <w:sz w:val="18"/>
           <w:szCs w:val="18"/>
         </w:rPr>
@@ -2980,13 +2839,21 @@
           <w:sz w:val="18"/>
           <w:szCs w:val="18"/>
         </w:rPr>
-        <w:t>University</w:t>
-      </w:r>
-      <w:r>
-        <w:rPr>
-          <w:rFonts w:asciiTheme="minorHAnsi" w:hAnsiTheme="minorHAnsi" w:cstheme="minorHAnsi"/>
-          <w:b/>
-          <w:spacing w:val="-8"/>
+        <w:t>|</w:t>
+      </w:r>
+      <w:r>
+        <w:rPr>
+          <w:rFonts w:asciiTheme="minorHAnsi" w:hAnsiTheme="minorHAnsi" w:cstheme="minorHAnsi"/>
+          <w:b/>
+          <w:sz w:val="18"/>
+          <w:szCs w:val="18"/>
+        </w:rPr>
+        <w:t xml:space="preserve"> Python</w:t>
+      </w:r>
+      <w:r>
+        <w:rPr>
+          <w:rFonts w:asciiTheme="minorHAnsi" w:hAnsiTheme="minorHAnsi" w:cstheme="minorHAnsi"/>
+          <w:b/>
           <w:sz w:val="18"/>
           <w:szCs w:val="18"/>
         </w:rPr>
@@ -2995,246 +2862,41 @@
       <w:r>
         <w:rPr>
           <w:rFonts w:asciiTheme="minorHAnsi" w:hAnsiTheme="minorHAnsi" w:cstheme="minorHAnsi"/>
-          <w:b/>
-          <w:sz w:val="18"/>
-          <w:szCs w:val="18"/>
-        </w:rPr>
-        <w:t>of</w:t>
-      </w:r>
-      <w:r>
-        <w:rPr>
-          <w:rFonts w:asciiTheme="minorHAnsi" w:hAnsiTheme="minorHAnsi" w:cstheme="minorHAnsi"/>
-          <w:b/>
-          <w:spacing w:val="-12"/>
-          <w:sz w:val="18"/>
-          <w:szCs w:val="18"/>
-        </w:rPr>
+          <w:bCs/>
+          <w:sz w:val="18"/>
+          <w:szCs w:val="18"/>
+        </w:rPr>
+        <w:tab/>
+      </w:r>
+      <w:r>
+        <w:rPr>
+          <w:rFonts w:asciiTheme="minorHAnsi" w:hAnsiTheme="minorHAnsi" w:cstheme="minorHAnsi"/>
+          <w:bCs/>
+          <w:sz w:val="18"/>
+          <w:szCs w:val="18"/>
+        </w:rPr>
+        <w:tab/>
+      </w:r>
+      <w:r>
+        <w:rPr>
+          <w:rFonts w:asciiTheme="minorHAnsi" w:hAnsiTheme="minorHAnsi" w:cstheme="minorHAnsi"/>
+          <w:bCs/>
+          <w:sz w:val="18"/>
+          <w:szCs w:val="18"/>
+        </w:rPr>
+        <w:tab/>
         <w:t xml:space="preserve"> </w:t>
       </w:r>
       <w:r>
         <w:rPr>
           <w:rFonts w:asciiTheme="minorHAnsi" w:hAnsiTheme="minorHAnsi" w:cstheme="minorHAnsi"/>
-          <w:b/>
-          <w:sz w:val="18"/>
-          <w:szCs w:val="18"/>
-        </w:rPr>
-        <w:t>Texas</w:t>
-      </w:r>
-      <w:r>
-        <w:rPr>
-          <w:rFonts w:asciiTheme="minorHAnsi" w:hAnsiTheme="minorHAnsi" w:cstheme="minorHAnsi"/>
-          <w:b/>
-          <w:spacing w:val="-10"/>
-          <w:sz w:val="18"/>
-          <w:szCs w:val="18"/>
-        </w:rPr>
-        <w:t xml:space="preserve"> </w:t>
-      </w:r>
-      <w:r>
-        <w:rPr>
-          <w:rFonts w:asciiTheme="minorHAnsi" w:hAnsiTheme="minorHAnsi" w:cstheme="minorHAnsi"/>
-          <w:b/>
-          <w:sz w:val="18"/>
-          <w:szCs w:val="18"/>
-        </w:rPr>
-        <w:t>at</w:t>
-      </w:r>
-      <w:r>
-        <w:rPr>
-          <w:rFonts w:asciiTheme="minorHAnsi" w:hAnsiTheme="minorHAnsi" w:cstheme="minorHAnsi"/>
-          <w:b/>
-          <w:spacing w:val="-6"/>
-          <w:sz w:val="18"/>
-          <w:szCs w:val="18"/>
-        </w:rPr>
-        <w:t xml:space="preserve"> </w:t>
-      </w:r>
-      <w:r>
-        <w:rPr>
-          <w:rFonts w:asciiTheme="minorHAnsi" w:hAnsiTheme="minorHAnsi" w:cstheme="minorHAnsi"/>
-          <w:b/>
-          <w:sz w:val="18"/>
-          <w:szCs w:val="18"/>
-        </w:rPr>
-        <w:t>Dallas</w:t>
-      </w:r>
-      <w:r>
-        <w:rPr>
-          <w:rFonts w:asciiTheme="minorHAnsi" w:hAnsiTheme="minorHAnsi" w:cstheme="minorHAnsi"/>
-          <w:b/>
-          <w:sz w:val="18"/>
-          <w:szCs w:val="18"/>
-        </w:rPr>
-        <w:t xml:space="preserve"> </w:t>
-      </w:r>
-      <w:r>
-        <w:rPr>
-          <w:rFonts w:asciiTheme="minorHAnsi" w:hAnsiTheme="minorHAnsi" w:cstheme="minorHAnsi"/>
-          <w:b/>
-          <w:sz w:val="18"/>
-          <w:szCs w:val="18"/>
-        </w:rPr>
-        <w:tab/>
-        <w:t xml:space="preserve">             </w:t>
-      </w:r>
-      <w:r>
-        <w:rPr>
-          <w:rFonts w:asciiTheme="minorHAnsi" w:hAnsiTheme="minorHAnsi" w:cstheme="minorHAnsi"/>
           <w:bCs/>
-          <w:sz w:val="18"/>
-          <w:szCs w:val="18"/>
-        </w:rPr>
-        <w:t>Aug 2023 – May 2025</w:t>
-      </w:r>
-    </w:p>
-    <w:p>
-      <w:pPr>
-        <w:pStyle w:val="BodyText"/>
-        <w:tabs>
-          <w:tab w:val="left" w:pos="10090"/>
-        </w:tabs>
-        <w:spacing w:line="211" w:lineRule="auto"/>
-        <w:ind w:left="284" w:hanging="284"/>
-        <w:rPr>
-          <w:rFonts w:asciiTheme="minorHAnsi" w:hAnsiTheme="minorHAnsi" w:cstheme="minorHAnsi"/>
           <w:i/>
           <w:iCs/>
           <w:sz w:val="18"/>
           <w:szCs w:val="18"/>
         </w:rPr>
-      </w:pPr>
-      <w:r>
-        <w:rPr>
-          <w:rFonts w:asciiTheme="minorHAnsi" w:hAnsiTheme="minorHAnsi" w:cstheme="minorHAnsi"/>
-          <w:i/>
-          <w:iCs/>
-          <w:sz w:val="18"/>
-          <w:szCs w:val="18"/>
-        </w:rPr>
-        <w:t>Master of Science in Business Analytics and Artificial Intelligence (3.9</w:t>
-      </w:r>
-      <w:r>
-        <w:rPr>
-          <w:rFonts w:asciiTheme="minorHAnsi" w:hAnsiTheme="minorHAnsi" w:cstheme="minorHAnsi"/>
-          <w:i/>
-          <w:iCs/>
-          <w:sz w:val="18"/>
-          <w:szCs w:val="18"/>
-        </w:rPr>
-        <w:t>4</w:t>
-      </w:r>
-      <w:r>
-        <w:rPr>
-          <w:rFonts w:asciiTheme="minorHAnsi" w:hAnsiTheme="minorHAnsi" w:cstheme="minorHAnsi"/>
-          <w:i/>
-          <w:iCs/>
-          <w:sz w:val="18"/>
-          <w:szCs w:val="18"/>
-        </w:rPr>
-        <w:t xml:space="preserve"> GPA)</w:t>
-      </w:r>
-    </w:p>
-    <w:p>
-      <w:pPr>
-        <w:pStyle w:val="Heading2"/>
-        <w:numPr>
-          <w:ilvl w:val="0"/>
-          <w:numId w:val="10"/>
-        </w:numPr>
-        <w:tabs>
-          <w:tab w:val="left" w:pos="8364"/>
-        </w:tabs>
-        <w:spacing w:line="225" w:lineRule="exact"/>
-        <w:ind w:left="284" w:hanging="284"/>
-        <w:rPr>
-          <w:rFonts w:asciiTheme="minorHAnsi" w:hAnsiTheme="minorHAnsi" w:cstheme="minorHAnsi"/>
-          <w:b w:val="0"/>
-          <w:sz w:val="18"/>
-          <w:szCs w:val="18"/>
-        </w:rPr>
-      </w:pPr>
-      <w:r>
-        <w:rPr>
-          <w:rFonts w:asciiTheme="minorHAnsi" w:hAnsiTheme="minorHAnsi" w:cstheme="minorHAnsi"/>
-          <w:b w:val="0"/>
-          <w:sz w:val="18"/>
-          <w:szCs w:val="18"/>
-        </w:rPr>
-        <w:t xml:space="preserve">Awards: </w:t>
-      </w:r>
-      <w:r>
-        <w:rPr>
-          <w:rFonts w:asciiTheme="minorHAnsi" w:hAnsiTheme="minorHAnsi" w:cstheme="minorHAnsi"/>
-          <w:sz w:val="18"/>
-          <w:szCs w:val="18"/>
-        </w:rPr>
-        <w:t>2x Dean</w:t>
-      </w:r>
-      <w:r>
-        <w:rPr>
-          <w:rFonts w:asciiTheme="minorHAnsi" w:hAnsiTheme="minorHAnsi" w:cstheme="minorHAnsi"/>
-          <w:sz w:val="18"/>
-          <w:szCs w:val="18"/>
-        </w:rPr>
-        <w:t>'</w:t>
-      </w:r>
-      <w:r>
-        <w:rPr>
-          <w:rFonts w:asciiTheme="minorHAnsi" w:hAnsiTheme="minorHAnsi" w:cstheme="minorHAnsi"/>
-          <w:sz w:val="18"/>
-          <w:szCs w:val="18"/>
-        </w:rPr>
-        <w:t>s Excellence Scholar</w:t>
-      </w:r>
-      <w:r>
-        <w:rPr>
-          <w:rFonts w:asciiTheme="minorHAnsi" w:hAnsiTheme="minorHAnsi" w:cstheme="minorHAnsi"/>
-          <w:b w:val="0"/>
-          <w:bCs w:val="0"/>
-          <w:sz w:val="18"/>
-          <w:szCs w:val="18"/>
-        </w:rPr>
-        <w:t xml:space="preserve">. </w:t>
-      </w:r>
-      <w:r>
-        <w:rPr>
-          <w:rFonts w:asciiTheme="minorHAnsi" w:hAnsiTheme="minorHAnsi" w:cstheme="minorHAnsi"/>
-          <w:b w:val="0"/>
-          <w:bCs w:val="0"/>
-          <w:sz w:val="18"/>
-          <w:szCs w:val="18"/>
-        </w:rPr>
-        <w:t>Awarded to the top 5%</w:t>
-      </w:r>
-      <w:r>
-        <w:rPr>
-          <w:rFonts w:asciiTheme="minorHAnsi" w:hAnsiTheme="minorHAnsi" w:cstheme="minorHAnsi"/>
-          <w:b w:val="0"/>
-          <w:bCs w:val="0"/>
-          <w:sz w:val="18"/>
-          <w:szCs w:val="18"/>
-        </w:rPr>
-        <w:t xml:space="preserve"> of students</w:t>
-      </w:r>
-      <w:r>
-        <w:rPr>
-          <w:rFonts w:asciiTheme="minorHAnsi" w:hAnsiTheme="minorHAnsi" w:cstheme="minorHAnsi"/>
-          <w:b w:val="0"/>
-          <w:bCs w:val="0"/>
-          <w:sz w:val="18"/>
-          <w:szCs w:val="18"/>
-        </w:rPr>
-        <w:t xml:space="preserve"> </w:t>
-      </w:r>
-      <w:r>
-        <w:rPr>
-          <w:rFonts w:asciiTheme="minorHAnsi" w:hAnsiTheme="minorHAnsi" w:cstheme="minorHAnsi"/>
-          <w:b w:val="0"/>
-          <w:bCs w:val="0"/>
-          <w:sz w:val="18"/>
-          <w:szCs w:val="18"/>
-        </w:rPr>
-        <w:t>for outstanding academic performance.</w:t>
+        <w:t>Dec 2024</w:t>
       </w:r>
     </w:p>
     <w:p>
@@ -3264,92 +2926,203 @@
           <w:sz w:val="18"/>
           <w:szCs w:val="18"/>
         </w:rPr>
-        <w:t xml:space="preserve">Relevant </w:t>
-      </w:r>
-      <w:r>
-        <w:rPr>
-          <w:rFonts w:asciiTheme="minorHAnsi" w:hAnsiTheme="minorHAnsi" w:cstheme="minorHAnsi"/>
-          <w:b w:val="0"/>
-          <w:sz w:val="18"/>
-          <w:szCs w:val="18"/>
-        </w:rPr>
-        <w:t>Coursework: Business Analytics with R, Big Data, Statistics, Predictive Analytics, Machine Learning</w:t>
-      </w:r>
-      <w:r>
-        <w:rPr>
-          <w:rFonts w:asciiTheme="minorHAnsi" w:hAnsiTheme="minorHAnsi" w:cstheme="minorHAnsi"/>
-          <w:b w:val="0"/>
-          <w:sz w:val="18"/>
-          <w:szCs w:val="18"/>
-        </w:rPr>
-        <w:t>, Time Series Analysis</w:t>
+        <w:t>Compared Logistic, SVM, and Random Forest models based on Recall to identify the best model for classifying online shoppers</w:t>
+      </w:r>
+      <w:r>
+        <w:rPr>
+          <w:rFonts w:asciiTheme="minorHAnsi" w:hAnsiTheme="minorHAnsi" w:cstheme="minorHAnsi"/>
+          <w:b w:val="0"/>
+          <w:sz w:val="18"/>
+          <w:szCs w:val="18"/>
+        </w:rPr>
+        <w:t>’</w:t>
+      </w:r>
+      <w:r>
+        <w:rPr>
+          <w:rFonts w:asciiTheme="minorHAnsi" w:hAnsiTheme="minorHAnsi" w:cstheme="minorHAnsi"/>
+          <w:b w:val="0"/>
+          <w:sz w:val="18"/>
+          <w:szCs w:val="18"/>
+        </w:rPr>
+        <w:t xml:space="preserve"> purchasing </w:t>
+      </w:r>
+      <w:r>
+        <w:rPr>
+          <w:rFonts w:asciiTheme="minorHAnsi" w:hAnsiTheme="minorHAnsi" w:cstheme="minorHAnsi"/>
+          <w:b w:val="0"/>
+          <w:sz w:val="18"/>
+          <w:szCs w:val="18"/>
+        </w:rPr>
+        <w:t>intent and</w:t>
+      </w:r>
+      <w:r>
+        <w:rPr>
+          <w:rFonts w:asciiTheme="minorHAnsi" w:hAnsiTheme="minorHAnsi" w:cstheme="minorHAnsi"/>
+          <w:b w:val="0"/>
+          <w:sz w:val="18"/>
+          <w:szCs w:val="18"/>
+        </w:rPr>
+        <w:t xml:space="preserve"> fine-tuned the model using SMOTE to achieve a 93% accuracy.</w:t>
       </w:r>
     </w:p>
     <w:p>
       <w:pPr>
-        <w:tabs>
-          <w:tab w:val="left" w:pos="8647"/>
-        </w:tabs>
-        <w:spacing w:line="218" w:lineRule="exact"/>
+        <w:contextualSpacing/>
+        <w:rPr>
+          <w:rFonts w:asciiTheme="minorHAnsi" w:hAnsiTheme="minorHAnsi" w:cstheme="minorHAnsi"/>
+          <w:b/>
+          <w:i/>
+          <w:iCs/>
+          <w:sz w:val="18"/>
+          <w:szCs w:val="18"/>
+        </w:rPr>
+      </w:pPr>
+      <w:r>
+        <w:rPr>
+          <w:rFonts w:asciiTheme="minorHAnsi" w:hAnsiTheme="minorHAnsi" w:cstheme="minorHAnsi"/>
+          <w:b/>
+          <w:sz w:val="18"/>
+          <w:szCs w:val="18"/>
+        </w:rPr>
+        <w:t xml:space="preserve">Fleet </w:t>
+      </w:r>
+      <w:r>
+        <w:rPr>
+          <w:rFonts w:asciiTheme="minorHAnsi" w:hAnsiTheme="minorHAnsi" w:cstheme="minorHAnsi"/>
+          <w:b/>
+          <w:sz w:val="18"/>
+          <w:szCs w:val="18"/>
+        </w:rPr>
+        <w:t>Risk Analytics</w:t>
+      </w:r>
+      <w:r>
+        <w:rPr>
+          <w:rFonts w:asciiTheme="minorHAnsi" w:hAnsiTheme="minorHAnsi" w:cstheme="minorHAnsi"/>
+          <w:b/>
+          <w:sz w:val="18"/>
+          <w:szCs w:val="18"/>
+        </w:rPr>
+        <w:t xml:space="preserve"> |</w:t>
+      </w:r>
+      <w:r>
+        <w:rPr>
+          <w:rFonts w:asciiTheme="minorHAnsi" w:hAnsiTheme="minorHAnsi" w:cstheme="minorHAnsi"/>
+          <w:b/>
+          <w:sz w:val="18"/>
+          <w:szCs w:val="18"/>
+        </w:rPr>
+        <w:t xml:space="preserve"> </w:t>
+      </w:r>
+      <w:r>
+        <w:rPr>
+          <w:rFonts w:asciiTheme="minorHAnsi" w:hAnsiTheme="minorHAnsi" w:cstheme="minorHAnsi"/>
+          <w:b/>
+          <w:sz w:val="18"/>
+          <w:szCs w:val="18"/>
+        </w:rPr>
+        <w:t>Hadoop &amp; Tableau</w:t>
+      </w:r>
+      <w:r>
+        <w:rPr>
+          <w:rFonts w:asciiTheme="minorHAnsi" w:hAnsiTheme="minorHAnsi" w:cstheme="minorHAnsi"/>
+          <w:b/>
+          <w:sz w:val="18"/>
+          <w:szCs w:val="18"/>
+        </w:rPr>
+        <w:t xml:space="preserve"> </w:t>
+      </w:r>
+      <w:r>
         <w:rPr>
           <w:rFonts w:asciiTheme="minorHAnsi" w:hAnsiTheme="minorHAnsi" w:cstheme="minorHAnsi"/>
           <w:bCs/>
           <w:sz w:val="18"/>
           <w:szCs w:val="18"/>
         </w:rPr>
-      </w:pPr>
-      <w:r>
-        <w:rPr>
-          <w:rFonts w:asciiTheme="minorHAnsi" w:hAnsiTheme="minorHAnsi" w:cstheme="minorHAnsi"/>
-          <w:b/>
-          <w:sz w:val="18"/>
-          <w:szCs w:val="18"/>
-        </w:rPr>
-        <w:t>BITS Pilani</w:t>
-      </w:r>
-      <w:r>
-        <w:rPr>
-          <w:rFonts w:asciiTheme="minorHAnsi" w:hAnsiTheme="minorHAnsi" w:cstheme="minorHAnsi"/>
-          <w:b/>
-          <w:sz w:val="18"/>
-          <w:szCs w:val="18"/>
-        </w:rPr>
+        <w:tab/>
+      </w:r>
+      <w:r>
+        <w:rPr>
+          <w:rFonts w:asciiTheme="minorHAnsi" w:hAnsiTheme="minorHAnsi" w:cstheme="minorHAnsi"/>
+          <w:bCs/>
+          <w:sz w:val="18"/>
+          <w:szCs w:val="18"/>
+        </w:rPr>
+        <w:tab/>
+      </w:r>
+      <w:r>
+        <w:rPr>
+          <w:rFonts w:asciiTheme="minorHAnsi" w:hAnsiTheme="minorHAnsi" w:cstheme="minorHAnsi"/>
+          <w:bCs/>
+          <w:sz w:val="18"/>
+          <w:szCs w:val="18"/>
+        </w:rPr>
+        <w:tab/>
+      </w:r>
+      <w:r>
+        <w:rPr>
+          <w:rFonts w:asciiTheme="minorHAnsi" w:hAnsiTheme="minorHAnsi" w:cstheme="minorHAnsi"/>
+          <w:bCs/>
+          <w:sz w:val="18"/>
+          <w:szCs w:val="18"/>
+        </w:rPr>
+        <w:tab/>
+      </w:r>
+      <w:r>
+        <w:rPr>
+          <w:rFonts w:asciiTheme="minorHAnsi" w:hAnsiTheme="minorHAnsi" w:cstheme="minorHAnsi"/>
+          <w:bCs/>
+          <w:sz w:val="18"/>
+          <w:szCs w:val="18"/>
+        </w:rPr>
+        <w:tab/>
+      </w:r>
+      <w:r>
+        <w:rPr>
+          <w:rFonts w:asciiTheme="minorHAnsi" w:hAnsiTheme="minorHAnsi" w:cstheme="minorHAnsi"/>
+          <w:bCs/>
+          <w:sz w:val="18"/>
+          <w:szCs w:val="18"/>
+        </w:rPr>
+        <w:tab/>
+      </w:r>
+      <w:r>
+        <w:rPr>
+          <w:rFonts w:asciiTheme="minorHAnsi" w:hAnsiTheme="minorHAnsi" w:cstheme="minorHAnsi"/>
+          <w:bCs/>
+          <w:sz w:val="18"/>
+          <w:szCs w:val="18"/>
+        </w:rPr>
+        <w:tab/>
+      </w:r>
+      <w:r>
+        <w:rPr>
+          <w:rFonts w:asciiTheme="minorHAnsi" w:hAnsiTheme="minorHAnsi" w:cstheme="minorHAnsi"/>
+          <w:bCs/>
+          <w:sz w:val="18"/>
+          <w:szCs w:val="18"/>
+        </w:rPr>
+        <w:tab/>
+      </w:r>
+      <w:r>
+        <w:rPr>
+          <w:rFonts w:asciiTheme="minorHAnsi" w:hAnsiTheme="minorHAnsi" w:cstheme="minorHAnsi"/>
+          <w:bCs/>
+          <w:sz w:val="18"/>
+          <w:szCs w:val="18"/>
+        </w:rPr>
+        <w:tab/>
         <w:t xml:space="preserve"> </w:t>
       </w:r>
       <w:r>
         <w:rPr>
           <w:rFonts w:asciiTheme="minorHAnsi" w:hAnsiTheme="minorHAnsi" w:cstheme="minorHAnsi"/>
-          <w:b/>
+          <w:bCs/>
           <w:sz w:val="18"/>
           <w:szCs w:val="18"/>
         </w:rPr>
         <w:tab/>
       </w:r>
       <w:r>
-        <w:rPr>
-          <w:rFonts w:asciiTheme="minorHAnsi" w:hAnsiTheme="minorHAnsi" w:cstheme="minorHAnsi"/>
-          <w:b/>
-          <w:sz w:val="18"/>
-          <w:szCs w:val="18"/>
-        </w:rPr>
-        <w:t xml:space="preserve">             </w:t>
-      </w:r>
-      <w:r>
-        <w:rPr>
-          <w:rFonts w:asciiTheme="minorHAnsi" w:hAnsiTheme="minorHAnsi" w:cstheme="minorHAnsi"/>
-          <w:bCs/>
-          <w:sz w:val="18"/>
-          <w:szCs w:val="18"/>
-        </w:rPr>
-        <w:t>Aug 2016 – Sept 2020</w:t>
-      </w:r>
-    </w:p>
-    <w:p>
-      <w:pPr>
-        <w:tabs>
-          <w:tab w:val="left" w:pos="8647"/>
-        </w:tabs>
-        <w:spacing w:line="218" w:lineRule="exact"/>
         <w:rPr>
           <w:rFonts w:asciiTheme="minorHAnsi" w:hAnsiTheme="minorHAnsi" w:cstheme="minorHAnsi"/>
           <w:bCs/>
@@ -3358,17 +3131,202 @@
           <w:sz w:val="18"/>
           <w:szCs w:val="18"/>
         </w:rPr>
-      </w:pPr>
-      <w:r>
-        <w:rPr>
-          <w:rFonts w:asciiTheme="minorHAnsi" w:hAnsiTheme="minorHAnsi" w:cstheme="minorHAnsi"/>
+        <w:t>Nov 2024</w:t>
+      </w:r>
+    </w:p>
+    <w:p>
+      <w:pPr>
+        <w:pStyle w:val="Heading2"/>
+        <w:numPr>
+          <w:ilvl w:val="0"/>
+          <w:numId w:val="10"/>
+        </w:numPr>
+        <w:tabs>
+          <w:tab w:val="left" w:pos="8364"/>
+        </w:tabs>
+        <w:spacing w:line="225" w:lineRule="exact"/>
+        <w:ind w:left="284" w:hanging="284"/>
+        <w:jc w:val="both"/>
+        <w:rPr>
+          <w:rFonts w:asciiTheme="minorHAnsi" w:hAnsiTheme="minorHAnsi" w:cstheme="minorHAnsi"/>
+          <w:b w:val="0"/>
+          <w:sz w:val="18"/>
+          <w:szCs w:val="18"/>
+        </w:rPr>
+      </w:pPr>
+      <w:r>
+        <w:rPr>
+          <w:rFonts w:asciiTheme="minorHAnsi" w:hAnsiTheme="minorHAnsi" w:cstheme="minorHAnsi"/>
+          <w:b w:val="0"/>
+          <w:sz w:val="18"/>
+          <w:szCs w:val="18"/>
+        </w:rPr>
+        <w:t>Processed 10M+ telematics and fleet records using Hadoop, Hive, and Pig to identify high-risk driver behavior and enable targeted safety interventions—reducing accident rates by 20%.</w:t>
+      </w:r>
+    </w:p>
+    <w:p>
+      <w:pPr>
+        <w:pStyle w:val="Heading2"/>
+        <w:numPr>
+          <w:ilvl w:val="0"/>
+          <w:numId w:val="10"/>
+        </w:numPr>
+        <w:tabs>
+          <w:tab w:val="left" w:pos="8364"/>
+        </w:tabs>
+        <w:spacing w:line="225" w:lineRule="exact"/>
+        <w:ind w:left="284" w:hanging="284"/>
+        <w:jc w:val="both"/>
+        <w:rPr>
+          <w:rFonts w:asciiTheme="minorHAnsi" w:hAnsiTheme="minorHAnsi" w:cstheme="minorHAnsi"/>
+          <w:b w:val="0"/>
+          <w:sz w:val="18"/>
+          <w:szCs w:val="18"/>
+        </w:rPr>
+      </w:pPr>
+      <w:r>
+        <w:rPr>
+          <w:rFonts w:asciiTheme="minorHAnsi" w:hAnsiTheme="minorHAnsi" w:cstheme="minorHAnsi"/>
+          <w:b w:val="0"/>
+          <w:sz w:val="18"/>
+          <w:szCs w:val="18"/>
+        </w:rPr>
+        <w:t xml:space="preserve">Enabled real-time risk monitoring with Tableau dashboards powered by </w:t>
+      </w:r>
+      <w:r>
+        <w:rPr>
+          <w:rFonts w:asciiTheme="minorHAnsi" w:hAnsiTheme="minorHAnsi" w:cstheme="minorHAnsi"/>
+          <w:b w:val="0"/>
+          <w:sz w:val="18"/>
+          <w:szCs w:val="18"/>
+        </w:rPr>
+        <w:t>B</w:t>
+      </w:r>
+      <w:r>
+        <w:rPr>
+          <w:rFonts w:asciiTheme="minorHAnsi" w:hAnsiTheme="minorHAnsi" w:cstheme="minorHAnsi"/>
+          <w:b w:val="0"/>
+          <w:sz w:val="18"/>
+          <w:szCs w:val="18"/>
+        </w:rPr>
+        <w:t xml:space="preserve">ig </w:t>
+      </w:r>
+      <w:r>
+        <w:rPr>
+          <w:rFonts w:asciiTheme="minorHAnsi" w:hAnsiTheme="minorHAnsi" w:cstheme="minorHAnsi"/>
+          <w:b w:val="0"/>
+          <w:sz w:val="18"/>
+          <w:szCs w:val="18"/>
+        </w:rPr>
+        <w:t>D</w:t>
+      </w:r>
+      <w:r>
+        <w:rPr>
+          <w:rFonts w:asciiTheme="minorHAnsi" w:hAnsiTheme="minorHAnsi" w:cstheme="minorHAnsi"/>
+          <w:b w:val="0"/>
+          <w:sz w:val="18"/>
+          <w:szCs w:val="18"/>
+        </w:rPr>
+        <w:t>ata insights, improving fleet decision-making speed and operational efficiency across 50+ locations.</w:t>
+      </w:r>
+    </w:p>
+    <w:p>
+      <w:pPr>
+        <w:tabs>
+          <w:tab w:val="left" w:pos="8722"/>
+        </w:tabs>
+        <w:spacing w:line="267" w:lineRule="exact"/>
+        <w:rPr>
+          <w:rFonts w:asciiTheme="minorHAnsi" w:hAnsiTheme="minorHAnsi" w:cstheme="minorHAnsi"/>
+          <w:b/>
           <w:bCs/>
           <w:i/>
           <w:iCs/>
           <w:sz w:val="18"/>
           <w:szCs w:val="18"/>
         </w:rPr>
-        <w:t>Bachelor of Engineering, Manufacturing Engineering</w:t>
+      </w:pPr>
+      <w:r>
+        <w:rPr>
+          <w:rFonts w:asciiTheme="minorHAnsi" w:hAnsiTheme="minorHAnsi" w:cstheme="minorHAnsi"/>
+          <w:b/>
+          <w:sz w:val="18"/>
+          <w:szCs w:val="18"/>
+        </w:rPr>
+        <w:t>Second-Hand Cars Market</w:t>
+      </w:r>
+      <w:r>
+        <w:rPr>
+          <w:rFonts w:asciiTheme="minorHAnsi" w:hAnsiTheme="minorHAnsi" w:cstheme="minorHAnsi"/>
+          <w:b/>
+          <w:sz w:val="18"/>
+          <w:szCs w:val="18"/>
+        </w:rPr>
+        <w:t xml:space="preserve"> Analysis</w:t>
+      </w:r>
+      <w:r>
+        <w:rPr>
+          <w:rFonts w:asciiTheme="minorHAnsi" w:hAnsiTheme="minorHAnsi" w:cstheme="minorHAnsi"/>
+          <w:b/>
+          <w:sz w:val="18"/>
+          <w:szCs w:val="18"/>
+        </w:rPr>
+        <w:t xml:space="preserve"> </w:t>
+      </w:r>
+      <w:r>
+        <w:rPr>
+          <w:rFonts w:asciiTheme="minorHAnsi" w:hAnsiTheme="minorHAnsi" w:cstheme="minorHAnsi"/>
+          <w:b/>
+          <w:sz w:val="18"/>
+          <w:szCs w:val="18"/>
+        </w:rPr>
+        <w:t>|</w:t>
+      </w:r>
+      <w:r>
+        <w:rPr>
+          <w:rFonts w:asciiTheme="minorHAnsi" w:hAnsiTheme="minorHAnsi" w:cstheme="minorHAnsi"/>
+          <w:b/>
+          <w:sz w:val="18"/>
+          <w:szCs w:val="18"/>
+        </w:rPr>
+        <w:t xml:space="preserve"> Tableau</w:t>
+      </w:r>
+      <w:r>
+        <w:rPr>
+          <w:rFonts w:asciiTheme="minorHAnsi" w:hAnsiTheme="minorHAnsi" w:cstheme="minorHAnsi"/>
+          <w:b/>
+          <w:sz w:val="18"/>
+          <w:szCs w:val="18"/>
+        </w:rPr>
+        <w:t xml:space="preserve"> </w:t>
+      </w:r>
+      <w:r>
+        <w:rPr>
+          <w:rFonts w:asciiTheme="minorHAnsi" w:hAnsiTheme="minorHAnsi" w:cstheme="minorHAnsi"/>
+          <w:bCs/>
+          <w:sz w:val="18"/>
+          <w:szCs w:val="18"/>
+        </w:rPr>
+        <w:tab/>
+      </w:r>
+      <w:r>
+        <w:rPr>
+          <w:rFonts w:asciiTheme="minorHAnsi" w:hAnsiTheme="minorHAnsi" w:cstheme="minorHAnsi"/>
+          <w:bCs/>
+          <w:sz w:val="18"/>
+          <w:szCs w:val="18"/>
+        </w:rPr>
+        <w:tab/>
+      </w:r>
+      <w:r>
+        <w:rPr>
+          <w:rFonts w:asciiTheme="minorHAnsi" w:hAnsiTheme="minorHAnsi" w:cstheme="minorHAnsi"/>
+          <w:bCs/>
+          <w:sz w:val="18"/>
+          <w:szCs w:val="18"/>
+        </w:rPr>
+        <w:tab/>
+        <w:t xml:space="preserve"> </w:t>
       </w:r>
       <w:r>
         <w:rPr>
@@ -3379,7 +3337,55 @@
           <w:sz w:val="18"/>
           <w:szCs w:val="18"/>
         </w:rPr>
-        <w:t xml:space="preserve"> (3.0 GPA)</w:t>
+        <w:t>Oct 2024</w:t>
+      </w:r>
+    </w:p>
+    <w:p>
+      <w:pPr>
+        <w:pStyle w:val="Heading2"/>
+        <w:numPr>
+          <w:ilvl w:val="0"/>
+          <w:numId w:val="10"/>
+        </w:numPr>
+        <w:tabs>
+          <w:tab w:val="left" w:pos="8364"/>
+        </w:tabs>
+        <w:spacing w:line="225" w:lineRule="exact"/>
+        <w:ind w:left="284" w:hanging="284"/>
+        <w:jc w:val="both"/>
+        <w:rPr>
+          <w:rFonts w:asciiTheme="minorHAnsi" w:hAnsiTheme="minorHAnsi" w:cstheme="minorHAnsi"/>
+          <w:b w:val="0"/>
+          <w:sz w:val="18"/>
+          <w:szCs w:val="18"/>
+        </w:rPr>
+      </w:pPr>
+      <w:r>
+        <w:rPr>
+          <w:rFonts w:asciiTheme="minorHAnsi" w:hAnsiTheme="minorHAnsi" w:cstheme="minorHAnsi"/>
+          <w:b w:val="0"/>
+          <w:sz w:val="18"/>
+          <w:szCs w:val="18"/>
+        </w:rPr>
+        <w:t>Designed a Tableau dashboard to analyze 4K+ second-hand cars to identify how factors like mileage, model year, and model availability affect the car</w:t>
+      </w:r>
+      <w:r>
+        <w:rPr>
+          <w:rFonts w:asciiTheme="minorHAnsi" w:hAnsiTheme="minorHAnsi" w:cstheme="minorHAnsi"/>
+          <w:b w:val="0"/>
+          <w:sz w:val="18"/>
+          <w:szCs w:val="18"/>
+        </w:rPr>
+        <w:t>’</w:t>
+      </w:r>
+      <w:r>
+        <w:rPr>
+          <w:rFonts w:asciiTheme="minorHAnsi" w:hAnsiTheme="minorHAnsi" w:cstheme="minorHAnsi"/>
+          <w:b w:val="0"/>
+          <w:sz w:val="18"/>
+          <w:szCs w:val="18"/>
+        </w:rPr>
+        <w:t xml:space="preserve">s market price.  </w:t>
       </w:r>
     </w:p>
     <w:p>
@@ -3405,7 +3411,7 @@
           <w:szCs w:val="18"/>
           <w:u w:val="thick"/>
         </w:rPr>
-        <w:t>LEADERSHIP EXPERIENCE AND HACKATHON</w:t>
+        <w:t>EDUCATIO</w:t>
       </w:r>
       <w:r>
         <w:rPr>
@@ -3415,11 +3421,487 @@
           <w:szCs w:val="18"/>
           <w:u w:val="thick"/>
         </w:rPr>
-        <w:t xml:space="preserve">S                                                                                                                                                                                       </w:t>
+        <w:t xml:space="preserve">N                                                                                                                                                                                                                                                   </w:t>
       </w:r>
     </w:p>
     <w:p>
       <w:pPr>
+        <w:tabs>
+          <w:tab w:val="left" w:pos="8647"/>
+        </w:tabs>
+        <w:spacing w:line="218" w:lineRule="exact"/>
+        <w:rPr>
+          <w:rFonts w:asciiTheme="minorHAnsi" w:hAnsiTheme="minorHAnsi" w:cstheme="minorHAnsi"/>
+          <w:sz w:val="18"/>
+          <w:szCs w:val="18"/>
+        </w:rPr>
+      </w:pPr>
+      <w:r>
+        <w:rPr>
+          <w:rFonts w:asciiTheme="minorHAnsi" w:hAnsiTheme="minorHAnsi" w:cstheme="minorHAnsi"/>
+          <w:b/>
+          <w:sz w:val="18"/>
+          <w:szCs w:val="18"/>
+        </w:rPr>
+        <w:t>The</w:t>
+      </w:r>
+      <w:r>
+        <w:rPr>
+          <w:rFonts w:asciiTheme="minorHAnsi" w:hAnsiTheme="minorHAnsi" w:cstheme="minorHAnsi"/>
+          <w:b/>
+          <w:spacing w:val="-4"/>
+          <w:sz w:val="18"/>
+          <w:szCs w:val="18"/>
+        </w:rPr>
+        <w:t xml:space="preserve"> </w:t>
+      </w:r>
+      <w:r>
+        <w:rPr>
+          <w:rFonts w:asciiTheme="minorHAnsi" w:hAnsiTheme="minorHAnsi" w:cstheme="minorHAnsi"/>
+          <w:b/>
+          <w:sz w:val="18"/>
+          <w:szCs w:val="18"/>
+        </w:rPr>
+        <w:t>University</w:t>
+      </w:r>
+      <w:r>
+        <w:rPr>
+          <w:rFonts w:asciiTheme="minorHAnsi" w:hAnsiTheme="minorHAnsi" w:cstheme="minorHAnsi"/>
+          <w:b/>
+          <w:spacing w:val="-8"/>
+          <w:sz w:val="18"/>
+          <w:szCs w:val="18"/>
+        </w:rPr>
+        <w:t xml:space="preserve"> </w:t>
+      </w:r>
+      <w:r>
+        <w:rPr>
+          <w:rFonts w:asciiTheme="minorHAnsi" w:hAnsiTheme="minorHAnsi" w:cstheme="minorHAnsi"/>
+          <w:b/>
+          <w:sz w:val="18"/>
+          <w:szCs w:val="18"/>
+        </w:rPr>
+        <w:t>of</w:t>
+      </w:r>
+      <w:r>
+        <w:rPr>
+          <w:rFonts w:asciiTheme="minorHAnsi" w:hAnsiTheme="minorHAnsi" w:cstheme="minorHAnsi"/>
+          <w:b/>
+          <w:spacing w:val="-12"/>
+          <w:sz w:val="18"/>
+          <w:szCs w:val="18"/>
+        </w:rPr>
+        <w:t xml:space="preserve"> </w:t>
+      </w:r>
+      <w:r>
+        <w:rPr>
+          <w:rFonts w:asciiTheme="minorHAnsi" w:hAnsiTheme="minorHAnsi" w:cstheme="minorHAnsi"/>
+          <w:b/>
+          <w:sz w:val="18"/>
+          <w:szCs w:val="18"/>
+        </w:rPr>
+        <w:t>Texas</w:t>
+      </w:r>
+      <w:r>
+        <w:rPr>
+          <w:rFonts w:asciiTheme="minorHAnsi" w:hAnsiTheme="minorHAnsi" w:cstheme="minorHAnsi"/>
+          <w:b/>
+          <w:spacing w:val="-10"/>
+          <w:sz w:val="18"/>
+          <w:szCs w:val="18"/>
+        </w:rPr>
+        <w:t xml:space="preserve"> </w:t>
+      </w:r>
+      <w:r>
+        <w:rPr>
+          <w:rFonts w:asciiTheme="minorHAnsi" w:hAnsiTheme="minorHAnsi" w:cstheme="minorHAnsi"/>
+          <w:b/>
+          <w:sz w:val="18"/>
+          <w:szCs w:val="18"/>
+        </w:rPr>
+        <w:t>at</w:t>
+      </w:r>
+      <w:r>
+        <w:rPr>
+          <w:rFonts w:asciiTheme="minorHAnsi" w:hAnsiTheme="minorHAnsi" w:cstheme="minorHAnsi"/>
+          <w:b/>
+          <w:spacing w:val="-6"/>
+          <w:sz w:val="18"/>
+          <w:szCs w:val="18"/>
+        </w:rPr>
+        <w:t xml:space="preserve"> </w:t>
+      </w:r>
+      <w:r>
+        <w:rPr>
+          <w:rFonts w:asciiTheme="minorHAnsi" w:hAnsiTheme="minorHAnsi" w:cstheme="minorHAnsi"/>
+          <w:b/>
+          <w:sz w:val="18"/>
+          <w:szCs w:val="18"/>
+        </w:rPr>
+        <w:t>Dallas</w:t>
+      </w:r>
+      <w:r>
+        <w:rPr>
+          <w:rFonts w:asciiTheme="minorHAnsi" w:hAnsiTheme="minorHAnsi" w:cstheme="minorHAnsi"/>
+          <w:b/>
+          <w:sz w:val="18"/>
+          <w:szCs w:val="18"/>
+        </w:rPr>
+        <w:t xml:space="preserve"> </w:t>
+      </w:r>
+      <w:r>
+        <w:rPr>
+          <w:rFonts w:asciiTheme="minorHAnsi" w:hAnsiTheme="minorHAnsi" w:cstheme="minorHAnsi"/>
+          <w:b/>
+          <w:sz w:val="18"/>
+          <w:szCs w:val="18"/>
+        </w:rPr>
+        <w:tab/>
+        <w:t xml:space="preserve">             </w:t>
+      </w:r>
+      <w:r>
+        <w:rPr>
+          <w:rFonts w:asciiTheme="minorHAnsi" w:hAnsiTheme="minorHAnsi" w:cstheme="minorHAnsi"/>
+          <w:bCs/>
+          <w:sz w:val="18"/>
+          <w:szCs w:val="18"/>
+        </w:rPr>
+        <w:t>Aug 2023 – May 2025</w:t>
+      </w:r>
+    </w:p>
+    <w:p>
+      <w:pPr>
+        <w:pStyle w:val="BodyText"/>
+        <w:tabs>
+          <w:tab w:val="left" w:pos="10090"/>
+        </w:tabs>
+        <w:spacing w:line="211" w:lineRule="auto"/>
+        <w:ind w:left="284" w:hanging="284"/>
+        <w:rPr>
+          <w:rFonts w:asciiTheme="minorHAnsi" w:hAnsiTheme="minorHAnsi" w:cstheme="minorHAnsi"/>
+          <w:i/>
+          <w:iCs/>
+          <w:sz w:val="18"/>
+          <w:szCs w:val="18"/>
+        </w:rPr>
+      </w:pPr>
+      <w:r>
+        <w:rPr>
+          <w:rFonts w:asciiTheme="minorHAnsi" w:hAnsiTheme="minorHAnsi" w:cstheme="minorHAnsi"/>
+          <w:i/>
+          <w:iCs/>
+          <w:sz w:val="18"/>
+          <w:szCs w:val="18"/>
+        </w:rPr>
+        <w:t>Master of Science in Business Analytics and Artificial Intelligence (3.9</w:t>
+      </w:r>
+      <w:r>
+        <w:rPr>
+          <w:rFonts w:asciiTheme="minorHAnsi" w:hAnsiTheme="minorHAnsi" w:cstheme="minorHAnsi"/>
+          <w:i/>
+          <w:iCs/>
+          <w:sz w:val="18"/>
+          <w:szCs w:val="18"/>
+        </w:rPr>
+        <w:t>4</w:t>
+      </w:r>
+      <w:r>
+        <w:rPr>
+          <w:rFonts w:asciiTheme="minorHAnsi" w:hAnsiTheme="minorHAnsi" w:cstheme="minorHAnsi"/>
+          <w:i/>
+          <w:iCs/>
+          <w:sz w:val="18"/>
+          <w:szCs w:val="18"/>
+        </w:rPr>
+        <w:t xml:space="preserve"> GPA)</w:t>
+      </w:r>
+    </w:p>
+    <w:p>
+      <w:pPr>
+        <w:pStyle w:val="Heading2"/>
+        <w:numPr>
+          <w:ilvl w:val="0"/>
+          <w:numId w:val="10"/>
+        </w:numPr>
+        <w:tabs>
+          <w:tab w:val="left" w:pos="8364"/>
+        </w:tabs>
+        <w:spacing w:line="225" w:lineRule="exact"/>
+        <w:ind w:left="284" w:hanging="284"/>
+        <w:rPr>
+          <w:rFonts w:asciiTheme="minorHAnsi" w:hAnsiTheme="minorHAnsi" w:cstheme="minorHAnsi"/>
+          <w:b w:val="0"/>
+          <w:sz w:val="18"/>
+          <w:szCs w:val="18"/>
+        </w:rPr>
+      </w:pPr>
+      <w:r>
+        <w:rPr>
+          <w:rFonts w:asciiTheme="minorHAnsi" w:hAnsiTheme="minorHAnsi" w:cstheme="minorHAnsi"/>
+          <w:b w:val="0"/>
+          <w:sz w:val="18"/>
+          <w:szCs w:val="18"/>
+        </w:rPr>
+        <w:t xml:space="preserve">Awards: </w:t>
+      </w:r>
+      <w:r>
+        <w:rPr>
+          <w:rFonts w:asciiTheme="minorHAnsi" w:hAnsiTheme="minorHAnsi" w:cstheme="minorHAnsi"/>
+          <w:sz w:val="18"/>
+          <w:szCs w:val="18"/>
+        </w:rPr>
+        <w:t>2x Dean</w:t>
+      </w:r>
+      <w:r>
+        <w:rPr>
+          <w:rFonts w:asciiTheme="minorHAnsi" w:hAnsiTheme="minorHAnsi" w:cstheme="minorHAnsi"/>
+          <w:sz w:val="18"/>
+          <w:szCs w:val="18"/>
+        </w:rPr>
+        <w:t>’</w:t>
+      </w:r>
+      <w:r>
+        <w:rPr>
+          <w:rFonts w:asciiTheme="minorHAnsi" w:hAnsiTheme="minorHAnsi" w:cstheme="minorHAnsi"/>
+          <w:sz w:val="18"/>
+          <w:szCs w:val="18"/>
+        </w:rPr>
+        <w:t>s Excellence Scholar</w:t>
+      </w:r>
+      <w:r>
+        <w:rPr>
+          <w:rFonts w:asciiTheme="minorHAnsi" w:hAnsiTheme="minorHAnsi" w:cstheme="minorHAnsi"/>
+          <w:b w:val="0"/>
+          <w:bCs w:val="0"/>
+          <w:sz w:val="18"/>
+          <w:szCs w:val="18"/>
+        </w:rPr>
+        <w:t xml:space="preserve">. </w:t>
+      </w:r>
+      <w:r>
+        <w:rPr>
+          <w:rFonts w:asciiTheme="minorHAnsi" w:hAnsiTheme="minorHAnsi" w:cstheme="minorHAnsi"/>
+          <w:b w:val="0"/>
+          <w:bCs w:val="0"/>
+          <w:sz w:val="18"/>
+          <w:szCs w:val="18"/>
+        </w:rPr>
+        <w:t>Awarded to the top 5%</w:t>
+      </w:r>
+      <w:r>
+        <w:rPr>
+          <w:rFonts w:asciiTheme="minorHAnsi" w:hAnsiTheme="minorHAnsi" w:cstheme="minorHAnsi"/>
+          <w:b w:val="0"/>
+          <w:bCs w:val="0"/>
+          <w:sz w:val="18"/>
+          <w:szCs w:val="18"/>
+        </w:rPr>
+        <w:t xml:space="preserve"> of students</w:t>
+      </w:r>
+      <w:r>
+        <w:rPr>
+          <w:rFonts w:asciiTheme="minorHAnsi" w:hAnsiTheme="minorHAnsi" w:cstheme="minorHAnsi"/>
+          <w:b w:val="0"/>
+          <w:bCs w:val="0"/>
+          <w:sz w:val="18"/>
+          <w:szCs w:val="18"/>
+        </w:rPr>
+        <w:t xml:space="preserve"> </w:t>
+      </w:r>
+      <w:r>
+        <w:rPr>
+          <w:rFonts w:asciiTheme="minorHAnsi" w:hAnsiTheme="minorHAnsi" w:cstheme="minorHAnsi"/>
+          <w:b w:val="0"/>
+          <w:bCs w:val="0"/>
+          <w:sz w:val="18"/>
+          <w:szCs w:val="18"/>
+        </w:rPr>
+        <w:t>for outstanding academic performance.</w:t>
+      </w:r>
+    </w:p>
+    <w:p>
+      <w:pPr>
+        <w:pStyle w:val="Heading2"/>
+        <w:numPr>
+          <w:ilvl w:val="0"/>
+          <w:numId w:val="10"/>
+        </w:numPr>
+        <w:tabs>
+          <w:tab w:val="left" w:pos="8364"/>
+        </w:tabs>
+        <w:spacing w:line="225" w:lineRule="exact"/>
+        <w:ind w:left="284" w:hanging="284"/>
+        <w:jc w:val="both"/>
+        <w:rPr>
+          <w:rFonts w:asciiTheme="minorHAnsi" w:hAnsiTheme="minorHAnsi" w:cstheme="minorHAnsi"/>
+          <w:b w:val="0"/>
+          <w:sz w:val="18"/>
+          <w:szCs w:val="18"/>
+        </w:rPr>
+      </w:pPr>
+      <w:r>
+        <w:rPr>
+          <w:rFonts w:asciiTheme="minorHAnsi" w:hAnsiTheme="minorHAnsi" w:cstheme="minorHAnsi"/>
+          <w:b w:val="0"/>
+          <w:sz w:val="18"/>
+          <w:szCs w:val="18"/>
+        </w:rPr>
+        <w:t xml:space="preserve">Relevant </w:t>
+      </w:r>
+      <w:r>
+        <w:rPr>
+          <w:rFonts w:asciiTheme="minorHAnsi" w:hAnsiTheme="minorHAnsi" w:cstheme="minorHAnsi"/>
+          <w:b w:val="0"/>
+          <w:sz w:val="18"/>
+          <w:szCs w:val="18"/>
+        </w:rPr>
+        <w:t>Coursework: Business Analytics with R, Big Data, Statistics, Predictive Analytics, Machine Learning</w:t>
+      </w:r>
+      <w:r>
+        <w:rPr>
+          <w:rFonts w:asciiTheme="minorHAnsi" w:hAnsiTheme="minorHAnsi" w:cstheme="minorHAnsi"/>
+          <w:b w:val="0"/>
+          <w:sz w:val="18"/>
+          <w:szCs w:val="18"/>
+        </w:rPr>
+        <w:t>, Time Series Analysis</w:t>
+      </w:r>
+    </w:p>
+    <w:p>
+      <w:pPr>
+        <w:tabs>
+          <w:tab w:val="left" w:pos="8647"/>
+        </w:tabs>
+        <w:spacing w:line="218" w:lineRule="exact"/>
+        <w:rPr>
+          <w:rFonts w:asciiTheme="minorHAnsi" w:hAnsiTheme="minorHAnsi" w:cstheme="minorHAnsi"/>
+          <w:bCs/>
+          <w:sz w:val="18"/>
+          <w:szCs w:val="18"/>
+        </w:rPr>
+      </w:pPr>
+      <w:r>
+        <w:rPr>
+          <w:rFonts w:asciiTheme="minorHAnsi" w:hAnsiTheme="minorHAnsi" w:cstheme="minorHAnsi"/>
+          <w:b/>
+          <w:sz w:val="18"/>
+          <w:szCs w:val="18"/>
+        </w:rPr>
+        <w:t>BITS Pilani</w:t>
+      </w:r>
+      <w:r>
+        <w:rPr>
+          <w:rFonts w:asciiTheme="minorHAnsi" w:hAnsiTheme="minorHAnsi" w:cstheme="minorHAnsi"/>
+          <w:b/>
+          <w:sz w:val="18"/>
+          <w:szCs w:val="18"/>
+        </w:rPr>
+        <w:t xml:space="preserve"> </w:t>
+      </w:r>
+      <w:r>
+        <w:rPr>
+          <w:rFonts w:asciiTheme="minorHAnsi" w:hAnsiTheme="minorHAnsi" w:cstheme="minorHAnsi"/>
+          <w:b/>
+          <w:sz w:val="18"/>
+          <w:szCs w:val="18"/>
+        </w:rPr>
+        <w:tab/>
+      </w:r>
+      <w:r>
+        <w:rPr>
+          <w:rFonts w:asciiTheme="minorHAnsi" w:hAnsiTheme="minorHAnsi" w:cstheme="minorHAnsi"/>
+          <w:b/>
+          <w:sz w:val="18"/>
+          <w:szCs w:val="18"/>
+        </w:rPr>
+        <w:t xml:space="preserve">             </w:t>
+      </w:r>
+      <w:r>
+        <w:rPr>
+          <w:rFonts w:asciiTheme="minorHAnsi" w:hAnsiTheme="minorHAnsi" w:cstheme="minorHAnsi"/>
+          <w:bCs/>
+          <w:sz w:val="18"/>
+          <w:szCs w:val="18"/>
+        </w:rPr>
+        <w:t>Aug 2016 – Sept 2020</w:t>
+      </w:r>
+    </w:p>
+    <w:p>
+      <w:pPr>
+        <w:tabs>
+          <w:tab w:val="left" w:pos="8647"/>
+        </w:tabs>
+        <w:spacing w:line="218" w:lineRule="exact"/>
+        <w:rPr>
+          <w:rFonts w:asciiTheme="minorHAnsi" w:hAnsiTheme="minorHAnsi" w:cstheme="minorHAnsi"/>
+          <w:bCs/>
+          <w:i/>
+          <w:iCs/>
+          <w:sz w:val="18"/>
+          <w:szCs w:val="18"/>
+        </w:rPr>
+      </w:pPr>
+      <w:r>
+        <w:rPr>
+          <w:rFonts w:asciiTheme="minorHAnsi" w:hAnsiTheme="minorHAnsi" w:cstheme="minorHAnsi"/>
+          <w:bCs/>
+          <w:i/>
+          <w:iCs/>
+          <w:sz w:val="18"/>
+          <w:szCs w:val="18"/>
+        </w:rPr>
+        <w:t>Bachelor of Engineering, Manufacturing Engineering</w:t>
+      </w:r>
+      <w:r>
+        <w:rPr>
+          <w:rFonts w:asciiTheme="minorHAnsi" w:hAnsiTheme="minorHAnsi" w:cstheme="minorHAnsi"/>
+          <w:bCs/>
+          <w:i/>
+          <w:iCs/>
+          <w:sz w:val="18"/>
+          <w:szCs w:val="18"/>
+        </w:rPr>
+        <w:t xml:space="preserve"> (3.0 GPA)</w:t>
+      </w:r>
+    </w:p>
+    <w:p>
+      <w:pPr>
+        <w:pStyle w:val="Heading1"/>
+        <w:tabs>
+          <w:tab w:val="left" w:pos="10919"/>
+        </w:tabs>
+        <w:spacing w:line="280" w:lineRule="exact"/>
+        <w:ind w:left="0"/>
+        <w:rPr>
+          <w:rFonts w:asciiTheme="minorHAnsi" w:hAnsiTheme="minorHAnsi" w:cstheme="minorHAnsi"/>
+          <w:bCs w:val="0"/>
+          <w:sz w:val="20"/>
+          <w:szCs w:val="20"/>
+        </w:rPr>
+      </w:pPr>
+      <w:r>
+        <w:rPr>
+          <w:rFonts w:asciiTheme="minorHAnsi" w:hAnsiTheme="minorHAnsi" w:cstheme="minorHAnsi"/>
+          <w:bCs w:val="0"/>
+          <w:sz w:val="18"/>
+          <w:szCs w:val="18"/>
+          <w:u w:val="thick"/>
+        </w:rPr>
+        <w:t>LEADERSHIP EXPERIENCE AND HACKATHON</w:t>
+      </w:r>
+      <w:r>
+        <w:rPr>
+          <w:rFonts w:asciiTheme="minorHAnsi" w:hAnsiTheme="minorHAnsi" w:cstheme="minorHAnsi"/>
+          <w:bCs w:val="0"/>
+          <w:sz w:val="18"/>
+          <w:szCs w:val="18"/>
+          <w:u w:val="thick"/>
+        </w:rPr>
+        <w:t xml:space="preserve">S                                                                                                                                                                                       </w:t>
+      </w:r>
+    </w:p>
+    <w:p>
+      <w:pPr>
         <w:contextualSpacing/>
         <w:rPr>
           <w:rFonts w:asciiTheme="minorHAnsi" w:hAnsiTheme="minorHAnsi" w:cstheme="minorHAnsi"/>
@@ -3471,8 +3953,19 @@
           <w:sz w:val="18"/>
           <w:szCs w:val="18"/>
         </w:rPr>
-        <w:t xml:space="preserve"> SparkED</w:t>
-      </w:r>
+        <w:t xml:space="preserve"> </w:t>
+      </w:r>
+      <w:proofErr w:type="spellStart"/>
+      <w:r>
+        <w:rPr>
+          <w:rFonts w:asciiTheme="minorHAnsi" w:hAnsiTheme="minorHAnsi" w:cstheme="minorHAnsi"/>
+          <w:b/>
+          <w:sz w:val="18"/>
+          <w:szCs w:val="18"/>
+        </w:rPr>
+        <w:t>SparkED</w:t>
+      </w:r>
+      <w:proofErr w:type="spellEnd"/>
       <w:r>
         <w:rPr>
           <w:rFonts w:asciiTheme="minorHAnsi" w:hAnsiTheme="minorHAnsi" w:cstheme="minorHAnsi"/>

</xml_diff>